<commit_message>
Part 2_2.docx edited, still needs numbers for d and e, and Bode plot for f
</commit_message>
<xml_diff>
--- a/Part 2_2.docx
+++ b/Part 2_2.docx
@@ -50,13 +50,19 @@
         <w:fldChar w:fldCharType="end"/>
       </w:r>
       <w:r>
-        <w:t xml:space="preserve"> shows the </w:t>
+        <w:t xml:space="preserve"> show the </w:t>
       </w:r>
       <w:r>
         <w:t xml:space="preserve">output voltage from the LVDT-beam setup </w:t>
       </w:r>
       <w:r>
-        <w:t>at controlled loads and controlled deflections.</w:t>
+        <w:t>at controlled loads</w:t>
+      </w:r>
+      <w:r>
+        <w:t>,</w:t>
+      </w:r>
+      <w:r>
+        <w:t xml:space="preserve"> and controlled deflections.</w:t>
       </w:r>
       <w:r>
         <w:t xml:space="preserve"> Both data are highly linear as shown with the linearly fitted lines. The coefficient of determination, </w:t>
@@ -138,13 +144,7 @@
           <w:rPr>
             <w:rFonts w:ascii="Cambria Math" w:hAnsi="Cambria Math"/>
           </w:rPr>
-          <m:t>=</m:t>
-        </m:r>
-        <m:r>
-          <w:rPr>
-            <w:rFonts w:ascii="Cambria Math" w:hAnsi="Cambria Math"/>
-          </w:rPr>
-          <m:t>1-</m:t>
+          <m:t>=1-</m:t>
         </m:r>
         <m:f>
           <m:fPr>
@@ -280,13 +280,7 @@
                           <w:rPr>
                             <w:rFonts w:ascii="Cambria Math" w:hAnsi="Cambria Math"/>
                           </w:rPr>
-                          <m:t>x</m:t>
-                        </m:r>
-                        <m:r>
-                          <w:rPr>
-                            <w:rFonts w:ascii="Cambria Math" w:hAnsi="Cambria Math"/>
-                          </w:rPr>
-                          <m:t>-</m:t>
+                          <m:t>x-</m:t>
                         </m:r>
                         <m:acc>
                           <m:accPr>
@@ -336,7 +330,7 @@
         <mc:AlternateContent>
           <mc:Choice Requires="wpg">
             <w:drawing>
-              <wp:anchor distT="0" distB="0" distL="114300" distR="114300" simplePos="0" relativeHeight="251658240" behindDoc="0" locked="0" layoutInCell="1" allowOverlap="1">
+              <wp:anchor distT="0" distB="0" distL="114300" distR="114300" simplePos="0" relativeHeight="251658240" behindDoc="0" locked="0" layoutInCell="1" allowOverlap="1" wp14:anchorId="75599C93" wp14:editId="09D8BA0D">
                 <wp:simplePos x="0" y="0"/>
                 <wp:positionH relativeFrom="margin">
                   <wp:align>center</wp:align>
@@ -355,7 +349,7 @@
                       <wpg:cNvGrpSpPr/>
                       <wpg:grpSpPr>
                         <a:xfrm>
-                          <a:off x="0" y="225"/>
+                          <a:off x="0" y="0"/>
                           <a:ext cx="4110990" cy="3288440"/>
                           <a:chOff x="175565" y="464208"/>
                           <a:chExt cx="4111143" cy="3288134"/>
@@ -422,14 +416,27 @@
                               <w:r>
                                 <w:t xml:space="preserve">Figure </w:t>
                               </w:r>
-                              <w:fldSimple w:instr=" SEQ Figure \* ARABIC ">
-                                <w:r>
-                                  <w:rPr>
-                                    <w:noProof/>
-                                  </w:rPr>
-                                  <w:t>1</w:t>
-                                </w:r>
-                              </w:fldSimple>
+                              <w:r>
+                                <w:fldChar w:fldCharType="begin"/>
+                              </w:r>
+                              <w:r>
+                                <w:instrText xml:space="preserve"> SEQ Figure \* ARABIC </w:instrText>
+                              </w:r>
+                              <w:r>
+                                <w:fldChar w:fldCharType="separate"/>
+                              </w:r>
+                              <w:r>
+                                <w:rPr>
+                                  <w:noProof/>
+                                </w:rPr>
+                                <w:t>1</w:t>
+                              </w:r>
+                              <w:r>
+                                <w:rPr>
+                                  <w:noProof/>
+                                </w:rPr>
+                                <w:fldChar w:fldCharType="end"/>
+                              </w:r>
                               <w:bookmarkEnd w:id="0"/>
                               <w:r>
                                 <w:t xml:space="preserve">: </w:t>
@@ -464,7 +471,7 @@
           </mc:Choice>
           <mc:Fallback>
             <w:pict>
-              <v:group id="Group 3" o:spid="_x0000_s1026" style="position:absolute;left:0;text-align:left;margin-left:0;margin-top:34.45pt;width:323.7pt;height:258.95pt;z-index:251658240;mso-position-horizontal:center;mso-position-horizontal-relative:margin;mso-width-relative:margin;mso-height-relative:margin" coordorigin="1755,4642" coordsize="41111,32881" o:gfxdata="UEsDBBQABgAIAAAAIQCxgme2CgEAABMCAAATAAAAW0NvbnRlbnRfVHlwZXNdLnhtbJSRwU7DMAyG&#10;70i8Q5QralN2QAit3YGOIyA0HiBK3DaicaI4lO3tSbpNgokh7Rjb3+8vyXK1tSObIJBxWPPbsuIM&#10;UDltsK/5++apuOeMokQtR4dQ8x0QXzXXV8vNzgOxRCPVfIjRPwhBagArqXQeMHU6F6yM6Rh64aX6&#10;kD2IRVXdCeUwAsYi5gzeLFvo5OcY2XqbynsTjz1nj/u5vKrmxmY+18WfRICRThDp/WiUjOluYkJ9&#10;4lUcnMpEzjM0GE83SfzMhtz57fRzwYF7SY8ZjAb2KkN8ljaZCx1IwMK1TpX/Z2RJS4XrOqOgbAOt&#10;Z+rodC5buy8MMF0a3ibsDaZjupi/tPkGAAD//wMAUEsDBBQABgAIAAAAIQA4/SH/1gAAAJQBAAAL&#10;AAAAX3JlbHMvLnJlbHOkkMFqwzAMhu+DvYPRfXGawxijTi+j0GvpHsDYimMaW0Yy2fr2M4PBMnrb&#10;Ub/Q94l/f/hMi1qRJVI2sOt6UJgd+ZiDgffL8ekFlFSbvV0oo4EbChzGx4f9GRdb25HMsYhqlCwG&#10;5lrLq9biZkxWOiqY22YiTra2kYMu1l1tQD30/bPm3wwYN0x18gb45AdQl1tp5j/sFB2T0FQ7R0nT&#10;NEV3j6o9feQzro1iOWA14Fm+Q8a1a8+Bvu/d/dMb2JY5uiPbhG/ktn4cqGU/er3pcvwCAAD//wMA&#10;UEsDBBQABgAIAAAAIQBSz+Pq6AMAAOUIAAAOAAAAZHJzL2Uyb0RvYy54bWycVttu2zgQfV9g/4HQ&#10;u6OL5VgWohSuc0GBbGtssugzTVEWUUnkknTkdLH/vjOkZNdOii3yEGVIDodnDs8MffVh3zbkmWsj&#10;ZFcE8UUUEN4xWYpuWwR/Pd1NsoAYS7uSNrLjRfDCTfDh+vffrnqV80TWsim5JhCkM3mviqC2VuVh&#10;aFjNW2oupOIdLFZSt9TCUG/DUtMeordNmETRZdhLXSotGTcGZm/8YnDt4lcVZ/ZLVRluSVMEgM26&#10;r3bfDX7D6yuabzVVtWADDPoOFC0VHRx6CHVDLSU7LV6FagXT0sjKXjDZhrKqBOMuB8gmjs6yuddy&#10;p1wu27zfqgNNQO0ZT+8Oyz4/rzURZRFMA9LRFq7InUqmSE2vtjl43Gv1qNZ6mNj6EWa7r3SL/yEP&#10;snekvhRBksw8rXxvCYPpNI6jxQLYZ7A6TbIsTQfiWQ23gzvj+Wx2OQsIOKSXaRJlPgKrb48x4jgF&#10;jGOMeJqiTziCCBHrAZoSLIe/gTGwXjH2/8qCXXaneTAEaX8pRkv1t52awOUqasVGNMK+OKHCNSKo&#10;7nkt2Fr7wZH8eCQfVvFQEmNyuAF9/A6KGT1I9s2QTq5q2m350ihQONDnqDh1D3F4ctymEepONA3e&#10;GNpDYlANZ2p6gxuv1BvJdi3vrC89zRvIUXamFsoEROe83XBQkv5Uxq4YQAAPxuJxKAVXDv8k2TKK&#10;FsnHyWoWrSZpNL+dLBfpfDKPbudplGbxKl79i7vjNN8ZDvnS5kaJASvMvkL7pvaHLuGrylUneaau&#10;B3jRACAnnhEi6AgpQazGam5ZjWYFbP0JDPs9hwVH7ZFNJNpAfZBN/4csoYLozkpHwFl9/ETlSM5Q&#10;Jz9oPMqSxcxV0kHjoABt7D2XLUEDmAZs7iD6DER7lKML4u8k3jfM07zpTiYgJs64TBD7YEIqWPXQ&#10;i80oDxj9GuXYid/qYo81VRxQYtij4pNR8U+Y/ke5JwmKeHDCdkPsHqYHceO8xzkW/KHrxNFlFsUL&#10;1zyms3SezV0kLzrkNZmlsygb+k8SpenctZ/302pkI8qxkpDvVaO9vPpaWD70pROvn9B/TAstu9/s&#10;Bw42snwBCrSEWwbkRrE7AQc9UGPXVMMTBZPw7Nov8Kka2ReBHKyA1FJ/f2se/eEqYTUgPTx5RWD+&#10;3lHscM2nDi4ZQtrR0KOxGY1u164kVBC0KkDjTNigbTOalZbtV9DAEk+BJdoxOKsI7GiurH944TVn&#10;fLl0Tr5RPnSPCtqr7xpI6NP+K9VqULkFhXyWo4xofiZ27+vVvYTKq4SrBCTUswjaxgFI2lnuLQXr&#10;5LH+cey8jr9Orv8DAAD//wMAUEsDBBQABgAIAAAAIQCqJg6+vAAAACEBAAAZAAAAZHJzL19yZWxz&#10;L2Uyb0RvYy54bWwucmVsc4SPQWrDMBBF94XcQcw+lp1FKMWyN6HgbUgOMEhjWcQaCUkt9e0jyCaB&#10;QJfzP/89ph///Cp+KWUXWEHXtCCIdTCOrYLr5Xv/CSIXZINrYFKwUYZx2H30Z1qx1FFeXMyiUjgr&#10;WEqJX1JmvZDH3IRIXJs5JI+lnsnKiPqGluShbY8yPTNgeGGKyShIk+lAXLZYzf+zwzw7Taegfzxx&#10;eaOQzld3BWKyVBR4Mg4fYddEtiCHXr48NtwBAAD//wMAUEsDBBQABgAIAAAAIQAZNKss3wAAAAcB&#10;AAAPAAAAZHJzL2Rvd25yZXYueG1sTI9BS8NAFITvgv9heYI3u4m2MY15KaWopyLYCtLbNvuahGbf&#10;huw2Sf+960mPwwwz3+SrybRioN41lhHiWQSCuLS64Qrha//2kIJwXrFWrWVCuJKDVXF7k6tM25E/&#10;adj5SoQSdplCqL3vMildWZNRbmY74uCdbG+UD7KvpO7VGMpNKx+jKJFGNRwWatXRpqbyvLsYhPdR&#10;jeun+HXYnk+b62G/+PjexoR4fzetX0B4mvxfGH7xAzoUgeloL6ydaBHCEY+QpEsQwU3mz3MQR4RF&#10;mqQgi1z+5y9+AAAA//8DAFBLAwQKAAAAAAAAACEAYq1qJ9M8AADTPAAAFAAAAGRycy9tZWRpYS9p&#10;bWFnZTEucG5niVBORw0KGgoAAAANSUhEUgAAAjAAAAGkCAIAAACgjIjwAAAACXBIWXMAAA7EAAAO&#10;xAGVKw4bAAAAB3RJTUUH4QodAzIlXT3LCwAAACR0RVh0U29mdHdhcmUATUFUTEFCLCBUaGUgTWF0&#10;aFdvcmtzLCBJbmMuPFjdGAAAACJ0RVh0Q3JlYXRpb24gVGltZQAyOC1PY3QtMjAxNyAyMzo1MDoz&#10;NwVQokMAACAASURBVHic7d17XFRl/gfwx4GRi0jjcBFZWUccBSQzRpEcFYXUzEtsSUQEmNnmopbm&#10;Zbu4P4gkEwOD1trMii5mLlFm9GuFNWG4jOmqxCLagBemQRGRgZ0U1HFmfn+c307TcBXO4TwzfN5/&#10;zblwztfn9fv12eec53nOEJPJRAAAAPgm4LsAAAAAQhBIAABACQQSAABQAYEEAABUQCABAAAVEEgA&#10;AEAFBBIAAFABgQQAAFRAIAEAABUQSAAAQAUEEgAAUAGBBAAAVEAgAQAAFRBIAABABQQSAABQAYEE&#10;AABUQCABAAAVEEgAAEAFBBIAAFABgQQAAFRAIAEAABUQSAAAQAUEEgAAUAGBBAAAVEAgAQAAFRBI&#10;AABABXoDSaPRHDp0SKVSdX9aaWnpwNQDAACcojSQ8vPzY2NjCwoKkpKSsrOzuzrtnXfeefnllwey&#10;MAAA4MgQk8nEdw3WDAZDaGhobm6uVCrVarWRkZFff/21RCKxPKe1tTU9Pb2goGDYsGHoJAEA2AEa&#10;e0glJSUikUgqlRJCxGJxeHh4WVmZ1TlZWVlisXjr1q18FAgAAOxz5LuATrS2tgYGBpo33dzcampq&#10;rM5JTk4WCAQKhaKb6yQkJBw7doz5HR8fn5CQwHqp/aTT6dzd3fmuojuokBX0F4kK+4/+CocMGTJm&#10;zBi+q+gOjYFkMBgEgl+7bgKBwGg0Wp1jeUJXjh071uOYCH7V1dVZPYqkDSpkBf1FosL+s4kK+S6h&#10;BzQ+snNycjIYDOZNo9Ho6EhjcAIAAItoDCRvb+9Tp06ZN1taWqZMmcJjPQAAMABoDKTQ0FBCCPN+&#10;qLa2VqlUTp8+nRBSWVnZ0NDAc3EAAMANGh+FCQSCjIyM9evXS6XS6urq9PR0T09PQkhWVtaiRYui&#10;o6P5LhAAANhHYyARQsLCwsrLy6125uTkWO2ZPXs2JiEBANgHGh/ZAQDAIIRAAgAAKiCQAACACggk&#10;AACgAgIJAACogEACAAAqIJAAAIAKCCQAAKACAgkAAKiAQAIAACogkAAAgAoIJAAAoAICCQAAqIBA&#10;AgAAKiCQAACACggkAACgAgIJAACogEACAAAqIJAAAIAKCCQAAKACAgkAAKiAQAIAACogkAAAgAoI&#10;JAAAoAICCQAAqIBAAgAAKiCQAACACggkAACgAgIJAACogEACAAAqIJAAAIAKNhxIGo3m0KFDKpXK&#10;an/xuZbicy1dbQIAAJ1sNZDy8/NjY2MLCgqSkpKys7MtD0lGuCzfd4YJoeJzLRHvVPBUIwAA3AFH&#10;vgvoC4PBkJKSkpubK5VKtVptZGRkVFSURCJhjkrEzkVJsoi/nfxlwqKIdyqKVoXMGTeC13oBAKBn&#10;NtlDKikpEYlEUqmUECIWi8PDw8vKyixPkIidU+aPbZ6wOCc2CGkEAGATbLKH1NraGhgYaN50c3Or&#10;qamxPKH4XMvyfWd8fvxEWnvolRbh51eGxsfHJyQkDHilPaivr+e7hB6gQlbQXyQq7D/6K9TpdHyX&#10;0AObDCSDwSAQ/Nq3EwgERqPRvMm8NypaFbJyYVJY6ZG/v5R+8O5/jV75pNDbjzlKCKGn22R+0kgt&#10;VMgK+otEhf1HeYV1dXV8l9ADm3xk5+TkZDAYzJtGo9HR8ddklYxwMb83Enr7bXgjY8et0PqU6Obc&#10;TIxxAACglk0Gkre396lTp8ybLS0tU6ZMMW9KxM6WHSCJ2HnDGxmzhq7/xzff1adEF0Z70dM9AgAA&#10;M5sMpNDQUEKIQqEghNTW1iqVyunTp3dzvkTsnBYf/qLHMy7B06WfPN2cmzlAhQIAQK/Z5DskgUCQ&#10;kZGxfv16qVRaXV2dnp7u6enZzfnMGIec+PCNhX7vJT4m/eRpl+DprsHyASsYAAB6ZJOBRAgJCwsr&#10;Ly/vzZnmMQ5zxo2YM25ExN9Ovpf4/tjgSVxXCAAAd8QmH9ndEcsxDsycWaH3aL6LAgAAa7baQ+o9&#10;idhZInbuapOhv6JhBoUDAABf7L+H1BvNuZnmkQ5YmxUAgBcIJEII8YjZQAi5kBSmv6LB2qwAALyw&#10;/0d2vSH09mMyqT4l2j0ipihpdcTfTi6bOiq18ALWZgUAGBjoIf3KI2bD6NS8tmqlafPszSGOqYUX&#10;sDYrAMCAQSD9htDbz2d1lnbyQ+M+eTrP83Bq4QW8QAIAGBgIJGvlv7hNrZ1+e+1nsp//eSCo1vw+&#10;CQAAOIV3SNbM85b04/IIIUVzvOpa2vkuCgDA/iGQrJknKjEzkySEdJy3BAAArMMjOwAAoAIC6Q5Y&#10;zp8FAAB2IZDugPucGPLf+bN81wIAYG8QSHeAmT/rHhHDfH+W73IAAOwKAumOmefPoqsEAMAiBFJf&#10;MPNn0VUCAGARAqmPmMd3o1PzdEW5l3eu47scAACbh3lI/SL09hudmsd3FQAA9gCB1F/4sh8AACvw&#10;yA4AAKiAQGJfW7USIx0AAO4UAol9Qi8/gvmzAAB3CIHEPqG3X9WUp07+fp55UHjxuRZ8wwIAoHsI&#10;JE5IRrhsNC48m/g+M382/q1CvisCAKAdAokTErFzUZLsmcO/7Bq/dset0NJbOyad+JDvogAAqIZA&#10;4opE7Jwyf+xrFben/GkzM39Wk7KU76IAAOiFeUhcKT7XsnzfmZzYoNTCC5LYoBmpefomjHEAAOgS&#10;ekicKD7XEvFORdGqkCdDRxUlyZbvO1P+i5trsJzvugAA6IVA4oRkhEvRqpA540aQ/75P4rsiAADa&#10;IZA4IRE7M2nU6SajrVppKPxgYOsCAKAXAok3mD8LAGCJ3kDSaDSHDh1SqVTdn1ZaWjow9bBO6O3n&#10;MH8FPqoEAMCgNJDy8/NjY2MLCgqSkpKys7O7Ou2dd955+eWXB7Iw1uH7swAADBqHfRsMhpSUlNzc&#10;XKlUqtVqIyMjo6KiJBKJ5Tmtra3p6ekFBQXDhg3jqUzWCL39/FK/bM7NrE+Jdo+I8YjZwHdFAAA8&#10;oLGHVFJSIhKJpFIpIUQsFoeHh5eVlVmdk5WVJRaLt27dykeBnDB/f1aTshRdJQAYhGjsIbW2tgYG&#10;Bpo33dzcampqrM5JTk4WCAQKhaL7SwUEBDA/4uPjExIS2K2z/+rr6613/TFLf67iYpuB1NXxUFAH&#10;nVRIGforJLZQJCrsP/or1Ol0fJfQAxoDyWAwCAS/dt0EAoHRaLQ6x/KEbvQ4JoJ3Vo8iiURCZNP5&#10;KaUL1hXSh/4KiS0UiQr7j/IK6+j4n7ndoOWRXVpamkwmk8lks2bNcnJyMhgM5kNGo9HRkcbgBAAA&#10;FtHyH/q4uLjIyEhCiKOjo8lkOnXqlPlQS0vLwoUL+SuNf825mRjpAAB2j5Yekr+/v1wul8vl06ZN&#10;Cw0NJYQw74dqa2uVSuX06f//FKuysrKhoYHPQgccM8ABg8IBwO7R0kOyJBAIMjIy1q9fL5VKq6ur&#10;09PTPT09mUNZWVmLFi2Kjo7mt8KBJPT2Y7pHGBQOAPaNxkAihISFhZWXl3fcn5OTY7k5e/Zs212p&#10;4Y54xGxwnxPTnJt5ISlsdGqe0NuP74oAAFhGyyM76JHQ289nTRaWGgIAe4VAsjGYPwsA9gqBZHuE&#10;3n6jU/Ncg+V4cAcA9gSBZJPMIx0AAOwGAgkAAKiAQLIfuqJcvksAAOg7BJKd0F/R6Js0mD8LALaL&#10;0nlIcKfKf3EjU56Sefkx82erpjxFCJkzbgTfdQEA9BZ6SHZCMsJl+b4zJ38/b3RqXp32hmnzbP0V&#10;2hfDBwCwhECyExKxc1GSbPm+M69V3J5aO919zmPST57G/FkAsCEIJPshETunzB+bWnghJzZoyp82&#10;j07Na6tWYv4sANgKrt4hNTQ0fP311//7v//b1tbm6Ojo5ua2cePGe++919XVlaM7QvG5luX7zuTE&#10;BqUWXpCIneeM8/NZnaUrztU3aTCFFgDox34gKRSKl156qbm52cXFRSwWDx06lBDS3Nz8xz/+8fbt&#10;2xMnTnzvvfe8vLxYv+8gV3yuJeKdiqJVIXPGjZgzbkTE307mxAbNGYf5swBgM9gMpPb29kcfffTq&#10;1aubNm2aN2+eu7u71QkNDQ1//etfZ86c+Yc//CE9PZ3FW4NkhAuTRuS/75PqWtr5LgoA4A6w+Q4p&#10;MTFx06ZNP/zww9KlSzumESFk1KhRW7duValUfn5+tbW1LN4aJGJny0HeVpuW2qqVA1UUAMAdYLOH&#10;9MUXX/TyzDVr1rB4X7gj7dVHGnc+P3LNm67Bcr5rAQD4FZuBdO3atVu3bonFYhavCazziNkg9PJr&#10;zs1sDz6CN0wAQA82H9nV1tZOnz49IiLi8OHDLF4WWOceEeOzOosQgqWGAIAebAZSSEjI119/LRQK&#10;k5KSAgICVq1a1djYyOL1gUXMByzw/VkAoAfLE2ODgoIKCwt//PHHlJSUysrK8PDwGTNm5OXlGQwG&#10;dm8ErGC+P9tWrURXCQB4x8lKDS4uLnFxceXl5WVlZeHh4ampqRMnToyNjb106RIXt4P+EHr7+azO&#10;co+I0RXj6xUAwCdulw7y8vJ6/fXXq6qqCgsLW1tb586dy+ntoG+Yx3cY4AAA/OL88xNNTU07duwo&#10;KCi4fv16YGAg17cDAAAbxVUg6XS6Tz75ZM+ePS0tLR4eHps2bYqOjhYKhRzdDlinv4IV8ABgQLEc&#10;SHq9vqCgIDMzk3ldFBkZmZycPGrUKHbvAgNAV5yrK8o1Rb9AJBK+awGAQYHNQKqoqIiNjSWE+Pr6&#10;vvvuuxERESxeHAYYM3+28eAHzc0X8HoJAAYAy4MaHn/88SNHjhQVFSGN7IB7RIzjY38hmD8LAAOC&#10;zR7SwYMHX3jhBRcXlx7PPHv2rMlkGj9+PIt3By4MEY9iukf1KdHuETHoKgEAd9jsIYWFhd17772b&#10;Nm3SarVdnVNbWzt37tzHH38caWRDMH8WAAYAmz2kyMjIM2fOPP/889OnT3d3d/fx8Zk5c+aCBQsI&#10;Ibt3766pqamvr3dwcNi4ceOyZctYvC8MAGb+rK44tzk302dNFt/lAIAdYnmUnUAgyM7Obmtr+/TT&#10;T//+97/v3bv3ww8/JIQMGzbMx8fno48+mjZtGrt3hAHDzJ/luwoAsFuczENydXVduXLlypUr+3MR&#10;jUbDfMovICCg0xPOnj1bV1cnFotlMll/bgQAADTgfKWGvsnPz9+2bZtcLj9x4kRUVNTatWutTkhL&#10;Szt8+PCUKVNqamqGDRuWk5Pj5OTES6mDHObPAgBbaAwkg8GQkpKSm5srlUq1Wm1kZGRUVJTEYnrm&#10;mTNn/v73v5eWlopEIkLIkiVL8vPzo6Ojeat4EGuvPlKfEo3vzwJA/3G7uGrflJSUiEQiqVRKCBGL&#10;xeHh4WVlZZYniESiXbt2MWlECBk7dizWEeeLe0TMyDVvNudm4qNKANBPNPaQWltbLZdhdXNzq6mp&#10;sTxh1KhR5uWI1Gp1UVFRUlJSp5cyv3+Kj49PSEjgpt6+q6+v57uEHvSqwmG+pqiNrce/0/5ximPS&#10;ziHiAV0piv42JLZQJCrsP/or1Ol0fJfQAxoDyWAwCAS/dt0EAoHRaOz0zMbGxieffHLVqlVBQUGd&#10;nqBSqTgpkT0S6leK61WFEgmRTW8WiXS71w0f8Pmz9LchsYUiUWH/UV5hXV0d3yX0gNtHdu3t7U1N&#10;TYSQq1evdn9mWlqaTCaTyWSzZs1ycnKy/MKs0Wh0dOwkOKuqqh5++OHExMSuukcwwDB/FgD6g6se&#10;ktFoXLhw4YULFwghZWVla9asaWtry8/P7+r8uLi4yMhIQoijo6PJZDp16pT5UEtLy8KFC63OVyqV&#10;a9eufe211+bPn8/NvwD6wjx/9vLb6/xSv+S7HACwJVz1kGQymUAgKCgoGDp0KCHkhRdeOHfu3MMP&#10;P9zV+f7+/nK5XC6XT5s2LTQ0lBCiUCgIIbW1tUqlcvr06cxplZWVDQ0NGo1mzZo127dvj4iI0Ov1&#10;er3eskcF/GLmzyKNAOBOcdJDOnv2rKOj43fffWfeI5PJSkpKZsyYcfPmzR4nDAkEgoyMjPXr10ul&#10;0urq6vT0dE9PT+ZQVlbWokWLzp07d/369T/96U/mP3niiSeSk5O5+LcAAMDA4CSQdDqdt7e31U5P&#10;T08HB4f29vbezGANCwsrLy/vuD8nJ4f58cILL/S/TgAAoAcnj+yGDx9+5coVq50ajcZgMAwfPpyL&#10;OwLlmJEObdVKvgsBAHpxEkjjx49vb2+Pj49nhtjduHHj5MmTc+fOnTZtmoODAxd3BMq5BssxfxYA&#10;usfVoIbDhw//9NNPM2fOvHXrFvMBpHvvvffTTz/l6HZAP9dguc/qLILvzwJAF7ga9j1y5Mjjx49f&#10;unTpl19+EQgEI0aMMA9MgEHL/AELfH8WADridmKsr69vQEDA+PHjkUZghvmzANApTnpIarU6Li6u&#10;00MuLi6PPvpoPz+VBLZO6O3nl/plc25mfUr06NQ8fMACAAhHPaQxY8YsXrz46tWr3t7eK1euvOee&#10;e4YOHXr16tXRo0c7Ozvv2LFjzZo1XNwXbItHzIaxfzuKNAIABic9JK1W+9FHHx09epT5QkRiYiIh&#10;5OWXX75+/Xp2drZarZ4/f35ra6v5+xEAAACc9JA0Gs3YsWOt8ub5558/fPgwIWTMmDEeHh5arZaL&#10;WwMAgI3ialDD9evXrfZcunTJ/FEJvV7P0X3BpumvaDB/FmDQ4mpi7JUrV5KTk9va2pg9VVVVMTEx&#10;zMrc+/fv1+l0Pj4+XNwabJrQ22/kmjcbdz7f1fzZ4nMtxedaLDd/uNg+UNUBALc4CSRXV9f3338/&#10;Ly8vJCRk4sSJAQEB0dHRoaGhb7zxRmNj44svvvjss8+6urpycWuwda7B8tGpeaSL+bOSES7L951h&#10;Mqn4XEvEOxU8lAgA3OBqYuysWbNOnz59/vz5//znPwKBwNfX18vLixAycuTIH3/80cXFhaP7gh3o&#10;Zv6sROxclCSL+NvJZVNHpRZeKFoVInH4D3+VAgCbuAqk0tLSlJQUy88U6fX61tbW06dPI42gNzxi&#10;NrjPiWnOzbyQFGY5V0kidk6ZP3b5vjM5sUFzxo2oq0MgAdgJTh7ZXbt27emnnzYYDCKR6PLlyyKR&#10;SCAQNDc379mzh4vbgb0Sevv5rMlyj4ipT4k2P74rPtfCpFFq4QXL90kAYOs46SFduHDB3d1doVAY&#10;DIaJEyfu27fPxcVl586dH3/8sUwm4+KOYMeYrhLTQ2LeGxWtCpkzbsSccSMi/nby9TkjJBK+SwQA&#10;NnDSQ9Lr9cwbIwcHhxEjRjDfRlqzZs3BgweNRiMXdwT79uvzuhEuTBqR/75P4rUuAGATJ4Hk4uJy&#10;48YN5rerq2tVVRXze+jQoTqdjos7wiAhETszaWTevO93eCUJYCc4CSSJRHLx4sXdu3cTQu6///60&#10;tLRr164VFhbeunULIxqAFZg/C2B/uOohvfbaaxkZGTqd7qWXXmppaZkyZcqzzz67aNEiJycnLu4I&#10;g03382cBwBZxNew7Ojo6Ojqa+a1SqVQqlZOTkwRvn4ElzPxZXXGu/rWl+te+xpLhAHaAq7XsrN4V&#10;BQQESCSSS5cucXQ7GISY+bMO81fUp0SjqwRgBzgJJLVavWTJEqudTU1NERER7e1YeQzYJAhd2M1S&#10;QwBgQ9h8ZKfX6x988EHm9+XLl+fOnWt5lFloFYMagHWWSw15xGxwj4jhuyIA6As2A0koFCYkJHzx&#10;xRfMprOzs+VRFxeX7du3s3g7AEuW82cBwBaxPKhh2bJly5YtU6vVycnJH3/8MbsXB+ge0gjAprEc&#10;SBUV//85gHXr1pl/WwoJCWH3jgAAYB/YDKSKiorExMRuThAIBJWVlSzeEaB7l3eucw2W460SgE1g&#10;M5BCQkLMqwQB0MAjZkN9SrS+SWP5USUAoBNX85AYV69eraur02g0GO0NvBB6+5kHhWOpIQDKcbVS&#10;w7Vr1+bPn9/c3Gzes2TJkoyMDI5uB9AVZlC40MuvOTezPfgIukoA1OKqhzRjxgw3N7fCwsKjR48e&#10;OXIkOzs7Pz9/06ZNHN0OoHvuETE+q7MI5s8CUIyTQDp79uyQIUMKCwvHjBkjEonEYvGCBQv+8Y9/&#10;fPPNN73/HpJGozl06JBKperqBJVKdejQobq6OnaKBnvHdJWY78/qinL5LgcArHESSDqdztfX12qn&#10;v7+/g4NDL7+HlJ+fHxsbW1BQkJSUlJ2d3fGEN99889lnn/3++++ffvrpXbt2sVA0DA4eMRtGp+Y5&#10;eo/muxAAsMbJO6Rhw4ZptVqrna2trQaDYdiwYT3+ucFgSElJyc3NlUqlWq02MjIyKirKcqXw2tra&#10;Dz/8sLS0VCQSNTU1zZ49+9FHHxWLxez+K8BeCb39MIUWgEKcBNL48eNbWlqSkpJef/11kUhkNBrr&#10;6uoWL14cEhIiFAp7/POSkhKRSCSVSgkhYrE4PDy8rKzMMpDGjRu3f/9+kUhECBEKhQaDQa/Xd3qp&#10;gIAA5kd8fHxCQkL//2nsqq+v57uEHqBCVtBfJCrsP/orpP+D3ZwEkkAg2Ldv3xNPPBEWFmbeOXbs&#10;2H379vXmz1tbWwMDA82bbm5uNTU1VteXSqUGgyEvL2/v3r2rV68eOXJkp5fq5hUUJej/RtRgqPDy&#10;znXmFVo5MhiakWuosJ/of+PO1bDvkJCQ06dPnz9//pdffhEIBB4eHh3fKnXFYDAIBL++3BIIBJ0O&#10;hdBqtTdv3vT29i4vL09MTGQ6TAB9wMyfZX7wXQvA4MXmoIZr165ZvTry9/efPHnypEmTekyjtLQ0&#10;mUwmk8lmzZrl5ORkMBjMh4xGo6NjJ8Hp5eWVmJi4e/duZ2dnLOQK/YH5swA0YLOHVFtbGxsb6+vr&#10;+z//8z+RkZF39LdxcXHMnzg6OppMplOnTpkPtbS0LFy40PLk8+fPK5XK+Ph4ZtPHx+fy5cv9Lh8G&#10;NcyfBeAdmz2kkJCQr7/+WigUJiUlBQQErFq1qrGxsZd/6+/vL5fL5XL5tGnTQkNDCSEKhYIQUltb&#10;q1Qqp0+fzpxWWVnZ0NBgMBhef/318+fPE0KuXr1aVlY2b948Fv8hMGhh/iwAj1h+hxQUFFRYWNje&#10;3r5///633347PDzc09Pz+eeff/jhhx0cHHp5EYFAkJGRsX79eqlUWl1dnZ6e7unpyRzKyspatGhR&#10;dHT0X/7yl0ceeWTKlCknTpxISkq60w4ZQFcsvz/rHhGDrhLAgBliMpm4u3pTU9OOHTu+/fbbW7du&#10;hYSE7Nixo/dDG/ovICCA8lF2dXV19A/LGbQV6q9o9E0a12B5/y81mJuRLaiw/+ivkNvVvr28vF5/&#10;/fWqqqrCwsLW1ta5c+dyejsAFgm9/VhJIwDoJa6GfZsxnaSCgoLr169bzi4CAACwxFUg6XS6Tz75&#10;ZM+ePS0tLR4eHps2bYqOju7NMg0A1GqrVrZXYwAeAFdYDiS9Xl9QUJCZmXnp0iVCSGRkZHJy8qhR&#10;o9i9CwAvhF5+jUXPE8yfBeAGm4FUUVERGxtLCPH19X333XcjIiJYvDgA75j5s7ri3AtJYSPXvIk3&#10;TADsYrmH9Pjjjz/33HNYeBvsFTMo3CV4OubPArCO5Ymxr7zyCtII7J5rsBzzZwFYx+2wbwB7Zfn9&#10;2ebcTL7LAbAHCCSAvmO+P4tOEgArEEgA/SL09vNZk8V3FQD2gKtA6vTThMxYcAAAgI44CSS1Wr1k&#10;yRKrnU1NTREREe3t7VzcEYAe+isavFUC6AM2h33r9foHH3yQ+X358mWrleva2toIIS4uLizeEYBO&#10;uqJcgvmzAHeIzR6SUChMSEhwdnZ2dnYmhDj/loeHxwcffMDi7QDohO/PAvQNyxNjly1btmzZMrVa&#10;nZycjM+Kw6BlNX+WTFvKd0UANoCTd0hjxoxBGgGY58/qX1uKoeEAPeJktW+1Wr18+fKO+wUCwaFD&#10;h7i4IwCdmK5Sa2srvj8L0COuhn0Pt+Dq6moymQwGw7Zt2zi6HQDNHOavGJ2ah/dJAN3jpIc0ZsyY&#10;AwcOWO3cvXt3RkbGvn37uLgjAOWE3n5+qV/yXQUA1QZupYbExMSKigrMQwIAgE4NXCDdvHmTEGIw&#10;GAbsjgCUY6YrAQCDq0+YV1RUWG7W1NS8+uqrw4cPd3Nz4+iOALaFWdBB36TBSAcABlej7BITE612&#10;ent75+bifw8C/D98fxbACleDGqqqqri4MoA9Mc+fbdz5PAaFA3D7DunatWsNDQ1NTU2c3gXAprkG&#10;y81LDWH+LAxmXL1Dam1tXbJkyZUrV8x7li5dunXrVo5uB2DTmK4SIQTzZ2Ew4ySQjEZjWFjYxIkT&#10;P/30Uzc3N5PJpFAoNm/erNfr33jjDS7uCGAHPGI2uM+Jac7NbKtW4pUSDEKcBNKZM2c8PT33799v&#10;3hMdHT116tQHHnhg69atQqGQi5sC2AF8fxYGM07eId26dcvb29tqp0QicXBwuH79Ohd3BAAAW8dJ&#10;II0ePfr06dNWO48ePSoUCkUiERd3BLBjmD8LgwQnj+y8vLwSEhICAgL++Mc/RkVFGY3G7Ozs77//&#10;/rXXXjt+/DhzztSpU7m4NYCdwfxZGDy4mhibl5fn4uKyZ8+ePXv2MDtdXFzS0tLM5xw+fFgsFndz&#10;EY1Go1Kp/Pz8AgICujmtsrLS19fXy8uLlcoBaIP5szB4cDUxtqSkxN3d3Wr/pUuXfH19e3OF/Pz8&#10;bdu2yeXyEydOREVFrV27ttPTzp49Gx8f/+abb86dO7e/RQPQCvNnYZDg5B2SWq1esmSJ1c6mpqaI&#10;iIjerPZtMBhSUlI+/vjjN954Iy8vLycnp66uruNper1+w4YNnp6erNQMQDnMnwW7x2YPSa/XP/jg&#10;g8zvy5cvW/Va2traCCEuLi49XqekpEQkEkmlUkKIWCwODw8vKyuTSCRWp+3YseP++++vrq7u5lLm&#10;x33x8fEJCQm9/ZcMlPr6er5L6AEqZAWbRU5bahriUrf5D4LQhQ7zV7B1VfqbERX2n06n47uEawwS&#10;OgAAHAhJREFUHrAZSEKhMCEh4YsvvmA2nZ2dLY+6uLhs3769N9dpbW0NDAw0b7q5udXU1Fidc+zY&#10;saNHj3711VcrV67s5lIqlapXpfOnY9DSBhWygs0iJav0s5foinNdrl9i8ZUS/c2ICvup00dNVGH5&#10;HdKyZcuWLVumVquTk5M//vjjvl3EYDAIBL8+SxQIBEaj0fIEnU6XnJz87rvv9qtWAJtlXmoIwJ5w&#10;8g5pzJgxd5pGaWlpMplMJpPNmjXLycnJ8jt+RqPR0fE3wbl9+/aJEyeq1WqFQqHVaqurq+nvCQEA&#10;QPe4Gva9fPnyjvsFAsGhQ4c6/ZO4uLjIyEhCiKOjo8lkOnXqlPlQS0vLwoULLU/28vI6ffr03r17&#10;CSEXL15UKBTu7u7djw4HsHtYAQ9sHVerfQ8fPtz822AwXL9+3Wg0dvMOyd/f39/fn/nNPKBTKBSz&#10;Z8+ura1VKpVbtmxhDlVWVnp7e1uOAl+5cuWjjz6KYd8AGBQOto6reUgHDhyw2rl79+6MjIx9+/b1&#10;+OcCgSAjI2P9+vVSqbS6ujo9Pd08tjsrK2vRokXR0dHsFw1g48zzZz1iNrhHxPBdDsAd46qH1FFi&#10;YmJGRkZ7e3tvRn6HhYWVl5d33J+Tk2O1Z9euXezUB2DjmJEO7nNi6lOisdQQ2CJuvxhr6ebNm4QQ&#10;y9EKAMA6ZqkhgvmzYIO46iFVVFRYbtbU1Lz66qvDhw93c3Pj6I4AwGC6SkIvv8tvr3MNlqOrBLaC&#10;q1F2iYmJVju9vb1zc7GKPsAAcY+IcQmerivObc7NRCaBTeBqUENVVRUXVwaA3sP8WbAtA/cOCQAA&#10;oBuc9JCuXr26a9eu0tJSo9Ho4uKybt26iIgILm4EAHdKf0Uj9PbjuwqATrAfSM8991xBQQEhZPjw&#10;4UOHDm1oaPjTn/7k4OCQk5MTFhbG+u0A4I5cfnud0MvPZ00W34UAWGP5kd3KlSsLCgqeffbZf//7&#10;38ePH1cqlVVVVcXFxb///e8TExObmprYvR0A3Cmf1VlCb78LSWHNuZl81wLwG2wGUmNjY3Fx8Ztv&#10;vrlmzRonJyfz/lGjRh08eNDHx+exxx5j8XYA0AfMSIfRqXm6olxkElCFzUDatWuXp6en1UKoZh98&#10;8MHFixcxMRaABpbzZ9uqlXyXA0AIu4F04sQJsVjc1VEfHx9CyH/+8x8W7wgAfcZ0lTxiNjTnZhoK&#10;P+C7HABWA8nBwYFZH6hTN27cIIRYfdkIAPjlHhHjszqLEHJ55zq+a4HBjs1A2rhxo1qt1uv1nR79&#10;6KOPhg0b5u7uzuIdAaD/hN5+DvNXYNwd8I7NQJLL5UOHDk1ISOh4SKlU7t69e/369SzeDgAA7AnL&#10;D9C++uqrxYsXT5o0SS6XP/fcc0OHDq2trc3KylKr1eHh4fHx8ezeDgAA7AbLgTR+/PiKiopnnnmm&#10;tLS0uLiY2TlixIjt27dHRUWxey8A4A7zSskjZgOWdYABw/4QA1dX1z179rB+WQAYSB4xG3TFufUp&#10;0fgsOgwYjHkDgE5Yfn+WEIJMggGA1b4BoEuYPwsDCT0kAOgO01VyCZ7enJvZHnwEXSXgDnpIANAz&#10;12A5M3/2QhLW7AeuoIcEAL1ifqvEdyFgt9BDAoA7gFHgwB0EEgAAUAGBBAB915ybqUlZqr+i4bsQ&#10;sAcIJADoO/c5Ma7B8vqUaHzrD/oPgxoAoO8wfxZYhB4SAPQX5s8CK9BDAgAWYP4s9B96SADAGsyf&#10;hf5ADwkA2GTuKvFdCNgeegNJo9GoVCo/P7+AgICOR7Va7fnz582bEyZMwMfRAejhGiznuwSwPZQG&#10;Un5+/rZt2+Ry+YkTJ6KiotauXWt1wv79+3fs2OHk5MRsvvXWWzNnzhzwMgEAgDU0BpLBYEhJScnN&#10;zZVKpVqtNjIyMioqSiKRWJ5TXV29efPmuLg4nmoEgDvQVq1szs30WZ2FlYegGzQGUklJiUgkkkql&#10;hBCxWBweHl5WVmYVSKdPn37ssce0Wu3w4cOFQmFXlzI/7ouPj09ISOCy6r6or6/nu4QeoEJW0F8k&#10;1xWabg4x/m5i3eY/CEIXOsxf0YcroA37T6fT8V1CD2gMpNbW1sDAQPOmm5tbTU2N5QkGg+Hnn3/e&#10;smWLVqttbW195JFH0tLSOr2USqXittZ+swpaCqFCVtBfJLcVSiRENl3/h2fqU6KHi0R9GxQ+2Nuw&#10;3+rq6vguoQc0Dvs2GAwCwa+FCQQCo9FoeUJjY+PcuXPfe+89pVJZVFRUWlr6+eefD3iZAHBnMH8W&#10;ukdLIKWlpclkMplMNmvWLCcnJ4PBYD5kNBodHX/Tk/P19X3rrbd8fX0JISNHjpw3b96JEycGumIA&#10;uHPMoPCRa95s3Pk8lr8DK7Q8souLi4uMjCSEODo6mkymU6dOmQ+1tLQsXLjQ8mS1Wv2vf/0rOjqa&#10;2bx165aDg8NAVgsA/eEaLB+dmqcrzr2QFDY6NQ8jHYBBSyD5+/v7+/szv5kHdAqFYvbs2bW1tUql&#10;csuWLcyhyspKb2/vGzdupKSk3HvvvVKptLGx8fvvv09PT+etdAC4c0xXSejlhzQCM1oCyZJAIMjI&#10;yFi/fr1UKq2urk5PT/f09GQOZWVlLVq0KDo6evPmzTExMZMmTaqqqnr22WcxCQnAFrlH4IPo8Csa&#10;A4kQEhYWVl5e3nF/Tk4O8yMuLg6TkAAA7AktgxoAAAgh+P7sYIZAAgBa6K9o8P3ZwYzSR3YAMAjh&#10;+7ODHHpIAEAXzJ8dtBBIAEAdzJ8dnBBIAEApZv4sIeRCUphJ28B3OcA5vEMCAHqZ589qxaP4rgU4&#10;hx4SANAO82cHCQQSAABQAYEEALanOTcT82ftDwIJAGwME0WYP2t/MKgBAGwM5s/aK/SQAMAmWc6f&#10;1RXl8l0OsAA9JACwVZZdJX2TBl0lW4ceEgDYNsuuEkY62DT0kADA5pnnz+qbNPgEre1CIAGAncD8&#10;WVuHR3YAAEAFBBIA2C1dUS7eKtkQBBIA2C19kwbzZ20IAgkA7JZHzIbRqXm6otzLO9fxXQv0DIEE&#10;APaMGRQu9Pa7kBSGrhLlMMoOAOwclhqyFeghAcCgYDl/tq1ayXc50An0kABgsDDPn719pZ4E810N&#10;dIBAAoDBBfNnqYVHdgAAQAUEEgAMdm3VSsyfpQECCQAGu/bqI5g/SwMEEgAMdpbzZ9FV4hECCQDg&#10;1/mz6CrxiN5RdhqNRqVS+fn5BQQEdHqCVqv98ccfhw0bFhYWNsC1AYD9wfxZ3lHaQ8rPz4+NjS0o&#10;KEhKSsrOzu54gkKhWLx48XfffZeRkREfH280Gge+SACwP5g/yyMae0gGgyElJSU3N1cqlWq12sjI&#10;yKioKIlEYnnCSy+9lJWVNW3aNELI4sWLCwsLFyxYwFvFAGBHmK6SS/D09uojrsFyvssZRGgMpJKS&#10;EpFIJJVKCSFisTg8PLysrMwykBQKxe9+9zsmjQgh3377bVeXMj/ui4+PT0hI4LDoPqmvr+e7hB6g&#10;QlbQXyQq7MQwXzJt6S91db08nf421Ol0fJfQAxoDqbW1NTAw0Lzp5uZWU1NjeUJLS4ufn19ycvKB&#10;AwccHBxWr169YsWKTi+lUqm4rbXfLIOWTqiQFfQXiQr7j/IK63odrnyh8R2SwWAQCH4tTCAQWL0i&#10;Onv2bEFBQXBwcGVl5eeff/7uu++WlZUNeJkAMLjor2gwKJxTtARSWlqaTCaTyWSzZs1ycnIyGAzm&#10;Q0aj0dHxNz253//+92PGjHnssccIIQEBAfPmzfvuu+8GumIAGGQwf5ZrtDyyi4uLi4yMJIQ4Ojqa&#10;TKZTp06ZD7W0tCxcuNDyZA8PD8tNy+4UAABH3CNiXIKn16dEt1UrfVZnCb39+K7I3tDyn3J/f3+5&#10;XC6Xy6dNmxYaGkoIUSgUhJDa2lqlUjl9+nTmtMrKyoaGhoiICK1WW1RURAjRarWlpaVLlizhsXgA&#10;GCSYQeGuwXJ0lbhASw/JkkAgyMjIWL9+vVQqra6uTk9P9/T0ZA5lZWUtWrQoOjp6586dmzZt2rVr&#10;19mzZ5966inMjQWAgYH5s9yhMZAIIWFhYeXl5R335+TkMD+mTp3K9JAAAAYe01XSFedeSAobueZN&#10;TFdiBaWBBABAOfP8WV1RLgKJFQgkAIC+cw2WI43YQsugBgAAGOQQSAAALMP82b5BIAEAsKmtWolB&#10;4X2DQAIAYJNrsJz5/qwmZSm6SncEgQQAwDLMn+0bjLIDAGAf5s/2AXpIAABcYbpKddoblt+fLT7X&#10;Unyuhd/C6IRAAgDgENNVihUkHt3yJ/0VTfG5loh3KvguilJ4ZAcAwC2J2PnvW1ZE/C1kWcXt1MKK&#10;olUhc8aN4LsoGiGQAAA4JxE7p8wfu3zfmZzYIKRRV/DIDgCAc8XnWpg0Si28gBdIXUEgAQBwi3lv&#10;VLQq5MnQUUVJsuX7ziCTOoVAAgDglmSEi/m9kUTsXJQk47siSuEdEgAAtyRiZ4nYuatNMEMPCQAA&#10;qIBAAgAAKiCQAACACggkAACgAgIJAACogEACAAAqIJAAAIAKCCQAAKACAgkAAKiAQAIAACogkAAA&#10;gAoIJAAAoAICCQAAqIBAAgAAKiCQ+PTpp5/yXUIPUCEr6C8SFfYfKuy/ISaTie8aOqfRaFQqlZ+f&#10;X0BAgNUhrVZ7/vx5yz2enp4SicTqtICAAJVKxWmR/YQK+4/+CoktFIkK+w8V9h+lH+jLz8/ftm2b&#10;XC4/ceJEVFTU2rVrLY8eP378xRdfNG/euHEjJibmlVdeGegqAQCAPTQGksFgSElJyc3NlUqlWq02&#10;MjIyKirKsgM0f/78+fPnM7/Lyso2b968bt06fmoFAACW0BhIJSUlIpFIKpUSQsRicXh4eFlZWccn&#10;coSQtra2l156aevWrSKRqOPRadOmdXzcRxtU2H/0V0hsoUhU2H+UVzht2jS+S+gBjYHU2toaGBho&#10;3nRzc6upqen0zN27dwcGBs6aNavTo/S/wQMAADMaA8lgMAgEvw7/EwgERqOx42k3b97MyclB6gAA&#10;2Adahn2npaXJZDKZTDZr1iwnJyeDwWA+ZDQaHR07Cc6DBw/6+flNmjRpAMsEAACu0NJDiouLi4yM&#10;JIQ4OjqaTKZTp06ZD7W0tCxcuLDjnygUinnz5g1ciQAAwCVaAsnf39/f35/5zTygUygUs2fPrq2t&#10;VSqVW7ZsYQ5VVlZ6e3uPGjWKEPLDDz9ERUXxVTAAALCLlkCyJBAIMjIy1q9fL5VKq6ur09PTPT09&#10;mUNZWVmLFi2Kjo42Go3Nzc0TJ07kt1QAAGALvSs1AADAoELLoAYAABjkEEgAAEAFGt8h9V83C7PS&#10;wGpx2AkTJri7u/NYT6dKS0stZxxT2KSWFdLWpGfPnq2rqxOLxTKZzLyTqjbsWCFtbUgIUalUGo1G&#10;KpVaLtRCVTN2rJDCZiSEVFZW+vr6enl5MZtUteFvmOzON998I5fLN27cGBERkZWVxXc5nXj//fcn&#10;TpwY8l+lpaV8V2Tt7bffnjlzpnmTwia1qpCqJt2yZUtERMTGjRsfeuihxx9//MaNGybK2rDTCqlq&#10;Q5PJtGPHjnnz5r344ov333//u+++y+ykqhk7rZC2ZjSZTLW1tXffffc///lPZpOqNrRib4F0+/bt&#10;kJCQ2tpak8nU3Nw8efLkCxcu8F2Uteeff/6zzz7ju4rOtbS0vPjiiyEhIeb/3NPWpB0rNNHUpKdP&#10;n7777rtbWlqYzcWLF3/xxRdUtWGnFZpoakOTyVRTU2Mu8sqVK0FBQc3NzVQ1Y6cVmihrRpPJdOvW&#10;rYceemjOnDlMIFHVhh3Z2zukThdm5bsoa6dPnx43bpxWq9Xr9XzXYi0rK0ssFm/dutW8h7Ym7Vgh&#10;oalJRSLRrl27zKv9jh079tKlS1S1YacVEprakBAybty4/fv3M0UKhUKDwaDX66lqxk4rJJQ1IyFk&#10;x44d999//4QJE5hNqtqwI3t7h9T7hVn5YjAYfv755y1btmi12tbW1kceeSQtLY3von6VnJwsEAgU&#10;CoV5D21N2rFCqpp01KhRzMRtQoharS4qKkpKSvrpp5/oacNOK6SqDQkhAoFAKpUaDIa8vLy9e/eu&#10;Xr165MiRSqWSnmbstELamvHYsWNHjx796quvVq5cyeyh7f+drdhbD6mXC7PyqLGxce7cue+9955S&#10;qSwqKiotLf3888/5LupXlq3HoK1JO1ZIZ5M2NjY++eSTq1atCgoKoq0NGZYV0tmGWq325s2b3t7e&#10;5eXlra2tFDajVYVUNaNOp0tOTt6xY4flTgrb0JK9BVIvF2blka+v71tvveXr60sIGTly5Lx5806c&#10;OMF3Ud1Bk/ZBVVXVww8/nJiYmJSURKhsQ6sKKWxDQoiXl1diYuLu3budnZ0//vhjCpvRqkKqmnH7&#10;9u0TJ05Uq9UKhUKr1VZXV6tUKgrb0JK9BZK3t7fVwqxTpkzhsZ6O1Gp1Xl6eefPWrVsODg481tMj&#10;NOmdUiqVTz311CuvvLJ8+XJmD21t2LFC2trw/Pnze/bsMW/6+PhcvnyZqmbstEKqmtHLy+v69et7&#10;9+7du3fvxYsXFQqFUqmkqg07wfeoCpYZDIaZM2cWFxebTKaampp77rmnqamJ76J+46effpo4cSIz&#10;yuXy5ctyuZyGgaFWiouLzWPY6GxSywqpatKff/45JCTk8OHDt/7r9u3bVLVhpxVS1YYmk6mmpmbi&#10;xInnzp0zmUxNTU1yufz777+nqhk7rZC2ZjR75plnmFF2VLVhR/YWSCaT6YcffpDL5YmJiVOmTPnH&#10;P/7Bdzmd+Oyzz0JCQhITE0NCQj788EO+y+mE5X/uTVQ2qVWF9DTptm3bJvxWamqqiaY27KpCetqQ&#10;sXfv3smTJz/11FOTJ082z/Khpxm7qpC2ZmSYA8lEWRtasdvFVdva2pydnTu+AKeE0Wi8ceMGzRV2&#10;hCbtP7ThHTEajVqtdsSIEVYPvuhpxk4rpK0ZO0VPG1qy20ACAADbQlc8AgDAoIVAAgAAKiCQAACA&#10;CggkAACgAgIJAACogEACAAAqIJAAAIAKCCQAAKACAgkGBeZzAJZ7mHUwjx8/brnz6NGjBw8e7P5S&#10;+/fvr6ur6885lsstd3T48OEDBw4wv7/88ku1Ws386PGmjDfeeIP54B6AzUEgwaCgVCrXrVtnueeD&#10;Dz7YvHlzdna25c6tW7cWFhZ2f6ktW7ZYxdgdnXPgwIEXX3yxqz/UarV/+ctf7rvvPmbzlVde+fHH&#10;H5kfPd6UMWHChD//+c+9OROANggkGBTCwsJu3LhRXV1t3vPDDz888MADJ06cuHnzJrOnvb39p59+&#10;ioyM7P5Shw8fjoqK6nMlCoWivb29q6NZWVlRUVEjR47s8/WjoqK0Wu23337b5ysA8AWBBIOCXC53&#10;dHSsrKxkNuvq6tRq9bp164YMGVJaWsrsLC8vJ4SEhYUxm21tbQcPHszLyzt48KDlQ7ZTp05dvXrV&#10;vNnQ0HDgwAHm2VpDQ4P5FoQQtVq9f//+AwcOaDQaZk91dfWVK1euXr2qUCg6PrhraGjIy8t77LHH&#10;uvpXqFSqL7/8Mj8//9q1a938Y2NjY3ft2tVTkwBQB4EEg4KDg8N9991nfup15MgRPz8/f3//++67&#10;7/Dhw8zOEydOBAYGenl5EULOnDkzb968HTt2lJSUpKenP/jgg42Njcxpzz33HBNdhBCFQrFgwYKP&#10;PvqoqKgoKipqy5YtWVlZzKGCgoKoqKh//vOff/3rXxcsWHD06FFCSElJiVqt1mg0e/fuvX37tlWR&#10;33zzzejRoyUSSaf/hK+//jo+Pr6kpCQ7O3v+/Pnnz5/v6h87b968mpoay2gEsAkUfbwWgFNTp041&#10;f+KztLR05syZhBC5XP7ZZ58xO0+ePDlt2jTm97PPPnvPPfe8/fbbAoHg5s2by5Yt27hx46effmp5&#10;Qb1ev3HjxqVLlyYnJxNCzp49Gx0dHRISwhz96aefDh065OnpqdfrH3744c8++ywsLCwpKam2tvbW&#10;rVs7d+7sWOEPP/wwefLkrupXq9Xfffedl5fXzZs3ExMTX3755X379nV65qhRo4YPH9791QAohB4S&#10;DBZyufzq1asNDQ1Go1GhUJgD6eLFi2fPntXr9VVVVeHh4YSQY8eOaTSaVatWMV+LcXJyeuqpp44d&#10;O2b1oKyoqEin0yUlJTGbUql03rx55qMLFizw9PQkhAiFwkmTJnXz3sjs5MmTUqm0q6OPP/4403tz&#10;cnJasWJFRUWFVqvt6uQpU6aoVKoe7whAFfSQYLCYPHmyi4tLRUWFSCQihMyePZsQEhQU5OHhoVQq&#10;NRrNkCFDZsyYQQhhns7FxcWZ/9ZoNBJC/v3vf8vlcvNOnU7n6OjIhARjwoQJ5tdLAQEB5v0ODg4d&#10;H9B1dOPGDR8fn66OWmbVXXfdRQg5ffo0E6sdOTk53bhxo8c7AlAFgQSDSHh4uFKpvOuuu6ZOnSoU&#10;CpmdM2bMOHHiRHNz88yZM5kuEfP1z507d5rPYdx9992Wm0Kh0GQyGY1G82c3u+my9IaDgwOTfJ2y&#10;jDS9Xk8IcXV17epky6oAbAX+TxYGkRkzZpw+ffr48eOWHYuIiIgff/zx5MmT5t7PuHHjCCHXr1+X&#10;/5eDg8N3331nlU8TJkwwGAz/+te/zHtOnjzZn/JEItHp06e7OlpVVWX+ff78eUdHx25eEWm12mHD&#10;hvWnGICBh0CCQSQsLEylUlVVVVkG0syZMy9fvmwZSAEBAXK5PD09nXkNc/78+c2bN1+8eNHFxcXy&#10;akFBQZGRkRs3biwsLDx69Kh5Emv3BAJBXV1dWVlZx2HfoaGh5rF8HX3++edlZWWEkJMnT77zzjvL&#10;ly9nenKEkGvXruXn55vXdzAajVVVVaGhoT0WA0AVBBIMIhKJRCQSiUSioKAg8053d/fg4OC77rpr&#10;/Pjx5p3Z2dmTJk166KGHgoODH3zwwbFjx2ZmZna8YGZm5v333//nP//56aefvn379gMPPNDjg7Ko&#10;qCi1Wr1ixYojR45YHYqMjFQoFF09tXviiSdeeuml4ODg+Pj4hQsXrl+/3nzolVdeycnJqaioYDaP&#10;Hz9uMBiYl2QANmSIyWTiuwYASun1+rNnz0qlUquHdQytVqtWq++55x5zT2Xt2rUGg6HTId2WjEaj&#10;wWDoeE2DwTBr1qxXX3117ty5Xf3hzz///Lvf/c7qb++7777XX389IiKC2XzttdeuXLlitSoSAP3Q&#10;QwLoklAoDAoK6jSNCCGOjo6xsbGff/45s6lSqRQKhXkeUjcEAkGn13RwcFixYoXVbCerP5RIJFZ/&#10;+8ILL1y/fn3Xrl179+4lhFy7du2LL75Ys2ZNj2UA0AY9JIC+++CDDzIzM319fYcPH65SqZjFHcwd&#10;pj4wGo2LFy9OS0uTyWS9/JO2trbIyMhXX3119uzZTk5OO3fu1Gq1zFxdANuCYd8AfbdixYrFixdX&#10;VVUZjUapVOrv79/PCwoEgvfff7+pqan3f8IM/nZycnJyciKEBAYGzpo1q59lAPACgQTQLyNHjuzP&#10;4twd+fr6+vr69vnPu3r/BEA/vEMCAAAqIJAAAIAKCCQAAKACRtkBAAAV0EMCAAAqIJAAAIAK/weN&#10;tkyn1mVh6wAAAABJRU5ErkJgglBLAQItABQABgAIAAAAIQCxgme2CgEAABMCAAATAAAAAAAAAAAA&#10;AAAAAAAAAABbQ29udGVudF9UeXBlc10ueG1sUEsBAi0AFAAGAAgAAAAhADj9If/WAAAAlAEAAAsA&#10;AAAAAAAAAAAAAAAAOwEAAF9yZWxzLy5yZWxzUEsBAi0AFAAGAAgAAAAhAFLP4+roAwAA5QgAAA4A&#10;AAAAAAAAAAAAAAAAOgIAAGRycy9lMm9Eb2MueG1sUEsBAi0AFAAGAAgAAAAhAKomDr68AAAAIQEA&#10;ABkAAAAAAAAAAAAAAAAATgYAAGRycy9fcmVscy9lMm9Eb2MueG1sLnJlbHNQSwECLQAUAAYACAAA&#10;ACEAGTSrLN8AAAAHAQAADwAAAAAAAAAAAAAAAABBBwAAZHJzL2Rvd25yZXYueG1sUEsBAi0ACgAA&#10;AAAAAAAhAGKtaifTPAAA0zwAABQAAAAAAAAAAAAAAAAATQgAAGRycy9tZWRpYS9pbWFnZTEucG5n&#10;UEsFBgAAAAAGAAYAfAEAAFJFAAAAAA==&#10;">
+              <v:group w14:anchorId="75599C93" id="Group 3" o:spid="_x0000_s1026" style="position:absolute;left:0;text-align:left;margin-left:0;margin-top:34.45pt;width:323.7pt;height:258.95pt;z-index:251658240;mso-position-horizontal:center;mso-position-horizontal-relative:margin;mso-width-relative:margin;mso-height-relative:margin" coordorigin="1755,4642" coordsize="41111,32881" o:gfxdata="UEsDBBQABgAIAAAAIQCxgme2CgEAABMCAAATAAAAW0NvbnRlbnRfVHlwZXNdLnhtbJSRwU7DMAyG&#10;70i8Q5QralN2QAit3YGOIyA0HiBK3DaicaI4lO3tSbpNgokh7Rjb3+8vyXK1tSObIJBxWPPbsuIM&#10;UDltsK/5++apuOeMokQtR4dQ8x0QXzXXV8vNzgOxRCPVfIjRPwhBagArqXQeMHU6F6yM6Rh64aX6&#10;kD2IRVXdCeUwAsYi5gzeLFvo5OcY2XqbynsTjz1nj/u5vKrmxmY+18WfRICRThDp/WiUjOluYkJ9&#10;4lUcnMpEzjM0GE83SfzMhtz57fRzwYF7SY8ZjAb2KkN8ljaZCx1IwMK1TpX/Z2RJS4XrOqOgbAOt&#10;Z+rodC5buy8MMF0a3ibsDaZjupi/tPkGAAD//wMAUEsDBBQABgAIAAAAIQA4/SH/1gAAAJQBAAAL&#10;AAAAX3JlbHMvLnJlbHOkkMFqwzAMhu+DvYPRfXGawxijTi+j0GvpHsDYimMaW0Yy2fr2M4PBMnrb&#10;Ub/Q94l/f/hMi1qRJVI2sOt6UJgd+ZiDgffL8ekFlFSbvV0oo4EbChzGx4f9GRdb25HMsYhqlCwG&#10;5lrLq9biZkxWOiqY22YiTra2kYMu1l1tQD30/bPm3wwYN0x18gb45AdQl1tp5j/sFB2T0FQ7R0nT&#10;NEV3j6o9feQzro1iOWA14Fm+Q8a1a8+Bvu/d/dMb2JY5uiPbhG/ktn4cqGU/er3pcvwCAAD//wMA&#10;UEsDBBQABgAIAAAAIQBgLnzD5gMAAOMIAAAOAAAAZHJzL2Uyb0RvYy54bWycVm1v2zgM/n7A/QfB&#10;31O/xGkco+mQpS8Y0NuCa4d9VmQ5FmZLOklp0jvcfz9SspMl7bDdPtSlKIoiHz6kcvVu37XkmRsr&#10;lJxH6UUSES6ZqoTczKPPT3ejIiLWUVnRVkk+j164jd5d//7b1U6XPFONaituCDiRttzpedQ4p8s4&#10;tqzhHbUXSnMJm7UyHXWwNJu4MnQH3rs2zpLkMt4pU2mjGLcWtDdhM7r2/uuaM/epri13pJ1HEJvz&#10;X+O/a/zG11e03BiqG8H6MOgvRNFRIeHSg6sb6ijZGvHKVSeYUVbV7oKpLlZ1LRj3OUA2aXKWzb1R&#10;W+1z2ZS7jT7ABNCe4fTLbtnH55UhoppH44hI2kGJ/K1kjNDs9KYEi3ujH/XK9IpNWGG2+9p0+B/y&#10;IHsP6ssBVL53hIEyT9NkNgPsGeyNs6LI8x521kBt8Fw6nUwuJxEBg/wyz5IilIU1t0cfaZpDhIOP&#10;dJyjTTyEEGOkh8C0YCX89XiB9AqvH/MKTrmt4VHvpPspHx01X7d6BKXV1Im1aIV78TSFImJQ8nkl&#10;2MqExRH6dIAedvFSkmJyeABtwgmKGT0o9tUSqZYNlRu+sBr4DfB5KE7NY1yeXLduhb4TbYv1QrlP&#10;DHrhjEtvYBN4eqPYtuPShcYzvIUclbSN0DYipuTdmgOPzIcq9a0ABHiwDq9DKvhm+CcrFkkyy96P&#10;lpNkOcqT6e1oMcuno2lyO82TvEiX6fJfPJ3m5dZyyJe2N1r0sYL2VbRvMr+fEaGnfG+SZ+onQCAN&#10;BOTJM4QIPEJIMFbrDHesQbEGtP4EhMOZw4aH9ogmAm2hO8h694eqoH/o1ikPwFl3fIflCE7fJ99w&#10;PCmy2WRywnFggLHunquOoABIQ2z+IvoMQIcoBxOMXyqsN+hp2coTBeSLGp8Jxt6LkAr2PExiO9AD&#10;Vj8HOc7ht2bYY0M1hyjR7ZHx2cD4J0z/vdqTDHPtjXDYELcHdU9u1Ic4h4Y/zJw0uSySdOaHx3iS&#10;T4up9xRIh7hmk3ySFP38yZI8n/rxcxgd/xtWq1pRDZ2EeC9bE+i1a4Tjfc1OrL4D/zEtlNx+ve8x&#10;WKvqBSAwCqoMkVvN7gRc9ECtW1EDDxQo4dF1n+BTt2o3j1QvRaRR5u+39GgPpYTdiOzgwZtH9q8t&#10;xQnXfpBQZHDpBsEMwnoQ5LZbKuggGFUQjRfhgHHtINZGdV+AAwu8BbaoZHDXPHKDuHTh2YW3nPHF&#10;whuFQfkgHzWM1zA1ENCn/RdqdM9yBwz5qAYa0fKM7ME2sHsBnVcL3wkIaEARuI0LoLSX/EsK0slT&#10;/e3aWx1/m1z/BwAA//8DAFBLAwQUAAYACAAAACEAqiYOvrwAAAAhAQAAGQAAAGRycy9fcmVscy9l&#10;Mm9Eb2MueG1sLnJlbHOEj0FqwzAQRfeF3EHMPpadRSjFsjeh4G1IDjBIY1nEGglJLfXtI8gmgUCX&#10;8z//PaYf//wqfillF1hB17QgiHUwjq2C6+V7/wkiF2SDa2BSsFGGcdh99GdasdRRXlzMolI4K1hK&#10;iV9SZr2Qx9yESFybOSSPpZ7Jyoj6hpbkoW2PMj0zYHhhiskoSJPpQFy2WM3/s8M8O02noH88cXmj&#10;kM5XdwVislQUeDIOH2HXRLYgh16+PDbcAQAA//8DAFBLAwQUAAYACAAAACEAGTSrLN8AAAAHAQAA&#10;DwAAAGRycy9kb3ducmV2LnhtbEyPQUvDQBSE74L/YXmCN7uJtjGNeSmlqKci2ArS2zb7moRm34bs&#10;Nkn/vetJj8MMM9/kq8m0YqDeNZYR4lkEgri0uuEK4Wv/9pCCcF6xVq1lQriSg1Vxe5OrTNuRP2nY&#10;+UqEEnaZQqi97zIpXVmTUW5mO+LgnWxvlA+yr6Tu1RjKTSsfoyiRRjUcFmrV0aam8ry7GIT3UY3r&#10;p/h12J5Pm+thv/j43saEeH83rV9AeJr8Xxh+8QM6FIHpaC+snWgRwhGPkKRLEMFN5s9zEEeERZqk&#10;IItc/ucvfgAAAP//AwBQSwMECgAAAAAAAAAhAGKtaifTPAAA0zwAABQAAABkcnMvbWVkaWEvaW1h&#10;Z2UxLnBuZ4lQTkcNChoKAAAADUlIRFIAAAIwAAABpAgCAAAAoIyI8AAAAAlwSFlzAAAOxAAADsQB&#10;lSsOGwAAAAd0SU1FB+EKHQMyJV09ywsAAAAkdEVYdFNvZnR3YXJlAE1BVExBQiwgVGhlIE1hdGhX&#10;b3JrcywgSW5jLjxY3RgAAAAidEVYdENyZWF0aW9uIFRpbWUAMjgtT2N0LTIwMTcgMjM6NTA6MzcF&#10;UKJDAAAgAElEQVR4nO3de1xUZf4H8MeBkYtI43ARWVlHHAUkM0aRHBWF1MxLbElEBJjZ5qKW5mW7&#10;uD+IJBMDg9bazIouZi5RZvRrhTVhuIzpqsQi2oAXpkERkYGdFNRxZn5/nN9O03AVzuE8M3zef825&#10;cM7X5/X79dnnnOd5zhCTyUQAAAD4JuC7AAAAAEIQSAAAQAkEEgAAUAGBBAAAVEAgAQAAFRBIAABA&#10;BQQSAABQAYEEAABUQCABAAAVEEgAAEAFBBIAAFABgQQAAFRAIAEAABUQSAAAQAUEEgAAUAGBBAAA&#10;VEAgAQAAFRBIAABABQQSAABQAYEEAABUQCABAAAVEEgAAEAFBBIAAFABgQQAAFRAIAEAABUQSAAA&#10;QAV6A0mj0Rw6dEilUnV/Wmlp6cDUAwAAnKI0kPLz82NjYwsKCpKSkrKzs7s67Z133nn55ZcHsjAA&#10;AODIEJPJxHcN1gwGQ2hoaG5urlQq1Wq1kZGRX3/9tUQisTyntbU1PT29oKBg2LBh6CQBANgBGntI&#10;JSUlIpFIKpUSQsRicXh4eFlZmdU5WVlZYrF469atfBQIAADsc+S7gE60trYGBgaaN93c3GpqaqzO&#10;SU5OFggECoWim+skJCQcO3aM+R0fH5+QkMB6qf2k0+nc3d35rqI7qJAV9BeJCvuP/gqHDBkyZswY&#10;vqvoDo2BZDAYBIJfu24CgcBoNFqdY3lCV44dO9bjmAh+1dXVWT2KpA0qZAX9RaLC/rOJCvkuoQc0&#10;PrJzcnIyGAzmTaPR6OhIY3ACAACLaAwkb2/vU6dOmTdbWlqmTJnCYz0AADAAaAyk0NBQQgjzfqi2&#10;tlapVE6fPp0QUllZ2dDQwHNxAADADRofhQkEgoyMjPXr10ul0urq6vT0dE9PT0JIVlbWokWLoqOj&#10;+S4QAADYR2MgEULCwsLKy8utdubk5FjtmT17NiYhAQDYBxof2QEAwCCEQAIAACogkAAAgAoIJAAA&#10;oAICCQAAqIBAAgAAKiCQAACACggkAACgAgIJAACogEACAAAqIJAAAIAKCCQAAKACAgkAAKiAQAIA&#10;ACogkAAAgAoIJAAAoAICCQAAqIBAAgAAKiCQAACACggkAACgAgIJAACogEACAAAqIJAAAIAKCCQA&#10;AKACAgkAAKiAQAIAACogkAAAgAoIJAAAoAICCQAAqIBAAgAAKiCQAACACjYcSBqN5tChQyqVymp/&#10;8bmW4nMtXW0CAACdbDWQ8vPzY2NjCwoKkpKSsrOzLQ9JRrgs33eGCaHicy0R71TwVCMAANwBR74L&#10;6AuDwZCSkpKbmyuVSrVabWRkZFRUlEQiYY5KxM5FSbKIv538ZcKiiHcqilaFzBk3gtd6AQCgZzbZ&#10;QyopKRGJRFKplBAiFovDw8PLysosT5CInVPmj22esDgnNghpBABgE2yyh9Ta2hoYGGjedHNzq6mp&#10;sTyh+FzL8n1nfH78RFp76JUW4edXhsbHxyckJAx4pT2or6/nu4QeoEJW0F8kKuw/+ivU6XR8l9AD&#10;mwwkg8EgEPzatxMIBEaj0bzJvDcqWhWycmFSWOmRv7+UfvDuf41e+aTQ2485Sgihp9tkftJILVTI&#10;CvqLRIX9R3mFdXV1fJfQA5t8ZOfk5GQwGMybRqPR0fHXZJWMcDG/NxJ6+214I2PHrdD6lOjm3EyM&#10;cQAAoJZNBpK3t/epU6fMmy0tLVOmTDFvSsTOlh0gidh5wxsZs4au/8c339WnRBdGe9HTPQIAADOb&#10;DKTQ0FBCiEKhIITU1tYqlcrp06d3c75E7JwWH/6ixzMuwdOlnzzdnJs5QIUCAECv2eQ7JIFAkJGR&#10;sX79eqlUWl1dnZ6e7unp2c35zBiHnPjwjYV+7yU+Jv3kaZfg6a7B8gErGAAAemSTgUQICQsLKy8v&#10;782Z5jEOc8aNmDNuRMTfTr6X+P7Y4ElcVwgAAHfEJh/Z3RHLMQ7MnFmh92i+iwIAAGu22kPqPYnY&#10;WSJ27mqTob+iYQaFAwAAX+y/h9QbzbmZ5pEOWJsVAIAXCCRCCPGI2UAIuZAUpr+iwdqsAAC8sP9H&#10;dr0h9PZjMqk+Jdo9IqYoaXXE304umzoqtfAC1mYFABgY6CH9yiNmw+jUvLZqpWnz7M0hjqmFF7A2&#10;KwDAgEEg/YbQ289ndZZ28kPjPnk6z/NwauEFvEACABgYCCRr5b+4Ta2dfnvtZ7Kf/3kgqNb8PgkA&#10;ADiFd0jWzPOW9OPyCCFFc7zqWtr5LgoAwP4hkKyZJyoxM5MkhHSctwQAAKzDIzsAAKACAukOWM6f&#10;BQAAdiGQ7oD7nBjy3/mzfNcCAGBvEEh3gJk/6x4Rw3x/lu9yAADsCgLpjpnnz6KrBADAIgRSXzDz&#10;Z9FVAgBgEQKpj5jHd6NT83RFuZd3ruO7HAAAm4d5SP0i9PYbnZrHdxUAAPYAgdRf+LIfAAAr8MgO&#10;AACogEBiX1u1EiMdAADuFAKJfUIvP4L5swAAdwiBxD6ht1/VlKdO/n6eeVB48bkWfMMCAKB7CCRO&#10;SEa4bDQuPJv4PjN/Nv6tQr4rAgCgHQKJExKxc1GS7JnDv+wav3bHrdDSWzsmnfiQ76IAAKiGQOKK&#10;ROycMn/saxW3p/xpMzN/VpOylO+iAADohXlIXCk+17J835mc2KDUwguS2KAZqXn6JoxxAADoEnpI&#10;nCg+1xLxTkXRqpAnQ0cVJcmW7ztT/ouba7Cc77oAAOiFQOKEZIRL0aqQOeNGkP++T+K7IgAA2iGQ&#10;OCEROzNp1Okmo61aaSj8YGDrAgCgFwKJN5g/CwBgid5A0mg0hw4dUqlU3Z9WWlo6MPWwTujt5zB/&#10;BT6qBADAoDSQ8vPzY2NjCwoKkpKSsrOzuzrtnXfeefnllweyMNbh+7MAAAwah30bDIaUlJTc3Fyp&#10;VKrVaiMjI6OioiQSieU5ra2t6enpBQUFw4YN46lM1gi9/fxSv2zOzaxPiXaPiPGI2cB3RQAAPKCx&#10;h1RSUiISiaRSKSFELBaHh4eXlZVZnZOVlSUWi7du3cpHgZwwf39Wk7IUXSUAGIRo7CG1trYGBgaa&#10;N93c3GpqaqzOSU5OFggECoWi+0sFBAQwP+Lj4xMSEtits//q6+utd/0xS3+u4mKbgdTV8VBQB51U&#10;SBn6KyS2UCQq7D/6K9TpdHyX0AMaA8lgMAgEv3bdBAKB0Wi0OsfyhG70OCaCd1aPIolEQmTT+Sml&#10;C9YV0of+CoktFIkK+4/yCuvo+J+53aDlkV1aWppMJpPJZLNmzXJycjIYDOZDRqPR0ZHG4AQAABbR&#10;8h/6uLi4yMhIQoijo6PJZDp16pT5UEtLy8KFC/krjX/NuZkY6QAAdo+WHpK/v79cLpfL5dOmTQsN&#10;DSWEMO+HamtrlUrl9On//xSrsrKyoaGBz0IHHDPAAYPCAcDu0dJDsiQQCDIyMtavXy+VSqurq9PT&#10;0z09PZlDWVlZixYtio6O5rfCgST09mO6RxgUDgD2jcZAIoSEhYWVl5d33J+Tk2O5OXv2bNtdqeGO&#10;eMRscJ8T05ybeSEpbHRqntDbj++KAABYRssjO+iR0NvPZ00WlhoCAHuFQLIxmD8LAPYKgWR7hN5+&#10;o1PzXIPleHAHAPYEgWSTzCMdAADsBgIJAACogECyH7qiXL5LAADoOwSSndBf0eibNJg/CwC2i9J5&#10;SHCnyn9xI1Oeknn5MfNnq6Y8RQiZM24E33UBAPQWekh2QjLCZfm+Myd/P290al6d9oZp82z9FdoX&#10;wwcAsIRAshMSsXNRkmz5vjOvVdyeWjvdfc5j0k+exvxZALAhCCT7IRE7p8wfm1p4ISc2aMqfNo9O&#10;zWurVmL+LADYCq7eITU0NHz99df/+7//29bW5ujo6ObmtnHjxnvvvdfV1ZWjO0LxuZbl+87kxAal&#10;Fl6QiJ3njPPzWZ2lK87VN2kwhRYA6Md+ICkUipdeeqm5udnFxUUsFg8dOpQQ0tzc/Mc//vH27dsT&#10;J0587733vLy8WL/vIFd8riXinYqiVSFzxo2YM25ExN9O5sQGzRmH+bMAYDPYDKT29vZHH3306tWr&#10;mzZtmjdvnru7u9UJDQ0Nf/3rX2fOnPmHP/whPT2dxVuDZIQLk0bkv++T6lra+S4KAOAOsPkOKTEx&#10;cdOmTT/88MPSpUs7phEhZNSoUVu3blWpVH5+frW1tSzeGiRiZ8tB3labltqqlQNVFADAHWCzh/TF&#10;F1/08sw1a9aweF+4I+3VRxp3Pj9yzZuuwXK+awEA+BWbgXTt2rVbt26JxWIWrwms84jZIPTya87N&#10;bA8+gjdMAEAPNh/Z1dbWTp8+PSIi4vDhwyxeFljnHhHjszqLEIKlhgCAHmwGUkhIyNdffy0UCpOS&#10;kgICAlatWtXY2Mji9YFFzAcs8P1ZAKAHyxNjg4KCCgsLf/zxx5SUlMrKyvDw8BkzZuTl5RkMBnZv&#10;BKxgvj/bVq1EVwkAeMfJSg0uLi5xcXHl5eVlZWXh4eGpqakTJ06MjY29dOkSF7eD/hB6+/msznKP&#10;iNEV4+sVAMAnbpcO8vLyev3116uqqgoLC1tbW+fOncvp7aBvmMd3GOAAAPzi/PMTTU1NO3bsKCgo&#10;uH79emBgINe3AwAAG8VVIOl0uk8++WTPnj0tLS0eHh6bNm2Kjo4WCoUc3Q5Yp7+CFfAAYECxHEh6&#10;vb6goCAzM5N5XRQZGZmcnDxq1Ch27wIDQFecqyvKNUW/QCQSvmsBgEGBzUCqqKiIjY0lhPj6+r77&#10;7rsREREsXhwGGDN/tvHgB83NF/B6CQAGAMuDGh5//PEjR44UFRUhjeyAe0SM42N/IZg/CwADgs0e&#10;0sGDB1944QUXF5cezzx79qzJZBo/fjyLdwcuDBGPYrpH9SnR7hEx6CoBAHfY7CGFhYXde++9mzZt&#10;0mq1XZ1TW1s7d+7cxx9/HGlkQzB/FgAGAJs9pMjIyDNnzjz//PPTp093d3f38fGZOXPmggULCCG7&#10;d++uqampr693cHDYuHHjsmXLWLwvDABm/qyuOLc5N9NnTRbf5QCAHWJ5lJ1AIMjOzm5ra/v000//&#10;/ve/792798MPPySEDBs2zMfH56OPPpo2bRq7d4QBw8yf5bsKALBbnMxDcnV1Xbly5cqVK/tzEY1G&#10;w3zKLyAgoNMTzp49W1dXJxaLZTJZf24EAAA04Hylhr7Jz8/ftm2bXC4/ceJEVFTU2rVrrU5IS0s7&#10;fPjwlClTampqhg0blpOT4+TkxEupgxzmzwIAW2gMJIPBkJKSkpubK5VKtVptZGRkVFSUxGJ65pkz&#10;Z/7+97+XlpaKRCJCyJIlS/Lz86Ojo3mreBBrrz5SnxKN788CQP9xu7hq35SUlIhEIqlUSggRi8Xh&#10;4eFlZWWWJ4hEol27djFpRAgZO3Ys1hHni3tEzMg1bzbnZuKjSgDQTzT2kFpbWy2XYXVzc6upqbE8&#10;YdSoUebliNRqdVFRUVJSUqeXMr9/io+PT0hI4Kbevquvr+e7hB70qsJhvqaoja3Hv9P+cYpj0s4h&#10;4gFdKYr+NiS2UCQq7D/6K9TpdHyX0AMaA8lgMAgEv3bdBAKB0Wjs9MzGxsYnn3xy1apVQUFBnZ6g&#10;Uqk4KZE9EupXiutVhRIJkU1vFol0u9cNH/D5s/S3IbGFIlFh/1FeYV1dHd8l9IDbR3bt7e1NTU2E&#10;kKtXr3Z/Zlpamkwmk8lks2bNcnJysvzCrNFodHTsJDirqqoefvjhxMTErrpHMMAwfxYA+oOrHpLR&#10;aFy4cOGFCxcIIWVlZWvWrGlra8vPz+/q/Li4uMjISEKIo6OjyWQ6deqU+VBLS8vChQutzlcqlWvX&#10;rn3ttdfmz5/Pzb8A+sI8f/by2+v8Ur/kuxwAsCVc9ZBkMplAICgoKBg6dCgh5IUXXjh37tzDDz/c&#10;1fn+/v5yuVwul0+bNi00NJQQolAoCCG1tbVKpXL69OnMaZWVlQ0NDRqNZs2aNdu3b4+IiNDr9Xq9&#10;3rJHBfxi5s8ijQDgTnHSQzp79qyjo+N3331n3iOTyUpKSmbMmHHz5s0eJwwJBIKMjIz169dLpdLq&#10;6ur09HRPT0/mUFZW1qJFi86dO3f9+vU//elP5j954oknkpOTufi3AADAwOAkkHQ6nbe3t9VOT09P&#10;BweH9vb23sxgDQsLKy8v77g/JyeH+fHCCy/0v04AAKAHJ4/shg8ffuXKFaudGo3GYDAMHz6cizsC&#10;5ZiRDm3VSr4LAQB6cRJI48ePb29vj4+PZ4bY3bhx4+TJk3Pnzp02bZqDgwMXdwTKuQbLMX8WALrH&#10;1aCGw4cP//TTTzNnzrx16xbzAaR77733008/5eh2QD/XYLnP6iyC788CQBe4GvY9cuTI48ePX7p0&#10;6ZdffhEIBCNGjDAPTIBBy/wBC3x/FgA64nZirK+vb0BAwPjx45FGYIb5swDQKU56SGq1Oi4urtND&#10;Li4ujz76aD8/lQS2Tujt55f6ZXNuZn1K9OjUPHzAAgAIRz2kMWPGLF68+OrVq97e3itXrrznnnuG&#10;Dh169erV0aNHOzs779ixY82aNVzcF2yLR8yGsX87ijQCAAYnPSStVvvRRx8dPXqU+UJEYmIiIeTl&#10;l1++fv16dna2Wq2eP39+a2ur+fsRAAAAnPSQNBrN2LFjrfLm+eefP3z4MCFkzJgxHh4eWq2Wi1sD&#10;AICN4mpQw/Xr1632XLp0yfxRCb1ez9F9wabpr2gwfxZg0OJqYuyVK1eSk5Pb2tqYPVVVVTExMczK&#10;3Pv379fpdD4+PlzcGmya0Ntv5Jo3G3c+39X82eJzLcXnWiw3f7jYPlDVAQC3OAkkV1fX999/Py8v&#10;LyQkZOLEiQEBAdHR0aGhoW+88UZjY+OLL7747LPPurq6cnFrsHWuwfLRqXmki/mzkhEuy/edYTKp&#10;+FxLxDsVPJQIANzgamLsrFmzTp8+ff78+f/85z8CgcDX19fLy4sQMnLkyB9//NHFxYWj+4Id6Gb+&#10;rETsXJQki/jbyWVTR6UWXihaFSJx+A9/lQIAm7gKpNLS0pSUFMvPFOn1+tbW1tOnTyONoDc8Yja4&#10;z4lpzs28kBRmOVdJInZOmT92+b4zObFBc8aNqKtDIAHYCU4e2V27du3pp582GAwikejy5csikUgg&#10;EDQ3N+/Zs4eL24G9Enr7+azJco+IqU+JNj++Kz7XwqRRauEFy/dJAGDrOOkhXbhwwd3dXaFQGAyG&#10;iRMn7tu3z8XFZefOnR9//LFMJuPijmDHmK4S00Ni3hsVrQqZM27EnHEjIv528vU5IyQSvksEADZw&#10;0kPS6/XMGyMHB4cRI0Yw30Zas2bNwYMHjUYjF3cE+/br87oRLkwakf++T+K1LgBgEyeB5OLicuPG&#10;Dea3q6trVVUV83vo0KE6nY6LO8IgIRE7M2lk3rzvd3glCWAnOAkkiURy8eLF3bt3E0Luv//+tLS0&#10;a9euFRYW3rp1CyMagBWYPwtgf7jqIb322msZGRk6ne6ll15qaWmZMmXKs88+u2jRIicnJy7uCINN&#10;9/NnAcAWcTXsOzo6Ojo6mvmtUqlUKpWTk5MEb5+BJcz8WV1xrv61pfrXvsaS4QB2gKu17KzeFQUE&#10;BEgkkkuXLnF0OxiEmPmzDvNX1KdEo6sEYAc4CSS1Wr1kyRKrnU1NTREREe3tWHkM2CQIXdjNUkMA&#10;YEPYfGSn1+sffPBB5vfly5fnzp1reZRZaBWDGoB1lksNecRscI+I4bsiAOgLNgNJKBQmJCR88cUX&#10;zKazs7PlURcXl+3bt7N4OwBLlvNnAcAWsTyoYdmyZcuWLVOr1cnJyR9//DG7FwfoHtIIwKaxHEgV&#10;Ff//OYB169aZf1sKCQlh944AAGAf2AykioqKxMTEbk4QCASVlZUs3hGge5d3rnMNluOtEoBNYDOQ&#10;QkJCzKsEAdDAI2ZDfUq0vklj+VElAKATV/OQGFevXq2rq9NoNBjtDbwQevuZB4VjqSEAynG1UsO1&#10;a9fmz5/f3Nxs3rNkyZKMjAyObgfQFWZQuNDLrzk3sz34CLpKANTiqoc0Y8YMNze3wsLCo0ePHjly&#10;JDs7Oz8/f9OmTRzdDqB77hExPquzCObPAlCMk0A6e/bskCFDCgsLx4wZIxKJxGLxggUL/vGPf3zz&#10;zTe9/x6SRqM5dOiQSqXq6gSVSnXo0KG6ujp2igZ7x3SVmO/P6opy+S4HAKxxEkg6nc7X19dqp7+/&#10;v4ODQy+/h5Sfnx8bG1tQUJCUlJSdnd3xhDfffPPZZ5/9/vvvn3766V27drFQNAwOHjEbRqfmOXqP&#10;5rsQALDGyTukYcOGabVaq52tra0Gg2HYsGE9/rnBYEhJScnNzZVKpVqtNjIyMioqynKl8Nra2g8/&#10;/LC0tFQkEjU1Nc2ePfvRRx8Vi8Xs/ivAXgm9/TCFFoBCnATS+PHjW1pakpKSXn/9dZFIZDQa6+rq&#10;Fi9eHBISIhQKe/zzkpISkUgklUoJIWKxODw8vKyszDKQxo0bt3//fpFIRAgRCoUGg0Gv13d6qYCA&#10;AOZHfHx8QkJC//9p7Kqvr+e7hB6gQlbQXyQq7D/6K6T/g92cBJJAINi3b98TTzwRFhZm3jl27Nh9&#10;+/b15s9bW1sDAwPNm25ubjU1NVbXl0qlBoMhLy9v7969q1evHjlyZKeX6uYVFCXo/0bUYKjw8s51&#10;5hVaOTIYmpFrqLCf6H/jztWw75CQkNOnT58/f/6XX34RCAQeHh4d3yp1xWAwCAS/vtwSCASdDoXQ&#10;arU3b9709vYuLy9PTExkOkwAfcDMn2V+8F0LwODF5qCGa9euWb068vf3nzx58qRJk3pMo7S0NJlM&#10;JpPJZs2a5eTkZDAYzIeMRqOjYyfB6eXllZiYuHv3bmdnZyzkCv2B+bMANGCzh1RbWxsbG+vr6/s/&#10;//M/kZGRd/S3cXFxzJ84OjqaTKZTp06ZD7W0tCxcuNDy5PPnzyuVyvj4eGbTx8fn8uXL/S4fBjXM&#10;nwXgHZs9pJCQkK+//looFCYlJQUEBKxataqxsbGXf+vv7y+Xy+Vy+bRp00JDQwkhCoWCEFJbW6tU&#10;KqdPn86cVllZ2dDQYDAYXn/99fPnzxNCrl69WlZWNm/ePBb/ITBoYf4sAI9YfocUFBRUWFjY3t6+&#10;f//+t99+Ozw83NPT8/nnn3/44YcdHBx6eRGBQJCRkbF+/XqpVFpdXZ2enu7p6ckcysrKWrRoUXR0&#10;9F/+8pdHHnlkypQpJ06cSEpKutMOGUBXLL8/6x4Rg64SwIAZYjKZuLt6U1PTjh07vv3221u3boWE&#10;hOzYsaP3Qxv6LyAggPJRdnV1dfQPyxm0FeqvaPRNGtdgef8vNZibkS2osP/or5Db1b69vLxef/31&#10;qqqqwsLC1tbWuXPncno7ABYJvf1YSSMA6CWuhn2bMZ2kgoKC69evW84uAgAAsMRVIOl0uk8++WTP&#10;nj0tLS0eHh6bNm2Kjo7uzTINANRqq1a2V2MAHgBXWA4kvV5fUFCQmZl56dIlQkhkZGRycvKoUaPY&#10;vQsAL4Refo1FzxPMnwXgBpuBVFFRERsbSwjx9fV99913IyIiWLw4AO+Y+bO64twLSWEj17yJN0wA&#10;7GK5h/T4448/99xzWHgb7BUzKNwleDrmzwKwjuWJsa+88grSCOyea7Ac82cBWMftsG8Ae2X5/dnm&#10;3Ey+ywGwBwgkgL5jvj+LThIAKxBIAP0i9PbzWZPFdxUA9oCrQOr004TMWHAAAICOOAkktVq9ZMkS&#10;q51NTU0RERHt7e1c3BGAHvorGrxVAugDNod96/X6Bx98kPl9+fJlq5Xr2traCCEuLi4s3hGATrqi&#10;XIL5swB3iM0eklAoTEhIcHZ2dnZ2JoQ4/5aHh8cHH3zA4u0A6ITvzwL0DcsTY5ctW7Zs2TK1Wp2c&#10;nIzPisOgZTV/lkxbyndFADaAk3dIY8aMQRoBmOfP6l9biqHhAD3iZLVvtVq9fPnyjvsFAsGhQ4e4&#10;uCMAnZiuUmtrK74/C9AjroZ9D7fg6upqMpkMBsO2bds4uh0AzRzmrxidmof3SQDd46SHNGbMmAMH&#10;Dljt3L17d0ZGxr59+7i4IwDlhN5+fqlf8l0FANUGbqWGxMTEiooKzEMCAIBODVwg3bx5kxBiMBgG&#10;7I4AlGOmKwEAg6tPmFdUVFhu1tTUvPrqq8OHD3dzc+PojgC2hVnQQd+kwUgHAAZXo+wSExOtdnp7&#10;e+fm4n8PAvw/fH8WwApXgxqqqqq4uDKAPTHPn23c+TwGhQNw+w7p2rVrDQ0NTU1NnN4FwKa5BsvN&#10;Sw1h/iwMZly9Q2ptbV2yZMmVK1fMe5YuXbp161aObgdg05iuEiEE82dhMOMkkIxGY1hY2MSJEz/9&#10;9FM3NzeTyaRQKDZv3qzX69944w0u7ghgBzxiNrjPiWnOzWyrVuKVEgxCnATSmTNnPD099+/fb94T&#10;HR09derUBx54YOvWrUKhkIubAtgBfH8WBjNO3iHdunXL29vbaqdEInFwcLh+/ToXdwQAAFvHSSCN&#10;Hj369OnTVjuPHj0qFApFIhEXdwSwY5g/C4MEJ4/svLy8EhISAgIC/vjHP0ZFRRmNxuzs7O+///61&#10;1147fvw4c87UqVO5uDWAncH8WRg8uJoYm5eX5+LismfPnj179jA7XVxc0tLSzOccPnxYLBZ3cxGN&#10;RqNSqfz8/AICAro5rbKy0tfX18vLi5XKAWiD+bMweHA1MbakpMTd3d1q/6VLl3x9fXtzhfz8/G3b&#10;tsnl8hMnTkRFRa1du7bT086ePRsfH//mm2/OnTu3v0UD0ArzZ2GQ4OQdklqtXrJkidXOpqamiIiI&#10;3qz2bTAYUlJSPv744zfeeCMvLy8nJ6eurq7jaXq9fsOGDZ6enqzUDEA5zJ8Fu8dmD0mv1z/44IPM&#10;78uXL1v1Wtra2gghLi4uPV6npKREJBJJpVJCiFgsDg8PLysrk0gkVqft2LHj/vvvr66u7uZS5sd9&#10;8fHxCQkJvf2XDJT6+nq+S+gBKmQFm0VOW2oa4lK3+Q+C0IUO81ewdVX6mxEV9p9Op+O7hGsMEjoA&#10;ABwISURBVB6wGUhCoTAhIeGLL75gNp2dnS2Puri4bN++vTfXaW1tDQwMNG+6ubnV1NRYnXPs2LGj&#10;R49+9dVXK1eu7OZSKpWqV6Xzp2PQ0gYVsoLNIiWr9LOX6IpzXa5fYvGVEv3NiAr7qdNHTVRh+R3S&#10;smXLli1bplark5OTP/74475dxGAwCAS/PksUCARGo9HyBJ1Ol5yc/O677/arVgCbZV5qCMCecPIO&#10;acyYMXeaRmlpaTKZTCaTzZo1y8nJyfI7fkaj0dHxN8G5ffv2iRMnqtVqhUKh1Wqrq6vp7wkBAED3&#10;uBr2vXz58o77BQLBoUOHOv2TuLi4yMhIQoijo6PJZDp16pT5UEtLy8KFCy1P9vLyOn369N69ewkh&#10;Fy9eVCgU7u7u3Y8OB7B7WAEPbB1Xq30PHz7c/NtgMFy/ft1oNHbzDsnf39/f35/5zTygUygUs2fP&#10;rq2tVSqVW7ZsYQ5VVlZ6e3tbjgJfuXLlo48+imHfABgUDraOq3lIBw4csNq5e/fujIyMffv29fjn&#10;AoEgIyNj/fr1Uqm0uro6PT3dPLY7Kytr0aJF0dHR7BcNYOPM82c9Yja4R8TwXQ7AHeOqh9RRYmJi&#10;RkZGe3t7b0Z+h4WFlZeXd9yfk5NjtWfXrl3s1Adg45iRDu5zYupTorHUENgibr8Ya+nmzZuEEMvR&#10;CgDAOmapIYL5s2CDuOohVVRUWG7W1NS8+uqrw4cPd3Nz4+iOAMBgukpCL7/Lb69zDZajqwS2gqtR&#10;domJiVY7vb29c3Oxij7AAHGPiHEJnq4rzm3OzUQmgU3galBDVVUVF1cGgN7D/FmwLQP3DgkAAKAb&#10;nPSQrl69umvXrtLSUqPR6OLism7duoiICC5uBAB3Sn9FI/T247sKgE6wH0jPPfdcQUEBIWT48OFD&#10;hw5taGj405/+5ODgkJOTExYWxvrtAOCOXH57ndDLz2dNFt+FAFhj+ZHdypUrCwoKnn322X//+9/H&#10;jx9XKpVVVVXFxcW///3vExMTm5qa2L0dANwpn9VZQm+/C0lhzbmZfNcC8BtsBlJjY2NxcfGbb765&#10;Zs0aJycn8/5Ro0YdPHjQx8fnscceY/F2ANAHzEiH0al5uqJcZBJQhc1A2rVrl6enp9VCqGYffPDB&#10;xYsXMTEWgAaW82fbqpV8lwNACLuBdOLECbFY3NVRHx8fQsh//vMfFu8IAH3GdJU8YjY052YaCj/g&#10;uxwAVgPJwcGBWR+oUzdu3CCEWH3ZCAD45R4R47M6ixByeec6vmuBwY7NQNq4caNardbr9Z0e/eij&#10;j4YNG+bu7s7iHQGg/4Tefg7zV2DcHfCOzUCSy+VDhw5NSEjoeEipVO7evXv9+vUs3g4AAOwJyw/Q&#10;vvrqq8WLF0+aNEkulz/33HNDhw6tra3NyspSq9Xh4eHx8fHs3g4AAOwGy4E0fvz4ioqKZ555prS0&#10;tLi4mNk5YsSI7du3R0VFsXsvAOAO80rJI2YDlnWAAcP+EANXV9c9e/awflkAGEgeMRt0xbn1KdH4&#10;LDoMGIx5A4BOWH5/lhCCTIIBgNW+AaBLmD8LAwk9JADoDtNVcgme3pyb2R58BF0l4A56SADQM9dg&#10;OTN/9kIS1uwHrqCHBAC9Yn6rxHchYLfQQwKAO4BR4MAdBBIAAFABgQQAfdecm6lJWaq/ouG7ELAH&#10;CCQA6Dv3OTGuwfL6lGh86w/6D4MaAKDvMH8WWIQeEgD0F+bPAivQQwIAFmD+LPQfekgAwBrMn4X+&#10;QA8JANhk7irxXQjYHnoDSaPRqFQqPz+/gICAjke1Wu358+fNmxMmTMDH0QHo4Ros57sEsD2UBlJ+&#10;fv62bdvkcvmJEyeioqLWrl1rdcL+/ft37Njh5OTEbL711lszZ84c8DIBAIA1NAaSwWBISUnJzc2V&#10;SqVarTYyMjIqKkoikVieU11dvXnz5ri4OJ5qBIA70FatbM7N9FmdhZWHoBs0BlJJSYlIJJJKpYQQ&#10;sVgcHh5eVlZmFUinT59+7LHHtFrt8OHDhUJhV5cyP+6Lj49PSEjgsuq+qK+v57uEHqBCVtBfJNcV&#10;mm4OMf5uYt3mPwhCFzrMX9GHK6AN+0+n0/FdQg9oDKTW1tbAwEDzppubW01NjeUJBoPh559/3rJl&#10;i1arbW1tfeSRR9LS0jq9lEql4rbWfrMKWgqhQlbQXyS3FUokRDZd/4dn6lOih4tEfRsUPtjbsN/q&#10;6ur4LqEHNA77NhgMAsGvhQkEAqPRaHlCY2Pj3Llz33vvPaVSWVRUVFpa+vnnnw94mQBwZzB/FrpH&#10;SyClpaXJZDKZTDZr1iwnJyeDwWA+ZDQaHR1/05Pz9fV96623fH19CSEjR46cN2/eiRMnBrpiALhz&#10;zKDwkWvebNz5PJa/Ayu0PLKLi4uLjIwkhDg6OppMplOnTpkPtbS0LFy40PJktVr9r3/9Kzo6mtm8&#10;deuWg4PDQFYLAP3hGiwfnZqnK869kBQ2OjUPIx2AQUsg+fv7+/v7M7+ZB3QKhWL27Nm1tbVKpXLL&#10;li3MocrKSm9v7xs3bqSkpNx7771SqbSxsfH7779PT0/nrXQAuHNMV0no5Yc0AjNaAsmSQCDIyMhY&#10;v369VCqtrq5OT0/39PRkDmVlZS1atCg6Onrz5s0xMTGTJk2qqqp69tlnMQkJwBa5R+CD6PArGgOJ&#10;EBIWFlZeXt5xf05ODvMjLi4Ok5AAAOwJLYMaAAAIIfj+7GCGQAIAWuivaPD92cGM0kd2ADAI4fuz&#10;gxx6SABAF8yfHbQQSABAHcyfHZwQSABAKWb+LCHkQlKYSdvAdznAObxDAgB6mefPasWj+K4FOIce&#10;EgDQDvNnBwkEEgAAUAGBBAC2pzk3E/Nn7Q8CCQBsDBNFmD9rfzCoAQBsDObP2iv0kADAJlnOn9UV&#10;5fJdDrAAPSQAsFWWXSV9kwZdJVuHHhIA2DbLrhJGOtg09JAAwOaZ58/qmzT4BK3tQiABgJ3A/Flb&#10;h0d2AABABQQSANgtXVEu3irZEAQSANgtfZMG82dtCAIJAOyWR8yG0al5uqLcyzvX8V0L9AyBBAD2&#10;jBkULvT2u5AUhq4S5TDKDgDsHJYashXoIQHAoGA5f7atWsl3OdAJ9JAAYLAwz5+9faWeBPNdDXSA&#10;QAKAwQXzZ6mFR3YAAEAFBBIADHZt1UrMn6UBAgkABrv26iOYP0sDBBIADHaW82fRVeIRAgkA4Nf5&#10;s+gq8YjeUXYajUalUvn5+QUEBHR6glar/fHHH4cNGxYWFjbAtQGA/cH8Wd5R2kPKz8+PjY0tKChI&#10;SkrKzs7ueIJCoVi8ePF3332XkZERHx9vNBoHvkgAsD+YP8sjGntIBoMhJSUlNzdXKpVqtdrIyMio&#10;qCiJRGJ5wksvvZSVlTVt2jRCyOLFiwsLCxcsWMBbxQBgR5iukkvw9PbqI67Bcr7LGURoDKSSkhKR&#10;SCSVSgkhYrE4PDy8rKzMMpAUCsXvfvc7Jo0IId9++21XlzI/7ouPj09ISOCw6D6pr6/nu4QeoEJW&#10;0F8kKuzEMF8ybekvdXW9PJ3+NtTpdHyX0AMaA6m1tTUwMNC86ebmVlNTY3lCS0uLn59fcnLygQMH&#10;HBwcVq9evWLFik4vpVKpuK213yyDlk6okBX0F4kK+4/yCut6Ha58ofEdksFgEAh+LUwgEFi9Ijp7&#10;9mxBQUFwcHBlZeXnn3/+7rvvlpWVDXiZADC46K9oMCicU7QEUlpamkwmk8lks2bNcnJyMhgM5kNG&#10;o9HR8Tc9ud///vdjxox57LHHCCEBAQHz5s377rvvBrpiABhkMH+Wa7Q8souLi4uMjCSEODo6mkym&#10;U6dOmQ+1tLQsXLjQ8mQPDw/LTcvuFAAAR9wjYlyCp9enRLdVK31WZwm9/fiuyN7Q8p9yf39/uVwu&#10;l8unTZsWGhpKCFEoFISQ2tpapVI5ffp05rTKysqGhoaIiAitVltUVEQI0Wq1paWlS5Ys4bF4ABgk&#10;mEHhrsFydJW4QEsPyZJAIMjIyFi/fr1UKq2urk5PT/f09GQOZWVlLVq0KDo6eufOnZs2bdq1a9fZ&#10;s2efeuopzI0FgIGB+bPcoTGQCCFhYWHl5eUd9+fk5DA/pk6dyvSQAAAGHtNV0hXnXkgKG7nmTUxX&#10;YgWlgQQAQDnz/FldUS4CiRUIJACAvnMNliON2ELLoAYAABjkEEgAACzD/Nm+QSABALCprVqJQeF9&#10;g0ACAGCTa7Cc+f6sJmUpukp3BIEEAMAyzJ/tG4yyAwBgH+bP9gF6SAAAXGG6SnXaG5bfny0+11J8&#10;roXfwuiEQAIA4BDTVYoVJB7d8if9FU3xuZaIdyr4LopSeGQHAMAtidj571tWRPwtZFnF7dTCiqJV&#10;IXPGjeC7KBohkAAAOCcRO6fMH7t835mc2CCkUVfwyA4AgHPF51qYNEotvIAXSF1BIAEAcIt5b1S0&#10;KuTJ0FFFSbLl+84gkzqFQAIA4JZkhIv5vZFE7FyUJOO7IkrhHRIAALckYmeJ2LmrTTBDDwkAAKiA&#10;QAIAACogkAAAgAoIJAAAoAICCQAAqIBAAgAAKiCQAACACggkAACgAgIJAACogEACAAAqIJAAAIAK&#10;CCQAAKACAgkAAKiAQAIAACogkPj06aef8l1CD1AhK+gvEhX2HyrsvyEmk4nvGjqn0WhUKpWfn19A&#10;QIDVIa1We/78ecs9np6eEonE6rSAgACVSsVpkf2ECvuP/gqJLRSJCvsPFfYfpR/oy8/P37Ztm1wu&#10;P3HiRFRU1Nq1ay2PHj9+/MUXXzRv3rhxIyYm5pVXXhnoKgEAgD00BpLBYEhJScnNzZVKpVqtNjIy&#10;MioqyrIDNH/+/Pnz5zO/y8rKNm/evG7dOn5qBQAAltAYSCUlJSKRSCqVEkLEYnF4eHhZWVnHJ3KE&#10;kLa2tpdeemnr1q0ikajj0WnTpnV83EcbVNh/9FdIbKFIVNh/lFc4bdo0vkvoAY2B1NraGhgYaN50&#10;c3Orqanp9Mzdu3cHBgbOmjWr06P0v8EDAAAzGgPJYDAIBL8O/xMIBEajseNpN2/ezMnJQeoAANgH&#10;WoZ9p6WlyWQymUw2a9YsJycng8FgPmQ0Gh0dOwnOgwcP+vn5TZo0aQDLBAAArtDSQ4qLi4uMjCSE&#10;ODo6mkymU6dOmQ+1tLQsXLiw458oFIp58+YNXIkAAMAlWgLJ39/f39+f+c08oFMoFLNnz66trVUq&#10;lVu2bGEOVVZWent7jxo1ihDyww8/REVF8VUwAACwi5ZAsiQQCDIyMtavXy+VSqurq9PT0z09PZlD&#10;WVlZixYtio6ONhqNzc3NEydO5LdUAABgC70rNQAAwKBCy6AGAAAY5BBIAABABRrfIfVfNwuz0sBq&#10;cdgJEya4u7vzWE+nSktLLWccU9iklhXS1qRnz56tq6sTi8Uymcy8k6o27FghbW1ICFGpVBqNRiqV&#10;Wi7UQlUzdqyQwmYkhFRWVvr6+np5eTGbVLXhb5jszjfffCOXyzdu3BgREZGVlcV3OZ14//33J06c&#10;GPJfpaWlfFdk7e233545c6Z5k8ImtaqQqibdsmVLRETExo0bH3rooccff/zGjRsmytqw0wqpakOT&#10;ybRjx4558+a9+OKL999//7vvvsvspKoZO62QtmY0mUy1tbV33333P//5T2aTqja0Ym+BdPv27ZCQ&#10;kNraWpPJ1NzcPHny5AsXLvBdlLXnn3/+s88+47uKzrW0tLz44oshISHm/9zT1qQdKzTR1KSnT5++&#10;++67W1pamM3Fixd/8cUXVLVhpxWaaGpDk8lUU1NjLvLKlStBQUHNzc1UNWOnFZooa0aTyXTr1q2H&#10;Hnpozpw5TCBR1YYd2ds7pE4XZuW7KGunT58eN26cVqvV6/V812ItKytLLBZv3brVvIe2Ju1YIaGp&#10;SUUi0a5du8yr/Y4dO/bSpUtUtWGnFRKa2pAQMm7cuP379zNFCoVCg8Gg1+upasZOKySUNSMhZMeO&#10;Hffff/+ECROYTarasCN7e4fU+4VZ+WIwGH7++ectW7ZotdrW1tZHHnkkLS2N76J+lZycLBAIFAqF&#10;eQ9tTdqxQqqadNSoUczEbUKIWq0uKipKSkr66aef6GnDTiukqg0JIQKBQCqVGgyGvLy8vXv3rl69&#10;euTIkUqlkp5m7LRC2prx2LFjR48e/eqrr1auXMnsoe3/na3YWw+plwuz8qixsXHu3LnvvfeeUqks&#10;KioqLS39/PPP+S7qV5atx6CtSTtWSGeTNjY2Pvnkk6tWrQoKCqKtDRmWFdLZhlqt9ubNm97e3uXl&#10;5a2trRQ2o1WFVDWjTqdLTk7esWOH5U4K29CSvQVSLxdm5ZGvr+9bb73l6+tLCBk5cuS8efNOnDjB&#10;d1HdQZP2QVVV1cMPP5yYmJiUlESobEOrCilsQ0KIl5dXYmLi7t27nZ2dP/74Ywqb0apCqppx+/bt&#10;EydOVKvVCoVCq9VWV1erVCoK29CSvQWSt7e31cKsU6ZM4bGejtRqdV5ennnz1q1bDg4OPNbTIzTp&#10;nVIqlU899dQrr7yyfPlyZg9tbdixQtra8Pz583v27DFv+vj4XL58mapm7LRCqprRy8vr+vXre/fu&#10;3bt378WLFxUKhVKppKoNO8H3qAqWGQyGmTNnFhcXm0ymmpqae+65p6mpie+ifuOnn36aOHEiM8rl&#10;8uXLcrmchoGhVoqLi81j2OhsUssKqWrSn3/+OSQk5PDhw7f+6/bt21S1YacVUtWGJpOppqZm4sSJ&#10;586dM5lMTU1Ncrn8+++/p6oZO62QtmY0e+aZZ5hRdlS1YUf2Fkgmk+mHH36Qy+WJiYlTpkz5xz/+&#10;wXc5nfjss89CQkISExNDQkI+/PBDvsvphOV/7k1UNqlVhfQ06bZt2yb8VmpqqommNuyqQnrakLF3&#10;797Jkyc/9dRTkydPNs/yoacZu6qQtmZkmAPJRFkbWrHbxVXb2tqcnZ07vgCnhNFovHHjBs0VdoQm&#10;7T+04R0xGo1arXbEiBFWD77oacZOK6StGTtFTxtasttAAgAA20JXPAIAwKCFQAIAACogkAAAgAoI&#10;JAAAoAICCQAAqIBAAgAAKiCQAACACggkAACgAgIJBgXmcwCWe5h1MI8fP2658+jRowcPHuz+Uvv3&#10;76+rq+vPOZbLLXd0+PDhAwcOML+//PJLtVrN/Ojxpow33niD+eAegM1BIMGgoFQq161bZ7nngw8+&#10;2Lx5c3Z2tuXOrVu3FhYWdn+pLVu2WMXYHZ1z4MCBF198sas/1Gq1f/nLX+677z5m85VXXvnxxx+Z&#10;Hz3elDFhwoQ///nPvTkTgDYIJBgUwsLCbty4UV1dbd7zww8/PPDAAydOnLh58yazp729/aeffoqM&#10;jOz+UocPH46KiupzJQqFor29vaujWVlZUVFRI0eO7PP1o6KitFrtt99+2+crAPAFgQSDglwud3R0&#10;rKysZDbr6urUavW6deuGDBlSWlrK7CwvLyeEhIWFMZttbW0HDx7My8s7ePCg5UO2U6dOXb161bzZ&#10;0NBw4MAB5tlaQ0OD+RaEELVavX///gMHDmg0GmZPdXX1lStXrl69qlAoOj64a2hoyMvLe+yxx7r6&#10;V6hUqi+//DI/P//atWvd/GNjY2N37drVU5MAUAeBBIOCg4PDfffdZ37qdeTIET8/P39///vuu+/w&#10;4cPMzhMnTgQGBnp5eRFCzpw5M2/evB07dpSUlKSnpz/44IONjY3Mac899xwTXYQQhUKxYMGCjz76&#10;qKioKCoqasuWLVlZWcyhgoKCqKiof/7zn3/9618XLFhw9OhRQkhJSYlardZoNHv37r19+7ZVkd98&#10;883o0aMlEkmn/4Svv/46Pj6+pKQkOzt7/vz558+f7+ofO2/evJqaGstoBLAJFH28FoBTU6dONX/i&#10;s7S0dObMmYQQuVz+2WefMTtPnjw5bdo05vezzz57zz33vP322wKB4ObNm8uWLdu4ceOnn35qeUG9&#10;Xr9x48alS5cmJycTQs6ePRsdHR0SEsIc/emnnw4dOuTp6anX6x9++OHPPvssLCwsKSmptrb21q1b&#10;O3fu7FjhDz/8MHny5K7qV6vV3333nZeX182bNxMTE19++eV9+/Z1euaoUaOGDx/e/dUAKIQeEgwW&#10;crn86tWrDQ0NRqNRoVCYA+nixYtnz57V6/VVVVXh4eGEkGPHjmk0mlWrVjFfi3FycnrqqaeOHTtm&#10;9aCsqKhIp9MlJSUxm1KpdN68eeajCxYs8PT0JIQIhcJJkyZ1897I7OTJk1KptKujjz/+ONN7c3Jy&#10;WrFiRUVFhVar7erkKVOmqFSqHu8IQBX0kGCwmDx5souLS0VFhUgkIoTMnj2bEBIUFOTh4aFUKjUa&#10;zZAhQ2bMmEEIYZ7OxcXFmf/WaDQSQv7973/L5XLzTp1O5+joyIQEY8KECebXSwEBAeb9Dg4OHR/Q&#10;dXTjxg0fH5+ujlpm1V133UUIOX36NBOrHTk5Od24caPHOwJQBYEEg0h4eLhSqbzrrrumTp0qFAqZ&#10;nTNmzDhx4kRzc/PMmTOZLhHz9c+dO3eaz2HcfffdlptCodBkMhmNRvNnN7vpsvSGg4MDk3ydsow0&#10;vV5PCHF1de3qZMuqAGwF/k8WBpEZM2acPn36+PHjlh2LiIiIH3/88eTJk+bez7hx4wgh169fl/+X&#10;g4PDd999Z5VPEyZMMBgM//rXv8x7Tp482Z/yRCLR6dOnuzpaVVVl/n3+/HlHR8duXhFptdphw4b1&#10;pxiAgYdAgkEkLCxMpVJVVVVZBtLMmTMvX75sGUgBAQFyuTw9PZ15DXP+/PnNmzdfvHjRxcXF8mpB&#10;QUGRkZEbN24sLCw8evSoeRJr9wQCQV1dXVlZWcdh36GhoeaxfB19/vnnZWVlhJCTJ0++8847y5cv&#10;Z3pyhJBr167l5+eb13cwGo1VVVWhoaE9FgNAFQQSDCISiUQkEolEoqCgIPNOd3f34ODgu+66a/z4&#10;8ead2dnZkyZNeuihh4KDgx988MGxY8dmZmZ2vGBmZub999//5z//+emnn759+/YDDzzQ44OyqKgo&#10;tVq9YsWKI0eOWB2KjIxUKBRdPbV74oknXnrppeDg4Pj4+IULF65fv9586JVXXsnJyamoqGA2jx8/&#10;bjAYmJdkADZkiMlk4rsGAErp9fqzZ89KpVKrh3UMrVarVqvvuecec09l7dq1BoOh0yHdloxGo8Fg&#10;6HhNg8Ewa9asV199de7cuV394c8///y73/3O6m/vu+++119/PSIigtl87bXXrly5YrUqEgD90EMC&#10;6JJQKAwKCuo0jQghjo6OsbGxn3/+ObOpUqkUCoV5HlI3BAJBp9d0cHBYsWKF1Wwnqz+USCRWf/vC&#10;Cy9cv359165de/fuJYRcu3btiy++WLNmTY9lANAGPSSAvvvggw8yMzN9fX2HDx+uUqmYxR3MHaY+&#10;MBqNixcvTktLk8lkvfyTtra2yMjIV199dfbs2U5OTjt37tRqtcxcXQDbgmHfAH23YsWKxYsXV1VV&#10;GY1GqVTq7+/fzwsKBIL333+/qamp93/CDP52cnJycnIihAQGBs6aNaufZQDwAoEE0C8jR47sz+Lc&#10;Hfn6+vr6+vb5z7t6/wRAP7xDAgAAKiCQAACACggkAACgAkbZAQAAFdBDAgAAKiCQAACACv8HjbZM&#10;p9ZlYesAAAAASUVORK5CYIJQSwECLQAUAAYACAAAACEAsYJntgoBAAATAgAAEwAAAAAAAAAAAAAA&#10;AAAAAAAAW0NvbnRlbnRfVHlwZXNdLnhtbFBLAQItABQABgAIAAAAIQA4/SH/1gAAAJQBAAALAAAA&#10;AAAAAAAAAAAAADsBAABfcmVscy8ucmVsc1BLAQItABQABgAIAAAAIQBgLnzD5gMAAOMIAAAOAAAA&#10;AAAAAAAAAAAAADoCAABkcnMvZTJvRG9jLnhtbFBLAQItABQABgAIAAAAIQCqJg6+vAAAACEBAAAZ&#10;AAAAAAAAAAAAAAAAAEwGAABkcnMvX3JlbHMvZTJvRG9jLnhtbC5yZWxzUEsBAi0AFAAGAAgAAAAh&#10;ABk0qyzfAAAABwEAAA8AAAAAAAAAAAAAAAAAPwcAAGRycy9kb3ducmV2LnhtbFBLAQItAAoAAAAA&#10;AAAAIQBirWon0zwAANM8AAAUAAAAAAAAAAAAAAAAAEsIAABkcnMvbWVkaWEvaW1hZ2UxLnBuZ1BL&#10;BQYAAAAABgAGAHwBAABQRQAAAAA=&#10;">
                 <v:shapetype id="_x0000_t75" coordsize="21600,21600" o:spt="75" o:preferrelative="t" path="m@4@5l@4@11@9@11@9@5xe" filled="f" stroked="f">
                   <v:stroke joinstyle="miter"/>
                   <v:formulas>
@@ -502,14 +509,27 @@
                         <w:r>
                           <w:t xml:space="preserve">Figure </w:t>
                         </w:r>
-                        <w:fldSimple w:instr=" SEQ Figure \* ARABIC ">
-                          <w:r>
-                            <w:rPr>
-                              <w:noProof/>
-                            </w:rPr>
-                            <w:t>1</w:t>
-                          </w:r>
-                        </w:fldSimple>
+                        <w:r>
+                          <w:fldChar w:fldCharType="begin"/>
+                        </w:r>
+                        <w:r>
+                          <w:instrText xml:space="preserve"> SEQ Figure \* ARABIC </w:instrText>
+                        </w:r>
+                        <w:r>
+                          <w:fldChar w:fldCharType="separate"/>
+                        </w:r>
+                        <w:r>
+                          <w:rPr>
+                            <w:noProof/>
+                          </w:rPr>
+                          <w:t>1</w:t>
+                        </w:r>
+                        <w:r>
+                          <w:rPr>
+                            <w:noProof/>
+                          </w:rPr>
+                          <w:fldChar w:fldCharType="end"/>
+                        </w:r>
                         <w:bookmarkEnd w:id="1"/>
                         <w:r>
                           <w:t xml:space="preserve">: </w:t>
@@ -623,7 +643,7 @@
         <mc:AlternateContent>
           <mc:Choice Requires="wpg">
             <w:drawing>
-              <wp:anchor distT="0" distB="0" distL="114300" distR="114300" simplePos="0" relativeHeight="251662336" behindDoc="0" locked="0" layoutInCell="1" allowOverlap="1">
+              <wp:anchor distT="0" distB="0" distL="114300" distR="114300" simplePos="0" relativeHeight="251662336" behindDoc="0" locked="0" layoutInCell="1" allowOverlap="1" wp14:anchorId="5A6647EF" wp14:editId="20E2730B">
                 <wp:simplePos x="0" y="0"/>
                 <wp:positionH relativeFrom="margin">
                   <wp:align>center</wp:align>
@@ -642,7 +662,7 @@
                       <wpg:cNvGrpSpPr/>
                       <wpg:grpSpPr>
                         <a:xfrm>
-                          <a:off x="0" y="258"/>
+                          <a:off x="0" y="0"/>
                           <a:ext cx="4154805" cy="3320792"/>
                           <a:chOff x="0" y="258"/>
                           <a:chExt cx="4155034" cy="3321422"/>
@@ -714,14 +734,27 @@
                               <w:r>
                                 <w:t xml:space="preserve">Figure </w:t>
                               </w:r>
-                              <w:fldSimple w:instr=" SEQ Figure \* ARABIC ">
-                                <w:r>
-                                  <w:rPr>
-                                    <w:noProof/>
-                                  </w:rPr>
-                                  <w:t>2</w:t>
-                                </w:r>
-                              </w:fldSimple>
+                              <w:r>
+                                <w:fldChar w:fldCharType="begin"/>
+                              </w:r>
+                              <w:r>
+                                <w:instrText xml:space="preserve"> SEQ Figure \* ARABIC </w:instrText>
+                              </w:r>
+                              <w:r>
+                                <w:fldChar w:fldCharType="separate"/>
+                              </w:r>
+                              <w:r>
+                                <w:rPr>
+                                  <w:noProof/>
+                                </w:rPr>
+                                <w:t>2</w:t>
+                              </w:r>
+                              <w:r>
+                                <w:rPr>
+                                  <w:noProof/>
+                                </w:rPr>
+                                <w:fldChar w:fldCharType="end"/>
+                              </w:r>
                               <w:bookmarkEnd w:id="2"/>
                               <w:r>
                                 <w:t>: Controlled Deflections versus Output Voltage</w:t>
@@ -750,7 +783,7 @@
           </mc:Choice>
           <mc:Fallback>
             <w:pict>
-              <v:group id="Group 6" o:spid="_x0000_s1029" style="position:absolute;left:0;text-align:left;margin-left:0;margin-top:279.15pt;width:327.15pt;height:261.5pt;z-index:251662336;mso-position-horizontal:center;mso-position-horizontal-relative:margin;mso-width-relative:margin;mso-height-relative:margin" coordorigin=",2" coordsize="41550,33214" o:gfxdata="UEsDBBQABgAIAAAAIQCxgme2CgEAABMCAAATAAAAW0NvbnRlbnRfVHlwZXNdLnhtbJSRwU7DMAyG&#10;70i8Q5QralN2QAit3YGOIyA0HiBK3DaicaI4lO3tSbpNgokh7Rjb3+8vyXK1tSObIJBxWPPbsuIM&#10;UDltsK/5++apuOeMokQtR4dQ8x0QXzXXV8vNzgOxRCPVfIjRPwhBagArqXQeMHU6F6yM6Rh64aX6&#10;kD2IRVXdCeUwAsYi5gzeLFvo5OcY2XqbynsTjz1nj/u5vKrmxmY+18WfRICRThDp/WiUjOluYkJ9&#10;4lUcnMpEzjM0GE83SfzMhtz57fRzwYF7SY8ZjAb2KkN8ljaZCx1IwMK1TpX/Z2RJS4XrOqOgbAOt&#10;Z+rodC5buy8MMF0a3ibsDaZjupi/tPkGAAD//wMAUEsDBBQABgAIAAAAIQA4/SH/1gAAAJQBAAAL&#10;AAAAX3JlbHMvLnJlbHOkkMFqwzAMhu+DvYPRfXGawxijTi+j0GvpHsDYimMaW0Yy2fr2M4PBMnrb&#10;Ub/Q94l/f/hMi1qRJVI2sOt6UJgd+ZiDgffL8ekFlFSbvV0oo4EbChzGx4f9GRdb25HMsYhqlCwG&#10;5lrLq9biZkxWOiqY22YiTra2kYMu1l1tQD30/bPm3wwYN0x18gb45AdQl1tp5j/sFB2T0FQ7R0nT&#10;NEV3j6o9feQzro1iOWA14Fm+Q8a1a8+Bvu/d/dMb2JY5uiPbhG/ktn4cqGU/er3pcvwCAAD//wMA&#10;UEsDBBQABgAIAAAAIQCbaEeC1wMAANsIAAAOAAAAZHJzL2Uyb0RvYy54bWycVttu4zgMfV9g/0Hw&#10;e+pLnTgx6g4y6QUDdGeCbQfzrMhyLIwtaSWlTnex/76kbCe9ZLBFH+pQFEWRh4dULz7t24Y8cmOF&#10;kkUQn0UB4ZKpUshtEXx/uJnMA2IdlSVtlORF8MRt8Ony998uOp3zRNWqKbkh4ETavNNFUDun8zC0&#10;rOYttWdKcwmblTItdbA027A0tAPvbRMmUTQLO2VKbRTj1oL2qt8MLr3/quLMfasqyx1pigBic/5r&#10;/HeD3/DyguZbQ3Ut2BAG/UAULRUSLj24uqKOkp0Rb1y1ghllVeXOmGpDVVWCcZ8DZBNHr7K5NWqn&#10;fS7bvNvqA0wA7SucPuyWfX1cGyLKIpgFRNIWSuRvJTOEptPbHCxujb7XazMotv0Ks91XpsVfyIPs&#10;PahPRZBM5z2sfO8IA3UaT9N5NA0Ig93z8yTKFklvwWqozomTrL4+np1G5+nhbJwm/mw4Xh5ijIeQ&#10;tGA5/A1IgfQGqf9nFJxyO8ODwUn7Lh8tNT93egJF1dSJjWiEe/IEhfJhUPJxLdja9Isj6JBYDzrs&#10;4qUkRWDwANr0JyhmdKfYT0ukWtVUbvnSamA29Btahy/N/fLFdZtG6BvRNFgplIfEoAtesegENj1D&#10;rxTbtVy6vuUMbyBHJW0ttA2IyXm74cAg86WMfRNA4e+sw+uQAr4N/knmyyhaJJ8nq2m0mqRRdj1Z&#10;LtJskkXXWRql83gVr/7F03Ga7yyHfGlzpcUQK2jfRHuS88N06LvJdyV5pL73ESkf0PjrQwQVQoKx&#10;Wme4YzWKFaD1JyDcnzlseGiPaCLuFvqCbLo/VAmdQ3dOeQDe3RfPuB3Hs9nCl//Abai8se6Wq5ag&#10;AAhDTP4C+gjR99GNJhi3VFhn0NO8kS8U4BM1PgOMeRAhBexymL12pAWs3gc1Tt5TU+u+pppDlOj2&#10;yHRo/57pD8iJz2pPpkjewQjHC3F7UA+kRn0f59johymTpbN4CrMch0kcZ0k8THH0i+MmyZJokQ3j&#10;JonSNPMGH0fVqkaUYwMh3KvG9KzqauG470Ggz3OrX6B/zAolt9/s/ej1bYyajSqfAAijoNaQodXs&#10;RsB9d9S6NTXwMIESHlv3DT5Vo7oiUIMUkFqZv0/p0R4KCrsB6eChKwL7147ifGu+SCg1voqjYEZh&#10;Mwpy164U9E/so/EiHDCuGcXKqPYHMGGJt8AWlQzuKgI3iivXP7fwhjO+XHqjfkzeyXsNw7WfGYjr&#10;w/4HNXrguoN6flUjmWj+ivK9bc/xJfRdJXw/HFEEhuMCiO0l/4KC9OKJfr72Vsf/SS7/AwAA//8D&#10;AFBLAwQUAAYACAAAACEAqiYOvrwAAAAhAQAAGQAAAGRycy9fcmVscy9lMm9Eb2MueG1sLnJlbHOE&#10;j0FqwzAQRfeF3EHMPpadRSjFsjeh4G1IDjBIY1nEGglJLfXtI8gmgUCX8z//PaYf//wqfillF1hB&#10;17QgiHUwjq2C6+V7/wkiF2SDa2BSsFGGcdh99GdasdRRXlzMolI4K1hKiV9SZr2Qx9yESFybOSSP&#10;pZ7Jyoj6hpbkoW2PMj0zYHhhiskoSJPpQFy2WM3/s8M8O02noH88cXmjkM5XdwVislQUeDIOH2HX&#10;RLYgh16+PDbcAQAA//8DAFBLAwQUAAYACAAAACEAAs0jRuAAAAAJAQAADwAAAGRycy9kb3ducmV2&#10;LnhtbEyPQUvDQBCF74L/YZmCN7uJMSWk2ZRS1FMRbAXxNs1Ok9Dsbshuk/TfO570No/3ePO9YjOb&#10;Tow0+NZZBfEyAkG2crq1tYLP4+tjBsIHtBo7Z0nBjTxsyvu7AnPtJvtB4yHUgkusz1FBE0KfS+mr&#10;hgz6pevJsnd2g8HAcqilHnDictPJpyhaSYOt5Q8N9rRrqLocrkbB24TTNolfxv3lvLt9H9P3r31M&#10;Sj0s5u0aRKA5/IXhF5/RoWSmk7ta7UWngIcEBWmaJSDYXqXPfJw4F2VxArIs5P8F5Q8AAAD//wMA&#10;UEsDBAoAAAAAAAAAIQCAJndMtEMAALRDAAAUAAAAZHJzL21lZGlhL2ltYWdlMS5wbmeJUE5HDQoa&#10;CgAAAA1JSERSAAACMAAAAaQIAgAAAKCMiPAAAAAJcEhZcwAADsQAAA7EAZUrDhsAAAAHdElNRQfh&#10;Ch0EOQ9gPc2TAAAAJHRFWHRTb2Z0d2FyZQBNQVRMQUIsIFRoZSBNYXRoV29ya3MsIEluYy48WN0Y&#10;AAAAInRFWHRDcmVhdGlvbiBUaW1lADI5LU9jdC0yMDE3IDAwOjU3OjE14JAE7AAAIABJREFUeJzt&#10;3XtAE1feP/5jAAG5LIab8CtrwGhQ125B0ccUsETUVuvStUiVctHd7VKs1lu77Uof0IpWLCC6Vmvd&#10;Xtx2vWRtaR/6a4uPigHMUy9IKQaXixIalJsMaYqAxEm+f8xumgXkkgRmAu/XX8nMmcknnqYfzsxn&#10;zhmn1+sJAAAA23hsBwAAAEAIEhIAAHAEEhIAAHACEhIAAHACEhIAAHACEhIAAHACEhIAAHACEhIA&#10;AHACEhIAAHACEhIAAHACEhIAAHACEhIAAHACEhIAAHACEhIAAHACEhIAAHACEhIAAHACEhIAAHAC&#10;EhIAAHACEhIAAHACEhIAAHACEhIAAHACEhIAAHACEhIAAHACEhIAAHACEhIAAHACEhIAAHCCFSck&#10;lUp19uzZyspKtgMBAAALsNaElJeXt2rVqvz8/OTk5P3797MdDgAAmGucXq9nO4Yho2k6JCREKpUK&#10;hUKKoiQSyeeffy4QCNiOCwAATGfLdgCmKCwsdHNzEwqFhBA+nx8eHl5cXIyEBADwMEqqS9nWSQgR&#10;THQU8B3YDqdvVpmQ1Gp1YGCg4a2zs3NVVVXvZvHx8ZcvX2Zex8XFxcfHj1B8YBKNRuPq6sp2FDAE&#10;6DJrsf9SW87ltjmT7H7l53HhZlviHJ/tS/zZDqoPVpmQaJrm8X6++8Xj8XQ6Xe9mly9fRsmDFVEq&#10;lRjmWhd0mVXYnl/7XatenyVh+ktJda09WbE9n3AwJ1llUYO9vT1N04a3Op3O1tYqMysAwHDbcaa2&#10;YF2w4a2A7/DhqhnHrjZcuNnGYlR9ssqE5OXldf36dcPbtra22bNnsxgPAAA3fXSlYU2ID/NaTzUw&#10;LwR8B8FELt5GssqEFBISQgiRyWSEkOrqarlcPn/+fLaDAgDgHCXVxbxolWY9OLxe26xi3gr4joZd&#10;3GGVCYnH42VmZm7bti0xMXH16tUZGRkeHh5sBwUAwDlrQnyqK6trk+dpm1V2KZ/aefkx2y/cbHti&#10;ykR2Y+vNWm+9zJs37+LFi2xHAQDAaS5n39l549g3T25PXrNCqVQyG9eevPHElIkcLP621oQEAAD9&#10;0DarGt/ZRAjxP3T5zZMVe3fJ53jbzfTTH7va8MSUiR+ums52gH1AQgIAGG00BdLGdza5x2x1j9lK&#10;CClYF6ykuk5fqm4npCA5mINjIwYSEgDAqKIpkLZKsx7ZcXrCTLFho4DvED3dhePPjSEhAQCMKq4R&#10;Ma4RMWxHYQqrrLIDAIDRBwkJAMC6GZ4usnZISAAAVqxVmtX4zqbRkZNwDwkAwCoZCrv9dnzKdiyW&#10;gRESAID10RRIa9fNmzBTPGqyEcEICQDAujADowfN9T0Ku0cBjJAAAKxGh0LODIz8D18aZdmIYIQE&#10;AGAttM2qpoObR9/AyAAJCQDAavgfvsR2CMMIl+wAAKyDYfGI0QoJCQAAOAEJCQCAizoU8trkeWxH&#10;MaJwDwkAgHNapVmaAqn3+n1sBzKikJAAADikQyFvOrjZceb80V2/0CckJAAArjAMjEZrYXf/kJAA&#10;ANj384rjY29gZICiBgAAlo3KielMgBESAADLHGfO9z90adQ/ZjQgJCQAAJYhFTE4kZBUKlVlZaWf&#10;n59IJBpkA4qibt26ZWgwbdo0V1fXkYgVAACGB/sJKS8vb8+ePWKxuKSkJCoqauPGjYNpkJubm52d&#10;bW9vz7Q5cOBAaGjoSIcOADB02maV5oLUPWYr24FwDssJiabptLQ0qVQqFAopipJIJFFRUQKBYMAG&#10;CoUiJSUlNjaWvdgBAIZsbD7xOkgsV9kVFha6ubkJhUJCCJ/PDw8PLy4uHkyDioqKKVOmUBSl1WpZ&#10;iRwAYEi0zSpV2rMdCvmoXMrIIlgeIanV6sDAQMNbZ2fnqqqqARvQNP3DDz/s3LmToii1Wr1ixYr0&#10;9PQ+z2+45xQXFxcfHz8M3wAspr6+nu0QYGjQZYOnu/LVg1PpNot/b7P490qlkpUYNBoNK587eOxf&#10;suPxfh6l8Xg8nU43YIOmpqbIyMjXX3/d19e3qakpJibmxIkTq1ev7n3+ysrK4QseLM74ai1YBXTZ&#10;gJgnXvUcWHGcrUQ4eCxcsktPTw8ODg4ODg4LC7O3t6dp2rBLp9PZ2v5Hjuyzga+v74EDB3x9fQkh&#10;3t7eixYtKikpGbH4AQAGaXSvOG5xLIyQYmNjJRIJIcTW1lav11+/ft2wq62tbenSpcaNvby8ejeo&#10;q6u7cuVKdHQ0s7G7u9vGxmZEYgcAGIIHHBgYWREWRkgBAQFisVgsFs+dOzckJIQQIpPJCCHV1dVy&#10;uXz+/PlMs7KysoaGhj4bdHV1paWl1dTUEEKamprOnTu3fPnykf8iAAD9c42IQTYaPJbvIfF4vMzM&#10;zC1btgiFQoVCkZGR4eHhwezKyclZtmxZdHR07wYeHh4pKSkxMTGzZs0qLy/fsGEDHkICALB24/R6&#10;PdsxDBeRSISiBiuiVCpxh9y6oMt60DarOhX/5xoRw3YgfeN+f2G2bwAAC2DqF9iOwrqxP3UQAIBV&#10;Ywq7Ub9gPoyQAABMh8JuC8IICQDARMzEdBgYWQoSEgDAkGHF8eGAhAQAMGSaC9IJM8VYQsKykJAA&#10;AIYMqWg4oKgBAAA4AQkJAGBg2mYV2yGMfrhkBwDwL0qqa8eZWiXVKeA7Tp7osH2JPyFE26yqT4t2&#10;jYjBZbrhhoQEAEAIIR9dadhxpjZxjk9iyCRCyI782ohDbac9CpgVx1HYPQKQkAAAyIWbbTvO1Nam&#10;/Jx1Ho9uv7TzxRuEhKKwe6TgHhIAADl2pTFtsb/hraZAWrtu3vQwSfykFBajGmuQkAAAiJLqFPAd&#10;CCHaZpUq7dlWaZb/oUvMTSMl1cV2dGMFEhIAwM8a39nETExn5+VHCFFSXUyighGAe0gAACQxxGft&#10;yRu1KWK/HZ8aNm7Pr10T4sNiVGMNRkgAAGRNiE/iHJ+IQ9cu3GwjhCipru35tceuNny4ajrboY0h&#10;SEgAMKYZnnjdvsR/wZSJO/Jrx209H3H4GiGkIDmY1dDGHFyyA4Axipmx287Tb9L6HGbL9iX+hPj3&#10;fxQMH4yQAGAsYgq7J8wUG7IRsA4jJAAYW7DiOGdhhAQAYwhWHOcyjJAAYKzAiuMch4QEAGNC48FN&#10;2hYVVhznMu5eslOpVGfPnq2srOy/WVFR0cjEAwBWzT1mq/FDr8BBHE1IeXl5q1atys/PT05O3r9/&#10;/8OaHTp0aNu2bSMZGABYKWYqIOAyLl6yo2k6LS1NKpUKhUKKoiQSSVRUlEAgMG6jVqszMjLy8/Od&#10;nJxYChMAACyJiwmpsLDQzc1NKBQSQvh8fnh4eHFxcY+ElJOTw+fzd+/evWvXrn5OJRKJmBdxcXHx&#10;8fHDFjJYQH19PdshwNBwtsv0VMODU+k2c5bxQpayHQuHaDQatkMYABcTklqtDgwMNLx1dnauqqrq&#10;0SY1NZXH48lksv5PNeAtKOCUHn92APdxsMs6FPKmo5v5ETHuK9exHQu3KJVKtkMYABcTEk3TPN7P&#10;N7d4PJ5Op+vRxrgBAACDKezGiuNWiisJKT09/bPPPiOEODk5/elPf6Jp2rBLp9ONHz+evdAAwAow&#10;8y8QQlDYbb24kpBiY2MlEgkhxNbWVq/XX79+3bCrra1t6VJcCAaAh2qVZrVKs9xjtjJrvIKV4kpC&#10;CggICAgIYF4zF+hkMtmCBQuqq6vlcvnOnTuZXWVlZV5eXj4+WDILAP5Flfbsg+Z6/0OXUNht7biS&#10;kIzxeLzMzMwtW7YIhUKFQpGRkeHh4cHsysnJWbZsWXR0NLsRAgB3/OKJ51wjYtiOAixgnF6vZzuG&#10;4SISiVBlZ0WUSiUHS7agH+gy68L9/kKtGgAAcAISEgBYk1ZpVodCznYUMCyQkADAOmibVaq0ZzsU&#10;cjxjNFohIQGAFTCsOI4Zu0cxLlbZAQAYGFYcR2H3qIcREgBwl/GK48hGox5GSADAUVhxfKxBQgIA&#10;LtI2q+w8/TAx3ZiChAQAXGTn5YdrdGMN7iEBAAAnICEBACdoCqTaZhXbUQCbkJAAgGXME6+t0ixt&#10;CxLSmIaEBABsMi7sRjXdGIeiBgBgDQq7wRgSEgCwACuOQ29ISAAw0piBkXvMViysB8aQkABgRGmb&#10;Vdpm1SM7TuMxI+gBCQkARpSdl9+k9TlsRwFchCo7AADgBCQkABheWOAVBgkJCQCGUas0q+ngZkzB&#10;AIOBe0gAMCxQ2A1DhRESAFheqzQLK47DUHFihKRSqSorK/38/EQiUT/NioqKwsLCmNcURd26dcuw&#10;a9q0aa6ursMbJQAMAlYcB5Oxn5Dy8vL27NkjFotLSkqioqI2btzYZ7NDhw6dOHGiqKiIeZubm5ud&#10;nW1vb8+8PXDgQGho6AhFDAAP0aGQ16dFu8dsdd+xle1YwPqwnJBomk5LS5NKpUKhkKIoiUQSFRUl&#10;EAiM26jV6oyMjPz8fCcnJ8NGhUKRkpISGxs70hEDACHb82tlN9u6urocHKi0Jf5PTJlICNE2q5oO&#10;bsbEdGAylhNSYWGhm5ubUCgkhPD5/PDw8OLi4h4JKScnh8/n7969e9euXYaNFRUVzz33HEVRLi4u&#10;dnZ2Dzu/4RpgXFxcfHz8sHwHsJD6+nq2Q4BBWf3ZHULIxnkTW1ra79vbxX9SHh3osnHeRELIuNdO&#10;NRNClEp2I4Q+aTQatkMYAMsJSa1WBwYGGt46OztXVVX1aJOamsrj8WQymWELTdM//PDDzp07KYpS&#10;q9UrVqxIT0/v8/yVlZXDETYMkx5/iwAHbc+vdXBwKFgXTAhRKh0FAkH0vK6Iw9ei5giYcRJwlpLz&#10;fyiwXGVH0zSP93MMPB5Pp9P1aGPcgNHU1BQZGfnee+/J5fKCgoKioqITJ04Me6wAQMixqw0frprB&#10;vNZTDYQQAd8hcY7PsSuNrMYFo4EFElJDQ8Phw4effvppiUSyePHiFStWyOXyjo6Oh7VPT08PDg4O&#10;Dg4OCwuzt7enadqwS6fT2doOPGjz9fU9cOCAr68vIcTb23vRokUlJSXmfxEAGJCS6hLwHQghmgLp&#10;g8PrmSdenxC6KalOtkMDq2fWJTuZTPbnP/+5tbXV0dGRz+ePHz+eENLa2vrCCy88ePBgxowZ7733&#10;nqenZ4+jYmNjJRIJIcTW1lav11+/ft2wq62tbenSpQN+bl1d3ZUrV6Kjo5m33d3dNjY25nwRABgM&#10;JdVFjAq7bZMPMoXdSqpLwHdkOzqweiYmpM7OzpUrV969e/fVV19dtGhR72eAGhoa/vKXv4SGhj7z&#10;zDMZGRnGuwICAgICApjXzAU6mUy2YMGC6upquVy+c+dOZldZWZmXl5ePj0/vT+/q6kpLS3vssceE&#10;QmFTU9O5c+d6fAQADAcB3+FP/19D7bo4prDbcE/i2JWGxJA+fqoAQ2LiJbuEhIRXX33122+/ffbZ&#10;Z/t8ItXHx2f37t3M467V1dUP/XgeLzMzc9u2bYmJiatXr87IyPDw8GB25eTkXLx4sc+jRCJRSkpK&#10;TExMYmLiU0899Yc//AEPIQGMgFZp1ovVB94Xv/2XX6xgtiiprohD1wgha5CQwGzj9Ho92zEMF5FI&#10;hCo7K6JUKlFlx1naZlV9WrTjzPmT1ucoqa6PrjQcu9rA3E9KnOOzfYk/2wHCwLj/EzPxkl17e3t3&#10;dzefz7dsNADAQUw28l6/j3niVcB32L7Ef/sSf+7/Dw6si4mX7Kqrq+fPnx8REXH+/HnLBgQAHOR/&#10;+BLmX4DhZmJCCgoK+vzzz+3s7JKTk0Ui0bp165qamiwbGQBwBOZIhZFh+nNI06dPP3PmzHfffZeW&#10;llZWVhYeHv7444+fPn3a+LkiAACAQTL3wVhHR8fY2NiLFy8WFxeHh4fv2LFjxowZq1atunPnjkXi&#10;A4AR1qGQ1ybPYzsKGIssNnWQp6fnW2+9VV5efubMGbVaHRkZaakzA8CIYVYc916/j+1AYCyy5OSq&#10;LS0t2dnZ+fn59+7dM54yFQC4DyuOA+sskJA0Gs3f/va3Tz75pK2tzd3d/dVXX42Oju5nSQgA4JpW&#10;aVarNGvSSzmuETFsxwJjl+kJSavV5ufnZ2VlMbeLJBJJampqnzP9AABn/TwwworjwDYTE1Jpaemq&#10;VasIIb6+vu+++25ERIRFowKAkfDziuMxWHEc2Gf6CGn16tUvv/wyJmsAsF52nn5YcRy4w8SE9M03&#10;37z22muOjgNPOF9TU6PX66dOnWraBwHA8LHz8sNlOuAOE8u+582b99hjj7366qsURT2sTXV1dWRk&#10;5OrVq5GNAABgQCaOkCQSyY0bNzZv3jx//nxXV9dJkyaFhoY++eSThJCjR49WVVXV19fb2Ni88sor&#10;iYmJFg0YAEykbVa1SrMmrc9hOxCAvpl+D4nH4+3fv7+jo+Pjjz8+derU8ePHP/jgA0KIk5PTpEmT&#10;Pvroo7lz51ouTgAwC1PYjeIF4DJzn0OaMGFCUlJSUlKSRaIBAIszrDiOwm7gOItNHQQAHNShkNeu&#10;mzdhptj/MLIRcJ0lpw4CAE5plWZpCqQo7AZrgYQEMAoZVhzHxHRgRZCQAEYhbYvKsOI4gLVAQgIY&#10;hZCKwBpZrKihs7OzpaWFEHL37l1LnRMAAMYOCyQknU735JNPPvbYY6GhoS0tLS+99NLy5cvNPy0A&#10;DJK2WaUpkLIdBYC5LJCQgoODeTxefn7++PHjCSGvvfbazZs3f/vb35p5WpVKdfbs2crKyoc1qKmp&#10;OXv27LVr18z8IACrxhR2sx0FgAWYew+ppqbG1tb2q6++MmwJDg4uLCx8/PHH79+/b29vb9pp8/Ly&#10;9uzZIxaLS0pKoqKiNm7c2KNBenr6+fPnZ8+eXVVV5eTk9OGHH5r8WQDWC4XdMJqYm5A0Go2Xl1eP&#10;jR4eHjY2Np2dnaYlCZqm09LSpFKpUCikKEoikURFRQkEAkODGzdunDp1qqioyM3NjRCyfPnyvLy8&#10;6OhoM74HgJVBYTeMPuYmJBcXl+bm5h4bVSoVTdMuLi6mnbOwsNDNzU0oFBJC+Hx+eHh4cXGxcUJy&#10;c3M7cuQIk40IIf7+/syqtQBjBDMwQmE3jDLmJqSpU6d2dnbGxcXt27ePENLV1XXt2rXVq1fPnTvX&#10;xsbGtHOq1erAwEDDW2dn56qqKuMGPj4+hrXS6+rqCgoKkpOT+zyVSCRiXsTFxcXHx5sWD4yM+vp6&#10;tkOwAnqq4cGpdEKI3WunmgkhSiWLwaDLrItGo2E7hAFY4Dmk8+fPL1u2LDQ0lBASGRlJCHnsscc+&#10;/vhjk09I0zSP93O1BY/H0+l0fbZsampas2bNunXrpk+f3meDfmoigIOMx8HQJ03tZe1sCXcm7UaX&#10;WRElq3++DIYFEpK3t/fVq1fv3Lnz008/8Xi8iRMnenh4DPUk6enpn332GSHEycnpT3/6E03Thl06&#10;nY6p3+uhvLw8KSnphRdeWLt2rTnxA1gR14gYtkMAGC4Wm6nB19fXnMNjY2MlEgkhxNbWVq/XX79+&#10;3bCrra1t6dKlPdrL5fKNGzfu2rVr8eLF5nwuAABwhLkJqa6uLjY2ts9djo6OK1euHORSSQEBAQEB&#10;Acxr5gKdTCZbsGBBdXW1XC7fuXMns6usrMzLy+vBgwfr16/PysoKDQ3VarWEEB6PZ/ItKwAu61DI&#10;UbkAY4S5D8ZOnjz56aefvnv3rpeXV1JS0qOPPjp+/Pi7d+8+8sgjDg4O2dnZ69evH3JMPF5mZua2&#10;bdsSExNXr16dkZFhuAaYk5Nz8eLF48eP37t378UXX/zVv+3atcvMLwLANdpmlSrtWUzBAGPHOL1e&#10;b87xFEXNnz//0qVLhiJsQsi2bdvu3bu3f//+urq6xYsX99g7YkQiEYoarIhSqcQdcgPDiuPcqV/o&#10;DV1mXbjfX+ZeslOpVP7+/j3yzebNm5kbQpMnT3Z3d6coipWEBGCNmBXHCSFYcRzGGgvMZXfv3r0e&#10;W+7cuWOo22bu8QDAYBhWHPfb8SmyEYw15iakqVOnNjc3p6amdnR0MFvKy8tjYmKY4rfc3FyNRjNp&#10;0iRzwwQYAxoPbmo6uPmRHae5fJkOYPiYe8luwoQJf/3rX5OSkk6dOmVjY8M8PxQSEvL22283NTW9&#10;/vrrGzZsmDBhgiVCBRjNGg9usvPym7Q+h+1AAFhjgeeQwsLCKioqbt269eOPP/J4PF9fX09PT0KI&#10;t7f3d9995+joaP5HAIx6SEUAFkhIRUVFaWlpxnMraLVatVpdUVGBbAQAAINk7j2k9vb2P/zhDzRN&#10;u7m5NTY2urm58Xi81tbWTz75xCLxAYxW2mYV2yEAcIu5I6Ta2lpXV1eZTEbT9IwZM06ePOno6Hjw&#10;4MFjx44FBwdbJESAUcZQ2O2341O2YwHgEHMTklarZe4Y2djYTJw4sbm5efLkyevXrxeJRDqdznjS&#10;boCxRkl17ThT+9GVBgHfgRBSkBws4Dt0KOT1adEcf+IVgBXmJiRHR8euri7m9YQJE8rLyydPnkwI&#10;GT9+vEajwfOwMGZduNm29uSNxDk++iyJkuq6cLMt4vC10+4F/LL/wYrjAH0ydwQjEAhu37599OhR&#10;QsjChQvT09Pb29vPnDnT3d2NigYYy9aevPHhqunbl/gTQgR8h+cnPzhfv7m6str/8CVkI4A+mZuQ&#10;HB0dd+3alZmZqdFo/vznP7e1tc2ePXvDhg3Lli2zt7e3SIgAVuejKw1PTJn4xJSJzNtWaVZ9WrT3&#10;+n1Hpr584WYbu7EBcJYFyr6jo6Ojo6OZ15WVlZWVlfb29hyfwg9guE2e6MC8aDy4Sdui8j98iRAi&#10;KL9xoUZtSFQAYMwCRQc91mkXiUQCgeDOnTvmnxnASgn4DrJ/j4TcY7Yaquku3GxjChwAoDdzE1Jd&#10;Xd3y5ct7bGxpaYmIiOjs7DTz5ABWSjDRkRDy0ZUGQohhjlTmYt2aEB8WAwPgMhMv2Wm12qeeeop5&#10;3djYGBkZabyXmWgVRQ0wZgn4Dh+umrH2ZIWS6npC6EYIuVCj3nGmtmBdENuhAXCXiSMkOzu7+Ph4&#10;BwcHBwcHQojDf3J3d3///fctGieAdWAW1iP/zkmEkGNXGnfk1xJC9FkS3D0C6Ie5K8bW1dWlpqYe&#10;O3bMUgFZEFaMtS7cX86yf9pmVX1atK3XI2Nn/gVr77Kxhvv9ZXqVXWlpKfNi06ZNhtfGgoJwdQLG&#10;ilZplqZA6r1+H54xAjCZiQmptLQ0ISGhnwY8Hq+srMy0kwNYkZ9XHD98ie1YAKybiQkpKCiovLzc&#10;sqEAWB1NgbTxnU2YmA7AIizwYCzj7t277e3tNjY2Hh4eqK+DsUCV9uyD5npMTAdgKRZISO3t7YsX&#10;L25tbTVsWb58eWZmpvlnBuAy95itSEUAFmSBhPT44497e3ufOHHiF7/4hU6nu3z58saNG8eNG/f2&#10;22+bf3IAzkI2ArAscxNSTU3NuHHjzpw5Y9jy5JNPfv3110899VRGRsYg10NSqVSVlZV+fn4ikehh&#10;n6JUKvl8vmHRP4qibt26ZWgwbdo0V1dXM74HAACwzNyEpNFofH19e2wMCAiwsbEZ5HpIeXl5e/bs&#10;EYvFJSUlUVFRGzdu7NEgPT39/Pnzs2fPrqqqcnJy+vDDD+3t7XNzc7Ozsw0Tih84cCA0NNTM7wLQ&#10;j1Zplp2nn2tEDNuBAIxa5iYkJycniqJ6bFSr1TRNOzk5DXg4TdNpaWlSqVQoFFIUJZFIoqKijB/d&#10;unHjxqlTp4qKipjctnz58ry8vOjoaIVCkZKSEhsba2b8AANiCruZ+gW2YwEYzcxNSFOnTm1ra0tO&#10;Tn7rrbfc3Nx0Op1SqXz66aeDgoLs7OwGPLywsNDNzU0oFBJC+Hx+eHh4cXGxcUJyc3M7cuSIYaTl&#10;7+/PzCNeUVHx3HPPURTl4uLSzwcZrgHGxcXFx8eb8UVh2NXX17MdQh90N689OLzeZvHvbdZm3e6g&#10;iVLJdkQcws0ug4fpsTIDB5mbkHg83smTJ59//vl58+YZNvr7+588eXIwh6vV6sDAQMNbZ2fnqqoq&#10;4wY+Pj4+Pv+aHbmurq6goCA5OZmm6R9++GHnzp0URanV6hUrVqSnp/d5fkwdZF24Nq8JM/8CCrv7&#10;wbUug34oOf/nlAWq7IKCgioqKm7duvXTTz/xeDx3d/fed5UehqZp48IHHo+n0+n6bNnU1LRmzZp1&#10;69ZNnz79zp07kZGRr7/+uq+vb1NTU0xMzIkTJ1avXm3+dwFgdCjkTQc3O86cj/kXAEaMiQmpvb29&#10;u7ubz+cbtgQEBAzy2PT09M8++4wQ4uTk9Kc//YmmacMunU43fvz43oeUl5cnJSW98MILa9euJYT4&#10;+voeOHCA2eXt7b1o0aKSkhIkJLAUTEwHwAoTE1J1dfWqVat8fX3/+7//WyKRDOnY2NhY5hBbW1u9&#10;Xn/9+nXDrra2tqVLl/ZoL5fLN27cuGvXrsWLFzNb6urqrly5Ylg3vbu728bGxrQvAtCbnacfBkYA&#10;I8/E9ZCCgoI+//xzOzu75ORkkUi0bt26pqamQR4bEBAgFovFYvHcuXNDQkIIITKZjBBSXV0tl8vn&#10;z5/PNCsrK2toaFCpVOvXr9+7d29ERIRWq9VqtTRNd3V1paWl1dTUEEKamprOnTvXe9VaAJOhthuA&#10;FabfQ5o+ffqZM2c6Oztzc3Pfeeed8PBwDw+PzZs3//a3vx38eIXH42VmZm7ZskUoFCoUioyMDA8P&#10;D2ZXTk7OsmXLbt68ee/evRdffNFwyPPPP5+ampqSkhITEzNr1qzy8vINGzbgISQAAGtn7gJ9Bi0t&#10;LdnZ2V9++WV3d3dQUFB2dvbgSxuGCRbosy5srR7WoZDbefrZefmN/EdbO+4v+AbGuN9fJl6y683T&#10;0/Ott94qLy8/c+aMWq2OjIy01JkBhk+rNKvp4GZti4rtQADAcstPkH8PkvLz8+/du2f8dBEABzEr&#10;jqOwG4A7LJCQNBrN3/72t08++aStrc3d3f3VV1+Njo4ezDQNAGwvRnLWAAAgAElEQVRBYTcAB5me&#10;kLRabX5+flZWFjOXj0QiSU1NNcyqAMBNWHEcgLNMTEilpaWrVq0ihPj6+r777rsREREWjQpgWGDF&#10;cQAuM32EtHr16pdfftl4sgYALtM2q368cAoT0wFwlokJKSgoKCgoyLKhAAwrOy8/vx2fsh0FADyU&#10;xcq+AQAAzIGEBKOWthlPFwFYEyQkGJ1apVn1adEdCjnbgQDAYFnmOSRXV9ceG+/cucP61EEwNhkK&#10;ux/ZcRoTAgFYEXNHSHV1db1n2m5paYmIiOjs7DTz5ABD1aGQ166bN2Gm2G/Hp8hGANbFxBGSVqt9&#10;6qmnmNeNjY09Zq7r6OgghDg6OpoZHMDgMQOjB831KOwGsFImjpDs7Ozi4+MdHBwcHBwIIQ7/yd3d&#10;/f3337donAD9MQyM/A9fQjYCsFKm30NKTExMTEysq6tLTU09duyYBWMCGKqmg5sxMAKwduYWNUye&#10;PBnZCFiHiekARgFzE1JdXd3atWt7b+fxeGfPnjXz5AAAMHZYoOzbxcXF8Jqm6Xv37ul0ur1795p/&#10;ZoA+aZtVqKADGH0scMnuiy++6LHx6NGjmZmZJ0+eNPPkAL11KOT1adH+hy4hJwGMMsMyU0NCQkJp&#10;aSmeQwKLY1YcxxOvAKOSJZcwN7h//z4hhKbp4Tg5jE1YcRxg1LNAQiotLTV+W1VV9eabb7q4uDg7&#10;O5t/cgCCFccBxgYLVNklJCT02Ojl5SWVSs08MwDBiuMAY4kFihrKy8stEkoPKpWqsrLSz89PJBL1&#10;2aCyslKlUgmFQoFAMBwBAOu0zaradfOw4jjAGGGxe0jt7e0//fSTra2tp6en+WfLy8vbs2ePWCwu&#10;KSmJiorauHFjjwb79u37+uuvZ8+evWfPnpUrVyYlJZn/ocCW7fm1O87UEkKemEIJ+I5pi/0FfAdC&#10;iJ2XH6rpAMYOCyQktVq9fPny5uZmw5Znn3129+7dJp+Qpum0tDSpVCoUCimKkkgkUVFRxsOg6urq&#10;Dz74oKioyM3NraWlZcGCBStXruTz+eZ8C2DL2pM3lFRnbYqYaBqJ66SPrjREHL5WkBxsyElsBwgA&#10;I8TchKTT6ebNmzdjxoyPP/7Y2dlZr9fLZLKUlBStVvv222+bds7CwkI3NzehUEgI4fP54eHhxcXF&#10;xglpypQpubm5bm5uhBA7OzuaprVabZ+nMlzui4uLi4+PNy0eGD7f3u785522Eyt8iaaxvr7+kUfI&#10;GtG4H9WOqz+6dmIF1tPiuvr6erZDgCHQaDRshzAAcxPSjRs3PDw8cnNzDVuio6PnzJmzZMmS3bt3&#10;29nZmXBOtVodGBhoeOvs7FxVVWXcgMfjCYVCmqZPnz59/Pjxl156ydvbu89TVVZWmhAAjJgd395I&#10;CvMXCHwIIXqqwebDrZNeytm4aPrnh6/h1qBVQDdZEaVSyXYIAzD3wdju7m4vL68eGwUCgY2Nzb17&#10;90w7J03TPN7PgfF4PJ1O17sZRVH379/38vK6ePGiWq027bOAXUqqk7k01yrNenB4vXvMVjsvP2YL&#10;AIw15iakRx55pKKiosfGS5cu2dnZMZfUBik9PT04ODg4ODgsLMze3t74oVqdTmdr28dIztPTMyEh&#10;4ejRow4ODphx3EotmDLx7P+Vq9Ke7VDI7VI+NTxmpKS62A0MAEaeuZfsPD094+PjRSLRCy+8EBUV&#10;pdPp9u/ff+7cuV27dl29epVpM2fOnAHPExsbK5FICCG2trZ6vf769euGXW1tbUuXLjVufOvWLblc&#10;HhcXx7ydNGlSY2OjmV8EWLHiXqHD539ujnxp9osphusJEYeupS32ZzUuAGDBOL1eb87xdXV1UVFR&#10;/bc5f/78kErgdDrdggUL0tPTFyxYUF1dHR0dfe7cOQ8PD0JIWVmZl5dXe3v7M888k5eXFxAQcPfu&#10;3aioqJ07dzL5zJhIJMI9JM4yrDj+zbzX9t6elDjHJ9C5a9KkSTvyawkhBeuC2Q4QBqZUKnEPyYpw&#10;v78s8GBsYWGhq6trj+137tzx9TWxSorH42VmZm7ZskUoFCoUioyMDCYbEUJycnKWLVsWHR39xhtv&#10;rFixYvbs2SUlJcnJyb2zEXAZM2O3e8xW9x1bkwl5iuracaY2X9EW6EsWTJm4fQmGRwBjkQVGSAkJ&#10;CTKZzHhjS0tLaGjod9995+joaF54ZsEIibO0zSpti6rHxHTc//MNekCXWRfu95eJIyStVvvUU08x&#10;rxsbGyMjI433dnR0EELYzUbAZXZefnjiFQB6MLHKzs7OLj4+3sHBwcHBgRDi8J/c3d3ff/99i8YJ&#10;AACjnOn3kBITExMTE+vq6lJTU1F1Df3QNqtapVmT1uewHQgAcJq5zyFNnjwZ2Qj60aGQ166bhwt0&#10;ADAgC6yHtHbt2t7beTze2bNnzTw5WDVmYNSp+L9HdpzGwnoAMCALzPbt4uJieE3T9L1793Q63d69&#10;e80/M1ivDoW86eBm14gYXKkDgEGywHNIX3zxRY+NR48ezczMPHnypJknByuFFccBwATm3kPqU0JC&#10;QmlpaWdn53CcHLhM26xiJqbzP3wJ2QgAhsRiK8Yau3//PiHEeIJUGDsmzBRjxXEAMIEFElJpaanx&#10;26qqqjfffNPFxcXZ2dn8k4N1sfPyQzYCANNYoMouISGhx0YvLy+pVGrmmQEAYEyxQFFDeXm5RUIB&#10;a6QpkLpGxLAdBQCMBsNS1ABjgbZZVZs8r0MhZzsQABglzB0h3b1798iRI0VFRTqdztHRcdOmTRER&#10;ERaJDLgMhd0AYHFmJaSXX345Pz+fEOLi4jJ+/PiGhoYXX3zRxsbmww8/nDdvnoUiBG5hFtYjhPgf&#10;vsR2LAAwqph+yS4pKSk/P3/Dhg3ff//91atX5XJ5eXn5hQsXfvnLXyYkJLS0tFgwSuAITYG0dt28&#10;CTPFfjs+ZTsWABhtTBwhNTU1XbhwYd++fUuXLjXe7uPj88033yxYsOC55547f/68JSIETjCsOO5/&#10;6BJmSgWA4WDiCOnIkSMeHh49spHB+++/f/v2bTwYO5p0Kv5vwkyx/2FkIwAYLiaOkEpKSvh8/sP2&#10;Tpo0iRDy448/9tMGrAtquwFguJk4QrKxsWHmB+pTV1cXIcTWdljmJQIAgFHJxIT0yiuv1NXVabXa&#10;Pvd+9NFHTk5Orq6uZgQGLNMUYK4NABhRJiYksVg8fvz4+Pj43rvkcvnRo0e3bNliXmDAGsOM3WwH&#10;AgBji+ll35999llpaemsWbOSkpIUCkV1dfVXX321ePHitWvXhoeHx8XFWTBKGDGGwm4srAcAI8z0&#10;2zxTp04tLS394x//WFRUdOHCBWbjxIkT9+7dGxUVNaRTqVSqyspKPz8/kUjUZ4PKykqVSiUUCgUC&#10;AbOFoqhbt24ZGkybNg1XCM1kKOzGiuMAwAqz6g4mTJjwySefmBlBXl7enj17xGJxSUlJVFTUxo0b&#10;ezTYt2/f119/PXv27D179qxcuTIpKYkQkpubm52dbW9vz7Q5cOBAaGiomZGMZR0KeX1atHvMVvcd&#10;WDwCANjBciEcTdNpaWlSqVQoFFIUJZFIoqKiDMMgQkh1dfUHH3xQVFTk5ubW0tKyYMGClStX8vl8&#10;hUKRkpISGxvLXuyjBzMxHQZGAMAulmf7LiwsdHNzEwqFhBA+nx8eHl5cXGzcYMqUKbm5uW5uboQQ&#10;Ozs7mqaZ0r6KioopU6ZQFPWwSj8YJE2BFCuOAwAXsDxCUqvVgYGBhrfOzs5VVVXGDXg8nlAopGn6&#10;9OnTx48ff+mll7y9vWma/uGHH3bu3ElRlFqtXrFiRXp6ep/nN9yUiouL67MmEIj/XOI/V6lUsh0H&#10;qa+vZzsEGBp0mXXRaDRshzAA9i/Z8Xg/j9J4PJ5Op+vdjKKo+/fve3l5Xbx4MSEhoaOjIzIy8vXX&#10;X/f19W1qaoqJiTlx4sTq1at7H1hZWTmM0YOlGV+tBauALrMiXPi7s38sXLJLT08PDg4ODg4OCwuz&#10;t7c3nvJOp9P1Ob+Dp6dnQkLC0aNHHRwcjh075uvre+DAAV9fX0KIt7f3okWLSkpKRu4LAADAMGBh&#10;hBQbGyuRSAghtra2er3++vXrhl1tbW09Jmy9deuWXC43PNU0adKkxsbGurq6K1euREdHMxu7u7tt&#10;bGxGKnwrpm1WtUqztC0qLB4BABzEwggpICBALBaLxeK5c+eGhIQQQmQyGSGkurpaLpfPnz+faVZW&#10;VtbQ0EDT9FtvvcU8cnT37t3i4uJFixZ1dXWlpaXV1NQQQpqams6dO7d8+fKR/yLWhSnstvPyQzYC&#10;AG5i+R4Sj8fLzMzcsmWLUChUKBQZGRkeHh7MrpycnGXLlkVHR7/xxhsrVqyYPXt2SUlJcnIyM7pK&#10;SUmJiYmZNWtWeXn5hg0b8BBS/7DiOABw3zi9Xs92DMNFJBKhqMGw4jj3B0ZKpRJ3yK0Lusy6cL+/&#10;WH4OCYZVqzQLK44DgLXAkkWjVuPBTZ2K/8OK4wBgLZCQRi33mK1IRQBgRXDJbtRCNgIA64KEBAAA&#10;nICENEq0SrNapVlsRwEAYDrcQ7IySqqLECLgOxi2WFFhNwBAP5CQrMnakzcu3GwjhAgmOiyYMnH7&#10;En9NgbTxnU3uMVvdY7CwHgBYNyQk66Ckuvx3ydMW+9emiJm3Z7/9/pO4Pzzu0o7CbgAYHXAPyTqs&#10;PVmRtth/+xJ/5q1Xw7XwD55p8gmS/e5zZCMAGB0wQrIOF26qC9YFM68NK47Pdpi+I792TYgPu7EB&#10;AFgEEpIVUFJdxlUMjjPnM3eMlFcaBHxH9uICALAkXLKzAkw2YurrCCGYsRsARiUkJOuQtth/7ckK&#10;4y1KqmvtyRtpi/3ZCgkAwLJwyY7rNAVSbYvqiciXZDfVTKGdgO9woUa940zth6umG1/KAwCwakhI&#10;3MU88fqgud57/T53vsOHq6Z/dKVBdlN97ErngikTa1PEyEYAMJogIXEUs+K4e8xW9x0/P/G6JsQH&#10;NXUAMFohIXGRobAb9QsAMHYgIXGLYWI6/8OX2I4FAGBEocqOQ5gVx3/xxHOYJhUAxiCMkDjEztMP&#10;E9MBwJiFhMQhrhExbIcAAMAaXLIDAABO4G5CUqlUZ8+erays7L9ZWVlZS0vLyIRkWR0KeYdCznYU&#10;AABcwdGElJeXt2rVqvz8/OTk5P379z+sWU1NTVxcXFlZ2UjGZhGt0qymg5vZjgIAgEO4eA+Jpum0&#10;tDSpVCoUCimKkkgkUVFRAoGgRzOtVrt161YPDw82YjQdCrsBAPrExRFSYWGhm5ubUCgkhPD5/PDw&#10;8OLi4t7NsrOzFy5cOG3atBEP0HRMYfeEmWIUdgMA9MDFEZJarQ4MDDS8dXZ2rqqq6tHm8uXLly5d&#10;+uyzz5KSkvo5lUgkYl7ExcXFx8dbPNTB01MND06lE6rRbtunP/F9flIqWQyGm+rr69kOAYYGXWZd&#10;NBoN2yEMgIsJiaZpHu/noRuPx9PpdMYNNBpNamrqu+++O+CpBqyJGBkdCnn97mj3mK3MwnrwML0v&#10;zALHocusiJLzfwdz5ZJdenp6cHBwcHBwWFiYvb09TdOGXTqdztb2PxLn3r17Z8yYUVdXJ5PJKIpS&#10;KBQcSTwPw0xMh2wEANAProyQYmNjJRIJIcTW1lav11+/ft2wq62tbenSpcaNPT09Kyoqjh8/Tgi5&#10;ffu2TCZzdXU1XJ3joEnrc9gOAQCA67iSkAICAgICApjXzAU6mUy2YMGC6upquVy+c+dOZldZWZmX&#10;l9fGjRsNByYlJa1cuTIyMnLkYwYAAAviyiU7YzweLzMzc9u2bYmJiatXr87IyDDUdufk5Fy8eJHd&#10;8AakbVaxHQIAgPUZp9fr2Y5huIhEopG/t6QpkDa+swlLGZlAqVTiDrl1QZdZF+73F1cu2Y0ChhXH&#10;MWM3AIAJuHjJzhp1KOTME6/+h5GNAABMgRGSBWDFcQAA8yEhmUXbrKpPi7b1egQT0wEAmAkJySz1&#10;adHe6/dhYAQAYD4kJLNgYAQAYCkoagAAAE5AQhoCPPEKADB8kJAGiynsRk4CABgmuIc0KIbCbjxj&#10;BAAwTJCQBoAVxwEARgYu2fUHK44DAIwYjJD69vPACBPTAQCMCIyQ+qBtVhkGRshGAAAjAyOkPth5&#10;+WFgBAAwwjBC6huyEQDACENCAgAATkBCItpmVePBTR0KOduBAACMaWM9ITGF3XZefpixGwCAXWO3&#10;qAErjgMAcMoYHSFhxXEAAK4ZiyMkrDgOAMBBYy4h1SbPc5w5HxPTAQBwzehMSBdutl2oUbdOW/bR&#10;lYY1IT6G7dpmFWbsBgDgJk4kJJVKVVlZ6efnJxKJ+mlWVlbm6+vr6elJCKEo6tatW4Zd06ZNc3V1&#10;ZV5HHLqmbOtKnONDCDl2pWHHmdqC5GAB34HgcVcAAA5jv6ghLy9v1apV+fn5ycnJ+/fvf1izmpqa&#10;uLi4srIy5m1ubm5iYuIf/+37779ntkccuibgO9amiLcv8Xev+v8L1gUnzvFZe7JiJL4JAACYgeUR&#10;Ek3TaWlpUqlUKBRSFCWRSKKiogQCQY9mWq1269atHh4ehi0KhSIlJSU2Nta42YWbbcq2roJ1wcxb&#10;r/G6xoOb1sTukd1su3Cz7YkpE4f52wAAgOlYTkiFhYVubm5CoZAQwufzw8PDi4uLeyek7OzshQsX&#10;KhQKw5aKiornnnuOoigXFxc7Oztmo5LqMmQdbbPqfdG9d099ceIvX7dOW/aFe7zA5seR+Epgqvr6&#10;erZDgKFBl1kXjUbDdggDYDkhqdXqwMBAw1tnZ+eqqqoebS5fvnzp0qXPPvssKSmJ2ULT9A8//LBz&#10;506KotRq9YoVK9LT0wkhAr7DsSudTBs7L7/fVzoVlVdvJ2TtyRu/DnATCHwIcFvvv0WA49BlVkSp&#10;VLIdwgBYvodE0zSP93MMPB5Pp9MZN9BoNKmpqdnZ2cYbm5qaIiMj33vvPblcXlBQUFRUdOLECUKI&#10;YKKjsq1LSXUxzZq7/3VmXK8DAOA+FhJSenp6cHBwcHBwWFiYvb09TdOGXTqdztb2PwZte/funTFj&#10;Rl1dnUwmoyhKoVBUVlb6+voeOHDA19eXEOLt7b1o0aKSkhJCiIDvwJQwGHKSkuqKOHQtcY4PU2UH&#10;AACcxcIlu9jYWIlEQgixtbXV6/XXr1837Gpra1u6dKlxY09Pz4qKiuPHjxNCbt++LZPJXF1dHRwc&#10;rly5Eh0dzbTp7u62sbFhXq8J8RHwHSIOXxNMdFDN3xxx+FriHJ/tS/xH6LsBAIDJ9KyiaTo0NPTC&#10;hQt6vb6qqurRRx9taWlhdn333Xd37twxbvzHP/7xf//3f/V6/T//+c8ZM2ZUV1fr9frGxkaxWFxU&#10;VGTcsra1s6CG8n9s/gh9DbCE2tpatkOAoUGXWRfu9xfLRQ08Hi8zM3PLli1CoVChUGRkZBhqu3Ny&#10;cpYtW2YYBhkTiUQpKSkxMTGzZs0qLy/fsGFDaGiocQMB30HAd7DraB2J7wAAAJYwTq/Xsx3DcBGJ&#10;RJWVlWxHAYOlVCpRsmVd0GXWhfv9xf5MDQAAAAQJCQAAOAIJCQAAOAEJCQAAOAEJCQAAOAEJCQAA&#10;OAEJCQAAOAEJCQAAOAEJCQAAOAEJCQAAOAEJCQAAOAEJCQAAOAEJCQAAOAEJCQAAOAEJCQAAOAEJ&#10;CQAAOAEJCQAAOAEJCQAAOAEJCQAAOAEJCQAAOAEJCQAAOAEJCQAAOAEJCbji448/ZjsEGBp0mXXh&#10;fn+N0+v1bMfQN5VKVVlZ6efnJxKJeu+lKOrWrVuGt9OmTXN1de3RRiQSVVZWDm+UYDnoL6uDLrMu&#10;3O8vW7YD6FteXt6ePXvEYnFJSUlUVNTGjRt7NMjNzc3Ozra3t2feHjhwIDQ0dMTDBAAAi+FiQqJp&#10;Oi0tTSqVCoVCiqIkEklUVJRAIDBuo1AoUlJSYmNjWYoRAAAsjIsJqbCw0M3NTSgUEkL4fH54eHhx&#10;cXGPhFRRUfHcc89RFOXi4mJnZ9fneebOndvn5T7gLPSX1UGXWZG5c+eyHcIAuJiQ1Gp1YGCg4a2z&#10;s3NVVZVxA5qmf/jhh507d1IUpVarV6xYkZ6e3vs83L+DBwAABlyssqNpmsf7OTAej6fT6YwbNDU1&#10;RUZGvvfee3K5vKCgoKio6MSJEyMeJgAAWBJXElJ6enpwcHBwcHBYWJi9vT1N04ZdOp3O1vY/RnK+&#10;vr4HDhzw9fUlhHh7ey9atKikpGSkIwYAAIviyiW72NhYiURCCLG1tdXr9devXzfsamtrW7p0qXHj&#10;urq6K1euREdHM2+7u7ttbGxGMloAALA4royQAgICxGKxWCyeO3duSEgIIUQmkxFCqqur5XL5/Pnz&#10;mWZlZWUNDQ1dXV1paWk1NTWEkKampnPnzi1fvpzF4AEAwHxcGSEZ4/F4mZmZW7ZsEQqFCoUiIyPD&#10;w8OD2ZWTk7Ns2bLo6OiUlJSYmJhZs2aVl5dv2LABDyEBAFg77s7UAAAAYwpXLtkBAMAYh4QEAACc&#10;wMV7SEPS/xysBkVFRWFhYczrwUzMCiPDhO6DETZgH/VugJ8YBw3yt8Yum+3bt7Mdg+ny8vI2bdrU&#10;3d199OhRtVr9X//1X302O3To0P79+3/3u98xb48fP/7aa699/fXXeXl5eXl5wcHBv/zlL0cwavgX&#10;07oPRtKAfdRnA/zEuGaQvzX26a3WgwcPgoKCqqur9Xp9a2vrr3/969ra2h5t2traXn/99aCgoNDQ&#10;UMPGzZs3//3vfx/JUKE3k7sPRsyAffSwBviJccpgfmscYcX3kPqcg7VHm5ycHD6fv3v3buONFRUV&#10;U6ZMoShKq9WOXLjwn0zuPhgxA/bRwxrgJ8Ypg/mtcYQV30MacA5WQkhqaiqPx2OesWUMcmJWGG6m&#10;dR+MpAH7qM8G+IlxzWB+axxhxSOkAedgZTb22IKJWTnCtO6DkTRgH/XZAD8xrhnMb40jrOwHP6Q5&#10;WPuEiVlZZH73wXAbUh/12QA/Ma6xot8aR8N6mCHNwdonTMzKIvO7D4bbkPrIy8urdwP8xLimz25i&#10;MZ7+sFxUYQaapkNDQy9cuKDX66uqqh599NGWlhZm13fffXfnzh1DywsXLhjKtP75z3/OmDGDKThp&#10;bGwUi8VFRUUjHjs8tPt69J3+P7sPRtKAP7E+G+AnxjX99CPXWHFC0uv13377rVgsTkhImD179tdf&#10;f23YvmbNmn/84x+Gtz3+j/b3v/89KCgoISEhKCjogw8+GNGIwUif3dej7/RISKwa8CfWZwP8xLjm&#10;Yf3INaNhctWOjg4HB4ch3QDX6XRdXV1DPQqGgwndByNswD7q3QA/MQ7i/m9tNCQkAAAYBbibKgEA&#10;YExBQgIAAE5AQgIAAE5AQgIAAE5AQgIAAE5AQgIAAE5AQgIAAE5AQgIAAE6wsslVAR6muLi4sbGR&#10;eW1jY2NraysUCqdPnz7Iw0+dOnXt2jVHR8dZs2bNmTNn8uTJJkdC0zQznWhubm5QUJBAIDD5VIN3&#10;/vz5n376KSoqapAf+vbbbz///PPMnNwAHIGZGmCUSEpKksvlTk5OhJAHDx7cv3+/u7tbLBbv37/f&#10;1dW1/2Nzc3Nff/31J554ws/P79SpU+np6VFRUaaF8cUXXxQXF7/99tuEkODg4G3bthnmvR4+FEU9&#10;/fTTubm53t7eg/zQL7744h//+Mcnn3wy3LEBDB4u2cHoIRaLv/3222+//fbq1avl5eXvvPNOWVnZ&#10;xo0bBzzw8uXL06ZNO3LkyBtvvGFmDDKZrLOzk3l9/vx5kxPbkOTk5ERFRXl7ew/+Q6OioiiK+vLL&#10;L4c/OoDBwiU7GLUiIyO3bNmyc+fOa9euBQcHE0I6OjoKCwvb29udnZ0XLVrEXFi7dOnSnTt3HBwc&#10;ZDKZ8UrPjD4P6bHL1dV14cKFNjY2CoWiubn5wYMHMpksNDT0+vXrU6ZM8fHxYdq3t7cXFxczp1q4&#10;cKGdnR2zvbi4ODAwsL29vbS0lMfjBQcH+/n5GT5FLpc3NDTY2toGBgaKRKLeX7OhoeH06dNfffUV&#10;89b4Q/s/86pVq44cOfL000+b/S8NYBkYIcFotnr1ahsbm/PnzxNCbty4sWjRouzs7MLCwoyMjKee&#10;eqqpqYkQcvr0aaVSefv27ePHjyuVSuPDH3YIIaS0tFQikTC7duzY8cwzz7S3txcWFtbV1alUquPH&#10;jz948ODll1++ePEi014ul0dEROTk5BQVFb311ltLliypq6tjdr388su7d+9+5plnvvnmm5ycnKVL&#10;l169epXZ9cILL2zZskUmk3355Ze/+c1v3n///d7f8X/+538eeeQRw00j4w/t58yEkEWLFlVVVZWV&#10;lVnknxrAfBghwWhmY2Pj5OTEFDts2LDh0Ucffeedd3g83v379xMTE1955ZWPP/747bfffu2119Rq&#10;9ZEjR3oc/rBDCCFbt24NDg4+ePAgj8djbuF88MEHL7/8cnV1dXd398GDB43Po9Vqt2zZEhYWlp2d&#10;TQjp6OhITEzctGlTbm4u0+C77747f/48n8+/f//+b3/727/97W9z5swpKysrLCw8c+YMU2Fx5MiR&#10;d999d+3atT2WD/j2229//etfP+xfoM8zM7t8fHxcXFz6PxxgJGGEBKOcjY2NTqe7fPmySqVat24d&#10;839ze3v73/3ud5cvX25vb3/Ygf0cUlpaevv27RdeeIHZxefzjxw50s+dG5lM1tbWtnnzZubthAkT&#10;kpOTKyoqqqurmS1PPPEEn89nPmXmzJn3798nhLi4uBBCjh07VlNTQwhJSkq6cuVK78Vsrl27JhQK&#10;H/bRfZ7ZYPbs2ZWVlQ/9twMYWRghwSh37949Ozs75lJbbGysYbtOpyOEfP/992KxuM8D+zlEo9EQ&#10;QmbMmGHYNWvWrH5i+PHHH21tbY3v3zD16PX19VOnTu1xKkPKCQgI2LZtW3Z29t///ncPD4+FCxcm&#10;JCT0zj1dXV2TJk162Ef3eWYDe3v7rq6ufiIHGElISDCaVSENMCUAAALdSURBVFZWdnd3h4aGMsUI&#10;Bw8eNJQSMH71q1897Nh+DpHL5YQQmqYHGQaPx9Pr9TqdzpASmJRmazvADzAxMTE2NlYmk8nl8nPn&#10;zn3xxRdffvmlcWIj/x4CDjKSHoxDAmAd/luE0SwzM9PFxWXhwoVTpkwhhNy7d0/8bzY2Nl999VWP&#10;ZGOsn0OmTZtGCCkuLjY0fuWVV5KTkx92Kj8/P5qmjQsKrl27RgiZOXNmP8GXlZVt27bNzs4uMjIy&#10;NTX19OnTXV1d5eXlPZq5ublVVFT0/+/wMBRFMU9uAXABEhKMHs3NzV/927Fjx1auXFlYWLh79+4J&#10;EyaIRCKxWJyRkcHcMrl161ZKSsrt27cdHR0fdrZ+DgkICAgNDc3MzGQq5YqKir766qsnn3ySEMLj&#10;8ZRKZXFxsfH4ac6cOY899tgbb7zBVPGVlpb+5S9/+c1vfsPc3XmYCRMmfPrppwcOHGAGQMwzQ70L&#10;00NCQgy1f0Oi0+nKy8tDQkJMOBZgOOCSHYweFRUVhsIBJycnsVh88uTJoKAgZsv+/fu3bdv2m9/8&#10;xtbW9sGDB+Hh4RkZGf2fsJ9D9u3bt23btsWLFzOX3TZs2MAUNURFReXn5//+97/vUaJ9+PDhlJSU&#10;JUuW2Nra6vX6VatWvfbaa/1/+tSpU3ft2rVnz55333133Lhxv/jFL/bu3RsQENCjmUQiSU1NNeHi&#10;29WrV2maXrBgwZCOAhg+mDoIxhatVltTUyMUCvu5WDf4Q7Ra7a1bt4RCofEDszqdjqbpPs+v1Wrr&#10;6ur8/f2N2/dPp9Pdvn2bENLj1pEBTdNhYWFvvvlmZGTkIM/J2LVrV3Nz8/79+4d0FMDwQUICsHrv&#10;v/9+YWHhsWPHBn9Ie3t7aGjoP/7xD6bMD4ALcA8JwOqtXbu2paWFKZQYpI8++mjFihXIRsApuIcE&#10;YPV4PN5f//rXlpaWwR8SGBgYFhY2fCEBmACX7AAAgBP+H3JSNyLOh4tKAAAAAElFTkSuQmCCUEsB&#10;Ai0AFAAGAAgAAAAhALGCZ7YKAQAAEwIAABMAAAAAAAAAAAAAAAAAAAAAAFtDb250ZW50X1R5cGVz&#10;XS54bWxQSwECLQAUAAYACAAAACEAOP0h/9YAAACUAQAACwAAAAAAAAAAAAAAAAA7AQAAX3JlbHMv&#10;LnJlbHNQSwECLQAUAAYACAAAACEAm2hHgtcDAADbCAAADgAAAAAAAAAAAAAAAAA6AgAAZHJzL2Uy&#10;b0RvYy54bWxQSwECLQAUAAYACAAAACEAqiYOvrwAAAAhAQAAGQAAAAAAAAAAAAAAAAA9BgAAZHJz&#10;L19yZWxzL2Uyb0RvYy54bWwucmVsc1BLAQItABQABgAIAAAAIQACzSNG4AAAAAkBAAAPAAAAAAAA&#10;AAAAAAAAADAHAABkcnMvZG93bnJldi54bWxQSwECLQAKAAAAAAAAACEAgCZ3TLRDAAC0QwAAFAAA&#10;AAAAAAAAAAAAAAA9CAAAZHJzL21lZGlhL2ltYWdlMS5wbmdQSwUGAAAAAAYABgB8AQAAI0wAAAAA&#10;">
+              <v:group w14:anchorId="5A6647EF" id="Group 6" o:spid="_x0000_s1029" style="position:absolute;left:0;text-align:left;margin-left:0;margin-top:279.15pt;width:327.15pt;height:261.5pt;z-index:251662336;mso-position-horizontal:center;mso-position-horizontal-relative:margin;mso-width-relative:margin;mso-height-relative:margin" coordorigin=",2" coordsize="41550,33214" o:gfxdata="UEsDBBQABgAIAAAAIQCxgme2CgEAABMCAAATAAAAW0NvbnRlbnRfVHlwZXNdLnhtbJSRwU7DMAyG&#10;70i8Q5QralN2QAit3YGOIyA0HiBK3DaicaI4lO3tSbpNgokh7Rjb3+8vyXK1tSObIJBxWPPbsuIM&#10;UDltsK/5++apuOeMokQtR4dQ8x0QXzXXV8vNzgOxRCPVfIjRPwhBagArqXQeMHU6F6yM6Rh64aX6&#10;kD2IRVXdCeUwAsYi5gzeLFvo5OcY2XqbynsTjz1nj/u5vKrmxmY+18WfRICRThDp/WiUjOluYkJ9&#10;4lUcnMpEzjM0GE83SfzMhtz57fRzwYF7SY8ZjAb2KkN8ljaZCx1IwMK1TpX/Z2RJS4XrOqOgbAOt&#10;Z+rodC5buy8MMF0a3ibsDaZjupi/tPkGAAD//wMAUEsDBBQABgAIAAAAIQA4/SH/1gAAAJQBAAAL&#10;AAAAX3JlbHMvLnJlbHOkkMFqwzAMhu+DvYPRfXGawxijTi+j0GvpHsDYimMaW0Yy2fr2M4PBMnrb&#10;Ub/Q94l/f/hMi1qRJVI2sOt6UJgd+ZiDgffL8ekFlFSbvV0oo4EbChzGx4f9GRdb25HMsYhqlCwG&#10;5lrLq9biZkxWOiqY22YiTra2kYMu1l1tQD30/bPm3wwYN0x18gb45AdQl1tp5j/sFB2T0FQ7R0nT&#10;NEV3j6o9feQzro1iOWA14Fm+Q8a1a8+Bvu/d/dMb2JY5uiPbhG/ktn4cqGU/er3pcvwCAAD//wMA&#10;UEsDBBQABgAIAAAAIQCecVgQ2QMAANkIAAAOAAAAZHJzL2Uyb0RvYy54bWycVttu4zYQfS/QfyD0&#10;7ugS2bKFOAuvc8EC6a7RpNhnmqIsYiWSJSnLadF/7wwl2bm46CIPkYfDGXLmzJlhrj4dmprsubFC&#10;yWUQX0QB4ZKpQsjdMvjj6W4yD4h1VBa0VpIvg2dug0/Xv/5y1emcJ6pSdcENgUOkzTu9DCrndB6G&#10;llW8ofZCaS5hs1SmoQ6WZhcWhnZwelOHSRTNwk6ZQhvFuLWgvek3g2t/flly5r6VpeWO1MsAYnP+&#10;a/x3i9/w+ormO0N1JdgQBv1AFA0VEi49HnVDHSWtEe+OagQzyqrSXTDVhKosBeM+B8gmjt5kc29U&#10;q30uu7zb6SNMAO0bnD58LPu63xgiimUwC4ikDZTI30pmCE2ndzlY3Bv9qDdmUOz6FWZ7KE2Dv5AH&#10;OXhQn4+g8oMjDJRpPE3n0TQgDPYuL5MoWyQ97KyC2pz8kul81N+efKfRZXr0jdPE+4bj1SFGeAxI&#10;C5bD34ATSO9w+n8+gZdrDQ+GQ5qfOqOh5kerJ1BSTZ3Yilq4Z09PKB4GJfcbwTamX5wgh8R6yGEX&#10;LyUpAoAOaNN7UMzoQbEflki1rqjc8ZXVwGvoNrQOX5v75avrtrXQd6KusU4oD4lBD7zh0Blsen7e&#10;KNY2XLq+4QyvIUclbSW0DYjJebPlwB/zpYh9C0DhH6zD65ACvgn+TuarKFoknyfrabSepFF2O1kt&#10;0mySRbdZGqXzeB2v/0HvOM1byyFfWt9oMcQK2nfRnmX8MBv6XvI9SfbUdz4i5QMaf32IoEJIMFbr&#10;DHesQrEEtH4HhHuf44aH9oQm4m6hK8i2+00V0De0dcoDcLYrjux+0RcvuB3Hs9nCl//Ibai8se6e&#10;q4agAAhDTP4Cuofo++hGE4xbKqwz6Gley1cKOBM1PgOMeRAhBexxmLx2pAWsfg5qnLvnZtZjRTWH&#10;KPHYE9Oh/XumP2H6n9WBTJG8gxEOF+IOoB5Ijfo+zrHRjzMmS2fxFCY5DpM4zpJ4mOEjrEmWRIts&#10;GDdJlKaZN/g4qlbVohgbCOFe16ZnVVcJx30PAn1eWv0H+qesUHKH7cEPXt/GqNmq4hmAMApqDRla&#10;ze4E3PdArdtQA88SKOGpdd/gU9aqWwZqkAJSKfPXOT3aQ0FhNyAdPHPLwP7ZUpxv9RcJpcY3cRTM&#10;KGxHQbbNWkH/xD4aL4KDcfUolkY134EJK7wFtqhkcNcycKO4dv1jCy8446uVN+rH5IN81DBc+5mB&#10;uD4dvlOjB647qOdXNZKJ5m8o39v2HF9B35XC98MJRWA4LoDYXvLvJ0ivHuiXa291+o/k+l8AAAD/&#10;/wMAUEsDBBQABgAIAAAAIQCqJg6+vAAAACEBAAAZAAAAZHJzL19yZWxzL2Uyb0RvYy54bWwucmVs&#10;c4SPQWrDMBBF94XcQcw+lp1FKMWyN6HgbUgOMEhjWcQaCUkt9e0jyCaBQJfzP/89ph///Cp+KWUX&#10;WEHXtCCIdTCOrYLr5Xv/CSIXZINrYFKwUYZx2H30Z1qx1FFeXMyiUjgrWEqJX1JmvZDH3IRIXJs5&#10;JI+lnsnKiPqGluShbY8yPTNgeGGKyShIk+lAXLZYzf+zwzw7TaegfzxxeaOQzld3BWKyVBR4Mg4f&#10;YddEtiCHXr48NtwBAAD//wMAUEsDBBQABgAIAAAAIQACzSNG4AAAAAkBAAAPAAAAZHJzL2Rvd25y&#10;ZXYueG1sTI9BS8NAEIXvgv9hmYI3u4kxJaTZlFLUUxFsBfE2zU6T0OxuyG6T9N87nvQ2j/d4871i&#10;M5tOjDT41lkF8TICQbZyurW1gs/j62MGwge0GjtnScGNPGzK+7sCc+0m+0HjIdSCS6zPUUETQp9L&#10;6auGDPql68myd3aDwcByqKUecOJy08mnKFpJg63lDw32tGuouhyuRsHbhNM2iV/G/eW8u30f0/ev&#10;fUxKPSzm7RpEoDn8heEXn9GhZKaTu1rtRaeAhwQFaZolINhepc98nDgXZXECsizk/wXlDwAAAP//&#10;AwBQSwMECgAAAAAAAAAhAIAmd0y0QwAAtEMAABQAAABkcnMvbWVkaWEvaW1hZ2UxLnBuZ4lQTkcN&#10;ChoKAAAADUlIRFIAAAIwAAABpAgCAAAAoIyI8AAAAAlwSFlzAAAOxAAADsQBlSsOGwAAAAd0SU1F&#10;B+EKHQQ5D2A9zZMAAAAkdEVYdFNvZnR3YXJlAE1BVExBQiwgVGhlIE1hdGhXb3JrcywgSW5jLjxY&#10;3RgAAAAidEVYdENyZWF0aW9uIFRpbWUAMjktT2N0LTIwMTcgMDA6NTc6MTXgkATsAAAgAElEQVR4&#10;nO3de0ATV94//mMAAbkshpvwK2vAaFDXbkHRxxSwRNRW69K1SJVy0d3tUqzWW7vtSh/QilYsILpW&#10;a91e3Ha9ZG1pH/pri4+KAcxTL0gpBpeLEhqUmwxpioDESb5/zG6aBeSSBGYC79dfycyZySeeph/O&#10;zGfOGafX6wkAAADbeGwHAAAAQAgSEgAAcAQSEgAAcAISEgAAcAISEgAAcAISEgAAcAISEgAAcAIS&#10;EgAAcAISEgAAcAISEgAAcAISEgAAcAISEgAAcAISEgAAcAISEgAAcAISEgAAcAISEgAAcAISEgAA&#10;cAISEgAAcAISEgAAcAISEgAAcAISEgAAcAISEgAAcAISEgAAcAISEgAAcAISEgAAcAISEgAAcIIV&#10;JySVSnX27NnKykq2AwEAAAuw1oSUl5e3atWq/Pz85OTk/fv3sx0OAACYa5xer2c7hiGjaTokJEQq&#10;lQqFQoqiJBLJ559/LhAI2I4LAABMZ8t2AKYoLCx0c3MTCoWEED6fHx4eXlxcjIQEAPAwSqpL2dZJ&#10;CBFMdBTwHdgOp29WmZDUanVgYKDhrbOzc1VVVe9m8fHxly9fZl7HxcXFx8ePUHxgEo1G4+rqynYU&#10;MAToMmux/1JbzuW2OZPsfuXnceFmW+Icn+1L/NkOqg9WmZBomubxfr77xePxdDpd72aXL19GyYMV&#10;USqVGOZaF3SZVdieX/tdq16fJWH6S0l1rT1ZsT2fcDAnWWVRg729PU3Thrc6nc7W1iozKwDAcNtx&#10;prZgXbDhrYDv8OGqGceuNly42cZiVH2yyoTk5eV1/fp1w9u2trbZs2ezGA8AADd9dKVhTYgP81pP&#10;NTAvBHwHwUQu3kayyoQUEhJCCJHJZISQ6upquVw+f/58toMCAOAcJdXFvGiVZj04vF7brGLeCviO&#10;hl3cYZUJicfjZWZmbtu2LTExcfXq1RkZGR4eHmwHBQDAOWtCfKorq2uT52mbVXYpn9p5+THbL9xs&#10;e2LKRHZj681ab73Mmzfv4sWLbEcBAMBpLmff2Xnj2DdPbk9es0KpVDIb15688cSUiRws/rbWhAQA&#10;AP3QNqsa39lECPE/dPnNkxV7d8nneNvN9NMfu9rwxJSJH66aznaAfUBCAgAYbTQF0sZ3NrnHbHWP&#10;2UoIKVgXrKS6Tl+qbiekIDmYg2MjBhISAMCooimQtkqzHtlxesJMsWGjgO8QPd2F48+NISEBAIwq&#10;rhExrhExbEdhCqussgMAgNEHCQkAwLoZni6ydkhIAABWrFWa1fjOptGRk3APCQDAKhkKu/12fMp2&#10;LJaBERIAgPXRFEhr182bMFM8arIRwQgJAMC6MAOjB831PQq7RwGMkAAArEaHQs4MjPwPXxpl2Yhg&#10;hAQAYC20zaqmg5tH38DIAAkJAMBq+B++xHYIwwiX7AAArINh8YjRCgkJAAA4AQkJAICLOhTy2uR5&#10;bEcxonAPCQCAc1qlWZoCqff6fWwHMqKQkAAAOKRDIW86uNlx5vzRXb/QJyQkAACuMAyMRmthd/+Q&#10;kAAA2PfziuNjb2BkgKIGAACWjcqJ6UyAERIAAMscZ873P3Rp1D9mNCAkJAAAliEVMTiRkFQqVWVl&#10;pZ+fn0gkGmQDiqJu3bplaDBt2jRXV9eRiBUAAIYH+wkpLy9vz549YrG4pKQkKipq48aNg2mQm5ub&#10;nZ1tb2/PtDlw4EBoaOhIhw4AMHTaZpXmgtQ9ZivbgXAOywmJpum0tDSpVCoUCimKkkgkUVFRAoFg&#10;wAYKhSIlJSU2Npa92AEAhmxsPvE6SCxX2RUWFrq5uQmFQkIIn88PDw8vLi4eTIOKioopU6ZQFKXV&#10;almJHABgSLTNKlXasx0K+ahcysgiWB4hqdXqwMBAw1tnZ+eqqqoBG9A0/cMPP+zcuZOiKLVavWLF&#10;ivT09D7Pb7jnFBcXFx8fPwzfACymvr6e7RBgaNBlg6e78tWDU+k2i39vs/j3SqWSlRg0Gg0rnzt4&#10;7F+y4/F+HqXxeDydTjdgg6ampsjIyNdff93X17epqSkmJubEiROrV6/uff7KysrhCx4szvhqLVgF&#10;dNmAmCde9RxYcZytRDh4LFyyS09PDw4ODg4ODgsLs7e3p2nasEun09na/keO7LOBr6/vgQMHfH19&#10;CSHe3t6LFi0qKSkZsfgBAAZpdK84bnEsjJBiY2MlEgkhxNbWVq/XX79+3bCrra1t6dKlxo29vLx6&#10;N6irq7ty5Up0dDSzsbu728bGZkRiBwAYggccGBhZERZGSAEBAWKxWCwWz507NyQkhBAik8kIIdXV&#10;1XK5fP78+UyzsrKyhoaGPht0dXWlpaXV1NQQQpqams6dO7d8+fKR/yIAAP1zjYhBNho8lu8h8Xi8&#10;zMzMLVu2CIVChUKRkZHh4eHB7MrJyVm2bFl0dHTvBh4eHikpKTExMbNmzSovL9+wYQMeQgIAsHbj&#10;9Ho92zEMF5FIhKIGK6JUKnGH3Lqgy3rQNqs6Ff/nGhHDdiB9435/YbZvAAALYOoX2I7CurE/dRAA&#10;gFVjCrtRv2A+jJAAAEyHwm4LwggJAMBEzMR0GBhZChISAMCQYcXx4YCEBAAwZJoL0gkzxVhCwrKQ&#10;kAAAhgypaDigqAEAADgBCQkAYGDaZhXbIYx+uGQHAPAvSqprx5laJdUp4DtOnuiwfYk/IUTbrKpP&#10;i3aNiMFluuGGhAQAQAghH11p2HGmNnGOT2LIJELIjvzaiENtpz0KmBXHUdg9ApCQAADIhZttO87U&#10;1qb8nHUej26/tPPFG4SEorB7pOAeEgAAOXalMW2xv+GtpkBau27e9DBJ/KQUFqMaa5CQAACIkuoU&#10;8B0IIdpmlSrt2VZplv+hS8xNIyXVxXZ0YwUSEgDAzxrf2cRMTGfn5UcIUVJdTKKCEYB7SAAAJDHE&#10;Z+3JG7UpYr8dnxo2bs+vXRPiw2JUYw1GSAAAZE2IT+Icn4hD1y7cbCOEKKmu7fm1x642fLhqOtuh&#10;jSFISAAwphmeeN2+xH/BlIk78mvHbT0fcfgaIaQgOZjV0MYcXLIDgDGKmbHbztNv0vocZsv2Jf6E&#10;+Pd/FAwfjJAAYCxiCrsnzBQbshGwDiMkABhbsOI4Z2GEBABjCFYc5zKMkABgrMCK4xyHhAQAY0Lj&#10;wU3aFhVWHOcy7l6yU6lUZ8+erays7L9ZUVHRyMQDAFbNPWar8UOvwEEcTUh5eXmrVq3Kz89PTk7e&#10;v3//w5odOnRo27ZtIxkYAFgpZiog4DIuXrKjaTotLU0qlQqFQoqiJBJJVFSUQCAwbqNWqzMyMvLz&#10;852cnFgKEwAALImLCamwsNDNzU0oFBJC+Hx+eHh4cXFxj4SUk5PD5/N37969a9eufk4lEomYF3Fx&#10;cfHx8cMWMlhAfX092yHA0HC2y/RUw4NT6TZzlvFClrIdC4doNBq2QxgAFxOSWq0ODAw0vHV2dq6q&#10;qurRJjU1lcfjyWSy/k814C0o4JQef3YA93GwyzoU8qajm/kRMe4r17EdC7colUq2QxgAFxMSTdM8&#10;3s83t3g8nk6n69HGuAEAAIMp7MaK41aKKwkpPT39s88+I4Q4OTn96U9/omnasEun040fP5690ADA&#10;CjDzLxBCUNhtvbiSkGJjYyUSCSHE1tZWr9dfv37dsKutrW3pUlwIBoCHapVmtUqz3GO2Mmu8gpXi&#10;SkIKCAgICAhgXjMX6GQy2YIFC6qrq+Vy+c6dO5ldZWVlXl5ePj5YMgsA/kWV9uyD5nr/Q5dQ2G3t&#10;uJKQjPF4vMzMzC1btgiFQoVCkZGR4eHhwezKyclZtmxZdHQ0uxECAHf84onnXCNi2I4CLGCcXq9n&#10;O4bhIhKJUGVnRZRKJQdLtqAf6DLrwv3+Qq0aAABwAhISAFiTVmlWh0LOdhQwLJCQAMA6aJtVqrRn&#10;OxRyPGM0WiEhAYAVMKw4jhm7RzEuVtkBABgYVhxHYfeohxESAHCX8YrjyEajHkZIAMBRWHF8rEFC&#10;AgAu0jar7Dz9MDHdmIKEBABcZOflh2t0Yw3uIQEAACcgIQEAJ2gKpNpmFdtRAJuQkACAZcwTr63S&#10;LG0LEtKYhoQEAGwyLuxGNd0Yh6IGAGANCrvBGBISALAAK45Db0hIADDSmIGRe8xWLKwHxpCQAGBE&#10;aZtV2mbVIztO4zEj6AEJCQBGlJ2X36T1OWxHAVyEKjsAAOAEJCQAGF5Y4BUGCQkJAIZRqzSr6eBm&#10;TMEAg4F7SAAwLFDYDUOFERIAWF6rNAsrjsNQcWKEpFKpKisr/fz8RCJRP82KiorCwsKY1xRF3bp1&#10;y7Br2rRprq6uwxslAAwCVhwHk7GfkPLy8vbs2SMWi0tKSqKiojZu3Nhns0OHDp04caKoqIh5m5ub&#10;m52dbW9vz7w9cOBAaGjoCEUMAA/RoZDXp0W7x2x137GV7VjA+rCckGiaTktLk0qlQqGQoiiJRBIV&#10;FSUQCIzbqNXqjIyM/Px8Jycnw0aFQpGSkhIbGzvSEQMAIdvza2U327q6uhwcqLQl/k9MmUgI0Tar&#10;mg5uxsR0YDKWE1JhYaGbm5tQKCSE8Pn88PDw4uLiHgkpJyeHz+fv3r17165dho0VFRXPPfccRVEu&#10;Li52dnYPO7/hGmBcXFx8fPywfAewkPr6erZDgEFZ/dkdQsjGeRNbWtrv29vFf1IeHeiycd5EQsi4&#10;1041E0KUSnYjhD5pNBq2QxgAywlJrVYHBgYa3jo7O1dVVfVok5qayuPxZDKZYQtN0z/88MPOnTsp&#10;ilKr1StWrEhPT+/z/JWVlcMRNgyTHn+LAAdtz691cHAoWBdMCFEqHQUCQfS8rojD16LmCJhxEnCW&#10;kvN/KLBcZUfTNI/3cww8Hk+n0/VoY9yA0dTUFBkZ+d5778nl8oKCgqKiohMnTgx7rABAyLGrDR+u&#10;msG81lMNhBAB3yFxjs+xK42sxgWjgQUSUkNDw+HDh59++mmJRLJ48eIVK1bI5fKOjo6HtU9PTw8O&#10;Dg4ODg4LC7O3t6dp2rBLp9PZ2g48aPP19T1w4ICvry8hxNvbe9GiRSUlJeZ/EQAYkJLqEvAdCCGa&#10;AumDw+uZJ16fELopqU62QwOrZ9YlO5lM9uc//7m1tdXR0ZHP548fP54Q0tra+sILLzx48GDGjBnv&#10;vfeep6dnj6NiY2MlEgkhxNbWVq/XX79+3bCrra1t6dKlA35uXV3dlStXoqOjmbfd3d02NjbmfBEA&#10;GAwl1UWMCrttkw8yhd1KqkvAd2Q7OrB6Jiakzs7OlStX3r1799VXX120aFHvZ4AaGhr+8pe/hIaG&#10;PvPMMxkZGca7AgICAgICmNfMBTqZTLZgwYLq6mq5XL5z505mV1lZmZeXl4+PT+9P7+rqSktLe+yx&#10;x4RCYVNT07lz53p8BAAMBwHf4U//X0PtujimsNtwT+LYlYbEkD5+qgBDYuIlu4SEhFdfffXbb799&#10;9tln+3wi1cfHZ/fu3czjrtXV1Q/9eB4vMzNz27ZtiYmJq1evzsjI8PDwYHbl5ORcvHixz6NEIlFK&#10;SkpMTExiYuJTTz31hz/8AQ8hAYyAVmnWi9UH3he//ZdfrGC2KKmuiEPXCCFrkJDAbOP0ej3bMQwX&#10;kUiEKjsrolQqUWXHWdpmVX1atOPM+ZPW5yipro+uNBy72sDcT0qc47N9iT/bAcLAuP8TM/GSXXt7&#10;e3d3N5/Pt2w0AMBBTDbyXr+PeeJVwHfYvsR/+xJ/7v8PDqyLiZfsqqur58+fHxERcf78ecsGBAAc&#10;5H/4EuZfgOFmYkIKCgr6/PPP7ezskpOTRSLRunXrmpqaLBsZAHAE5kiFkWH6c0jTp08/c+bMd999&#10;l5aWVlZWFh4e/vjjj58+fdr4uSIAAIBBMvfBWEdHx9jY2IsXLxYXF4eHh+/YsWPGjBmrVq26c+eO&#10;ReIDgBHWoZDXJs9jOwoYiyw2dZCnp+dbb71VXl5+5swZtVodGRlpqTMDwIhhVhz3Xr+P7UBgLLLk&#10;5KotLS3Z2dn5+fn37t0znjIVALgPK44D6yyQkDQazd/+9rdPPvmkra3N3d391VdfjY6O7mdJCADg&#10;mlZpVqs0a9JLOa4RMWzHAmOX6QlJq9Xm5+dnZWUxt4skEklqamqfM/0AAGf9PDDCiuPANhMTUmlp&#10;6apVqwghvr6+7777bkREhEWjAoCR8POK4zFYcRzYZ/oIafXq1S+//DImawCwXnaeflhxHLjDxIT0&#10;zTffvPbaa46OA084X1NTo9frp06datoHAcDwsfPyw2U64A4Ty77nzZv32GOPvfrqqxRFPaxNdXV1&#10;ZGTk6tWrkY0AAGBAJo6QJBLJjRs3Nm/ePH/+fFdX10mTJoWGhj755JOEkKNHj1ZVVdXX19vY2Lzy&#10;yiuJiYkWDRgATKRtVrVKsyatz2E7EIC+mX4Picfj7d+/v6Oj4+OPPz516tTx48c/+OADQoiTk9Ok&#10;SZM++uijuXPnWi5OADALU9iN4gXgMnOfQ5owYUJSUlJSUpJFogEAizOsOI7CbuA4i00dBAAc1KGQ&#10;166bN2Gm2P8wshFwnSWnDgIATmmVZmkKpCjsBmuBhAQwChlWHMfEdGBFkJAARiFti8qw4jiAtUBC&#10;AhiFkIrAGlmsqKGzs7OlpYUQcvfuXUudEwAAxg4LJCSdTvfkk08+9thjoaGhLS0tL7300vLly80/&#10;LQAMkrZZpSmQsh0FgLkskJCCg4N5PF5+fv748eMJIa+99trNmzd/+9vfmnlalUp19uzZysrKhzWo&#10;qak5e/bstWvXzPwgAKvGFHazHQWABZh7D6mmpsbW1varr74ybAkODi4sLHz88cfv379vb29v2mnz&#10;8vL27NkjFotLSkqioqI2btzYo0F6evr58+dnz55dVVXl5OT04YcfmvxZANYLhd0wmpibkDQajZeX&#10;V4+NHh4eNjY2nZ2dpiUJmqbT0tKkUqlQKKQoSiKRREVFCQQCQ4MbN26cOnWqqKjIzc2NELJ8+fK8&#10;vLzo6GgzvgeAlUFhN4w+5iYkFxeX5ubmHhtVKhVN0y4uLqads7Cw0M3NTSgUEkL4fH54eHhxcbFx&#10;QnJzczty5AiTjQgh/v7+zKq1AGMEMzBCYTeMMuYmpKlTp3Z2dsbFxe3bt48Q0tXVde3atdWrV8+d&#10;O9fGxsa0c6rV6sDAQMNbZ2fnqqoq4wY+Pj6GtdLr6uoKCgqSk5P7PJVIJGJexMXFxcfHmxYPjIz6&#10;+nq2Q7ACeqrhwal0Qojda6eaCSFKJYvBoMusi0ajYTuEAVjgOaTz588vW7YsNDSUEBIZGUkIeeyx&#10;xz7++GOTT0jTNI/3c7UFj8fT6XR9tmxqalqzZs26deumT5/eZ4N+aiKAg4zHwdAnTe1l7WwJdybt&#10;RpdZESWrf74MhgUSkre399WrV+/cufPTTz/xeLyJEyd6eHgM9STp6emfffYZIcTJyelPf/oTTdOG&#10;XTqdjqnf66G8vDwpKemFF15Yu3atOfEDWBHXiBi2QwAYLhabqcHX19ecw2NjYyUSCSHE1tZWr9df&#10;v37dsKutrW3p0qU92svl8o0bN+7atWvx4sXmfC4AAHCEuQmprq4uNja2z12Ojo4rV64c5FJJAQEB&#10;AQEBzGvmAp1MJluwYEF1dbVcLt+5cyezq6yszMvL68GDB+vXr8/KygoNDdVqtYQQHo9n8i0rAC7r&#10;UMhRuQBjhLkPxk6ePPnpp5++e/eul5dXUlLSo48+On78+Lt37z7yyCMODg7Z2dnr168fckw8XmZm&#10;5rZt2xITE1evXp2RkWG4BpiTk3Px4sXjx4/fu3fvxRdf/NW/7dq1y8wvAsA12maVKu1ZTMEAY8c4&#10;vV5vzvEURc2fP//SpUuGImxCyLZt2+7du7d///66urrFixf32DtiRCIRihqsiFKpxB1yA8OK49yp&#10;X+gNXWZduN9f5l6yU6lU/v7+PfLN5s2bmRtCkydPdnd3pyiKlYQEYI2YFccJIVhxHMYaC8xld+/e&#10;vR5b7ty5Y6jbZu7xAMBgGFYc99vxKbIRjDXmJqSpU6c2NzenpqZ2dHQwW8rLy2NiYpjit9zcXI1G&#10;M2nSJHPDBBgDGg9uajq4+ZEdp7l8mQ5g+Jh7yW7ChAl//etfk5KSTp06ZWNjwzw/FBIS8vbbbzc1&#10;Nb3++usbNmyYMGGCJUIFGM0aD26y8/KbtD6H7UAAWGOB55DCwsIqKipu3br1448/8ng8X19fT09P&#10;Qoi3t/d3333n6Oho/kcAjHpIRQAWSEhFRUVpaWnGcytotVq1Wl1RUYFsBAAAg2TuPaT29vY//OEP&#10;NE27ubk1Nja6ubnxeLzW1tZPPvnEIvEBjFbaZhXbIQBwi7kjpNraWldXV5lMRtP0jBkzTp486ejo&#10;ePDgwWPHjgUHB1skRIBRxlDY7bfjU7ZjAeAQcxOSVqtl7hjZ2NhMnDixubl58uTJ69evF4lEOp3O&#10;eNJugLFGSXXtOFP70ZUGAd+BEFKQHCzgO3Qo5PVp0Rx/4hWAFeYmJEdHx66uLub1hAkTysvLJ0+e&#10;TAgZP368RqPB87AwZl242bb25I3EOT76LImS6rpwsy3i8LXT7gX8sv/BiuMAfTJ3BCMQCG7fvn30&#10;6FFCyMKFC9PT09vb28+cOdPd3Y2KBhjL1p688eGq6duX+BNCBHyH5yc/OF+/ubqy2v/wJWQjgD6Z&#10;m5AcHR137dqVmZmp0Wj+/Oc/t7W1zZ49e8OGDcuWLbO3t7dIiABW56MrDU9MmfjElInM21ZpVn1a&#10;tPf6fUemvnzhZhu7sQFwlgXKvqOjo6Ojo5nXlZWVlZWV9vb2HJ/CD2C4TZ7owLxoPLhJ26LyP3yJ&#10;ECIov3GhRm1IVABgzAJFBz3WaReJRAKB4M6dO+afGcBKCfgOsn+PhNxjthqq6S7cbGMKHACgN3MT&#10;Ul1d3fLly3tsbGlpiYiI6OzsNPPkAFZKMNGREPLRlQZCiGGOVOZi3ZoQHxYDA+AyEy/ZabXap556&#10;innd2NgYGRlpvJeZaBVFDTBmCfgOH66asfZkhZLqekLoRgi5UKPecaa2YF0Q26EBcJeJIyQ7O7v4&#10;+HgHBwcHBwdCiMN/cnd3f//99y0aJ4B1YBbWI//OSYSQY1cad+TXEkL0WRLcPQLoh7krxtbV1aWm&#10;ph47dsxSAVkQVoy1LtxfzrJ/2mZVfVq0rdcjY2f+BWvvsrGG+/1lepVdaWkp82LTpk2G18aCgnB1&#10;AsaKVmmWpkDqvX4fnjECMJmJCam0tDQhIaGfBjwer6yszLSTA1iRn1ccP3yJ7VgArJuJCSkoKKi8&#10;vNyyoQBYHU2BtPGdTZiYDsAiLPBgLOPu3bvt7e02NjYeHh6or4OxQJX27IPmekxMB2ApFkhI7e3t&#10;ixcvbm1tNWxZvnx5Zmam+WcG4DL3mK1IRQAWZIGE9Pjjj3t7e584ceIXv/iFTqe7fPnyxo0bx40b&#10;9/bbb5t/cgDOQjYCsCxzE1JNTc24cePOnDlj2PLkk09+/fXXTz31VEZGxiDXQ1KpVJWVlX5+fiKR&#10;6GGfolQq+Xy+YdE/iqJu3bplaDBt2jRXV1czvgcAALDM3ISk0Wh8fX17bAwICLCxsRnkekh5eXl7&#10;9uwRi8UlJSVRUVEbN27s0SA9Pf38+fOzZ8+uqqpycnL68MMP7e3tc3Nzs7OzDROKHzhwIDQ01Mzv&#10;AtCPVmmWnaefa0QM24EAjFrmJiQnJyeKonpsVKvVNE07OTkNeDhN02lpaVKpVCgUUhQlkUiioqKM&#10;H926cePGqVOnioqKmNy2fPnyvLy86OhohUKRkpISGxtrZvwAA2IKu5n6BbZjARjNzE1IU6dObWtr&#10;S05Ofuutt9zc3HQ6nVKpfPrpp4OCguzs7AY8vLCw0M3NTSgUEkL4fH54eHhxcbFxQnJzczty5Ihh&#10;pOXv78/MI15RUfHcc89RFOXi4tLPBxmuAcbFxcXHx5vxRWHY1dfXsx1CH3Q3rz04vN5m8e9t1mbd&#10;7qCJUsl2RBzCzS6Dh+mxMgMHmZuQeDzeyZMnn3/++Xnz5hk2+vv7nzx5cjCHq9XqwMBAw1tnZ+eq&#10;qirjBj4+Pj4+/5odua6urqCgIDk5mabpH374YefOnRRFqdXqFStWpKen93l+TB1kXbg2rwkz/wIK&#10;u/vBtS6Dfig5/+eUBarsgoKCKioqbt269dNPP/F4PHd39953lR6Gpmnjwgcej6fT6fps2dTUtGbN&#10;mnXr1k2fPv3OnTuRkZGvv/66r69vU1NTTEzMiRMnVq9ebf53AWB0KORNBzc7zpyP+RcARoyJCam9&#10;vb27u5vP5xu2BAQEDPLY9PT0zz77jBDi5OT0pz/9iaZpwy6dTjd+/Pjeh5SXlyclJb3wwgtr164l&#10;hPj6+h44cIDZ5e3tvWjRopKSEiQksBRMTAfAChMTUnV19apVq3x9ff/7v/9bIpEM6djY2FjmEFtb&#10;W71ef/36dcOutra2pUuX9mgvl8s3bty4a9euxYsXM1vq6uquXLliWDe9u7vbxsbGtC8C0Judpx8G&#10;RgAjz8T1kIKCgj7//HM7O7vk5GSRSLRu3bqmpqZBHhsQECAWi8Vi8dy5c0NCQgghMpmMEFJdXS2X&#10;y+fPn880Kysra2hoUKlU69ev37t3b0REhFar1Wq1NE13dXWlpaXV1NQQQpqams6dO9d71VoAk6G2&#10;G4AVpt9Dmj59+pkzZzo7O3Nzc995553w8HAPD4/Nmzf/9re/Hfx4hcfjZWZmbtmyRSgUKhSKjIwM&#10;Dw8PZldOTs6yZctu3rx57969F1980XDI888/n5qampKSEhMTM2vWrPLy8g0bNuAhJAAAa2fuAn0G&#10;LS0t2dnZX375ZXd3d1BQUHZ29uBLG4YJFuizLmytHtahkNt5+tl5+Y38R1s77i/4Bsa4318mXrLr&#10;zdPT86233iovLz9z5oxarY6MjLTUmQGGT6s0q+ngZm2Liu1AAMByy0+Qfw+S8vPz7927Z/x0EQAH&#10;MSuOo7AbgDsskJA0Gs3f/va3Tz75pK2tzd3d/dVXX42Ojh7MNA0AbC9GctYAACAASURBVEFhNwAH&#10;mZ6QtFptfn5+VlYWM5ePRCJJTU01zKoAwE1YcRyAs0xMSKWlpatWrSKE+Pr6vvvuuxERERaNCmBY&#10;YMVxAC4zfYS0evXql19+2XiyBgAu0zarfrxwChPTAXCWiQkpKCgoKCjIsqEADCs7Lz+/HZ+yHQUA&#10;PJTFyr4BAADMgYQEo5a2GU8XAVgTJCQYnVqlWfVp0R0KOduBAMBgWeY5JFdX1x4b79y5w/rUQTA2&#10;GQq7H9lxGhMCAVgRc0dIdXV1vWfabmlpiYiI6OzsNPPkAEPVoZDXrps3YabYb8enyEYA1sXEEZJW&#10;q33qqaeY142NjT1mruvo6CCEODo6mhkcwOAxA6MHzfUo7AawUiaOkOzs7OLj4x0cHBwcHAghDv/J&#10;3d39/ffft2icAP0xDIz8D19CNgKwUqbfQ0pMTExMTKyrq0tNTT127JgFYwIYqqaDmzEwArB25hY1&#10;TJ48GdkIWIeJ6QBGAXMTUl1d3dq1a3tv5/F4Z8+eNfPkAAAwdlig7NvFxcXwmqbpe/fu6XS6vXv3&#10;mn9mgD5pm1WooAMYfSxwye6LL77osfHo0aOZmZknT5408+QAvXUo5PVp0f6HLiEnAYwywzJTQ0JC&#10;QmlpKZ5DAotjVhzHE68Ao5IllzA3uH//PiGEpunhODmMTVhxHGDUs0BCKi0tNX5bVVX15ptvuri4&#10;ODs7m39yAIIVxwHGBgtU2SUkJPTY6OXlJZVKzTwzAMGK4wBjiQWKGsrLyy0SSg8qlaqystLPz08k&#10;EvXZoLKyUqVSCYVCgUAwHAEA67TNqtp187DiOMAYYbF7SO3t7T/99JOtra2np6f5Z8vLy9uzZ49Y&#10;LC4pKYmKitq4cWOPBvv27fv6669nz569Z8+elStXJiUlmf+hwJbt+bU7ztQSQp6YQgn4jmmL/QV8&#10;B0KInZcfqukAxg4LJCS1Wr18+fLm5mbDlmeffXb37t0mn5Cm6bS0NKlUKhQKKYqSSCRRUVHGw6Dq&#10;6uoPPvigqKjIzc2tpaVlwYIFK1eu5PP55nwLYMvakzeUVGdtiphoGonrpI+uNEQcvlaQHGzISWwH&#10;CAAjxNyEpNPp5s2bN2PGjI8//tjZ2Vmv18tkspSUFK1W+/bbb5t2zsLCQjc3N6FQSAjh8/nh4eHF&#10;xcXGCWnKlCm5ublubm6EEDs7O5qmtVptn6cyXO6Li4uLj483LR4YPt/e7vznnbYTK3yJprG+vv6R&#10;R8ga0bgf1Y6rP7p2YgXW0+K6+vp6tkOAIdBoNGyHMABzE9KNGzc8PDxyc3MNW6Kjo+fMmbNkyZLd&#10;u3fb2dmZcE61Wh0YGGh46+zsXFVVZdyAx+MJhUKapk+fPn38+PGXXnrJ29u7z1NVVlaaEACMmB3f&#10;3kgK8xcIfAgheqrB5sOtk17K2bho+ueHr+HWoFVAN1kRpVLJdggDMPfB2O7ubi8vrx4bBQKBjY3N&#10;vXv3TDsnTdM83s+B8Xg8nU7XuxlFUffv3/fy8rp48aJarTbts4BdSqqTuTTXKs16cHi9e8xWOy8/&#10;ZgsAjDXmJqRHHnmkoqKix8ZLly7Z2dkxl9QGKT09PTg4ODg4OCwszN7e3vihWp1OZ2vbx0jO09Mz&#10;ISHh6NGjDg4OmHHcSi2YMvHs/5Wr0p7tUMjtUj41PGakpLrYDQwARp65l+w8PT3j4+NFItELL7wQ&#10;FRWl0+n2799/7ty5Xbt2Xb16lWkzZ86cAc8TGxsrkUgIIba2tnq9/vr164ZdbW1tS5cuNW5869Yt&#10;uVweFxfHvJ00aVJjY6OZXwRYseJeocPnf26OfGn2iymG6wkRh66lLfZnNS4AYME4vV5vzvF1dXVR&#10;UVH9tzl//vyQSuB0Ot2CBQvS09MXLFhQXV0dHR197tw5Dw8PQkhZWZmXl1d7e/szzzyTl5cXEBBw&#10;9+7dqKionTt3MvnMmEgkwj0kzjKsOP7NvNf23p6UOMcn0Llr0qRJO/JrCSEF64LZDhAGplQqcQ/J&#10;inC/vyzwYGxhYaGrq2uP7Xfu3PH1NbFKisfjZWZmbtmyRSgUKhSKjIwMJhsRQnJycpYtWxYdHf3G&#10;G2+sWLFi9uzZJSUlycnJvbMRcBkzY7d7zFb3HVuTCXmK6tpxpjZf0RboSxZMmbh9CYZHAGORBUZI&#10;CQkJMpnMeGNLS0toaOh3333n6OhoXnhmwQiJs7TNKm2LqsfEdNz/8w16QJdZF+73l4kjJK1W+9RT&#10;TzGvGxsbIyMjjfd2dHQQQtjNRsBldl5+eOIVAHowscrOzs4uPj7ewcHBwcGBEOLwn9zd3d9//32L&#10;xgkAAKOc6feQEhMTExMT6+rqUlNTUXUN/dA2q1qlWZPW57AdCABwmrnPIU2ePBnZCPrRoZDXrpuH&#10;C3QAMCALrIe0du3a3tt5PN7Zs2fNPDlYNWZg1Kn4v0d2nMbCegAwIAvM9u3i4mJ4TdP0vXv3dDrd&#10;3r17zT8zWK8Ohbzp4GbXiBhcqQOAQbLAc0hffPFFj41Hjx7NzMw8efKkmScHK4UVxwHABObeQ+pT&#10;QkJCaWlpZ2fncJwcuEzbrGImpvM/fAnZCACGxGIrxhq7f/8+IcR4glQYOybMFGPFcQAwgQUSUmlp&#10;qfHbqqqqN99808XFxdnZ2fyTg3Wx8/JDNgIA01igyi4hIaHHRi8vL6lUauaZAQBgTLFAUUN5eblF&#10;QgFrpCmQukbEsB0FAIwGw1LUAGOBtllVmzyvQyFnOxAAGCXMHSHdvXv3yJEjRUVFOp3O0dFx06ZN&#10;ERERFokMuAyF3QBgcWYlpJdffjk/P58Q4uLiMn78+IaGhhdffNHGxubDDz+cN2+ehSIEbmEW1iOE&#10;+B++xHYsADCqmH7JLikpKT8/f8OGDd9///3Vq1flcnl5efmFCxd++ctfJiQktLS0WDBK4AhNgbR2&#10;3bwJM8V+Oz5lOxYAGG1MHCE1NTVduHBh3759S5cuNd7u4+PzzTffLFiw4Lnnnjt//rwlIgROMKw4&#10;7n/oEmZKBYDhYOII6ciRIx4eHj2ykcH7779/+/ZtPBg7mnQq/m/CTLH/YWQjABguJo6QSkpK+Hz+&#10;w/ZOmjSJEPLjjz/20wasC2q7AWC4mThCsrGxYeYH6lNXVxchxNZ2WOYlAgCAUcnEhPTKK6/U1dVp&#10;tdo+93700UdOTk6urq5mBAYs0xRgrg0AGFEmJiSxWDx+/Pj4+Pjeu+Ry+dGjR7ds2WJeYMAaw4zd&#10;bAcCAGOL6WXfn332WWlp6axZs5KSkhQKRXV19VdffbV48eK1a9eGh4fHxcVZMEoYMYbCbiysBwAj&#10;zPTbPFOnTi0tLf3jH/9YVFR04cIFZuPEiRP37t0bFRU1pFOpVKrKyko/Pz+RSNRng8rKSpVKJRQK&#10;BQIBs4WiqFu3bhkaTJs2DVcIzWQo7MaK4wDACrPqDiZMmPDJJ5+YGUFeXt6ePXvEYnFJSUlUVNTG&#10;jRt7NNi3b9/XX389e/bsPXv2rFy5MikpiRCSm5ubnZ1tb2/PtDlw4EBoaKiZkYxlHQp5fVq0e8xW&#10;9x1YPAIA2MFyIRxN02lpaVKpVCgUUhQlkUiioqIMwyBCSHV19QcffFBUVOTm5tbS0rJgwYKVK1fy&#10;+XyFQpGSkhIbG8te7KMHMzEdBkYAwC6WZ/suLCx0c3MTCoWEED6fHx4eXlxcbNxgypQpubm5bm5u&#10;hBA7OzuappnSvoqKiilTplAU9bBKPxgkTYEUK44DABewPEJSq9WBgYGGt87OzlVVVcYNeDyeUCik&#10;afr06dPHjx9/6aWXvL29aZr+4Ycfdu7cSVGUWq1esWJFenp6n+c33JSKi4vrsyYQiP9c4j9XqVSy&#10;HQepr69nOwQYGnSZddFoNGyHMAD2L9nxeD+P0ng8nk6n692Moqj79+97eXldvHgxISGho6MjMjLy&#10;9ddf9/X1bWpqiomJOXHixOrVq3sfWFlZOYzRg6UZX60Fq4AusyJc+LuzfyxcsktPTw8ODg4ODg4L&#10;C7O3tzee8k6n0/U5v4Onp2dCQsLRo0cdHByOHTvm6+t74MABX19fQoi3t/eiRYtKSkpG7gsAAMAw&#10;YGGEFBsbK5FICCG2trZ6vf769euGXW1tbT0mbL1165ZcLjc81TRp0qTGxsa6urorV65ER0czG7u7&#10;u21sbEYqfCumbVa1SrO0LSosHgEAHMTCCCkgIEAsFovF4rlz54aEhBBCZDIZIaS6uloul8+fP59p&#10;VlZW1tDQQNP0W2+9xTxydPfu3eLi4kWLFnV1daWlpdXU1BBCmpqazp07t3z58pH/ItaFKey28/JD&#10;NgIAbmL5HhKPx8vMzNyyZYtQKFQoFBkZGR4eHsyunJycZcuWRUdHv/HGGytWrJg9e3ZJSUlycjIz&#10;ukpJSYmJiZk1a1Z5efmGDRvwEFL/sOI4AHDfOL1ez3YMw0UkEqGowbDiOPcHRkqlEnfIrQu6zLpw&#10;v79Yfg4JhlWrNAsrjgOAtcCSRaNW48FNnYr/w4rjAGAtkJBGLfeYrUhFAGBFcMlu1EI2AgDrgoQE&#10;AACcgIQ0SrRKs1qlWWxHAQBgOtxDsjJKqosQIuA7GLZYUWE3AEA/kJCsydqTNy7cbCOECCY6LJgy&#10;cfsSf02BtPGdTe4xW91jsLAeAFg3JCTroKS6/HfJ0xb716aImbdnv/3+k7g/PO7SjsJuABgdcA/J&#10;Oqw9WZG22H/7En/mrVfDtfAPnmnyCZL97nNkIwAYHTBCsg4XbqoL1gUzrw0rjs92mL4jv3ZNiA+7&#10;sQEAWAQSkhVQUl3GVQyOM+czd4yUVxoEfEf24gIAsCRcsrMCTDZi6usIIZixGwBGJSQk65C22H/t&#10;yQrjLUqqa+3JG2mL/dkKCQDAsnDJjus0BVJti+qJyJdkN9VMoZ2A73ChRr3jTO2Hq6YbX8oDALBq&#10;SEjcxTzx+qC53nv9Pne+w4erpn90pUF2U33sSueCKRNrU8TIRgAwmiAhcRSz4rh7zFb3HT8/8bom&#10;xAc1dQAwWiEhcZGhsBv1CwAwdiAhcYthYjr/w5fYjgUAYEShyo5DmBXHf/HEc5gmFQDGIIyQOMTO&#10;0w8T0wHAmIWExCGuETFshwAAwBpcsgMAAE7gbkJSqVRnz56trKzsv1lZWVlLS8vIhGRZHQp5h0LO&#10;dhQAAFzB0YSUl5e3atWq/Pz85OTk/fv3P6xZTU1NXFxcWVnZSMZmEa3SrKaDm9mOAgCAQ7h4D4mm&#10;6bS0NKlUKhQKKYqSSCRRUVECgaBHM61Wu3XrVg8PDzZiNB0KuwEA+sTFEVJhYaGbm5tQKCSE8Pn8&#10;8PDw4uLi3s2ys7MXLlw4bdq0EQ/QdExh94SZYhR2AwD0wMURklqtDgwMNLx1dnauqqrq0eby5cuX&#10;Ll367LPPkpKS+jmVSCRiXsTFxcXHx1s81MHTUw0PTqUTqtFu26c/8X1+UipZDIab6uvr2Q4BhgZd&#10;Zl00Gg3bIQyAiwmJpmke7+ehG4/H0+l0xg00Gk1qauq777474KkGrIkYGR0Kef3uaPeYrczCevAw&#10;vS/MAsehy6yIkvN/B3Plkl16enpwcHBwcHBYWJi9vT1N04ZdOp3O1vY/EufevXtnzJhRV1cnk8ko&#10;ilIoFBxJPA/DTEyHbAQA0A+ujJBiY2MlEgkhxNbWVq/XX79+3bCrra1t6dKlxo09PT0rKiqOHz9O&#10;CLl9+7ZMJnN1dTVcneOgSetz2A4BAIDruJKQAgICAgICmNfMBTqZTLZgwYLq6mq5XL5z505mV1lZ&#10;mZeX18aNGw0HJiUlrVy5MjIycuRjBgAAC+LKJTtjPB4vMzNz27ZtiYmJq1evzsjIMNR25+TkXLx4&#10;kd3wBqRtVrEdAgCA9Rmn1+vZjmG4iESikb+3pCmQNr6zCUsZmUCpVOIOuXVBl1kX7vcXVy7ZjQKG&#10;FccxYzcAgAm4eMnOGnUo5MwTr/6HkY0AAEyBEZIFYMVxAADzISGZRdusqk+LtvV6BBPTAQCYCQnJ&#10;LPVp0d7r92FgBABgPiQks2BgBABgKShqAAAATkBCGgI88QoAMHyQkAaLKexGTgIAGCa4hzQohsJu&#10;PGMEADBMkJAGgBXHAQBGBi7Z9QcrjgMAjBiMkPr288AIE9MBAIwIjJD6oG1WGQZGyEYAACMDI6Q+&#10;2Hn5YWAEADDCMELqG7IRAMAIQ0ICAABOQEIi2mZV48FNHQo524EAAIxpYz0hMYXddl5+mLEbAIBd&#10;Y7eoASuOAwBwyhgdIWHFcQAArhmLIySsOA4AwEFjLiHVJs9znDkfE9MBAHDN6ExIF262XahRt05b&#10;9tGVhjUhPobt2mYVZuwGAOAmTiQklUpVWVnp5+cnEon6aVZWVubr6+vp6UkIoSjq1q1bhl3Tpk1z&#10;dXVlXkccuqZs60qc40MIOXalYceZ2oLkYAHfgeBxVwAADmO/qCEvL2/VqlX5+fnJycn79+9/WLOa&#10;mpq4uLiysjLmbW5ubmJi4h//7fvvv2e2Rxy6JuA71qaIty/xd6/6/wvWBSfO8Vl7smIkvgkAAJiB&#10;5RESTdNpaWlSqVQoFFIUJZFIoqKiBAJBj2ZarXbr1q0eHh6GLQqFIiUlJTY21rjZhZttyraugnXB&#10;zFuv8brGg5vWxO6R3Wy7cLPtiSkTh/nbAACA6VhOSIWFhW5ubkKhkBDC5/PDw8OLi4t7J6Ts7OyF&#10;CxcqFArDloqKiueee46iKBcXFzs7O2ajkuoyZB1ts+p90b13T31x4i9ft05b9oV7vMDmx5H4SmCq&#10;+vp6tkOAoUGXWReNRsN2CANgOSGp1erAwEDDW2dn56qqqh5tLl++fOnSpc8++ywpKYnZQtP0Dz/8&#10;sHPnToqi1Gr1ihUr0tPTCSECvsOxK51MGzsvv99XOhWVV28nZO3JG78OcBMIfAhwW++/RYDj0GVW&#10;RKlUsh3CAFi+h0TTNI/3cww8Hk+n0xk30Gg0qamp2dnZxhubmpoiIyPfe+89uVxeUFBQVFR04sQJ&#10;QohgoqOyrUtJdTHNmrv/dWZcrwMA4D4WElJ6enpwcHBwcHBYWJi9vT1N04ZdOp3O1vY/Bm179+6d&#10;MWNGXV2dTCajKEqhUFRWVvr6+h44cMDX15cQ4u3tvWjRopKSEkKIgO/AlDAYcpKS6oo4dC1xjg9T&#10;ZQcAAJzFwiW72NhYiURCCLG1tdXr9devXzfsamtrW7p0qXFjT0/PioqK48ePE0Ju374tk8lcXV0d&#10;HByuXLkSHR3NtOnu7raxsWFerwnxEfAdIg5fE0x0UM3fHHH4WuIcn+1L/EfouwEAgMn0rKJpOjQ0&#10;9MKFC3q9vqqq6tFHH21paWF2fffdd3fu3DFu/Mc//vF///d/9Xr9P//5zxkzZlRXV+v1+sbGRrFY&#10;XFRUZNyytrWzoIbyf2z+CH0NsITa2lq2Q4ChQZdZF+73F8tFDTweLzMzc8uWLUKhUKFQZGRkGGq7&#10;c3Jyli1bZhgGGROJRCkpKTExMbNmzSovL9+wYUNoaKhxAwHfQcB3sOtoHYnvAAAAljBOr9ezHcNw&#10;EYlElZWVbEcBg6VUKlGyZV3QZdaF+/3F/kwNAAAABAkJAAA4AgkJAAA4AQkJAAA4AQkJAAA4AQkJ&#10;AAA4AQkJAAA4AQkJAAA4AQkJAAA4AQkJAAA4AQkJAAA4AQkJAAA4AQkJAAA4AQkJAAA4AQkJAAA4&#10;AQkJAAA4AQkJAAA4AQkJAAA4AQkJAAA4AQkJAAA4AQkJAAA4AQkJAAA4AQkJuOLjjz9mOwQYGnSZ&#10;deF+f43T6/Vsx9A3lUpVWVnp5+cnEol676Uo6tatW4a306ZNc3V17dFGJBJVVlYOb5RgOegvq4Mu&#10;sy7c7y9btgPoW15e3p49e8RicUlJSVRU1MaNG3s0yM3Nzc7Otre3Z94eOHAgNDR0xMMEAACL4WJC&#10;omk6LS1NKpUKhUKKoiQSSVRUlEAgMG6jUChSUlJiY2NZihEAACyMiwmpsLDQzc1NKBQSQvh8fnh4&#10;eHFxcY+EVFFR8dxzz1EU5eLiYmdn1+d55s6d2+flPuAs9JfVQZdZkblz57IdwgC4mJDUanVgYKDh&#10;rbOzc1VVlXEDmqZ/+OGHnTt3UhSlVqtXrFiRnp7e+zzcv4MHAAAGXKyyo2max/s5MB6Pp9PpjBs0&#10;NTVFRka+9957crm8oKCgqKjoxIkTIx4mAABYElcSUnp6enBwcHBwcFhYmL29PU3Thl06nc7W9j9G&#10;cr6+vgcOHPD19SWEeHt7L1q0qKSkZKQjBgAAi+LKJbvY2FiJREIIsbW11ev1169fN+xqa2tbunSp&#10;ceO6urorV65ER0czb7u7u21sbEYyWgAAsDiujJACAgLEYrFYLJ47d25ISAghRCaTEUKqq6vlcvn8&#10;+fOZZmVlZQ0NDV1dXWlpaTU1NYSQpqamc+fOLV++nMXgAQDAfFwZIRnj8XiZmZlbtmwRCoUKhSIj&#10;I8PDw4PZlZOTs2zZsujo6JSUlJiYmFmzZpWXl2/YsAEPIQEAWDvuztQAAABjClcu2QEAwBiHhAQA&#10;AJzAxXtIQ9L/HKwGRUVFYWFhzOvBTMwKI8OE7oMRNmAf9W6AnxgHDfK3xi6b7du3sx2D6fLy8jZt&#10;2tTd3X306FG1Wv1f//VffTY7dOjQ/v37f/e73zFvjx8//tprr3399dd5eXl5eXnBwcG//OUvRzBq&#10;+BfTug9G0oB91GcD/MS4ZpC/NfbprdaDBw+CgoKqq6v1en1ra+uvf/3r2traHm3a2tpef/31oKCg&#10;0NBQw8bNmzf//e9/H8lQoTeTuw9GzIB99LAG+IlxymB+axxhxfeQ+pyDtUebnJwcPp+/e/du440V&#10;FRVTpkyhKEqr1Y5cuPCfTO4+GDED9tHDGuAnximD+a1xhBXfQxpwDlZCSGpqKo/HY56xZQxyYlYY&#10;bqZ1H4ykAfuozwb4iXHNYH5rHGHFI6QB52BlNvbYgolZOcK07oORNGAf9dkAPzGuGcxvjSOs7Ac/&#10;pDlY+4SJWVlkfvfBcBtSH/XZAD8xrrGi3xpHw3qYIc3B2idMzMoi87sPhtuQ+sjLy6t3A/zEuKbP&#10;bmIxnv6wXFRhBpqmQ0NDL1y4oNfrq6qqHn300ZaWFmbXd999d+fOHUPLCxcuGMq0/vnPf86YMYMp&#10;OGlsbBSLxUVFRSMeOzy0+3r0nf4/uw9G0oA/sT4b4CfGNf30I9dYcULS6/XffvutWCxOSEiYPXv2&#10;119/bdi+Zs2af/zjH4a3Pf6P9ve//z0oKCghISEoKOiDDz4Y0YjBSJ/d16Pv9EhIrBrwJ9ZnA/zE&#10;uOZh/cg1o2Fy1Y6ODgcHhyHdANfpdF1dXUM9CoaDCd0HI2zAPurdAD8xDuL+b200JCQAABgFuJsq&#10;AQBgTEFCAgAATkBCAgAATkBCAgAATkBCAgAATkBCAgAATkBCAgAATkBCAgAATrCyyVUBHqa4uLix&#10;sZF5bWNjY2trKxQKp0+fPsjDT506de3aNUdHx1mzZs2ZM2fy5MkmR0LTNDOdaG5ublBQkEAgMPlU&#10;g3f+/PmffvopKipqkB/69ttvP//888yc3AAcgZkaYJRISkqSy+VOTk6EkAcPHty/f7+7u1ssFu/f&#10;v9/V1bX/Y3Nzc19//fUnnnjCz8/v1KlT6enpUVFRpoXxxRdfFBcXv/3224SQ4ODgbdu2Gea9Hj4U&#10;RT399NO5ubne3t6D/NAvvvjiH//4xyeffDLcsQEMHi7ZweghFou//fbbb7/99urVq+Xl5e+8805Z&#10;WdnGjRsHPPDy5cvTpk07cuTIG2+8YWYMMpmss7OTeX3+/HmTE9uQ5OTkREVFeXt7D/5Do6KiKIr6&#10;8ssvhz86gMHCJTsYtSIjI7ds2bJz585r164FBwcTQjo6OgoLC9vb252dnRctWsRcWLt06dKdO3cc&#10;HBxkMpnxSs+MPg/pscvV1XXhwoU2NjYKhaK5ufnBgwcymSw0NPT69etTpkzx8fFh2re3txcXFzOn&#10;WrhwoZ2dHbO9uLg4MDCwvb29tLSUx+MFBwf7+fkZPkUulzc0NNja2gYGBopEot5fs6Gh4fTp0199&#10;9RXz1vhD+z/zqlWrjhw58vTTT5v9Lw1gGRghwWi2evVqGxub8+fPE0Ju3LixaNGi7OzswsLCjIyM&#10;p556qqmpiRBy+vRppVJ5+/bt48ePK5VK48MfdgghpLS0VCKRMLt27NjxzDPPtLe3FxYW1tXVqVSq&#10;48ePP3jw4OWXX7548SLTXi6XR0RE5OTkFBUVvfXWW0uWLKmrq2N2vfzyy7t3737mmWe++eabnJyc&#10;pUuXXr16ldn1wgsvbNmyRSaTffnll7/5zW/ef//93t/xf/7nfx555BHDTSPjD+3nzISQRYsWVVVV&#10;lZWVWeSfGsB8GCHBaGZjY+Pk5MQUO2zYsOHRRx995513eDze/fv3ExMTX3nllY8//vjtt99+7bXX&#10;1Gr1kSNHehz+sEMIIVu3bg0ODj548CCPx2Nu4XzwwQcvv/xydXV1d3f3wYMHjc+j1Wq3bNkSFhaW&#10;nZ1NCOno6EhMTNy0aVNubi7T4Lvvvjt//jyfz79///5vf/vbv/3tb3PmzCkrKyssLDxz5gxTYXHk&#10;yJF333137dq1PZYP+Pbbb3/9618/7F+gzzMzu3x8fFxcXPo/HGAkYYQEo5yNjY1Op7t8+bJKpVq3&#10;bh3zf3N7e/vf/e53ly9fbm9vf9iB/RxSWlp6+/btF154gdnF5/OPHDnSz50bmUzW1ta2efNm5u2E&#10;CROSk5MrKiqqq6uZLU888QSfz2c+ZebMmffv3yeEuLi4EEKOHTtWU1NDCElKSrpy5UrvxWyuXbsm&#10;FAof9tF9ntlg9uzZlZWVD/23AxhZGCHBKHfv3j07OzvmUltsbKxhu06nI4R8//33YrG4zwP7OUSj&#10;0RBCZsyYYdg1a9asfmL48ccfbW1tje/fMPXo9fX1U6dO7XEqQ8oJCAjYtm1bdnb23//+dw8Pj4UL&#10;FyYkJPTOPV1dXZMmTXrYR/d5ZgN7e/uurq5+IgcYSUhIMJpVIQ0wJQAAAt1JREFUVlZ2d3eHhoYy&#10;xQgHDx40lBIwfvWrXz3s2H4OkcvlhBCapgcZBo/H0+v1Op3OkBKYlGZrO8APMDExMTY2ViaTyeXy&#10;c+fOffHFF19++aVxYiP/HgIOMpIejEMCYB3+W4TRLDMz08XFZeHChVOmTCGE3Lt3T/xvNjY2X331&#10;VY9kY6yfQ6ZNm0YIKS4uNjR+5ZVXkpOTH3YqPz8/mqaNCwquXbtGCJk5c2Y/wZeVlW3bts3Ozi4y&#10;MjI1NfX06dNdXV3l5eU9mrm5uVVUVPT/7/AwFEUxT24BcAESEowezc3NX/3bsWPHVq5cWVhYuHv3&#10;7gkTJohEIrFYnJGRwdwyuXXrVkpKyu3btx0dHR92tn4OCQgICA0NzczMZCrlioqKvvrqqyeffJIQ&#10;wuPxlEplcXGx8fhpzpw5jz322BtvvMFU8ZWWlv7lL3/5zW9+w9zdeZgJEyZ8+umnBw4cYAZAzDND&#10;vQvTQ0JCDLV/Q6LT6crLy0NCQkw4FmA44JIdjB4VFRWGwgEnJyexWHzy5MmgoCBmy/79+7dt2/ab&#10;3/zG1tb2wYMH4eHhGRkZ/Z+wn0P27du3bdu2xYsXM5fdNmzYwBQ1REVF5efn//73v+9Ron348OGU&#10;lJQlS5bY2trq9fpVq1a99tpr/X/61KlTd+3atWfPnnfffXfcuHG/+MUv9u7dGxAQ0KOZRCJJTU01&#10;4eLb1atXaZpesGDBkI4CGD6YOgjGFq1WW1NTIxQK+7lYN/hDtFrtrVu3hEKh8QOzOp2Opuk+z6/V&#10;auvq6vz9/Y3b90+n092+fZsQ0uPWkQFN02FhYW+++WZkZOQgz8nYtWtXc3Pz/v37h3QUwPBBQgKw&#10;eu+//35hYeGxY8cGf0h7e3toaOg//vEPpswPgAtwDwnA6q1du7alpYUplBikjz76aMWKFchGwCm4&#10;hwRg9Xg83l//+teWlpbBHxIYGBgWFjZ8IQGYAJfsAACAE/4fclI3Is6Hi0oAAAAASUVORK5CYIJQ&#10;SwECLQAUAAYACAAAACEAsYJntgoBAAATAgAAEwAAAAAAAAAAAAAAAAAAAAAAW0NvbnRlbnRfVHlw&#10;ZXNdLnhtbFBLAQItABQABgAIAAAAIQA4/SH/1gAAAJQBAAALAAAAAAAAAAAAAAAAADsBAABfcmVs&#10;cy8ucmVsc1BLAQItABQABgAIAAAAIQCecVgQ2QMAANkIAAAOAAAAAAAAAAAAAAAAADoCAABkcnMv&#10;ZTJvRG9jLnhtbFBLAQItABQABgAIAAAAIQCqJg6+vAAAACEBAAAZAAAAAAAAAAAAAAAAAD8GAABk&#10;cnMvX3JlbHMvZTJvRG9jLnhtbC5yZWxzUEsBAi0AFAAGAAgAAAAhAALNI0bgAAAACQEAAA8AAAAA&#10;AAAAAAAAAAAAMgcAAGRycy9kb3ducmV2LnhtbFBLAQItAAoAAAAAAAAAIQCAJndMtEMAALRDAAAU&#10;AAAAAAAAAAAAAAAAAD8IAABkcnMvbWVkaWEvaW1hZ2UxLnBuZ1BLBQYAAAAABgAGAHwBAAAlTAAA&#10;AAA=&#10;">
                 <v:shape id="Picture 4" o:spid="_x0000_s1030" type="#_x0000_t75" style="position:absolute;top:2;width:41550;height:31167;visibility:visible;mso-wrap-style:square" o:gfxdata="UEsDBBQABgAIAAAAIQDb4fbL7gAAAIUBAAATAAAAW0NvbnRlbnRfVHlwZXNdLnhtbHyQz07DMAyH&#10;70i8Q+QralM4IITa7kDhCAiNB7ASt43WOlEcyvb2pNu4IODoPz9/n1xv9vOkForiPDdwXVagiI23&#10;jocG3rdPxR0oScgWJ8/UwIEENu3lRb09BBKV0ywNjCmFe63FjDSjlD4Q50nv44wpl3HQAc0OB9I3&#10;VXWrjedEnIq03oC27qjHjympx31un0wiTQLq4bS4shrAECZnMGVTvbD9QSnOhDInjzsyuiBXWQP0&#10;r4R18jfgnHvJr4nOknrFmJ5xzhraRtHWf3Kkpfz/yGo5S+H73hkquyhdjr3R8m2lj09svwAAAP//&#10;AwBQSwMEFAAGAAgAAAAhAFr0LFu/AAAAFQEAAAsAAABfcmVscy8ucmVsc2zPwWrDMAwG4Ptg72B0&#10;X5TuUMaI01uh19I+gLGVxCy2jGSy9e1nemrHjpL4P0nD4SetZiPRyNnCruvBUPYcYp4tXC/Htw8w&#10;Wl0ObuVMFm6kcBhfX4Yzra62kC6xqGlKVgtLreUTUf1CyWnHhXKbTCzJ1VbKjMX5LzcTvvf9HuXR&#10;gPHJNKdgQU5hB+ZyK23zHztFL6w81c5zQp6m6P9TMfB3PtPWFCczVQtB9N4U2rp2HOA44NMz4y8A&#10;AAD//wMAUEsDBBQABgAIAAAAIQDxmhSLxAAAANoAAAAPAAAAZHJzL2Rvd25yZXYueG1sRI9Ba8JA&#10;FITvgv9heUIvUjeWtkjMRrRQGnqoaIXi7ZF9ZoPZtyG7mvTfdwuCx2FmvmGy1WAbcaXO144VzGcJ&#10;COLS6ZorBYfv98cFCB+QNTaOScEveVjl41GGqXY97+i6D5WIEPYpKjAhtKmUvjRk0c9cSxy9k+ss&#10;hii7SuoO+wi3jXxKkldpsea4YLClN0PleX+xCj5+PhfFC2+Pl3bOX2Z66DemqJR6mAzrJYhAQ7iH&#10;b+1CK3iG/yvxBsj8DwAA//8DAFBLAQItABQABgAIAAAAIQDb4fbL7gAAAIUBAAATAAAAAAAAAAAA&#10;AAAAAAAAAABbQ29udGVudF9UeXBlc10ueG1sUEsBAi0AFAAGAAgAAAAhAFr0LFu/AAAAFQEAAAsA&#10;AAAAAAAAAAAAAAAAHwEAAF9yZWxzLy5yZWxzUEsBAi0AFAAGAAgAAAAhAPGaFIvEAAAA2gAAAA8A&#10;AAAAAAAAAAAAAAAABwIAAGRycy9kb3ducmV2LnhtbFBLBQYAAAAAAwADALcAAAD4AgAAAAA=&#10;">
                   <v:imagedata r:id="rId9" o:title=""/>
                 </v:shape>
@@ -770,14 +803,27 @@
                         <w:r>
                           <w:t xml:space="preserve">Figure </w:t>
                         </w:r>
-                        <w:fldSimple w:instr=" SEQ Figure \* ARABIC ">
-                          <w:r>
-                            <w:rPr>
-                              <w:noProof/>
-                            </w:rPr>
-                            <w:t>2</w:t>
-                          </w:r>
-                        </w:fldSimple>
+                        <w:r>
+                          <w:fldChar w:fldCharType="begin"/>
+                        </w:r>
+                        <w:r>
+                          <w:instrText xml:space="preserve"> SEQ Figure \* ARABIC </w:instrText>
+                        </w:r>
+                        <w:r>
+                          <w:fldChar w:fldCharType="separate"/>
+                        </w:r>
+                        <w:r>
+                          <w:rPr>
+                            <w:noProof/>
+                          </w:rPr>
+                          <w:t>2</w:t>
+                        </w:r>
+                        <w:r>
+                          <w:rPr>
+                            <w:noProof/>
+                          </w:rPr>
+                          <w:fldChar w:fldCharType="end"/>
+                        </w:r>
                         <w:bookmarkEnd w:id="3"/>
                         <w:r>
                           <w:t>: Controlled Deflections versus Output Voltage</w:t>
@@ -816,7 +862,7 @@
       </w:r>
       <w:proofErr w:type="spellEnd"/>
       <w:r>
-        <w:t>.</w:t>
+        <w:t xml:space="preserve"> on Earth.</w:t>
       </w:r>
     </w:p>
     <w:p>
@@ -834,14 +880,27 @@
       <w:r>
         <w:t xml:space="preserve">Table </w:t>
       </w:r>
-      <w:fldSimple w:instr=" SEQ Table \* ARABIC ">
-        <w:r>
-          <w:rPr>
-            <w:noProof/>
-          </w:rPr>
-          <w:t>1</w:t>
-        </w:r>
-      </w:fldSimple>
+      <w:r>
+        <w:fldChar w:fldCharType="begin"/>
+      </w:r>
+      <w:r>
+        <w:instrText xml:space="preserve"> SEQ Table \* ARABIC </w:instrText>
+      </w:r>
+      <w:r>
+        <w:fldChar w:fldCharType="separate"/>
+      </w:r>
+      <w:r>
+        <w:rPr>
+          <w:noProof/>
+        </w:rPr>
+        <w:t>1</w:t>
+      </w:r>
+      <w:r>
+        <w:rPr>
+          <w:noProof/>
+        </w:rPr>
+        <w:fldChar w:fldCharType="end"/>
+      </w:r>
       <w:bookmarkEnd w:id="4"/>
       <w:r>
         <w:t>: Controlled mass loading and output voltage measurements</w:t>
@@ -890,6 +949,9 @@
               <w:t>)</w:t>
             </w:r>
             <w:r>
+              <w:t xml:space="preserve"> [g]</w:t>
+            </w:r>
+            <w:r>
               <w:t>*</w:t>
             </w:r>
           </w:p>
@@ -1205,7 +1267,22 @@
         <w:pStyle w:val="ListParagraph"/>
       </w:pPr>
       <w:r>
-        <w:t xml:space="preserve">The pound mass is converted to pound force by multiplying by 32.2 </w:t>
+        <w:t>P</w:t>
+      </w:r>
+      <w:r>
+        <w:t>ound</w:t>
+      </w:r>
+      <w:r>
+        <w:t>s</w:t>
+      </w:r>
+      <w:r>
+        <w:t xml:space="preserve"> mass is converted to pound</w:t>
+      </w:r>
+      <w:r>
+        <w:t>s</w:t>
+      </w:r>
+      <w:r>
+        <w:t xml:space="preserve"> force by multiplying by 32.2 </w:t>
       </w:r>
       <w:proofErr w:type="spellStart"/>
       <w:r>
@@ -1222,7 +1299,7 @@
         <w:t>2</w:t>
       </w:r>
       <w:r>
-        <w:t xml:space="preserve"> for the plots.</w:t>
+        <w:t>.</w:t>
       </w:r>
     </w:p>
     <w:p>
@@ -1240,14 +1317,27 @@
       <w:r>
         <w:t xml:space="preserve">Table </w:t>
       </w:r>
-      <w:fldSimple w:instr=" SEQ Table \* ARABIC ">
-        <w:r>
-          <w:rPr>
-            <w:noProof/>
-          </w:rPr>
-          <w:t>2</w:t>
-        </w:r>
-      </w:fldSimple>
+      <w:r>
+        <w:fldChar w:fldCharType="begin"/>
+      </w:r>
+      <w:r>
+        <w:instrText xml:space="preserve"> SEQ Table \* ARABIC </w:instrText>
+      </w:r>
+      <w:r>
+        <w:fldChar w:fldCharType="separate"/>
+      </w:r>
+      <w:r>
+        <w:rPr>
+          <w:noProof/>
+        </w:rPr>
+        <w:t>2</w:t>
+      </w:r>
+      <w:r>
+        <w:rPr>
+          <w:noProof/>
+        </w:rPr>
+        <w:fldChar w:fldCharType="end"/>
+      </w:r>
       <w:bookmarkEnd w:id="5"/>
       <w:r>
         <w:t>: Controlled deflections and output voltage measurements</w:t>
@@ -1549,7 +1639,13 @@
         <w:pStyle w:val="ListParagraph"/>
       </w:pPr>
       <w:r>
-        <w:t>This linearity is only expected to hold when the input signal frequency is within the bandwidth of the LVDT.</w:t>
+        <w:t xml:space="preserve">This linearity is only expected to hold </w:t>
+      </w:r>
+      <w:r>
+        <w:t xml:space="preserve">true </w:t>
+      </w:r>
+      <w:r>
+        <w:t>when the input signal frequency is within the bandwidth of the LVDT.</w:t>
       </w:r>
     </w:p>
     <w:p>
@@ -1566,13 +1662,34 @@
         </w:numPr>
       </w:pPr>
       <w:r>
-        <w:t>Sp</w:t>
-      </w:r>
-      <w:r>
-        <w:t>ring constant k has units of force/distance, or load/deflection</w:t>
-      </w:r>
-      <w:r>
-        <w:t>, can be found after matching the voltage output of weight response to the voltage output of the deflection response.</w:t>
+        <w:t>The s</w:t>
+      </w:r>
+      <w:r>
+        <w:t>p</w:t>
+      </w:r>
+      <w:r>
+        <w:t>ring constant</w:t>
+      </w:r>
+      <w:r>
+        <w:t>,</w:t>
+      </w:r>
+      <w:r>
+        <w:t xml:space="preserve"> k has units of force/distance, or load/deflection</w:t>
+      </w:r>
+      <w:r>
+        <w:t>, can be found after matching the voltage output</w:t>
+      </w:r>
+      <w:r>
+        <w:t xml:space="preserve"> response</w:t>
+      </w:r>
+      <w:r>
+        <w:t xml:space="preserve"> of weight to the voltage output </w:t>
+      </w:r>
+      <w:r>
+        <w:t xml:space="preserve">response </w:t>
+      </w:r>
+      <w:r>
+        <w:t>of the deflection.</w:t>
       </w:r>
     </w:p>
     <w:p>
@@ -1928,7 +2045,10 @@
         <w:t>/in.</w:t>
       </w:r>
       <w:r>
-        <w:t xml:space="preserve"> The negative sign simply indicates weights are equivalent to negative deflections.</w:t>
+        <w:t xml:space="preserve"> The negative sign</w:t>
+      </w:r>
+      <w:r>
+        <w:t xml:space="preserve"> indicates weights are equivalent to negative deflections.</w:t>
       </w:r>
       <w:r>
         <w:t xml:space="preserve"> The data and </w:t>
@@ -1939,7 +2059,10 @@
       </w:r>
       <w:proofErr w:type="spellEnd"/>
       <w:r>
-        <w:t xml:space="preserve"> line is shown in </w:t>
+        <w:t xml:space="preserve"> line are</w:t>
+      </w:r>
+      <w:r>
+        <w:t xml:space="preserve"> shown in </w:t>
       </w:r>
       <w:r>
         <w:fldChar w:fldCharType="begin"/>
@@ -1978,7 +2101,7 @@
         <mc:AlternateContent>
           <mc:Choice Requires="wpg">
             <w:drawing>
-              <wp:anchor distT="0" distB="0" distL="114300" distR="114300" simplePos="0" relativeHeight="251666432" behindDoc="0" locked="0" layoutInCell="1" allowOverlap="1">
+              <wp:anchor distT="0" distB="0" distL="114300" distR="114300" simplePos="0" relativeHeight="251666432" behindDoc="0" locked="0" layoutInCell="1" allowOverlap="1" wp14:anchorId="2A6430F5" wp14:editId="60B6F72D">
                 <wp:simplePos x="0" y="0"/>
                 <wp:positionH relativeFrom="column">
                   <wp:posOffset>877824</wp:posOffset>
@@ -1997,7 +2120,7 @@
                       <wpg:cNvGrpSpPr/>
                       <wpg:grpSpPr>
                         <a:xfrm>
-                          <a:off x="0" y="635"/>
+                          <a:off x="0" y="0"/>
                           <a:ext cx="4191000" cy="3327476"/>
                           <a:chOff x="0" y="635"/>
                           <a:chExt cx="4191000" cy="3327476"/>
@@ -2069,14 +2192,27 @@
                               <w:r>
                                 <w:t xml:space="preserve">Figure </w:t>
                               </w:r>
-                              <w:fldSimple w:instr=" SEQ Figure \* ARABIC ">
-                                <w:r>
-                                  <w:rPr>
-                                    <w:noProof/>
-                                  </w:rPr>
-                                  <w:t>3</w:t>
-                                </w:r>
-                              </w:fldSimple>
+                              <w:r>
+                                <w:fldChar w:fldCharType="begin"/>
+                              </w:r>
+                              <w:r>
+                                <w:instrText xml:space="preserve"> SEQ Figure \* ARABIC </w:instrText>
+                              </w:r>
+                              <w:r>
+                                <w:fldChar w:fldCharType="separate"/>
+                              </w:r>
+                              <w:r>
+                                <w:rPr>
+                                  <w:noProof/>
+                                </w:rPr>
+                                <w:t>3</w:t>
+                              </w:r>
+                              <w:r>
+                                <w:rPr>
+                                  <w:noProof/>
+                                </w:rPr>
+                                <w:fldChar w:fldCharType="end"/>
+                              </w:r>
                               <w:bookmarkEnd w:id="6"/>
                               <w:r>
                                 <w:t>: Weight vs. Deflection of the beam to find spring constant K</w:t>
@@ -2099,7 +2235,7 @@
           </mc:Choice>
           <mc:Fallback>
             <w:pict>
-              <v:group id="Group 10" o:spid="_x0000_s1032" style="position:absolute;left:0;text-align:left;margin-left:69.1pt;margin-top:22.45pt;width:330pt;height:262.05pt;z-index:251666432" coordorigin=",6" coordsize="41910,33274" o:gfxdata="UEsDBBQABgAIAAAAIQCxgme2CgEAABMCAAATAAAAW0NvbnRlbnRfVHlwZXNdLnhtbJSRwU7DMAyG&#10;70i8Q5QralN2QAit3YGOIyA0HiBK3DaicaI4lO3tSbpNgokh7Rjb3+8vyXK1tSObIJBxWPPbsuIM&#10;UDltsK/5++apuOeMokQtR4dQ8x0QXzXXV8vNzgOxRCPVfIjRPwhBagArqXQeMHU6F6yM6Rh64aX6&#10;kD2IRVXdCeUwAsYi5gzeLFvo5OcY2XqbynsTjz1nj/u5vKrmxmY+18WfRICRThDp/WiUjOluYkJ9&#10;4lUcnMpEzjM0GE83SfzMhtz57fRzwYF7SY8ZjAb2KkN8ljaZCx1IwMK1TpX/Z2RJS4XrOqOgbAOt&#10;Z+rodC5buy8MMF0a3ibsDaZjupi/tPkGAAD//wMAUEsDBBQABgAIAAAAIQA4/SH/1gAAAJQBAAAL&#10;AAAAX3JlbHMvLnJlbHOkkMFqwzAMhu+DvYPRfXGawxijTi+j0GvpHsDYimMaW0Yy2fr2M4PBMnrb&#10;Ub/Q94l/f/hMi1qRJVI2sOt6UJgd+ZiDgffL8ekFlFSbvV0oo4EbChzGx4f9GRdb25HMsYhqlCwG&#10;5lrLq9biZkxWOiqY22YiTra2kYMu1l1tQD30/bPm3wwYN0x18gb45AdQl1tp5j/sFB2T0FQ7R0nT&#10;NEV3j6o9feQzro1iOWA14Fm+Q8a1a8+Bvu/d/dMb2JY5uiPbhG/ktn4cqGU/er3pcvwCAAD//wMA&#10;UEsDBBQABgAIAAAAIQCDSpvWzgMAAN0IAAAOAAAAZHJzL2Uyb0RvYy54bWykVttu4zYQfS/QfyD0&#10;7uhi2XKEOAuvc8EC6a7RpNhnmqIsYiWSJelLWvTfO0NK9iZxsYv0IfJwOBzOnDkzzNWHQ9eSHTdW&#10;KDmP0oskIlwyVQm5mUd/PN2NZhGxjsqKtkryefTMbfTh+tdfrva65JlqVFtxQ8CJtOVez6PGOV3G&#10;sWUN76i9UJpL2KyV6aiDpdnElaF78N61cZYk03ivTKWNYtxa0N6Ezeja+69rztyXurbckXYeQWzO&#10;f43/rvEbX1/RcmOobgTrw6DviKKjQsKlR1c31FGyNeKNq04wo6yq3QVTXazqWjDuc4Bs0uRVNvdG&#10;bbXPZVPuN/oIE0D7Cqd3u2WfdytDRAW1A3gk7aBG/loCawBnrzcl2Nwb/ahXpldswgrzPdSmw1/I&#10;hBw8rM/zaDqeBGD5wREG6jy9TJMELmCwOx5nRV5MgwVroD5nTrLm9gdn4+HyGGM8hqQFK+Gvxwqk&#10;N1j9mFNwym0Nj3on3U/56Kj5ttUjKKumTqxFK9yzpygUEIOSu5VgKxMWJ9iLAXXYxUtJgcDgAbQJ&#10;Jyhm9KDYN0ukWjZUbvjCauA2VA2t45fmfvniunUr9J1oW6wUyn1i0AeveHQGm8DRG8W2HZcuNJ3h&#10;LeSopG2EthExJe/WHDhkPlWpbwMo/IN1eB1SwDfC39lskSSX2cfRcpIsR3lS3I4Wl3kxKpLbIk/y&#10;WbpMl//g6TQvt5ZDvrS90aKPFbRvoj3L+n4+hH7yfUl21Hc/IuUDGn59iKBCSDBW6wx3rEGxBrR+&#10;B4TDmeOGh/aEJuJuoS/Iev+bqqB16NYpD8B7+iLNx9nEd92R21B5Y909Vx1BARCGmPwFdAfRh+gG&#10;E4xbKqwz6GnZyhcK8IkanwHG3IuQAnY5TF870AJWPwc1zt5zc+uxoZpDlOj2xHR4CcJ8eUJOfFQH&#10;MkPy9kY4Xog7gLonNepDnEOjH6dMnk4vp9OI4DBJJ9ls4rsgcA3HzXg8KbJ8EsZNWkyy6f9E1apW&#10;VEMDIdzL1gRW7RvhuO9BoM/3Vv+B/ikrlNxhffDDNxuQWKvqGYAwCmoN89Jqdifgvgdq3YoaeJpA&#10;Cc+t+wKfulX7eaR6KSKNMn+d06M9FBR2I7KHp24e2T+3FOdb+0lCqcGlGwQzCOtBkNtuqaB/Uh+N&#10;F+GAce0g1kZ1X4EJC7wFtqhkcNc8coO4dOHBhVec8cXCG4Ux+SAfNQzXMDMQ16fDV2p0z3UHPPms&#10;BjLR8hXlg23g+AL6rha+HxDXgCIwHBdAbC/5NxSkF4/092tvdfqv5PpfAAAA//8DAFBLAwQUAAYA&#10;CAAAACEAqiYOvrwAAAAhAQAAGQAAAGRycy9fcmVscy9lMm9Eb2MueG1sLnJlbHOEj0FqwzAQRfeF&#10;3EHMPpadRSjFsjeh4G1IDjBIY1nEGglJLfXtI8gmgUCX8z//PaYf//wqfillF1hB17QgiHUwjq2C&#10;6+V7/wkiF2SDa2BSsFGGcdh99GdasdRRXlzMolI4K1hKiV9SZr2Qx9yESFybOSSPpZ7Jyoj6hpbk&#10;oW2PMj0zYHhhiskoSJPpQFy2WM3/s8M8O02noH88cXmjkM5XdwVislQUeDIOH2HXRLYgh16+PDbc&#10;AQAA//8DAFBLAwQUAAYACAAAACEAnfwWEuAAAAAKAQAADwAAAGRycy9kb3ducmV2LnhtbEyPTU/D&#10;MAyG70j8h8hI3FjafbGWptM0AacJiQ0JcfMar63WOFWTtd2/JzvB8bUfvX6crUfTiJ46V1tWEE8i&#10;EMSF1TWXCr4Ob08rEM4ja2wsk4IrOVjn93cZptoO/En93pcilLBLUUHlfZtK6YqKDLqJbYnD7mQ7&#10;gz7ErpS6wyGUm0ZOo2gpDdYcLlTY0rai4ry/GAXvAw6bWfza786n7fXnsPj43sWk1OPDuHkB4Wn0&#10;fzDc9IM65MHpaC+snWhCnq2mAVUwnycgAvCc3AZHBYtlEoHMM/n/hfwXAAD//wMAUEsDBAoAAAAA&#10;AAAAIQDTrcxMWjUAAFo1AAAUAAAAZHJzL21lZGlhL2ltYWdlMS5wbmeJUE5HDQoaCgAAAA1JSERS&#10;AAACMAAAAaQIAgAAAKCMiPAAAAAJcEhZcwAADsQAAA7EAZUrDhsAAAAHdElNRQfhCh0EOgI1oeLt&#10;AAAAJHRFWHRTb2Z0d2FyZQBNQVRMQUIsIFRoZSBNYXRoV29ya3MsIEluYy48WN0YAAAAInRFWHRD&#10;cmVhdGlvbiBUaW1lADI5LU9jdC0yMDE3IDAwOjU4OjAyP4ywWAAAIABJREFUeJzt3XlcE3f+P/BP&#10;AxHPNAYNR83DKBHQ1q2Ax8oD5RD9VldLSzUKAtpdXYrHz3r0WPEL64pat2qBtSq2Vv1qPZDWdena&#10;h10VOcyqLaLFoBwiGEQjEtgoiMYkvz+mm80iypXJHHk9/8pMJjPvD9P21ZnPZz7zktlsJgAAAEwT&#10;MF0AAAAAIQgkAABgCQQSAACwAgIJAABYAYEEAACsgEACAABWQCABAAArIJAAAIAVEEgAAMAKCCQA&#10;AGAFBBIAALACAgkAAFgBgQQAAKyAQAIAAFZAIAEAACsgkAAAgBUQSAAAwAoIJAAAYAUEEgAAsAIC&#10;CQAAWAGBBAAArIBAAgAAVkAgAQAAKyCQAACAFRBIAADACggkAABgBS4F0pUrV+rq6iyLGo3m1KlT&#10;paWlDJYEAAC2wplAqqioiImJuXLlCrWYnZ09Z86ckydPJiQkpKWlMVsbAAB0nzPTBXSIwWBYuXLl&#10;gAEDqEWj0ZicnJyZmalQKHQ6XVhYWEREhFwuZ7RGAADoFm5cIW3dunXSpEne3t7UYl5enlgsVigU&#10;hBCJRDJx4sSCggJGCwQAgO7iwBXSxYsXL1y48O2338bHx1NrGhsbfX19LRv07du3rKzs2R/GxsZe&#10;vHiR+hwTExMbG2uHau1Ar9eLRCKmq7A9vraL8LdpaBe3vPTSS4MHD2a6ihdheyDp9fqkpKSdO3da&#10;rzQajQLBf67tBAKByWR69rcXL17k5ZCHqqoqXt6f5Gu7CH+bhnZxS1VVFdMltIPtgfTnP/95xIgR&#10;1dXV1dXVOp1OrVbLZDIXFxej0WjZxmQy9ejRg8EiAQCg+9geSAMHDiwpKTl48CAh5Pbt27m5uSKR&#10;aMSIEVevXrVs09DQMG3aNOZqBAAAG2B7IC1btszyOT4+ftasWeHh4dQNutzc3ODg4PLycpVKtW7d&#10;OuZqBAAAG2B7ILVJIBBs3rx5xYoVCoVCrVZv2rTJMiIcAAA4ikuBlJGRYfk8bty4c+fOMVgMAADY&#10;FjeeQwIAAN5DIAEAACsgkAAAgBUQSAAAwAoIJAAAYAUEEgAAsAICCQAAWAGBBAAArIBAAgAAVkAg&#10;AQAAKyCQAACAFRBIAADACggkAABgBQQSAACwAgIJAABYAYEEAACsgEACAABWQCABAAArIJAAAIAV&#10;EEgAAMAKCCQAAGAFBBIAALACAgkAAFgBgWRXZ280nL3R8LxFAABHhkCyK3n/Xu8evkaF0NkbDaHb&#10;i5iuCACALZyZLsCxyCU9cxL8Q3dcmjfaY+0PN3MW+YV49We6KAAAVsAVkr3JJT2Tpwz58sTFPXOG&#10;I40AACwQSPZ29kbDu4ev5T/ZWp+5BR1IAAAWCCS7ovqNchb5DVqbFfkwv3DnemQSAAAFgWRX8v69&#10;qH4joVRGZVK/f2xnuigAAFZAINmVXNLT0m9EZZLkyt/qM7cwWxUAABsgkJhEZZI+JxOZBADAjWHf&#10;paWlGo1GoVDI5XJqjU6nq6ystGzg7e0tEomYKa57qEyqSZ5JCHFVrmS6HAAAxnAgkD777LPvv/8+&#10;ICDgk08+mTVrVnx8PCHk2LFjW7dudXFxobZJT08PCgpitMyus2SScKBMFKpkuhwAAGawPZDKy8u/&#10;+uqr/Px8sVhcV1cXHBw8a9YsiUSiVqsTExOjo6OZLtA2qEwSSmVMFwIAwBi2B5KXl9exY8fEYjEh&#10;RCgUGo1Gg8FACCkpKZk9e7ZOp+vXr59QKHzez318fKgPMTExsbGx9qm566qqOrJVTU0NzXUwg6/t&#10;IvxtGtrFLXq9nukS2sH2QBIIBAqFwmg0ZmVlHTx4cPHixW5ubkaj8datW+vWrdPpdI2NjZGRkSkp&#10;KW3+vLS01M4F24elL41n+Nouwt+moV0cUtWx/+VlEDdG2el0usePH0ul0nPnzjU2Nmq12vDw8F27&#10;dqlUqpycnPz8/EOHDjFdIwAAdAs3AmngwIFxcXFffPFFz5499+3b5+npmZ6e7unpSQhxc3ObPHly&#10;YWEh0zXa2N1t72MsOAA4FLYHUmVl5YEDByyL7u7ud+/era6uzsrKsqx88uSJk5MTE9XRyFW5slmt&#10;QiYBgONgeyAZjcaNGzdSjxzdv3+/oKBg8uTJLS0tycnJFRUVhBCtVnv69OkZM2YwXamNCaUy98Wp&#10;yCQAcBxsH9QwbNiwNWvWREZGBgQEFBYWJiQkhIWFEUISExOVSuXIkSOLi4uXLl3K3YeQXoDKpLuf&#10;v08y8cwsAPAf2wOJEBIVFRUVFdVqZXR0NG8eQnoBZBIAOA6237ID3LsDAAeBQOIAZBIAOAIO3LID&#10;8u9MMtRpmC4EAIAuCCTOEEplmOwOAHgMt+wAAIAVEEgAAMAKCCQOu7vtfaZLAACwGQQSVxnuaYRS&#10;GTIJAHgDgcRVQqlMFKJEJgEAbyCQOAyZBAB8gkDiNmQSAPAGAonzLJl0M2Ec07UAAHQdAokPqEwS&#10;hSqRSQDAXZipgSeoTCKENKtVvV8NZLocAIBOQyDxh1AqwysqAIC7cMsOAABYAYEEAACsgEDiM31O&#10;JtMlAAB0FAKJzwx1Goy7AwCuQCDxmatyJcaCAwBXIJB4zpJJhnt42ywAsBoCif+oTKpJnolMAgA2&#10;QyA5BGQSALAfAslRIJMAgOUQSA6EyqT6zC1MFwIA0AZMHeRYMLcQALAWrpAAAIAVEEgAAMAKCCRH&#10;hzEOAMASCCSHps/JxLg7AGAJBJJDE4UqMRYcAFgCgeTo8HwSALAENwKptLT01KlTVVVV1is1Gs2p&#10;U6dKS0sZKoo/kEkAwAYcCKTPPvts6dKlp0+fXrBgQUZGBrUyOzt7zpw5J0+eTEhISEtLY7ZCHkAm&#10;AQDj2P5gbHl5+VdffZWfny8Wi+vq6oKDg2fNmvXyyy8nJydnZmYqFAqdThcWFhYRESGXy5kulttc&#10;lSuFA2U1yTMHrc0SSmVMlwMADoftgeTl5XXs2DGxWEwIEQqFRqPRYDDk5eWJxWKFQkEIkUgkEydO&#10;LCgoaDOQfHx8qA8xMTGxsbF2LJxGNTU1dO16yFhz2LyqxLeEid/QdYjno7FdTONr09AubtHr9UyX&#10;0A62B5JAIFAoFEajMSsr6+DBg4sXL3Zzc1OpVL6+vpZt+vbtW1ZW1ubP+drDROPloHwRmbWIrp23&#10;e3D+XubytWloF4e06oZnIQ70IRFCdDrd48ePpVLpuXPnGhsbjUajQPCfygUCgclkYrA8AADoPm4E&#10;0sCBA+Pi4r744ouePXvu27fPxcXFaDRavjWZTM7ObL/UAwCAF2N7IFVWVh44cMCy6O7ufvfuXalU&#10;evXqVcvKhoaGgIAAJqoDAACbYXsgGY3GjRs3VlZWEkLu379fUFAwefLkMWPGEEJyc3MJIeXl5SqV&#10;avz48QwXylOGe5qbCeOa1SqmCwEA/mP7na5hw4atWbMmMjIyICCgsLAwISEhLCyMELJ58+YVK1Yo&#10;FAq1Wr1p06YBAwYwXSk/CaUyV+VK7bblbks+6/1qINPlAACfsT2QCCFRUVFRUVGtVo4bN+7cuXOM&#10;1ONoRKFKQggyCQDoxvZbdsAGolDloLVZ2m3Lce8OAOiDQIIOEUplyCQAoBUCCToKmQQAtEIgQScg&#10;kwCAPhwY1ACsQmUSZl8FAJvDFRJ0GtIIAOiAQAIAAFZAIAEAACsgkKC76jO31GduYboKAOA8BBJ0&#10;lyhE2axWIZMAoJsQSNBdQqnMfXEqMgkAugmBBDaATAKA7kMggW0gkwCgmxBIYDPIJADoDgQS2BIy&#10;CQC6DIEENkZlEtNVAAD3IJDA9qj3zDJdBQBwDAIJAABYAYEEAACsgEAC2hnuafQ5mUxXAQBsh0AC&#10;e8B8dwDQLgQS0I56p58+JxOZBAAvgEACe0AmAUC7EEhgJ8gkAHgxBBLYDzIJAF4AgQR2hUwCgOdB&#10;IIG9WTLJcE/DdC0AwCLOTBcAjkgolQ3ZcYHpKgCAXXCFBAAArIBAAgAAVkAgASugPwkAEEjACnc/&#10;f9/4w26mqwAAJnFjUENFRUVVVZVEIvH396fW6HS6yspKywbe3t4ikYih6sAG3BenVm15rz5zC16k&#10;BOCwOBBIKSkpZ86cCQgIKCsr69Onz549e1xcXI4dO7Z161YXFxdqm/T09KCgIGbrhO4QSmXOs9c0&#10;H99s2KZxX4IXzgI4IrYH0rVr144cOZKfny8WiwkhM2bMyM7OnjlzplqtTkxMjI6OZrpAsJmXJB7u&#10;i1Pvfv7+3W3vI5MAHBDbA0ksFmdkZFBpRAgZMmRIbW0tIaSkpGT27Nk6na5fv35CofB5P/fx8aE+&#10;xMTExMbG2qFgO6ipqWG6BFrU1NSQQYPMEatajqQ8/GSB85w1TFdkM3w+ZXzE13bp9XqmS2gH2wPJ&#10;w8PDw8OD+lxdXZ2Tk5OQkGA0Gm/durVu3TqdTtfY2BgZGZmSktLmz0tLS+1YrP3I5XKmS6CFXC4n&#10;crlh0M76zC3ku1Q+XSfx+ZTxES/bVVVVxXQJ7eDMKDutVjt//vxFixYNHz5cq9WGh4fv2rVLpVLl&#10;5OTk5+cfOnSI6QLBZoRSmatypVAqw3x3AA6FxiukO3fu/PWvf/373//e3Nzs7Ozct2/fVatWjRo1&#10;qnfv3p3dVXFxcXx8/MKFC999911CiKenZ3p6OvWVm5vb5MmTCwsLo6KibNwAYI5QKhOFKIVSGdOF&#10;AID90BJIubm5f/jDH+rr63v16iWRSHr06EEIqa+vX7hw4dOnT0eMGLFr166BAwd2cG8qlWrZsmXr&#10;16+fMmUKtaa6uvrHH3+cOXMmtfjkyRMnJyc6GgIMQhoBOBobB9KjR49mzZp1//79Dz74YPLkyc8+&#10;G3Tnzp2//OUvQUFBb7311qZNm9rdoUajWbJkyZYtW4KCggwGAyFEIBC0tLQkJyePGjVKoVBotdrT&#10;p093ZFcAAMBmNg6kuLi4Dz74IDg4+HkbeHh4bNiwYcOGDdu2bSsvLx82bNiLd3jw4MGmpqb33nvP&#10;smbu3LlJSUmJiYlKpXLkyJHFxcVLly7FQ0gAAFz3ktlsZroGuvj4+PBylF1VVRVfhwC9oF36nMx/&#10;nT0iW/uNHSuyGcc8ZdyFdjHFrqPsioqKqIeBVq1axf4R8cAqvV4d3/vVwJsJ45guBADoYtfnkJyd&#10;nW/duqXRaC5fvnz79u2HDx9af+vp6WnPYoBbqHF3hJCbCePwcj8AXrJrII0cOVIikcyaNauhoYEa&#10;wG0hEAhUKpU9iwHOQSYB8Ju9Z2o4duwYIWTWrFm7d+/G/NzQWdQzswSZBMBHzEwddPToUUaOC/yA&#10;TALgJdoHNTx8+LC2trauro7uA4FDcVWuFIUqMcYBgE9ovELS6XTvvPMONTk3JTY2ds0a/kzhDMxy&#10;Va7s9ep4pqsAAJuhMZDGjx//yiuvfP/99yKRyGAw5OTkrF27tqmpaePGjfQdFBxK71cDmS4BAGyG&#10;rlt2arW6X79+Z86cGTp06IABAzw8PKKjo7/77rtvv/2WmgEIAADAGl2B9OTJE6lU2mrlsGHDnJyc&#10;mpqaaDooAABwF12BNGjQoBs3bhiNRuuVFy5c6NGjh+X1rwC2dTNhnOGehukqAKCLbN+HVFRURH2Y&#10;MWPGyJEjFy1a9D//8z9Pnz7dvXt3dnb2jh07bH5EAIooVFmTPHPQ2iy8ugKAi2wcSEVFRXFxcZZF&#10;JyenjIyMjIwMarFHjx7Lly+/cuWKbQ8KQKGeT0ImAXCUjQPJz8+vuLjYtvsE6DhkEgB30XjL7nn8&#10;/PxsflAAC2QSAEfRe8vuWQKBALfsgG7IJAAuwi074CdkEgDnMDO5KoAdUJlkqNMgkAA4wcbPIW3c&#10;uPHRo0cd2bKioqK8vNy2RwdoxVW5EtMLAXCFjQNp3Lhxo0aN+uCDD3Q63fO2KS8vDw8Pj4qKGjZs&#10;mG2PDgAA3GXjW3ZhYWHXrl1bvnz5+PHjRSKRu7t7UFDQG2+8QQj54osvysrKampqnJycVq1aNW/e&#10;PNseGgAAOM32fUgCgSAtLa25uXn//v1Hjhw5ePDgV199RQjp06ePu7v73r17x44da/ODAnSEPiez&#10;16vj0aUEwE50DWro3bt3fHx8fHw8TfsH6BqMuwNgLdrfGAvAHqJQpatyZU3yTMzBCsBCCCRwLMgk&#10;ANZCIIHDQSYBsBMCCRwRMgmAhWgMJL1e/+zK2tpa+o4I0HGWTGpWq5iuBQAIoS+QqqurZ8yY0Wpl&#10;XV1daGhoB6dyAKAblUn6nEymCwEAQmw+7NtgMEydOpX6fPfu3fDwcOtvm5ubCSG9evWy7UEBukwU&#10;qhSFKpmuAgAIsfkVklAojI2N7dmzZ8+ePQkhPf+bq6vr7t27bXtEAADgB9s/GDtv3rx58+ZVV1cn&#10;JSXt27fP5vsHAABeoqsPafDgwTZMo4qKilOnTl26dMl6pUajOXXqVGlpqa2OAkAIwbg7AKbQ+D6k&#10;S5cuffjhh48fPzaZTJaVAoEgPz+/U/tJSUk5c+ZMQEBAWVlZnz599uzZ4+Likp2d/cknnwQGBhYW&#10;FkZERCxbtszW5YMjMtzT1CTPdFvyGV5aAWB/dAVSY2NjVFSUVCp1d3cXCP5zHfbSSy91aj/Xrl07&#10;cuRIfn6+WCwmhMyYMSM7O/vtt99OTk7OzMxUKBQ6nS4sLCwiIkIul9u2CeCAhFLZoLVZyCQARtAV&#10;SBqNRiQSdfZi6FlisTgjI4NKI0LIkCFDamtr8/LyxGKxQqEghEgkkokTJxYUFLQZSD4+PtSHmJiY&#10;2NjYbhbDEjU1NUyXQAsWtWth6u3UJU5zEgVe/jbZH4uaZlNoF7e0+Wwoq9AVSCaT6eWXX+7+fjw8&#10;PDw8PKjP1dXVOTk5CQkJ169f9/X1tWzTt2/fsrKyNn/O1x4mvl4OsqVdcrlh/V9rkmf2C1VS70G3&#10;xS7lNtkP26BdHFJVVcV0Ce2ga1DDkCFDNBqN0Wi01Q61Wu38+fMXLVo0fPhwo9FofRtQIBBYd1MB&#10;dB91706fk1mfuYXpWgAche2vkH766Sfqw+zZs0eNGvXqq6/OnTvXcpVDCBk9enRn91lcXBwfH79w&#10;4cJ3332XEOLi4mIddSaTqUePHt0uHOC/WPqTCCG2uk4CgBewcSAVFRUtWLDAsujk5HT9+vX//d//&#10;tawRCAStRm+3S6VSLVu2bP369VOmTKHWSKXSq1evWjZoaGiYNm1a9woHaIMlk0QhSrzTD4BuNg4k&#10;Pz+/y5cv23CHGo1myZIlW7ZsCQoKMhgMhBCBQDBmzBhCSG5ubnBwcHl5uUqlWrdunQ0PCmAhlMqG&#10;7LjAdBUADoGuQQ3V1dXR0dFtftWrV69Zs2Z18O3mBw8ebGpqeu+99yxr5s6dm5SUtHnz5hUrVigU&#10;CrVavWnTpgEDBtimbgAAYAhdgTR48ODp06fv3bt3xIgRb7/99j//+c/r16/X1taOGjWqqalp69at&#10;xcXF27Zta3c/H3300UcfffTs+nHjxp07d46GwgEAgBl0BZJOp9u7d++FCxeoR4ji4uIIIatXr25q&#10;akpLS6uurp4yZUpjY6PlASMArjDc06A/CYAOdA371mg0Q4YMaZU3y5cvP3PmDCFk8ODBrq6uOp2O&#10;pqMD0Ofu5+9jLDgAHWh8Y2xTU1OrNbW1tZbnh6gRCgCc4744tVmtQiYB2BxdgTRs2LB79+4lJSVR&#10;L+UjhBQXFyuVSmro9rFjx/R6vbu7O01HB6CPUCpzX5yKZ2YBbI6uPqTevXt/+eWX8fHxR44ccXJy&#10;op5jHTNmzKeffqrVaj/++OOlS5f27t2bpqMD0ArPzALQgcbXT0yYMKGkpKSysvJf//qXQCDw9PQc&#10;OHAgIcTNze3y5ct4kTlwGjIJwOZoDCTK0KFDn12JNAIeQCYB2BYtc9lRs9VZJrVrpQtz2QGwkyWT&#10;hANlolAl0+UAcBstc9nl5eU1NDRYT2pn0YW57ADYjMokPJkE0H10zWUnEolsO6kdAGshjQBsgsbn&#10;kCiPHj2qq6sjhNy/f5/uYwEAAHfROKjBZDJNmzbt5s2bhJCCgoIlS5Y0NzdnZ2fTd0QAAOAuGq+Q&#10;/P39BQLByZMnqbfnffTRRzdu3Hj77bfpOyIAG9RnbsEzswBdQFcgVVRUODs7nzhxwvJqen9//7y8&#10;vJKSksePH9N0UAA2EIUoMY8DQBfQFUh6vV4qlbZaOWDAACcnp0ePHtF0UAA2oMbdIZMAOouuQOrX&#10;r9+9e/dardRoNEajsV+/fjQdFIAlkEkAXUDj5KqPHj2KiYmhhti1tLRcunQpPDx87NixTk5ONB0U&#10;gD2oTMK84AAdR+OghjNnzly/fj0oKOjJkyfh4eFRUVGjRo3av38/fUcEYBVqXvBmtcr4w26mawHg&#10;ABqHfbu5uf3000+1tbUPHjwQCAT9+/cfMGAAfYcDYCEqk6q2vFefuQXz3QG8mI2vkIqKimbMmFFU&#10;VGR5DZKnp6ePj8+wYcOQRuCYhFKZ8+w1woGYzQGgHba/QtLpdHPmzCGEDBgwYPz48cuWLZPJ8K8i&#10;OLSXJB4i//FMVwHAdrafy+7cuXMGg+H27dsZGRkFBQXh4eGEEJlMFhsb+5vf/AbXSQAA0CZa+pCE&#10;QqFcLt+4cSMhxGAw1NbW7t+/f9++fRs2bOjTpw9m+wYAgGfRPrnqgwcP1Gr1+fPnHzx4QAjBQ0gA&#10;hnsafU4m01UAsA4tV0gGg6G6unrNmjVlZWVNTU29evUaMmTIwYMHBw0ahHfFAhBCmtWqZrXKfUkq&#10;04UAsIjtX9C3YsWK2tpaQsgrr7yyatWqKVOmoN8IwJpQKnNVrtSfzby77X1kEoCF7a+Qamtr//jH&#10;P06dOlUsFtt85wD8IJTKRCFKZBKANRv3Ifn5+YWEhGzdunXcuHFjxoyJjY2trKw0Go22PQoAD1CZ&#10;JJTK7m57n+laAFjB9oMaMjIyfvzxxwsXLqxdu1ar1U6dOnXEiBFhYWE7duyg5rUDAAoyCcAaXaPs&#10;xGLxtGnTfvjhh9LS0lOnTgUFBR0+fDgoKMjf35+mIwJwETIJwIL2Yd96vb65ufnatWu/HE9A+xEB&#10;uMWSSc1qFdO1ADCJlmHfWq32/PnzGRkZd+/ebWpqcnZ2lslkiYmJo0ePlkgkXd5tfn7+hAkTqM86&#10;na6ystLylbe3t0gk6m7dAAyhxt0xXQUAw2w/7Hvu3LnUKIZXXnklISFh+vTpHh4e3d/z9u3bDx06&#10;lJ+fTy0eO3Zs69atLi4u1GJ6enpQUFD3jwIAAEyx/RXSzJkzFy5caMMJVRsbGzdt2nTy5Mk+ffpY&#10;VqrV6sTExOjoaFsdBQAAmGX7Yd9/+tOfbDu9d2pqqkQi2bBhg/XKkpISLy8vnU5nMBhseCwAlmhW&#10;q87eaLAsnr3RYL0IwEs0vqDPVpKSkgQCQW5urmWN0Wi8devWunXrdDpdY2NjZGRkSkpKm7/18fGh&#10;PsTExMTGxtqjXPrV1NQwXQIt+Nou0qWmGc99/8qPSw/PP/DrV3qdv/0o6ts7hyI9qpz+RUd5XcbX&#10;U8bXdun1eqZLaAcHAunZgXlarTY8PPzjjz/29PTUarVKpfLQoUNRUVHP/ra0tNQuNdqbXC5nugRa&#10;8LVdpAtN+/26erF43IH5e986vPaHOzmL/EK8+tNSWffw9ZTxsl1VVVVMl9AOTg7C9vT0TE9P9/T0&#10;JIS4ublNnjy5sLCQ6aIAbMxVuVL3+pvBeyL2zBnOzjQCsC1OBlJ1dXVWVpZl8cmTJ05OTgzWA0CH&#10;szcaRpePF4XMDv7qLXQggSPgZCC1tLQkJydXVFQQQrRa7enTp2fMmMF0UQC2dPZGQ+j2opxFfgHv&#10;JYpClYM3v4FMAt7jQB/Ss3x8fBITE5VK5ciRI4uLi5cuXYqHkIBn5P17WfqNqGdmB29+w7A2Syi1&#10;5RBWAFbhTCAFBwdbnoolhERHR+MhJOAxuaSnXNLTskhlUn3mFryrAniMM4EE4OAwtxDwHif7kAAA&#10;gH8QSAAAwAoIJACuMtzTMF0CgC0hkAA4SZ+TWZM8E5kEfIJAAuAkUahSFKpEJgGfIJAAuMpVuRKZ&#10;BHyCQALgMGQS8AkCCYDbkEnAGwgkAM5DJgE/IJAA+MCSSUwXAtB1mDoIgCdclStFIUqmqwDoOlwh&#10;AfAH5gIHTkMgAQAAKyCQAACAFRBIALx1M2Ecxt0BhyCQAHjLVbmyJnlms1rFdCEAHYJAAuAtUajS&#10;VblSu205Mgk4AYEEwGfIJOAQBBIAzyGTgCsQSAD8JwpVDlqbhUwClkMgATgEoVSGTAKWQyABOAoq&#10;k5iuAuC5MJcdgAMRSmWYXghYC1dIAADACggkAABgBQQSgOPS52TWZ25hugqAXyCQABxXr1fHI5OA&#10;PRBIAI6LGneHTAKWQCABODQqk5rVKmQSMA6BBODohFKZ++JUZBIwDoEEAMgkYAUuBVJ+fr71okaj&#10;OXXqVGlpKVP1APAJMgkYx5lA2r59++rVqy2L2dnZc+bMOXnyZEJCQlpaGoOFAfAGlUlMVwGOiwNT&#10;BzU2Nm7atOnkyZN9+vSh1hiNxuTk5MzMTIVCodPpwsLCIiIi5HI5o2UC8IFQKnNVrmS6CnBQHLhC&#10;Sk1NlUgkGzZssKzJy8sTi8UKhYIQIpFIJk6cWFBQwFyBAABgAxy4QkpKShIIBLm5uZY1jY2Nvr6+&#10;lsW+ffuWlZW1+VsfHx/qQ0xMTGxsLK112k1NTQ3TJdCCr+0i/G0a2sUter2e6RLawYFAEghaX8YZ&#10;jUbrlQKBwGQytflbvg554Ov9Sb62i3C5afqcTFGo8nnfcrddL8bLdlVVVTFdQjs4cMvuWS4uLkaj&#10;0bJoMpmcnTmQrACcY7inqc/cgnF3YB+cDCSpVHr16lXLYkNDQ0BAAIP1APAV5hYCe+JkII0ZM4YQ&#10;QvUqlZeXq1Sq8ePHM10UAD8hk8BuOHmnSyAQbN68ecWKFQqFQq1Wb9q0acCAAUwXBcBbVCbVJM8k&#10;hGBQONCHM4EUHBxsPVPDuHHjzp07x2A9AA4FmQTEvXhDAAAUj0lEQVR2wMlbdgBgf7h3B3RDIAFA&#10;R1kyyXBPw3QtwEOcuWUHAGwglMqG7LjAdBXAT7hCAgAAVkAgAQAAKyCQAKBb0J8EtoJAAoBuufv5&#10;+xh3BzaBQAKAbsF7ZsFWEEgA0C149znYCgIJALoLmQQ2gUACABtoM5PO3mg4e6OBwaqAWxBIAGAb&#10;VCZ9/7cTd7e9Twg5e6MhdHsR00UBl2CmBgCwGaFUNnvr3iMr5vd6sGbm/bCcRX4hXv2ZLgo4A1dI&#10;AGBLQqnMbXHqzPthe+YMRxpBpyCQAMCWzt5omJJVt2fO8LU/3EQHEnQKAgkAbIbqN8pZ5Dd/jEdO&#10;gv+7h68hk6DjEEgAYDPy/r0s/UZySc+cBH+mKwIuQSABgM3IJT2t+42oxWa1ihp3B/BiCCQAoJdw&#10;oEwolSGToF0IJACgl1AqE4UokUnQLgQSANDOkkk3E8YxXQuwFwIJAOyByiRRqBKZBM+DQAIAO0Em&#10;wYshkADAfpBJ8AKYyw4A7EoolbkqVwoHypguBFgHV0gAwABRqJLpEoB1EEgAAMAKCCQAAGAFBBIA&#10;MA/PzAJBIAEAG1DPzBruaZguBJiEQAIA5rkqV4pClTXJM5FJjgyBBACsgEwCrj6HpNPpKisrLYve&#10;3t4ikYjBegCg+1yVKwkhNckzB63NEkrxoJLD4WogHTt2bOvWrS4uLtRienp6UFAQsyUBQPchkxwZ&#10;VwNJrVYnJiZGR0czXQgA2BgyyWFxtQ+ppKTEy8tLp9MZDAamawEAG6P6kwx16ExyLJy8QjIajbdu&#10;3Vq3bp1Op2tsbIyMjExJSWlzSx8fH+pDTExMbGysHWukUU1NDdMl0IKv7SL8bRq97Rr7zgNCSFUV&#10;jYd4Dr6eL71ez3QJ7eBkIGm12vDw8I8//tjT01Or1SqVykOHDkVFRT27ZWlpqf3LswO5XM50CbTg&#10;a7sIf5uGdnFIFRPp3imcvGXn6emZnp7u6elJCHFzc5s8eXJhYSHTRQEAQLdwMpCqq6uzsrIsi0+e&#10;PHFycmKwHgCgW7NaheeTeI+TgdTS0pKcnFxRUUEI0Wq1p0+fnjFjBtNFAQCNHqn/WZM8s7y03LLm&#10;7I2GszcaGCwJbI6TgeTj45OYmKhUKufNmzd16tQFCxbgISQAfqPG3TmnxlCZdPZGQ+j2IqaLAhvj&#10;5KAGQkh0dDQeQgJwKNR7ZutTY76c8ZeFpx/mLPIL8erPdFFgS1wNJABwQKJQZVXDI6//W/DDsq+R&#10;RvzDyVt2AOCYzt5oeP2c7EH4YsX/LbDuTwJ+wBUSAHAD1W+Us8gvxCtM79W/PjWm/P0Dw3yGMV0X&#10;2AwCCQC4Qd6/l6XfSBSqJIQ0/+Nz4pPKdF1gMwgkAOAGuaSnXNLTsigKVVKxBLyBPiQAAGAFBBIA&#10;ALACAgkAeAJzC3EdAgkA+MBwT1OTPLNZrWK6EOg6BBIA8IFQKhu0Nku7bTkyibsQSADAE8gkrkMg&#10;AQB/IJM4DYEEALyCTOIuBBIA8I0lk/Q5mUzXAp2AQAIAHqIyqT5zC8aCcwimDgIAfhJKZUN2XGC6&#10;CugEXCEBAM+1etk53n3OWggkAOA5ef9e7x6+RoUQ3n3OZrhlBwA8J5f0zEnwD91xKdHPGe8+ZzNc&#10;IQEA/8klPZOnDOl58A8/Dfsn0oi1EEgAwH9nbzS8e/ia2+LUR2pVfeYWpsuBtuGWHQDwnNW7z/sb&#10;vHZeWPfecEJclSuZrgtawxUSAPCc9bvPhVLZuP/d2YzrJFZCIAEAz8klPa37jYRSmfviVGQSCyGQ&#10;AMDhUJmkz8lEJrEKAgkAHBE1t5A+JxPz3bEHAgkAHBSVSc7SQUwXAr/AKDsAcFxCqUwolTFdBfwC&#10;V0gAAJjvjhUQSAAA/zXf3fnbjzDfHSNwyw4A4Jf57tI/Tes3+GlU+XjMd8cIXCFxz/79+5kugRZ8&#10;bRfhb9N41i65pOfUN6fpzx45IjjAyzRi//nicCBpNJpTp06VlpYyXYi9HThwgOkSaMHXdhH+No1n&#10;7Tp7o2FKVt3TZV8P1PzEy+eT2H++uBpI2dnZc+bMOXnyZEJCQlpaGtPlAAC3Wea7mzx+ZJL60c/f&#10;7rPOJIxxsA9O9iEZjcbk5OTMzEyFQqHT6cLCwiIiIuRyOdN1AQBXWc93d++JICj97wX/7ze/IsRV&#10;udKSVUzXyH+cDKS8vDyxWKxQKAghEolk4sSJBQUFzwbS2LFjfXx8GKiPfmgX5/C1aXxt12sTwqU9&#10;TH8i+/5v3z/2+n446J+fxX9XxnRR3TV27FimS2gHJwOpsbHR19fXsti3b9+ysjb+WWF/Dx4AsNk/&#10;/lm8N6tuz5zh87dkM12LQ+BkH5LRaBQI/lO5QCAwmUwM1gMA/EONcdgzZ/jaH26iA8k+OBlILi4u&#10;RqPRsmgymZydOXmpBwDsZOk3mj/GIyfB3/LMLNCKk4EklUqvXr1qWWxoaAgICGCwHgDgGesxDtQz&#10;s0xX5BA4GUhjxowhhOTm5hJCysvLVSrV+PHjmS4KAPij1Tv9Wi0CTV4ym81M19AVFy5cWLFihUKh&#10;UKvVKSkpb7zxBtMVAQBAt3A1kAAAgGc4ecsOAAD4B4EEAACswPnR0hqNprS0VCaTPe+J8YqKiqqq&#10;KolE4u//yzgZnU5XWVlp2cDb21skEtmj1q7qQhvZrN3mUPLz8ydMmEB95t8po1i3kbXabcuzG3Du&#10;fFnr4LljJ86fLDOX/e1vfwsMDFy1alVoaGhqauqzG6xbty40NHTVqlVvvvlmVFRUS0uL2Wz+8ssv&#10;R4wY4fdv+fn5di+8E7rWRtZqtzmUzz//PCgoyLLIs1NGadVGdmq3LW1uwK3zZa2D546deHCyOBxI&#10;T58+9fPzKy8vN5vN9fX1r7/++s2bN603KCkpee211xoaGqjF6dOnHz161Gw2L1++/Ouvv7Z7vV3R&#10;5TayU7vNMZvNDQ0NH3/8sZ+fn/V/rPl0yszPaSMLtduW523AofNlrSPnjrX4cbI43IfU5hSr1huI&#10;xeKMjAyxWEwtDhkypLa2lhBSUlLi5eWl0+kMBoP9y+6ULreRndptDiEkNTVVIpFs2LDBeiWfThl5&#10;ThtZqN22PG8DDp0vax05d6zFj5PF4T6kdqdY9fDw8PDwoD5XV1fn5OQkJCQYjcZbt26tW7dOp9M1&#10;NjZGRkampKTYte7O6Fob7VpiZ3RkVtykpCSBQEA99Uzh2SkjbbWRndptS5sbcOt8WevgrM3sxI+T&#10;xeErpI5PsarVaufPn79o0aLhw4drtdrw8PBdu3apVKqcnJz8/PxDhw7Zq+RO61ob7VVdp3WkOdYb&#10;UPh3yp5tIzu125Y2N+DW+bLG6Vmb+XGyuPEvhkVKSoq/v7+/v/+ECRM6OMVqcXHx22+/HRcXR106&#10;eHp6pqene3p6EkLc3NwmT55cWFhot/o7ovttZJUuNKcVXp4y1upUW9rcgP3n63k4fe74cbI48+em&#10;REdHh4WFEUKcnZ3NZnOrKVanTZvWanuVSrVs2bL169dPmTKFWlNdXf3jjz/OnDmTWnzy5ImTk5Nd&#10;au+o7reRVTrbnGfx75SxWafa8uw0x9OmTWP/+XqeNpvDYD2d0m7x3DhZjA6p6Baj0RgUFHT27Fmz&#10;2VxWVvarX/2qrq6O+ury5cu1tbW3bt3y8/M7c+bMk397+vTp9evXR4wYQQ01uXv3bmBgIJvHpD6v&#10;jVQDzWZzm21kuOjna/eUWbY8e/asZQQaz06ZhXUb2and89XmBtw6X9Ze0F72a/cfPE6cLA4Hktls&#10;Pn/+fGBgYFxcXEBAwPfff29ZP3/+/KNHj37yySfe/23t2rVms/nrr7/28/OLi4vz8/P76quvmCu/&#10;Q9psI9VAs9n8vDay1otPmWWx1X+s+XTKLNgfSOYOnK82N+DW+bL2vPZyQrv/4LH/ZPFhctXm5uae&#10;PXt2qqPYZDK1tLR09lcM6kIb2QynjFvabcuzG3DufFnj9Lnj9MniQyABAAAPcPJ/AQAAgH8QSAAA&#10;wAoIJAAAYAUEEgAAsAICCQAAWAGBBAAArIBAAgAAVkAgAQAAK3BsclVwQAUFBXfv3qU+Ozk5OTs7&#10;KxQK67dsHDt2zM/PTy6Xd23/33zzzejRowcPHtz9Uu3JaDR2YR7MM2fOPHjwICIiooN/tE8//XTu&#10;3LnUbNAAdMNMDcB28fHxKpWqT58+hJCnT58+fvz4yZMngYGBaWlpIpGIEOLv77969WrLjMWdNXLk&#10;yJSUlIiICFsWTbPjx48XFBR8+umnnfqVTqebPn36sWPH3NzcOvhHO378+NGjRw8cONCNYgE6Crfs&#10;gAMCAwPPnz9//vz5n376qbi4+PPPP79y5cqyZcuob8+cOcOtOOm+3NzcR48edfZXqampERERbm5u&#10;pMN/tIiICJ1O991333WlSoBOwi074J7w8PAVK1asW7fu0qVL/v7+V69e9fLysrzKXaVS3blzx9nZ&#10;2dfX18fHh1pZUFDg6+tbX19/9epVFxeXkJCQvn37PrvnO3fuFBUVNTc3C4VCf39/mUxm+aq5uTkv&#10;L+/hw4cikWjSpEmW22WW9X379p08ebJlPXVEvV5fVFTUo0eP4OBgkUhUWlp69erVHj16TJo0qXfv&#10;3h3Zw8OHD4uKigQCgaUetVp97969p0+f5ubmBgUFOTk5tdnkZ5uWlZV14sQJatH6j/a8A1HmzJmT&#10;kZExffr0LpwpgE7BLTtgu/j4eEJIRkaG9Uqj0Thy5Mjf/va3q1atsr77tHDhwuLi4rFjxz569Cgv&#10;L+/DDz/83e9+Rwjx9/cPCAgoKSkJDAy8fv16fX39gQMHhg4dSqxu2WVnZ3/00Uf+/v6urq7Xrl2r&#10;qanJyMiYMGECIaSoqCghIUEkEvn6+hYWFkokkkOHDvXt2/fatWsLFizo06ePr69vcXGxUCjcv38/&#10;dQni7+8fFBSkUqkCAgKon8TFxW3fvn3kyJEFBQUKheL48eOEkBfvISQk5MyZM+PGjSsrK7t///6e&#10;PXtGjx69Y8eOgwcPmkym1157LT09fcmSJW02uZWMjIxvvvnmhx9+oBat/2jPOxC15Z07d0JCQjIz&#10;M19//XWaTjHAL5h9+wVAu37/+9///ve/f3b96NGjV65caTab/fz8qDe+XL582dvbu6qqitpg586d&#10;o0ePNhqN1DZBQUH19fVms9loNMbExMyePZva7LXXXvvrX//69OlTPz+/v/zlL9RKo9H41ltvLV68&#10;mFoMDQ1NSEigdlVfXz9+/Pi0tDSz2Txp0qT33nuPWt/S0jJ79uyYmBjqJ35+fiEhIdQRf/75Z29v&#10;77feequ5udlsNp85c8bb2/vSpUvt7iE0NJTaQ0tLy9SpU5cuXUp9tXz5cqq2FzS5lfnz569atcqy&#10;aPmjvfhAlICAgJ07d7ZzngC6DX1IwFVOTk4mk8l6Tb9+/Qgh+/btq6ioIITEx8f/+OOPlle8zJ49&#10;WyKREEIEAkFsbGxRUdH9+/et93b8+PGYmBhq0Ww2i8Vig8FACCkqKrp9+/bChQupXUkkkoyMjIiI&#10;iIsXL2o0mkWLFlHrXVxcfvvb3168ePHhw4fUToKDg6kjjhw5khCiVCp79epFCPn1r39NCNHr9e3u&#10;ISQkhNqDi4vLq6+++vjx41Z/hBc32dqlS5cUCsXz/pgvPlBAQEBpaenzfgtgK+hDAq5qamoSCoXW&#10;a4YOHbp69eqtW7d+/fXXAwYMmDRpUlxcnOW/wt7e3pYtxWIxIeTatWvUHTlKr1699u3bV15erlar&#10;tVqtUCikkkOr1RJCRowYYdmSCpiff/6ZEBIdHW1ZTwXkzz//HBgYSAh57bXXrMt7+eWXqQ/Ozr/8&#10;e0ft+QV7sD5omzHz4iZba2lpcXd3f3Y95cUHcnFxaWlped5vAWwFgQScVFpa+uTJk6CgoFbr582b&#10;Fx0dnZubq1KpTp8+ffz48e+++866i57y9OlTQoiLi4tljV6vj4iIGDBgwDvvvPPOO++MGTPmj3/8&#10;44MHDywbGI3GVjuhRh9s27atVS62yqEX6P4eSIeb/OwFZceZTCbG3yUKjgD/kAEnbd68uV+/fpMm&#10;TbJeeeXKldWrVwuFwvDw8KSkpKysrJaWluLiYurbwsJCy5aVlZU9evSw9NsTQvLy8u7fv79r1664&#10;uLjQ0NC+ffvW1NRQX1GXVgUFBZaNV61alZCQ4OXlRQhpamoK/DcnJ6cTJ060SpcX6P4eXtxka2Kx&#10;uKSkpIO7bUWn01HPgQHQCoEEHHDv3r0T/7Zv375Zs2bl5eVt2LDBMnKa0rt372+++SY9PZ26FKCe&#10;nvH19aW+PXz4MBUqV65c2b59+7x586z/r5/qjDl//jwhxGQybdu2raioSKfTEUKGDh0aFBS0efPm&#10;6upqQkh+fv6JEyfeeOMNHx+fwMDATZs2Uf0rlZWViYmJt2/fpjqKOqLLexAIBFVVVQUFBa+//voL&#10;mmxtzJgx1B3CzjKZTMXFxWPGjOnCbwE6BbfsgANKSkqWL19Ofe7Tp09gYODhw4f9/PxabTZs2LD1&#10;69d/8sknO3fufOmll15++eU///nP1NhuQsiMGTP+8Ic/6HQ6s9k8Z86cFStWWP82ODg4MjLyww8/&#10;TE5ONhqN06dP//DDD1NTUx8/fuzi4vLZZ5+tXr16ypQpVPfP0qVLqadK09LSVq9e/eabbzo7Oz99&#10;+nTixImbNm3qVNO6toeIiIiTJ0/+7ne/27179wuabC0sLCwpKakLN99++ukno9EYHBzcqV8BdAGe&#10;QwK+MZlMt2/fJoRY96NQj91ERkZqNBpPT8/n3RMzGAzXr18fMWJEm9PEGQyGyspKhULR6luDwVBR&#10;UaFQKDp+q+3ZPXd2DyaTyWg0Utu32eRWjEbjhAkT/vSnP4WHh3eqtvXr19+7dy8tLa1TvwLoAgQS&#10;OIRuznfHD7t3787Ly9u3b1/Hf/Lw4cOgoKCjR48OGzaMvsIAKOhDAnAU7777bl1d3aVLlzr+k717&#10;90ZGRiKNwD5whQQOoaioaNCgQQMHDmS6EIbV1tbW1dV1fBKgU6dOTZgwwXp8PAB9EEgAAMAK/x/e&#10;qwyHZWKAOQAAAABJRU5ErkJgglBLAQItABQABgAIAAAAIQCxgme2CgEAABMCAAATAAAAAAAAAAAA&#10;AAAAAAAAAABbQ29udGVudF9UeXBlc10ueG1sUEsBAi0AFAAGAAgAAAAhADj9If/WAAAAlAEAAAsA&#10;AAAAAAAAAAAAAAAAOwEAAF9yZWxzLy5yZWxzUEsBAi0AFAAGAAgAAAAhAINKm9bOAwAA3QgAAA4A&#10;AAAAAAAAAAAAAAAAOgIAAGRycy9lMm9Eb2MueG1sUEsBAi0AFAAGAAgAAAAhAKomDr68AAAAIQEA&#10;ABkAAAAAAAAAAAAAAAAANAYAAGRycy9fcmVscy9lMm9Eb2MueG1sLnJlbHNQSwECLQAUAAYACAAA&#10;ACEAnfwWEuAAAAAKAQAADwAAAAAAAAAAAAAAAAAnBwAAZHJzL2Rvd25yZXYueG1sUEsBAi0ACgAA&#10;AAAAAAAhANOtzExaNQAAWjUAABQAAAAAAAAAAAAAAAAANAgAAGRycy9tZWRpYS9pbWFnZTEucG5n&#10;UEsFBgAAAAAGAAYAfAEAAMA9AAAAAA==&#10;">
+              <v:group w14:anchorId="2A6430F5" id="Group 10" o:spid="_x0000_s1032" style="position:absolute;left:0;text-align:left;margin-left:69.1pt;margin-top:22.45pt;width:330pt;height:262.05pt;z-index:251666432" coordorigin=",6" coordsize="41910,33274" o:gfxdata="UEsDBBQABgAIAAAAIQCxgme2CgEAABMCAAATAAAAW0NvbnRlbnRfVHlwZXNdLnhtbJSRwU7DMAyG&#10;70i8Q5QralN2QAit3YGOIyA0HiBK3DaicaI4lO3tSbpNgokh7Rjb3+8vyXK1tSObIJBxWPPbsuIM&#10;UDltsK/5++apuOeMokQtR4dQ8x0QXzXXV8vNzgOxRCPVfIjRPwhBagArqXQeMHU6F6yM6Rh64aX6&#10;kD2IRVXdCeUwAsYi5gzeLFvo5OcY2XqbynsTjz1nj/u5vKrmxmY+18WfRICRThDp/WiUjOluYkJ9&#10;4lUcnMpEzjM0GE83SfzMhtz57fRzwYF7SY8ZjAb2KkN8ljaZCx1IwMK1TpX/Z2RJS4XrOqOgbAOt&#10;Z+rodC5buy8MMF0a3ibsDaZjupi/tPkGAAD//wMAUEsDBBQABgAIAAAAIQA4/SH/1gAAAJQBAAAL&#10;AAAAX3JlbHMvLnJlbHOkkMFqwzAMhu+DvYPRfXGawxijTi+j0GvpHsDYimMaW0Yy2fr2M4PBMnrb&#10;Ub/Q94l/f/hMi1qRJVI2sOt6UJgd+ZiDgffL8ekFlFSbvV0oo4EbChzGx4f9GRdb25HMsYhqlCwG&#10;5lrLq9biZkxWOiqY22YiTra2kYMu1l1tQD30/bPm3wwYN0x18gb45AdQl1tp5j/sFB2T0FQ7R0nT&#10;NEV3j6o9feQzro1iOWA14Fm+Q8a1a8+Bvu/d/dMb2JY5uiPbhG/ktn4cqGU/er3pcvwCAAD//wMA&#10;UEsDBBQABgAIAAAAIQAmrWIW0QMAANsIAAAOAAAAZHJzL2Uyb0RvYy54bWykVttu2zgQfV9g/4HQ&#10;u6OLZcsR4hSuc0GBbGtsUvSZpiiLqERySfqSXey/7wwp2U3iokX3IfJwOBzOnDkzzNW7Q9eSHTdW&#10;KDmP0oskIlwyVQm5mUefn+5Gs4hYR2VFWyX5PHrmNnp3/ftvV3td8kw1qq24IeBE2nKv51HjnC7j&#10;2LKGd9ReKM0lbNbKdNTB0mziytA9eO/aOEuSabxXptJGMW4taG/CZnTt/dc1Z+5TXVvuSDuPIDbn&#10;v8Z/1/iNr69ouTFUN4L1YdBfiKKjQsKlR1c31FGyNeKNq04wo6yq3QVTXazqWjDuc4Bs0uRVNvdG&#10;bbXPZVPuN/oIE0D7Cqdfdss+7laGiApqB/BI2kGN/LUE1gDOXm9KsLk3+lGvTK/YhBXme6hNh7+Q&#10;CTl4WJ+PsPKDIwyUeXqZJgm4Z7A3HmdFXkwD8KyB6pzOTceTQX/7g7PxcHWMER4D0oKV8NcjBdIb&#10;pH7MKDjltoZHvZPup3x01Hzd6hEUVVMn1qIV7tkTFMqHQcndSrCVCYsT6MWAOezipaRAAPAA2oQT&#10;FDN6UOyrJVItGyo3fGE1MBtqhtbxS3O/fHHduhX6TrQt1gnlPjHoglcsOoNNYOiNYtuOSxdazvAW&#10;clTSNkLbiJiSd2sODDIfqtQ3ART+wTq8Ding2+CfbLZIksvs/Wg5SZajPCluR4vLvBgVyW2RJ/ks&#10;XabLf/F0mpdbyyFf2t5o0ccK2jfRnuV8Px1CN/muJDvqex+R8gENvz5EUCEkGKt1hjvWoFgDWn8C&#10;wuHMccNDe0ITcbfQFWS9/0NV0Dh065QH4GxXHNl9vi/SfJxNfM8duQ2VN9bdc9URFABhiMlfQHcQ&#10;fYhuMMG4pcI6g56WrXyhAJ+o8RlgzL0IKWCPw+y1Ay1g9XNQ4+Q9N7UeG6o5RIluT0yHdyBMlydM&#10;/706kBmStzfC4ULcAdQ9qVEf4hwa/Thj8nR6OZ1GBIdJOslmE98FgWs4bsbjSZHlkzBu0mKSTf8n&#10;qla1ohoaCOFetiawat8Ix30PAn2+tfoO+qesUHKH9cGP3mxAYq2qZwDCKKg1zEur2Z2A+x6odStq&#10;4GECJTy27hN86lbt55HqpYg0yvx9To/2UFDYjcgeHrp5ZP/aUpxv7QcJpQaXbhDMIKwHQW67pYL+&#10;SX00XoQDxrWDWBvVfQEmLPAW2KKSwV3zyA3i0oXnFt5wxhcLbxTG5IN81DBcw8xAXJ8OX6jRPdcd&#10;8OSjGshEy1eUD7aB4wvou1r4fkBcA4rAcFwAsb3kX1CQXjzR36691el/kuv/AAAA//8DAFBLAwQU&#10;AAYACAAAACEAqiYOvrwAAAAhAQAAGQAAAGRycy9fcmVscy9lMm9Eb2MueG1sLnJlbHOEj0FqwzAQ&#10;RfeF3EHMPpadRSjFsjeh4G1IDjBIY1nEGglJLfXtI8gmgUCX8z//PaYf//wqfillF1hB17QgiHUw&#10;jq2C6+V7/wkiF2SDa2BSsFGGcdh99GdasdRRXlzMolI4K1hKiV9SZr2Qx9yESFybOSSPpZ7Jyoj6&#10;hpbkoW2PMj0zYHhhiskoSJPpQFy2WM3/s8M8O02noH88cXmjkM5XdwVislQUeDIOH2HXRLYgh16+&#10;PDbcAQAA//8DAFBLAwQUAAYACAAAACEAnfwWEuAAAAAKAQAADwAAAGRycy9kb3ducmV2LnhtbEyP&#10;TU/DMAyG70j8h8hI3FjafbGWptM0AacJiQ0JcfMar63WOFWTtd2/JzvB8bUfvX6crUfTiJ46V1tW&#10;EE8iEMSF1TWXCr4Ob08rEM4ja2wsk4IrOVjn93cZptoO/En93pcilLBLUUHlfZtK6YqKDLqJbYnD&#10;7mQ7gz7ErpS6wyGUm0ZOo2gpDdYcLlTY0rai4ry/GAXvAw6bWfza786n7fXnsPj43sWk1OPDuHkB&#10;4Wn0fzDc9IM65MHpaC+snWhCnq2mAVUwnycgAvCc3AZHBYtlEoHMM/n/hfwXAAD//wMAUEsDBAoA&#10;AAAAAAAAIQDTrcxMWjUAAFo1AAAUAAAAZHJzL21lZGlhL2ltYWdlMS5wbmeJUE5HDQoaCgAAAA1J&#10;SERSAAACMAAAAaQIAgAAAKCMiPAAAAAJcEhZcwAADsQAAA7EAZUrDhsAAAAHdElNRQfhCh0EOgI1&#10;oeLtAAAAJHRFWHRTb2Z0d2FyZQBNQVRMQUIsIFRoZSBNYXRoV29ya3MsIEluYy48WN0YAAAAInRF&#10;WHRDcmVhdGlvbiBUaW1lADI5LU9jdC0yMDE3IDAwOjU4OjAyP4ywWAAAIABJREFUeJzt3XlcE3f+&#10;P/BPAxHPNAYNR83DKBHQ1q2Ax8oD5RD9VldLSzUKAtpdXYrHz3r0WPEL64pat2qBtSq2Vv1qPZDW&#10;denah10VOcyqLaLFoBwiGEQjEtgoiMYkvz+mm80iypXJHHk9/8pMJjPvD9P21ZnPZz7zktlsJgAA&#10;AEwTMF0AAAAAIQgkAABgCQQSAACwAgIJAABYAYEEAACsgEACAABWQCABAAArIJAAAIAVEEgAAMAK&#10;CCQAAGAFBBIAALACAgkAAFgBgQQAAKyAQAIAAFZAIAEAACsgkAAAgBUQSAAAwAoIJAAAYAUEEgAA&#10;sAICCQAAWAGBBAAArIBAAgAAVkAgAQAAKyCQAACAFRBIAADACggkAABgBS4F0pUrV+rq6iyLGo3m&#10;1KlTpaWlDJYEAAC2wplAqqioiImJuXLlCrWYnZ09Z86ckydPJiQkpKWlMVsbAAB0nzPTBXSIwWBY&#10;uXLlgAEDqEWj0ZicnJyZmalQKHQ6XVhYWEREhFwuZ7RGAADoFm5cIW3dunXSpEne3t7UYl5enlgs&#10;VigUhBCJRDJx4sSCggJGCwQAgO7iwBXSxYsXL1y48O2338bHx1NrGhsbfX19LRv07du3rKzs2R/G&#10;xsZevHiR+hwTExMbG2uHau1Ar9eLRCKmq7A9vraL8LdpaBe3vPTSS4MHD2a6ihdheyDp9fqkpKSd&#10;O3darzQajQLBf67tBAKByWR69rcXL17k5ZCHqqoqXt6f5Gu7CH+bhnZxS1VVFdMltIPtgfTnP/95&#10;xIgR1dXV1dXVOp1OrVbLZDIXFxej0WjZxmQy9ejRg8EiAQCg+9geSAMHDiwpKTl48CAh5Pbt27m5&#10;uSKRaMSIEVevXrVs09DQMG3aNOZqBAAAG2B7IC1btszyOT4+ftasWeHh4dQNutzc3ODg4PLycpVK&#10;tW7dOuZqBAAAG2B7ILVJIBBs3rx5xYoVCoVCrVZv2rTJMiIcAAA4ikuBlJGRYfk8bty4c+fOMVgM&#10;AADYFjeeQwIAAN5DIAEAACsgkAAAgBUQSAAAwAoIJAAAYAUEEgAAsAICCQAAWAGBBAAArIBAAgAA&#10;VkAgAQAAKyCQAACAFRBIAADACggkAABgBQQSAACwAgIJAABYAYEEAACsgEACAABWQCABAAArIJAA&#10;AIAVEEgAAMAKCCQAAGAFBBIAALACAgkAAFgBgWRXZ280nL3R8LxFAABHhkCyK3n/Xu8evkaF0Nkb&#10;DaHbi5iuCACALZyZLsCxyCU9cxL8Q3dcmjfaY+0PN3MW+YV49We6KAAAVsAVkr3JJT2Tpwz58sTF&#10;PXOGI40AACwQSPZ29kbDu4ev5T/ZWp+5BR1IAAAWCCS7ovqNchb5DVqbFfkwv3DnemQSAAAFgWRX&#10;8v69qH4joVRGZVK/f2xnuigAAFZAINmVXNLT0m9EZZLkyt/qM7cwWxUAABsgkJhEZZI+JxOZBADA&#10;jWHfpaWlGo1GoVDI5XJqjU6nq6ystGzg7e0tEomYKa57qEyqSZ5JCHFVrmS6HAAAxnAgkD777LPv&#10;v/8+ICDgk08+mTVrVnx8PCHk2LFjW7dudXFxobZJT08PCgpitMyus2SScKBMFKpkuhwAAGawPZDK&#10;y8u/+uqr/Px8sVhcV1cXHBw8a9YsiUSiVqsTExOjo6OZLtA2qEwSSmVMFwIAwBi2B5KXl9exY8fE&#10;YjEhRCgUGo1Gg8FACCkpKZk9e7ZOp+vXr59QKHzez318fKgPMTExsbGx9qm566qqOrJVTU0NzXUw&#10;g6/tIvxtGtrFLXq9nukS2sH2QBIIBAqFwmg0ZmVlHTx4cPHixW5ubkaj8datW+vWrdPpdI2NjZGR&#10;kSkpKW3+vLS01M4F24elL41n+Nouwt+moV0cUtWx/+VlEDdG2el0usePH0ul0nPnzjU2Nmq12vDw&#10;8F27dqlUqpycnPz8/EOHDjFdIwAAdAs3AmngwIFxcXFffPFFz5499+3b5+npmZ6e7unpSQhxc3Ob&#10;PHlyYWEh0zXa2N1t72MsOAA4FLYHUmVl5YEDByyL7u7ud+/era6uzsrKsqx88uSJk5MTE9XRyFW5&#10;slmtQiYBgONgeyAZjcaNGzdSjxzdv3+/oKBg8uTJLS0tycnJFRUVhBCtVnv69OkZM2YwXamNCaUy&#10;98WpyCQAcBxsH9QwbNiwNWvWREZGBgQEFBYWJiQkhIWFEUISExOVSuXIkSOLi4uXLl3K3YeQXoDK&#10;pLufv08y8cwsAPAf2wOJEBIVFRUVFdVqZXR0NG8eQnoBZBIAOA6237ID3LsDAAeBQOIAZBIAOAIO&#10;3LID8u9MMtRpmC4EAIAuCCTOEEplmOwOAHgMt+wAAIAVEEgAAMAKCCQOu7vtfaZLAACwGQQSVxnu&#10;aYRSGTIJAHgDgcRVQqlMFKJEJgEAbyCQOAyZBAB8gkDiNmQSAPAGAonzLJl0M2Ec07UAAHQdAokP&#10;qEwShSqRSQDAXZipgSeoTCKENKtVvV8NZLocAIBOQyDxh1AqwysqAIC7cMsOAABYAYEEAACsgEDi&#10;M31OJtMlAAB0FAKJzwx1Goy7AwCuQCDxmatyJcaCAwBXIJB4zpJJhnt42ywAsBoCif+oTKpJnolM&#10;AgA2QyA5BGQSALAfAslRIJMAgOUQSA6EyqT6zC1MFwIA0AZMHeRYMLcQALAWrpAAAIAVEEgAAMAK&#10;CCRHhzEOAMASCCSHps/JxLg7AGAJBJJDE4UqMRYcAFgCgeTo8HwSALAENwKptLT01KlTVVVV1is1&#10;Gs2pU6dKS0sZKoo/kEkAwAYcCKTPPvts6dKlp0+fXrBgQUZGBrUyOzt7zpw5J0+eTEhISEtLY7ZC&#10;HkAmAQDj2P5gbHl5+VdffZWfny8Wi+vq6oKDg2fNmvXyyy8nJydnZmYqFAqdThcWFhYRESGXy5ku&#10;lttclSuFA2U1yTMHrc0SSmVMlwMADoftgeTl5XXs2DGxWEwIEQqFRqPRYDDk5eWJxWKFQkEIkUgk&#10;EydOLCgoaDOQfHx8qA8xMTGxsbF2LJxGNTU1dO16yFhz2LyqxLeEid/QdYjno7FdTONr09AubtHr&#10;9UyX0A62B5JAIFAoFEajMSsr6+DBg4sXL3Zzc1OpVL6+vpZt+vbtW1ZW1ubP+drDROPloHwRmbWI&#10;rp23e3D+XubytWloF4e06oZnIQ70IRFCdDrd48ePpVLpuXPnGhsbjUajQPCfygUCgclkYrA8AADo&#10;Pm4E0sCBA+Pi4r744ouePXvu27fPxcXFaDRavjWZTM7ObL/UAwCAF2N7IFVWVh44cMCy6O7ufvfu&#10;XalUevXqVcvKhoaGgIAAJqoDAACbYXsgGY3GjRs3VlZWEkLu379fUFAwefLkMWPGEEJyc3MJIeXl&#10;5SqVavz48QwXylOGe5qbCeOa1SqmCwEA/mP7na5hw4atWbMmMjIyICCgsLAwISEhLCyMELJ58+YV&#10;K1YoFAq1Wr1p06YBAwYwXSk/CaUyV+VK7bblbks+6/1qINPlAACfsT2QCCFRUVFRUVGtVo4bN+7c&#10;uXOM1ONoRKFKQggyCQDoxvZbdsAGolDloLVZ2m3Lce8OAOiDQIIOEUplyCQAoBUCCToKmQQAtEIg&#10;QScgkwCAPhwY1ACsQmUSZl8FAJvDFRJ0GtIIAOiAQAIAAFZAIAEAACsgkKC76jO31GduYboKAOA8&#10;BBJ0lyhE2axWIZMAoJsQSNBdQqnMfXEqMgkAugmBBDaATAKA7kMggW0gkwCgmxBIYDPIJADoDgQS&#10;2BIyCQC6DIEENkZlEtNVAAD3IJDA9qj3zDJdBQBwDAIJAABYAYEEAACsgEAC2hnuafQ5mUxXAQBs&#10;h0ACe8B8dwDQLgQS0I56p58+JxOZBAAvgEACe0AmAUC7EEhgJ8gkAHgxBBLYDzIJAF4AgQR2hUwC&#10;gOdBIIG9WTLJcE/DdC0AwCLOTBcAjkgolQ3ZcYHpKgCAXXCFBAAArIBAAgAAVkAgASugPwkAEEjA&#10;Cnc/f9/4w26mqwAAJnFjUENFRUVVVZVEIvH396fW6HS6yspKywbe3t4ikYih6sAG3BenVm15rz5z&#10;C16kBOCwOBBIKSkpZ86cCQgIKCsr69Onz549e1xcXI4dO7Z161YXFxdqm/T09KCgIGbrhO4QSmXO&#10;s9c0H99s2KZxX4IXzgI4IrYH0rVr144cOZKfny8WiwkhM2bMyM7OnjlzplqtTkxMjI6OZrpAsJmX&#10;JB7ui1Pvfv7+3W3vI5MAHBDbA0ksFmdkZFBpRAgZMmRIbW0tIaSkpGT27Nk6na5fv35CofB5P/fx&#10;8aE+xMTExMbG2qFgO6ipqWG6BFrU1NSQQYPMEatajqQ8/GSB85w1TFdkM3w+ZXzE13bp9XqmS2gH&#10;2wPJw8PDw8OD+lxdXZ2Tk5OQkGA0Gm/durVu3TqdTtfY2BgZGZmSktLmz0tLS+1YrP3I5XKmS6CF&#10;XC4ncrlh0M76zC3ku1Q+XSfx+ZTxES/bVVVVxXQJ7eDMKDutVjt//vxFixYNHz5cq9WGh4fv2rVL&#10;pVLl5OTk5+cfOnSI6QLBZoRSmatypVAqw3x3AA6FxiukO3fu/PWvf/373//e3Nzs7Ozct2/fVatW&#10;jRo1qnfv3p3dVXFxcXx8/MKFC999911CiKenZ3p6OvWVm5vb5MmTCwsLo6KibNwAYI5QKhOFKIVS&#10;GdOFAID90BJIubm5f/jDH+rr63v16iWRSHr06EEIqa+vX7hw4dOnT0eMGLFr166BAwd2cG8qlWrZ&#10;smXr16+fMmUKtaa6uvrHH3+cOXMmtfjkyRMnJyc6GgIMQhoBOBobB9KjR49mzZp1//79Dz74YPLk&#10;yc8+G3Tnzp2//OUvQUFBb7311qZNm9rdoUajWbJkyZYtW4KCggwGAyFEIBC0tLQkJyePGjVKoVBo&#10;tdrTp093ZFcAAMBmNg6kuLi4Dz74IDg4+HkbeHh4bNiwYcOGDdu2bSsvLx82bNiLd3jw4MGmpqb3&#10;3nvPsmbu3LlJSUmJiYlKpXLkyJHFxcVLly7FQ0gAAFz3ktlsZroGuvj4+PBylF1VVRVfhwC9oF36&#10;nMx/nT0iW/uNHSuyGcc8ZdyFdjHFrqPsioqKqIeBVq1axf4R8cAqvV4d3/vVwJsJ45guBADoYtfn&#10;kJydnW/duqXRaC5fvnz79u2HDx9af+vp6WnPYoBbqHF3hJCbCePwcj8AXrJrII0cOVIikcyaNauh&#10;oYEawG0hEAhUKpU9iwHOQSYB8Ju9Z2o4duwYIWTWrFm7d+/G/NzQWdQzswSZBMBHzEwddPToUUaO&#10;C/yATALgJdoHNTx8+LC2trauro7uA4FDcVWuFIUqMcYBgE9ovELS6XTvvPMONTk3JTY2ds0a/kzh&#10;DMxyVa7s9ep4pqsAAJuhMZDGjx//yiuvfP/99yKRyGAw5OTkrF27tqmpaePGjfQdFBxK71cDmS4B&#10;AGyGrlt2arW6X79+Z86cGTp06IABAzw8PKKjo7/77rtvv/2WmgEIAADAGl2B9OTJE6lU2mrlsGHD&#10;nJycmpqaaDooAABwF12BNGjQoBs3bhiNRuuVFy5c6NGjh+X1rwC2dTNhnOGehukqAKCLbN+HVFRU&#10;RH2YMWPGyJEjFy1a9D//8z9Pnz7dvXt3dnb2jh07bH5EAIooVFmTPHPQ2iy8ugKAi2wcSEVFRXFx&#10;cZZFJyenjIyMjIwMarFHjx7Lly+/cuWKbQ8KQKGeT0ImAXCUjQPJz8+vuLjYtvsE6DhkEgB30XjL&#10;7nn8/PxsflAAC2QSAEfRe8vuWQKBALfsgG7IJAAuwi074CdkEgDnMDO5KoAdUJlkqNMgkAA4wcbP&#10;IW3cuPHRo0cd2bKioqK8vNy2RwdoxVW5EtMLAXCFjQNp3Lhxo0aN+uCDD3Q63fO2KS8vDw8Pj4qK&#10;GjZsmG2PDgAA3GXjW3ZhYWHXrl1bvnz5+PHjRSKRu7t7UFDQG2+8QQj54osvysrKampqnJycVq1a&#10;NW/ePNseGgAAOM32fUgCgSAtLa25uXn//v1Hjhw5ePDgV199RQjp06ePu7v73r17x44da/ODAnSE&#10;Piez16vj0aUEwE50DWro3bt3fHx8fHw8TfsH6BqMuwNgLdrfGAvAHqJQpatyZU3yTMzBCsBCCCRw&#10;LMgkANZCIIHDQSYBsBMCCRwRMgmAhWgMJL1e/+zK2tpa+o4I0HGWTGpWq5iuBQAIoS+QqqurZ8yY&#10;0WplXV1daGhoB6dyAKAblUn6nEymCwEAQmw+7NtgMEydOpX6fPfu3fDwcOtvm5ubCSG9evWy7UEB&#10;ukwUqhSFKpmuAgAIsfkVklAojI2N7dmzZ8+ePQkhPf+bq6vr7t27bXtEAADgB9s/GDtv3rx58+ZV&#10;V1cnJSXt27fP5vsHAABeoqsPafDgwTZMo4qKilOnTl26dMl6pUajOXXqVGlpqa2OAkAIwbg7AKbQ&#10;+D6kS5cuffjhh48fPzaZTJaVAoEgPz+/U/tJSUk5c+ZMQEBAWVlZnz599uzZ4+Likp2d/cknnwQG&#10;BhYWFkZERCxbtszW5YMjMtzT1CTPdFvyGV5aAWB/dAVSY2NjVFSUVCp1d3cXCP5zHfbSSy91aj/X&#10;rl07cuRIfn6+WCwmhMyYMSM7O/vtt99OTk7OzMxUKBQ6nS4sLCwiIkIul9u2CeCAhFLZoLVZyCQA&#10;RtAVSBqNRiQSdfZi6FlisTgjI4NKI0LIkCFDamtr8/LyxGKxQqEghEgkkokTJxYUFLQZSD4+PtSH&#10;mJiY2NjYbhbDEjU1NUyXQAsWtWth6u3UJU5zEgVe/jbZH4uaZlNoF7e0+Wwoq9AVSCaT6eWXX+7+&#10;fjw8PDw8PKjP1dXVOTk5CQkJ169f9/X1tWzTt2/fsrKyNn/O1x4mvl4OsqVdcrlh/V9rkmf2C1VS&#10;70G3xS7lNtkP26BdHFJVVcV0Ce2ga1DDkCFDNBqN0Wi01Q61Wu38+fMXLVo0fPhwo9FofRtQIBBY&#10;d1MBdB91706fk1mfuYXpWgAche2vkH766Sfqw+zZs0eNGvXqq6/OnTvXcpVDCBk9enRn91lcXBwf&#10;H79w4cJ3332XEOLi4mIddSaTqUePHt0uHOC/WPqTCCG2uk4CgBewcSAVFRUtWLDAsujk5HT9+vX/&#10;/d//tawRCAStRm+3S6VSLVu2bP369VOmTKHWSKXSq1evWjZoaGiYNm1a9woHaIMlk0QhSrzTD4Bu&#10;Ng4kPz+/y5cv23CHGo1myZIlW7ZsCQoKMhgMhBCBQDBmzBhCSG5ubnBwcHl5uUqlWrdunQ0PCmAh&#10;lMqG7LjAdBUADoGuQQ3V1dXR0dFtftWrV69Zs2Z18O3mBw8ebGpqeu+99yxr5s6dm5SUtHnz5hUr&#10;VigUCrVavWnTpgEDBtimbgAAYAhdgTR48ODp06fv3bt3xIgRb7/99j//+c/r16/X1taOGjWqqalp&#10;69atxcXF27Zta3c/H3300UcfffTs+nHjxp07d46GwgEAgBl0BZJOp9u7d++FCxeoR4ji4uIIIatX&#10;r25qakpLS6uurp4yZUpjY6PlASMArjDc06A/CYAOdA371mg0Q4YMaZU3y5cvP3PmDCFk8ODBrq6u&#10;Op2OpqMD0Ofu5+9jLDgAHWh8Y2xTU1OrNbW1tZbnh6gRCgCc4744tVmtQiYB2BxdgTRs2LB79+4l&#10;JSVRL+UjhBQXFyuVSmro9rFjx/R6vbu7O01HB6CPUCpzX5yKZ2YBbI6uPqTevXt/+eWX8fHxR44c&#10;cXJyop5jHTNmzKeffqrVaj/++OOlS5f27t2bpqMD0ArPzALQgcbXT0yYMKGkpKSysvJf//qXQCDw&#10;9PQcOHAgIcTNze3y5ct4kTlwGjIJwOZoDCTK0KFDn12JNAIeQCYB2BYtc9lRs9VZJrVrpQtz2QGw&#10;kyWThANlolAl0+UAcBstc9nl5eU1NDRYT2pn0YW57ADYjMokPJkE0H10zWUnEolsO6kdAGshjQBs&#10;gsbnkCiPHj2qq6sjhNy/f5/uYwEAAHfROKjBZDJNmzbt5s2bhJCCgoIlS5Y0NzdnZ2fTd0QAAOAu&#10;Gq+Q/P39BQLByZMnqbfnffTRRzdu3Hj77bfpOyIAG9RnbsEzswBdQFcgVVRUODs7nzhxwvJqen9/&#10;/7y8vJKSksePH9N0UAA2EIUoMY8DQBfQFUh6vV4qlbZaOWDAACcnp0ePHtF0UAA2oMbdIZMAOouu&#10;QOrXr9+9e/dardRoNEajsV+/fjQdFIAlkEkAXUDj5KqPHj2KiYmhhti1tLRcunQpPDx87NixTk5O&#10;NB0UgD2oTMK84AAdR+OghjNnzly/fj0oKOjJkyfh4eFRUVGjRo3av38/fUcEYBVqXvBmtcr4w26m&#10;awHgABqHfbu5uf3000+1tbUPHjwQCAT9+/cfMGAAfYcDYCEqk6q2vFefuQXz3QG8mI2vkIqKimbM&#10;mFFUVGR5DZKnp6ePj8+wYcOQRuCYhFKZ8+w1woGYzQGgHba/QtLpdHPmzCGEDBgwYPz48cuWLZPJ&#10;8K8iOLSXJB4i//FMVwHAdrafy+7cuXMGg+H27dsZGRkFBQXh4eGEEJlMFhsb+5vf/AbXSQAA0CZa&#10;+pCEQqFcLt+4cSMhxGAw1NbW7t+/f9++fRs2bOjTpw9m+wYAgGfRPrnqgwcP1Gr1+fPnHzx4QAjB&#10;Q0gAhnsafU4m01UAsA4tV0gGg6G6unrNmjVlZWVNTU29evUaMmTIwYMHBw0ahHfFAhBCmtWqZrXK&#10;fUkq04UAsIjtX9C3YsWK2tpaQsgrr7yyatWqKVOmoN8IwJpQKnNVrtSfzby77X1kEoCF7a+Qamtr&#10;//jHP06dOlUsFtt85wD8IJTKRCFKZBKANRv3Ifn5+YWEhGzdunXcuHFjxoyJjY2trKw0Go22PQoA&#10;D1CZJJTK7m57n+laAFjB9oMaMjIyfvzxxwsXLqxdu1ar1U6dOnXEiBFhYWE7duyg5rUDAAoyCcAa&#10;XaPsxGLxtGnTfvjhh9LS0lOnTgUFBR0+fDgoKMjf35+mIwJwETIJwIL2Yd96vb65ufnatWu/HE9A&#10;+xEBuMWSSc1qFdO1ADCJlmHfWq32/PnzGRkZd+/ebWpqcnZ2lslkiYmJo0ePlkgkXd5tfn7+hAkT&#10;qM86na6ystLylbe3t0gk6m7dAAyhxt0xXQUAw2w/7Hvu3LnUKIZXXnklISFh+vTpHh4e3d/z9u3b&#10;Dx06lJ+fTy0eO3Zs69atLi4u1GJ6enpQUFD3jwIAAEyx/RXSzJkzFy5caMMJVRsbGzdt2nTy5Mk+&#10;ffpYVqrV6sTExOjoaFsdBQAAmGX7Yd9/+tOfbDu9d2pqqkQi2bBhg/XKkpISLy8vnU5nMBhseCwA&#10;lmhWq87eaLAsnr3RYL0IwEs0vqDPVpKSkgQCQW5urmWN0Wi8devWunXrdDpdY2NjZGRkSkpKm7/1&#10;8fGhPsTExMTGxtqjXPrV1NQwXQIt+Nou0qWmGc99/8qPSw/PP/DrV3qdv/0o6ts7hyI9qpz+RUd5&#10;XcbXU8bXdun1eqZLaAcHAunZgXlarTY8PPzjjz/29PTUarVKpfLQoUNRUVHP/ra0tNQuNdqbXC5n&#10;ugRa8LVdpAtN+/26erF43IH5e986vPaHOzmL/EK8+tNSWffw9ZTxsl1VVVVMl9AOTg7C9vT0TE9P&#10;9/T0JIS4ublNnjy5sLCQ6aIAbMxVuVL3+pvBeyL2zBnOzjQCsC1OBlJ1dXVWVpZl8cmTJ05OTgzW&#10;A0CHszcaRpePF4XMDv7qLXQggSPgZCC1tLQkJydXVFQQQrRa7enTp2fMmMF0UQC2dPZGQ+j2opxF&#10;fgHvJYpClYM3v4FMAt7jQB/Ss3x8fBITE5VK5ciRI4uLi5cuXYqHkIBn5P17WfqNqGdmB29+w7A2&#10;Syi15RBWAFbhTCAFBwdbnoolhERHR+MhJOAxuaSnXNLTskhlUn3mFryrAniMM4EE4OAwtxDwHif7&#10;kAAAgH8QSAAAwAoIJACuMtzTMF0CgC0hkAA4SZ+TWZM8E5kEfIJAAuAkUahSFKpEJgGfIJAAuMpV&#10;uRKZBHyCQALgMGQS8AkCCYDbkEnAGwgkAM5DJgE/IJAA+MCSSUwXAtB1mDoIgCdclStFIUqmqwDo&#10;OlwhAfAH5gIHTkMgAQAAKyCQAACAFRBIALx1M2Ecxt0BhyCQAHjLVbmyJnlms1rFdCEAHYJAAuAt&#10;UajSVblSu205Mgk4AYEEwGfIJOAQBBIAzyGTgCsQSAD8JwpVDlqbhUwClkMgATgEoVSGTAKWQyAB&#10;OAoqk5iuAuC5MJcdgAMRSmWYXghYC1dIAADACggkAABgBQQSgOPS52TWZ25hugqAXyCQABxXr1fH&#10;I5OAPRBIAI6LGneHTAKWQCABODQqk5rVKmQSMA6BBODohFKZ++JUZBIwDoEEAMgkYAUuBVJ+fr71&#10;okajOXXqVGlpKVP1APAJMgkYx5lA2r59++rVqy2L2dnZc+bMOXnyZEJCQlpaGoOFAfAGlUlMVwGO&#10;iwNTBzU2Nm7atOnkyZN9+vSh1hiNxuTk5MzMTIVCodPpwsLCIiIi5HI5o2UC8IFQKnNVrmS6CnBQ&#10;HLhCSk1NlUgkGzZssKzJy8sTi8UKhYIQIpFIJk6cWFBQwFyBAABgAxy4QkpKShIIBLm5uZY1jY2N&#10;vr6+lsW+ffuWlZW1+VsfHx/qQ0xMTGxsLK112k1NTQ3TJdCCr+0i/G0a2sUter2e6RLawYFAEgha&#10;X8YZjUbrlQKBwGQytflbvg554Ov9Sb62i3C5afqcTFGo8nnfcrddL8bLdlVVVTFdQjs4cMvuWS4u&#10;Lkaj0bJoMpmcnTmQrACcY7inqc/cgnF3YB+cDCSpVHr16lXLYkNDQ0BAAIP1APAV5hYCe+JkII0Z&#10;M4YQQvUqlZeXq1Sq8ePHM10UAD8hk8BuOHmnSyAQbN68ecWKFQqFQq1Wb9q0acCAAUwXBcBbVCbV&#10;JM8khGBQONCHM4EUHBxsPVPDuHHjzp07x2A9AA4FmQTEvXhDAAAUj0lEQVR2wMlbdgBgf7h3B3RD&#10;IAFAR1kyyXBPw3QtwEOcuWUHAGwglMqG7LjAdBXAT7hCAgAAVkAgAQAAKyCQAKBb0J8EtoJAAoBu&#10;ufv5+xh3BzaBQAKAbsF7ZsFWEEgA0C149znYCgIJALoLmQQ2gUACABtoM5PO3mg4e6OBwaqAWxBI&#10;AGAbVCZ9/7cTd7e9Twg5e6MhdHsR00UBl2CmBgCwGaFUNnvr3iMr5vd6sGbm/bCcRX4hXv2ZLgo4&#10;A1dIAGBLQqnMbXHqzPthe+YMRxpBpyCQAMCWzt5omJJVt2fO8LU/3EQHEnQKAgkAbIbqN8pZ5Dd/&#10;jEdOgv+7h68hk6DjEEgAYDPy/r0s/UZySc+cBH+mKwIuQSABgM3IJT2t+42oxWa1ihp3B/BiCCQA&#10;oJdwoEwolSGToF0IJACgl1AqE4UokUnQLgQSANDOkkk3E8YxXQuwFwIJAOyByiRRqBKZBM+DQAIA&#10;O0EmwYshkADAfpBJ8AKYyw4A7EoolbkqVwoHypguBFgHV0gAwABRqJLpEoB1EEgAAMAKCCQAAGAF&#10;BBIAMA/PzAJBIAEAG1DPzBruaZguBJiEQAIA5rkqV4pClTXJM5FJjgyBBACsgEwCrj6HpNPpKisr&#10;LYve3t4ikYjBegCg+1yVKwkhNckzB63NEkrxoJLD4WogHTt2bOvWrS4uLtRienp6UFAQsyUBQPch&#10;kxwZVwNJrVYnJiZGR0czXQgA2BgyyWFxtQ+ppKTEy8tLp9MZDAamawEAG6P6kwx16ExyLJy8QjIa&#10;jbdu3Vq3bp1Op2tsbIyMjExJSWlzSx8fH+pDTExMbGysHWukUU1NDdMl0IKv7SL8bRq97Rr7zgNC&#10;SFUVjYd4Dr6eL71ez3QJ7eBkIGm12vDw8I8//tjT01Or1SqVykOHDkVFRT27ZWlpqf3LswO5XM50&#10;CbTga7sIf5uGdnFIFRPp3imcvGXn6emZnp7u6elJCHFzc5s8eXJhYSHTRQEAQLdwMpCqq6uzsrIs&#10;i0+ePHFycmKwHgCgW7NaheeTeI+TgdTS0pKcnFxRUUEI0Wq1p0+fnjFjBtNFAQCNHqn/WZM8s7y0&#10;3LLm7I2GszcaGCwJbI6TgeTj45OYmKhUKufNmzd16tQFCxbgISQAfqPG3TmnxlCZdPZGQ+j2IqaL&#10;Ahvj5KAGQkh0dDQeQgJwKNR7ZutTY76c8ZeFpx/mLPIL8erPdFFgS1wNJABwQKJQZVXDI6//W/DD&#10;sq+RRvzDyVt2AOCYzt5oeP2c7EH4YsX/LbDuTwJ+wBUSAHAD1W+Us8gvxCtM79W/PjWm/P0Dw3yG&#10;MV0X2AwCCQC4Qd6/l6XfSBSqJIQ0/+Nz4pPKdF1gMwgkAOAGuaSnXNLTsigKVVKxBLyBPiQAAGAF&#10;BBIAALACAgkAeAJzC3EdAgkA+MBwT1OTPLNZrWK6EOg6BBIA8IFQKhu0Nku7bTkyibsQSADAE8gk&#10;rkMgAQB/IJM4DYEEALyCTOIuBBIA8I0lk/Q5mUzXAp2AQAIAHqIyqT5zC8aCcwimDgIAfhJKZUN2&#10;XGC6CugEXCEBAM+1etk53n3OWggkAOA5ef9e7x6+RoUQ3n3OZrhlBwA8J5f0zEnwD91xKdHPGe8+&#10;ZzNcIQEA/8klPZOnDOl58A8/Dfsn0oi1EEgAwH9nbzS8e/ia2+LUR2pVfeYWpsuBtuGWHQDwnNW7&#10;z/sbvHZeWPfecEJclSuZrgtawxUSAPCc9bvPhVLZuP/d2YzrJFZCIAEAz8klPa37jYRSmfviVGQS&#10;CyGQAMDhUJmkz8lEJrEKAgkAHBE1t5A+JxPz3bEHAgkAHBSVSc7SQUwXAr/AKDsAcFxCqUwolTFd&#10;BfwCV0gAAJjvjhUQSAAA/zXf3fnbjzDfHSNwyw4A4Jf57tI/Tes3+GlU+XjMd8cIXCFxz/79+5ku&#10;gRZ8bRfhb9N41i65pOfUN6fpzx45IjjAyzRi//nicCBpNJpTp06VlpYyXYi9HThwgOkSaMHXdhH+&#10;No1n7Tp7o2FKVt3TZV8P1PzEy+eT2H++uBpI2dnZc+bMOXnyZEJCQlpaGtPlAAC3Wea7mzx+ZJL6&#10;0c/f7rPOJIxxsA9O9iEZjcbk5OTMzEyFQqHT6cLCwiIiIuRyOdN1AQBXWc93d++JICj97wX/7ze/&#10;IsRVudKSVUzXyH+cDKS8vDyxWKxQKAghEolk4sSJBQUFzwbS2LFjfXx8GKiPfmgX5/C1aXxt12sT&#10;wqU9TH8i+/5v3z/2+n446J+fxX9XxnRR3TV27FimS2gHJwOpsbHR19fXsti3b9+ysjb+WWF/Dx4A&#10;sNk//lm8N6tuz5zh87dkM12LQ+BkH5LRaBQI/lO5QCAwmUwM1gMA/EONcdgzZ/jaH26iA8k+OBlI&#10;Li4uRqPRsmgymZydOXmpBwDsZOk3mj/GIyfB3/LMLNCKk4EklUqvXr1qWWxoaAgICGCwHgDgGesx&#10;DtQzs0xX5BA4GUhjxowhhOTm5hJCysvLVSrV+PHjmS4KAPij1Tv9Wi0CTV4ym81M19AVFy5cWLFi&#10;hUKhUKvVKSkpb7zxBtMVAQBAt3A1kAAAgGc4ecsOAAD4B4EEAACswPnR0hqNprS0VCaTPe+J8YqK&#10;iqqqKolE4u//yzgZnU5XWVlp2cDb21skEtmj1q7qQhvZrN3mUPLz8ydMmEB95t8po1i3kbXabcuz&#10;G3DufFnr4LljJ86fLDOX/e1vfwsMDFy1alVoaGhqauqzG6xbty40NHTVqlVvvvlmVFRUS0uL2Wz+&#10;8ssvR4wY4fdv+fn5di+8E7rWRtZqtzmUzz//PCgoyLLIs1NGadVGdmq3LW1uwK3zZa2D546deHCy&#10;OBxIT58+9fPzKy8vN5vN9fX1r7/++s2bN603KCkpee211xoaGqjF6dOnHz161Gw2L1++/Ouvv7Z7&#10;vV3R5TayU7vNMZvNDQ0NH3/8sZ+fn/V/rPl0yszPaSMLtduW523AofNlrSPnjrX4cbI43IfU5hSr&#10;1huIxeKMjAyxWEwtDhkypLa2lhBSUlLi5eWl0+kMBoP9y+6ULreRndptDiEkNTVVIpFs2LDBeiWf&#10;Thl5ThtZqN22PG8DDp0vax05d6zFj5PF4T6kdqdY9fDw8PDwoD5XV1fn5OQkJCQYjcZbt26tW7dO&#10;p9M1NjZGRkampKTYte7O6Fob7VpiZ3RkVtykpCSBQEA99Uzh2SkjbbWRndptS5sbcOt8WevgrM3s&#10;xI+TxeErpI5PsarVaufPn79o0aLhw4drtdrw8PBdu3apVKqcnJz8/PxDhw7Zq+RO61ob7VVdp3Wk&#10;OdYbUPh3yp5tIzu125Y2N+DW+bLG6Vmb+XGyuPEvhkVKSoq/v7+/v/+ECRM6OMVqcXHx22+/HRcX&#10;R106eHp6pqene3p6EkLc3NwmT55cWFhot/o7ovttZJUuNKcVXp4y1upUW9rcgP3n63k4fe74cbI4&#10;8+emREdHh4WFEUKcnZ3NZnOrKVanTZvWanuVSrVs2bL169dPmTKFWlNdXf3jjz/OnDmTWnzy5ImT&#10;k5Ndau+o7reRVTrbnGfx75SxWafa8uw0x9OmTWP/+XqeNpvDYD2d0m7x3DhZjA6p6Baj0RgUFHT2&#10;7Fmz2VxWVvarX/2qrq6O+ury5cu1tbW3bt3y8/M7c+bMk397+vTp9evXR4wYQQ01uXv3bmBgIJvH&#10;pD6vjVQDzWZzm21kuOjna/eUWbY8e/asZQQaz06ZhXUb2and89XmBtw6X9Ze0F72a/cfPE6cLA4H&#10;ktlsPn/+fGBgYFxcXEBAwPfff29ZP3/+/KNHj37yySfe/23t2rVms/nrr7/28/OLi4vz8/P76quv&#10;mCu/Q9psI9VAs9n8vDay1otPmWWx1X+s+XTKLNgfSOYOnK82N+DW+bL2vPZyQrv/4LH/ZPFhctXm&#10;5uaePXt2qqPYZDK1tLR09lcM6kIb2QynjFvabcuzG3DufFnj9Lnj9MniQyABAAAPcPJ/AQAAgH8Q&#10;SAAAwAoIJAAAYAUEEgAAsAICCQAAWAGBBAAArIBAAgAAVkAgAQAAK3BsclVwQAUFBXfv3qU+Ozk5&#10;OTs7KxQK67dsHDt2zM/PTy6Xd23/33zzzejRowcPHtz9Uu3JaDR2YR7MM2fOPHjwICIiooN/tE8/&#10;/XTu3LnUbNAAdMNMDcB28fHxKpWqT58+hJCnT58+fvz4yZMngYGBaWlpIpGIEOLv77969WrLjMWd&#10;NXLkyJSUlIiICFsWTbPjx48XFBR8+umnnfqVTqebPn36sWPH3NzcOvhHO378+NGjRw8cONCNYgE6&#10;CrfsgAMCAwPPnz9//vz5n376qbi4+PPPP79y5cqyZcuob8+cOcOtOOm+3NzcR48edfZXqampERER&#10;bm5upMN/tIiICJ1O991333WlSoBOwi074J7w8PAVK1asW7fu0qVL/v7+V69e9fLysrzKXaVS3blz&#10;x9nZ2dfX18fHh1pZUFDg6+tbX19/9epVFxeXkJCQvn37PrvnO3fuFBUVNTc3C4VCf39/mUxm+aq5&#10;uTkvL+/hw4cikWjSpEmW22WW9X379p08ebJlPXVEvV5fVFTUo0eP4OBgkUhUWlp69erVHj16TJo0&#10;qXfv3h3Zw8OHD4uKigQCgaUetVp97969p0+f5ubmBgUFOTk5tdnkZ5uWlZV14sQJatH6j/a8A1Hm&#10;zJmTkZExffr0LpwpgE7BLTtgu/j4eEJIRkaG9Uqj0Thy5Mjf/va3q1atsr77tHDhwuLi4rFjxz56&#10;9CgvL+/DDz/83e9+Rwjx9/cPCAgoKSkJDAy8fv16fX39gQMHhg4dSqxu2WVnZ3/00Uf+/v6urq7X&#10;rl2rqanJyMiYMGECIaSoqCghIUEkEvn6+hYWFkokkkOHDvXt2/fatWsLFizo06ePr69vcXGxUCjc&#10;v38/dQni7+8fFBSkUqkCAgKon8TFxW3fvn3kyJEFBQUKheL48eOEkBfvISQk5MyZM+PGjSsrK7t/&#10;//6ePXtGjx69Y8eOgwcPmkym1157LT09fcmSJW02uZWMjIxvvvnmhx9+oBat/2jPOxC15Z07d0JC&#10;QjIzM19//XWaTjHAL5h9+wVAu37/+9///ve/f3b96NGjV65caTab/fz8qDe+XL582dvbu6qqitpg&#10;586do0ePNhqN1DZBQUH19fVms9loNMbExMyePZva7LXXXvvrX//69OlTPz+/v/zlL9RKo9H41ltv&#10;LV68mFoMDQ1NSEigdlVfXz9+/Pi0tDSz2Txp0qT33nuPWt/S0jJ79uyYmBjqJ35+fiEhIdQRf/75&#10;Z29v77feequ5udlsNp85c8bb2/vSpUvt7iE0NJTaQ0tLy9SpU5cuXUp9tXz5cqq2FzS5lfnz569a&#10;tcqyaPmjvfhAlICAgJ07d7ZzngC6DX1IwFVOTk4mk8l6Tb9+/Qgh+/btq6ioIITEx8f/+OOPlle8&#10;zJ49WyKREEIEAkFsbGxRUdH9+/et93b8+PGYmBhq0Ww2i8Vig8FACCkqKrp9+/bChQupXUkkkoyM&#10;jIiIiIsXL2o0mkWLFlHrXVxcfvvb3168ePHhw4fUToKDg6kjjhw5khCiVCp79epFCPn1r39NCNHr&#10;9e3uISQkhNqDi4vLq6+++vjx41Z/hBc32dqlS5cUCsXz/pgvPlBAQEBpaenzfgtgK+hDAq5qamoS&#10;CoXWa4YOHbp69eqtW7d+/fXXAwYMmDRpUlxcnOW/wt7e3pYtxWIxIeTatWvUHTlKr1699u3bV15e&#10;rlartVqtUCikkkOr1RJCRowYYdmSCpiff/6ZEBIdHW1ZTwXkzz//HBgYSAh57bXXrMt7+eWXqQ/O&#10;zr/8e0ft+QV7sD5omzHz4iZba2lpcXd3f3Y95cUHcnFxaWlped5vAWwFgQScVFpa+uTJk6CgoFbr&#10;582bFx0dnZubq1KpTp8+ffz48e+++866i57y9OlTQoiLi4tljV6vj4iIGDBgwDvvvPPOO++MGTPm&#10;j3/844MHDywbGI3GVjuhRh9s27atVS62yqEX6P4eSIeb/OwFZceZTCbG3yUKjgD/kAEnbd68uV+/&#10;fpMmTbJeeeXKldWrVwuFwvDw8KSkpKysrJaWluLiYurbwsJCy5aVlZU9evSw9NsTQvLy8u7fv79r&#10;1664uLjQ0NC+ffvW1NRQX1GXVgUFBZaNV61alZCQ4OXlRQhpamoK/DcnJ6cTJ060SpcX6P4eXtxk&#10;a2KxuKSkpIO7bUWn01HPgQHQCoEEHHDv3r0T/7Zv375Zs2bl5eVt2LDBMnKa0rt372+++SY9PZ26&#10;FKCenvH19aW+PXz4MBUqV65c2b59+7x586z/r5/qjDl//jwhxGQybdu2raioSKfTEUKGDh0aFBS0&#10;efPm6upqQkh+fv6JEyfeeOMNHx+fwMDATZs2Uf0rlZWViYmJt2/fpjqKOqLLexAIBFVVVQUFBa+/&#10;/voLmmxtzJgx1B3CzjKZTMXFxWPGjOnCbwE6BbfsgANKSkqWL19Ofe7Tp09gYODhw4f9/PxabTZs&#10;2LD169d/8sknO3fufOmll15++eU///nP1NhuQsiMGTP+8Ic/6HQ6s9k8Z86cFStWWP82ODg4MjLy&#10;ww8/TE5ONhqN06dP//DDD1NTUx8/fuzi4vLZZ5+tXr16ypQpVPfP0qVLqadK09LSVq9e/eabbzo7&#10;Oz99+nTixImbNm3qVNO6toeIiIiTJ0/+7ne/27179wuabC0sLCwpKakLN99++ukno9EYHBzcqV8B&#10;dAGeQwK+MZlMt2/fJoRY96NQj91ERkZqNBpPT8/n3RMzGAzXr18fMWJEm9PEGQyGyspKhULR6luD&#10;wVBRUaFQKDp+q+3ZPXd2DyaTyWg0Utu32eRWjEbjhAkT/vSnP4WHh3eqtvXr19+7dy8tLa1TvwLo&#10;AgQSOIRuznfHD7t3787Ly9u3b1/Hf/Lw4cOgoKCjR48OGzaMvsIAKOhDAnAU7777bl1d3aVLlzr+&#10;k71790ZGRiKNwD5whQQOoaioaNCgQQMHDmS6EIbV1tbW1dV1fBKgU6dOTZgwwXp8PAB9EEgAAMAK&#10;/x/eqwyHZWKAOQAAAABJRU5ErkJgglBLAQItABQABgAIAAAAIQCxgme2CgEAABMCAAATAAAAAAAA&#10;AAAAAAAAAAAAAABbQ29udGVudF9UeXBlc10ueG1sUEsBAi0AFAAGAAgAAAAhADj9If/WAAAAlAEA&#10;AAsAAAAAAAAAAAAAAAAAOwEAAF9yZWxzLy5yZWxzUEsBAi0AFAAGAAgAAAAhACatYhbRAwAA2wgA&#10;AA4AAAAAAAAAAAAAAAAAOgIAAGRycy9lMm9Eb2MueG1sUEsBAi0AFAAGAAgAAAAhAKomDr68AAAA&#10;IQEAABkAAAAAAAAAAAAAAAAANwYAAGRycy9fcmVscy9lMm9Eb2MueG1sLnJlbHNQSwECLQAUAAYA&#10;CAAAACEAnfwWEuAAAAAKAQAADwAAAAAAAAAAAAAAAAAqBwAAZHJzL2Rvd25yZXYueG1sUEsBAi0A&#10;CgAAAAAAAAAhANOtzExaNQAAWjUAABQAAAAAAAAAAAAAAAAANwgAAGRycy9tZWRpYS9pbWFnZTEu&#10;cG5nUEsFBgAAAAAGAAYAfAEAAMM9AAAAAA==&#10;">
                 <v:shape id="Picture 7" o:spid="_x0000_s1033" type="#_x0000_t75" style="position:absolute;top:6;width:41910;height:31432;visibility:visible;mso-wrap-style:square" o:gfxdata="UEsDBBQABgAIAAAAIQDb4fbL7gAAAIUBAAATAAAAW0NvbnRlbnRfVHlwZXNdLnhtbHyQz07DMAyH&#10;70i8Q+QralM4IITa7kDhCAiNB7ASt43WOlEcyvb2pNu4IODoPz9/n1xv9vOkForiPDdwXVagiI23&#10;jocG3rdPxR0oScgWJ8/UwIEENu3lRb09BBKV0ywNjCmFe63FjDSjlD4Q50nv44wpl3HQAc0OB9I3&#10;VXWrjedEnIq03oC27qjHjympx31un0wiTQLq4bS4shrAECZnMGVTvbD9QSnOhDInjzsyuiBXWQP0&#10;r4R18jfgnHvJr4nOknrFmJ5xzhraRtHWf3Kkpfz/yGo5S+H73hkquyhdjr3R8m2lj09svwAAAP//&#10;AwBQSwMEFAAGAAgAAAAhAFr0LFu/AAAAFQEAAAsAAABfcmVscy8ucmVsc2zPwWrDMAwG4Ptg72B0&#10;X5TuUMaI01uh19I+gLGVxCy2jGSy9e1nemrHjpL4P0nD4SetZiPRyNnCruvBUPYcYp4tXC/Htw8w&#10;Wl0ObuVMFm6kcBhfX4Yzra62kC6xqGlKVgtLreUTUf1CyWnHhXKbTCzJ1VbKjMX5LzcTvvf9HuXR&#10;gPHJNKdgQU5hB+ZyK23zHztFL6w81c5zQp6m6P9TMfB3PtPWFCczVQtB9N4U2rp2HOA44NMz4y8A&#10;AAD//wMAUEsDBBQABgAIAAAAIQDU0YG0wwAAANoAAAAPAAAAZHJzL2Rvd25yZXYueG1sRI/NasMw&#10;EITvhbyD2EAuJZGTQh2cKCFNKfQW6viS22Ktf4i1ciXVdt++KhR6HGbmG2Z/nEwnBnK+taxgvUpA&#10;EJdWt1wrKK5vyy0IH5A1dpZJwTd5OB5mD3vMtB35g4Y81CJC2GeooAmhz6T0ZUMG/cr2xNGrrDMY&#10;onS11A7HCDed3CTJszTYclxosKdzQ+U9/zIKbuEJP01+SYvq1bX4oi+P0ldKLebTaQci0BT+w3/t&#10;d60ghd8r8QbIww8AAAD//wMAUEsBAi0AFAAGAAgAAAAhANvh9svuAAAAhQEAABMAAAAAAAAAAAAA&#10;AAAAAAAAAFtDb250ZW50X1R5cGVzXS54bWxQSwECLQAUAAYACAAAACEAWvQsW78AAAAVAQAACwAA&#10;AAAAAAAAAAAAAAAfAQAAX3JlbHMvLnJlbHNQSwECLQAUAAYACAAAACEA1NGBtMMAAADaAAAADwAA&#10;AAAAAAAAAAAAAAAHAgAAZHJzL2Rvd25yZXYueG1sUEsFBgAAAAADAAMAtwAAAPcCAAAAAA==&#10;">
                   <v:imagedata r:id="rId11" o:title=""/>
                 </v:shape>
@@ -2119,14 +2255,27 @@
                         <w:r>
                           <w:t xml:space="preserve">Figure </w:t>
                         </w:r>
-                        <w:fldSimple w:instr=" SEQ Figure \* ARABIC ">
-                          <w:r>
-                            <w:rPr>
-                              <w:noProof/>
-                            </w:rPr>
-                            <w:t>3</w:t>
-                          </w:r>
-                        </w:fldSimple>
+                        <w:r>
+                          <w:fldChar w:fldCharType="begin"/>
+                        </w:r>
+                        <w:r>
+                          <w:instrText xml:space="preserve"> SEQ Figure \* ARABIC </w:instrText>
+                        </w:r>
+                        <w:r>
+                          <w:fldChar w:fldCharType="separate"/>
+                        </w:r>
+                        <w:r>
+                          <w:rPr>
+                            <w:noProof/>
+                          </w:rPr>
+                          <w:t>3</w:t>
+                        </w:r>
+                        <w:r>
+                          <w:rPr>
+                            <w:noProof/>
+                          </w:rPr>
+                          <w:fldChar w:fldCharType="end"/>
+                        </w:r>
                         <w:bookmarkEnd w:id="7"/>
                         <w:r>
                           <w:t>: Weight vs. Deflection of the beam to find spring constant K</w:t>
@@ -2187,8 +2336,59 @@
           <w:numId w:val="1"/>
         </w:numPr>
       </w:pPr>
-      <w:bookmarkStart w:id="8" w:name="_GoBack"/>
-      <w:bookmarkEnd w:id="8"/>
+      <w:r>
+        <w:t xml:space="preserve">The damping ratio of the system was found to be ####. The damped natural frequency was found to be ####, and the undamped natural frequency (of the first mode of vibration) was found to </w:t>
+      </w:r>
+      <w:commentRangeStart w:id="8"/>
+      <w:r>
+        <w:t>be</w:t>
+      </w:r>
+      <w:commentRangeEnd w:id="8"/>
+      <w:r>
+        <w:rPr>
+          <w:rStyle w:val="CommentReference"/>
+        </w:rPr>
+        <w:commentReference w:id="8"/>
+      </w:r>
+      <w:r>
+        <w:t xml:space="preserve"> #####.</w:t>
+      </w:r>
+    </w:p>
+    <w:p>
+      <w:pPr>
+        <w:pStyle w:val="ListParagraph"/>
+      </w:pPr>
+    </w:p>
+    <w:p>
+      <w:pPr>
+        <w:pStyle w:val="ListParagraph"/>
+        <w:numPr>
+          <w:ilvl w:val="0"/>
+          <w:numId w:val="1"/>
+        </w:numPr>
+      </w:pPr>
+      <w:r>
+        <w:t>The effective mass of the system was found to be ######</w:t>
+      </w:r>
+    </w:p>
+    <w:p>
+      <w:pPr>
+        <w:pStyle w:val="ListParagraph"/>
+      </w:pPr>
+    </w:p>
+    <w:p>
+      <w:pPr>
+        <w:pStyle w:val="ListParagraph"/>
+        <w:numPr>
+          <w:ilvl w:val="0"/>
+          <w:numId w:val="1"/>
+        </w:numPr>
+      </w:pPr>
+      <w:r>
+        <w:t>Insert Bode Plot here.</w:t>
+      </w:r>
+      <w:bookmarkStart w:id="9" w:name="_GoBack"/>
+      <w:bookmarkEnd w:id="9"/>
     </w:p>
     <w:sectPr>
       <w:pgSz w:w="12240" w:h="15840"/>
@@ -2198,6 +2398,39 @@
     </w:sectPr>
   </w:body>
 </w:document>
+</file>
+
+<file path=word/comments.xml><?xml version="1.0" encoding="utf-8"?>
+<w:comments xmlns:wpc="http://schemas.microsoft.com/office/word/2010/wordprocessingCanvas" xmlns:cx="http://schemas.microsoft.com/office/drawing/2014/chartex" xmlns:cx1="http://schemas.microsoft.com/office/drawing/2015/9/8/chartex" xmlns:cx2="http://schemas.microsoft.com/office/drawing/2015/10/21/chartex" xmlns:cx3="http://schemas.microsoft.com/office/drawing/2016/5/9/chartex" xmlns:cx4="http://schemas.microsoft.com/office/drawing/2016/5/10/chartex" xmlns:cx5="http://schemas.microsoft.com/office/drawing/2016/5/11/chartex" xmlns:cx6="http://schemas.microsoft.com/office/drawing/2016/5/12/chartex" xmlns:cx7="http://schemas.microsoft.com/office/drawing/2016/5/13/chartex" xmlns:cx8="http://schemas.microsoft.com/office/drawing/2016/5/14/chartex" xmlns:mc="http://schemas.openxmlformats.org/markup-compatibility/2006" xmlns:aink="http://schemas.microsoft.com/office/drawing/2016/ink" xmlns:am3d="http://schemas.microsoft.com/office/drawing/2017/model3d" xmlns:o="urn:schemas-microsoft-com:office:office" xmlns:r="http://schemas.openxmlformats.org/officeDocument/2006/relationships" xmlns:m="http://schemas.openxmlformats.org/officeDocument/2006/math" xmlns:v="urn:schemas-microsoft-com:vml" xmlns:wp14="http://schemas.microsoft.com/office/word/2010/wordprocessingDrawing" xmlns:wp="http://schemas.openxmlformats.org/drawingml/2006/wordprocessingDrawing" xmlns:w10="urn:schemas-microsoft-com:office:word" xmlns:w="http://schemas.openxmlformats.org/wordprocessingml/2006/main" xmlns:w14="http://schemas.microsoft.com/office/word/2010/wordml" xmlns:w15="http://schemas.microsoft.com/office/word/2012/wordml" xmlns:w16cid="http://schemas.microsoft.com/office/word/2016/wordml/cid" xmlns:w16se="http://schemas.microsoft.com/office/word/2015/wordml/symex" xmlns:wpg="http://schemas.microsoft.com/office/word/2010/wordprocessingGroup" xmlns:wpi="http://schemas.microsoft.com/office/word/2010/wordprocessingInk" xmlns:wne="http://schemas.microsoft.com/office/word/2006/wordml" xmlns:wps="http://schemas.microsoft.com/office/word/2010/wordprocessingShape" mc:Ignorable="w14 w15 w16se w16cid wp14">
+  <w:comment w:id="8" w:author="Simon Popecki" w:date="2017-10-31T16:31:00Z" w:initials="SP">
+    <w:p>
+      <w:pPr>
+        <w:pStyle w:val="CommentText"/>
+      </w:pPr>
+      <w:r>
+        <w:rPr>
+          <w:rStyle w:val="CommentReference"/>
+        </w:rPr>
+        <w:annotationRef/>
+      </w:r>
+      <w:r>
+        <w:t>Where can we find these numbers?</w:t>
+      </w:r>
+    </w:p>
+  </w:comment>
+</w:comments>
+</file>
+
+<file path=word/commentsExtended.xml><?xml version="1.0" encoding="utf-8"?>
+<w15:commentsEx xmlns:wpc="http://schemas.microsoft.com/office/word/2010/wordprocessingCanvas" xmlns:cx="http://schemas.microsoft.com/office/drawing/2014/chartex" xmlns:cx1="http://schemas.microsoft.com/office/drawing/2015/9/8/chartex" xmlns:cx2="http://schemas.microsoft.com/office/drawing/2015/10/21/chartex" xmlns:cx3="http://schemas.microsoft.com/office/drawing/2016/5/9/chartex" xmlns:cx4="http://schemas.microsoft.com/office/drawing/2016/5/10/chartex" xmlns:cx5="http://schemas.microsoft.com/office/drawing/2016/5/11/chartex" xmlns:cx6="http://schemas.microsoft.com/office/drawing/2016/5/12/chartex" xmlns:cx7="http://schemas.microsoft.com/office/drawing/2016/5/13/chartex" xmlns:cx8="http://schemas.microsoft.com/office/drawing/2016/5/14/chartex" xmlns:mc="http://schemas.openxmlformats.org/markup-compatibility/2006" xmlns:aink="http://schemas.microsoft.com/office/drawing/2016/ink" xmlns:am3d="http://schemas.microsoft.com/office/drawing/2017/model3d" xmlns:o="urn:schemas-microsoft-com:office:office" xmlns:r="http://schemas.openxmlformats.org/officeDocument/2006/relationships" xmlns:m="http://schemas.openxmlformats.org/officeDocument/2006/math" xmlns:v="urn:schemas-microsoft-com:vml" xmlns:wp14="http://schemas.microsoft.com/office/word/2010/wordprocessingDrawing" xmlns:wp="http://schemas.openxmlformats.org/drawingml/2006/wordprocessingDrawing" xmlns:w10="urn:schemas-microsoft-com:office:word" xmlns:w="http://schemas.openxmlformats.org/wordprocessingml/2006/main" xmlns:w14="http://schemas.microsoft.com/office/word/2010/wordml" xmlns:w15="http://schemas.microsoft.com/office/word/2012/wordml" xmlns:w16cid="http://schemas.microsoft.com/office/word/2016/wordml/cid" xmlns:w16se="http://schemas.microsoft.com/office/word/2015/wordml/symex" xmlns:wpg="http://schemas.microsoft.com/office/word/2010/wordprocessingGroup" xmlns:wpi="http://schemas.microsoft.com/office/word/2010/wordprocessingInk" xmlns:wne="http://schemas.microsoft.com/office/word/2006/wordml" xmlns:wps="http://schemas.microsoft.com/office/word/2010/wordprocessingShape" mc:Ignorable="w14 w15 w16se w16cid wp14">
+  <w15:commentEx w15:paraId="5AFC95A9" w15:done="0"/>
+</w15:commentsEx>
+</file>
+
+<file path=word/commentsIds.xml><?xml version="1.0" encoding="utf-8"?>
+<w16cid:commentsIds xmlns:wpc="http://schemas.microsoft.com/office/word/2010/wordprocessingCanvas" xmlns:cx="http://schemas.microsoft.com/office/drawing/2014/chartex" xmlns:cx1="http://schemas.microsoft.com/office/drawing/2015/9/8/chartex" xmlns:cx2="http://schemas.microsoft.com/office/drawing/2015/10/21/chartex" xmlns:cx3="http://schemas.microsoft.com/office/drawing/2016/5/9/chartex" xmlns:cx4="http://schemas.microsoft.com/office/drawing/2016/5/10/chartex" xmlns:cx5="http://schemas.microsoft.com/office/drawing/2016/5/11/chartex" xmlns:cx6="http://schemas.microsoft.com/office/drawing/2016/5/12/chartex" xmlns:cx7="http://schemas.microsoft.com/office/drawing/2016/5/13/chartex" xmlns:cx8="http://schemas.microsoft.com/office/drawing/2016/5/14/chartex" xmlns:mc="http://schemas.openxmlformats.org/markup-compatibility/2006" xmlns:aink="http://schemas.microsoft.com/office/drawing/2016/ink" xmlns:am3d="http://schemas.microsoft.com/office/drawing/2017/model3d" xmlns:o="urn:schemas-microsoft-com:office:office" xmlns:r="http://schemas.openxmlformats.org/officeDocument/2006/relationships" xmlns:m="http://schemas.openxmlformats.org/officeDocument/2006/math" xmlns:v="urn:schemas-microsoft-com:vml" xmlns:wp14="http://schemas.microsoft.com/office/word/2010/wordprocessingDrawing" xmlns:wp="http://schemas.openxmlformats.org/drawingml/2006/wordprocessingDrawing" xmlns:w10="urn:schemas-microsoft-com:office:word" xmlns:w="http://schemas.openxmlformats.org/wordprocessingml/2006/main" xmlns:w14="http://schemas.microsoft.com/office/word/2010/wordml" xmlns:w15="http://schemas.microsoft.com/office/word/2012/wordml" xmlns:w16cid="http://schemas.microsoft.com/office/word/2016/wordml/cid" xmlns:w16se="http://schemas.microsoft.com/office/word/2015/wordml/symex" xmlns:wpg="http://schemas.microsoft.com/office/word/2010/wordprocessingGroup" xmlns:wpi="http://schemas.microsoft.com/office/word/2010/wordprocessingInk" xmlns:wne="http://schemas.microsoft.com/office/word/2006/wordml" xmlns:wps="http://schemas.microsoft.com/office/word/2010/wordprocessingShape" mc:Ignorable="w14 w15 w16se w16cid wp14">
+  <w16cid:commentId w16cid:paraId="5AFC95A9" w16cid:durableId="1DA323FF"/>
+</w16cid:commentsIds>
 </file>
 
 <file path=word/numbering.xml><?xml version="1.0" encoding="utf-8"?>
@@ -2295,6 +2528,14 @@
     <w:abstractNumId w:val="0"/>
   </w:num>
 </w:numbering>
+</file>
+
+<file path=word/people.xml><?xml version="1.0" encoding="utf-8"?>
+<w15:people xmlns:wpc="http://schemas.microsoft.com/office/word/2010/wordprocessingCanvas" xmlns:cx="http://schemas.microsoft.com/office/drawing/2014/chartex" xmlns:cx1="http://schemas.microsoft.com/office/drawing/2015/9/8/chartex" xmlns:cx2="http://schemas.microsoft.com/office/drawing/2015/10/21/chartex" xmlns:cx3="http://schemas.microsoft.com/office/drawing/2016/5/9/chartex" xmlns:cx4="http://schemas.microsoft.com/office/drawing/2016/5/10/chartex" xmlns:cx5="http://schemas.microsoft.com/office/drawing/2016/5/11/chartex" xmlns:cx6="http://schemas.microsoft.com/office/drawing/2016/5/12/chartex" xmlns:cx7="http://schemas.microsoft.com/office/drawing/2016/5/13/chartex" xmlns:cx8="http://schemas.microsoft.com/office/drawing/2016/5/14/chartex" xmlns:mc="http://schemas.openxmlformats.org/markup-compatibility/2006" xmlns:aink="http://schemas.microsoft.com/office/drawing/2016/ink" xmlns:am3d="http://schemas.microsoft.com/office/drawing/2017/model3d" xmlns:o="urn:schemas-microsoft-com:office:office" xmlns:r="http://schemas.openxmlformats.org/officeDocument/2006/relationships" xmlns:m="http://schemas.openxmlformats.org/officeDocument/2006/math" xmlns:v="urn:schemas-microsoft-com:vml" xmlns:wp14="http://schemas.microsoft.com/office/word/2010/wordprocessingDrawing" xmlns:wp="http://schemas.openxmlformats.org/drawingml/2006/wordprocessingDrawing" xmlns:w10="urn:schemas-microsoft-com:office:word" xmlns:w="http://schemas.openxmlformats.org/wordprocessingml/2006/main" xmlns:w14="http://schemas.microsoft.com/office/word/2010/wordml" xmlns:w15="http://schemas.microsoft.com/office/word/2012/wordml" xmlns:w16cid="http://schemas.microsoft.com/office/word/2016/wordml/cid" xmlns:w16se="http://schemas.microsoft.com/office/word/2015/wordml/symex" xmlns:wpg="http://schemas.microsoft.com/office/word/2010/wordprocessingGroup" xmlns:wpi="http://schemas.microsoft.com/office/word/2010/wordprocessingInk" xmlns:wne="http://schemas.microsoft.com/office/word/2006/wordml" xmlns:wps="http://schemas.microsoft.com/office/word/2010/wordprocessingShape" mc:Ignorable="w14 w15 w16se w16cid wp14">
+  <w15:person w15:author="Simon Popecki">
+    <w15:presenceInfo w15:providerId="Windows Live" w15:userId="393697a28c24041c"/>
+  </w15:person>
+</w15:people>
 </file>
 
 <file path=word/styles.xml><?xml version="1.0" encoding="utf-8"?>
@@ -2786,6 +3027,106 @@
       </w:tblBorders>
     </w:tblPr>
   </w:style>
+  <w:style w:type="character" w:styleId="CommentReference">
+    <w:name w:val="annotation reference"/>
+    <w:basedOn w:val="DefaultParagraphFont"/>
+    <w:uiPriority w:val="99"/>
+    <w:semiHidden/>
+    <w:unhideWhenUsed/>
+    <w:rsid w:val="00A82BB4"/>
+    <w:rPr>
+      <w:sz w:val="16"/>
+      <w:szCs w:val="16"/>
+    </w:rPr>
+  </w:style>
+  <w:style w:type="paragraph" w:styleId="CommentText">
+    <w:name w:val="annotation text"/>
+    <w:basedOn w:val="Normal"/>
+    <w:link w:val="CommentTextChar"/>
+    <w:uiPriority w:val="99"/>
+    <w:semiHidden/>
+    <w:unhideWhenUsed/>
+    <w:rsid w:val="00A82BB4"/>
+    <w:pPr>
+      <w:spacing w:line="240" w:lineRule="auto"/>
+    </w:pPr>
+    <w:rPr>
+      <w:sz w:val="20"/>
+      <w:szCs w:val="20"/>
+    </w:rPr>
+  </w:style>
+  <w:style w:type="character" w:customStyle="1" w:styleId="CommentTextChar">
+    <w:name w:val="Comment Text Char"/>
+    <w:basedOn w:val="DefaultParagraphFont"/>
+    <w:link w:val="CommentText"/>
+    <w:uiPriority w:val="99"/>
+    <w:semiHidden/>
+    <w:rsid w:val="00A82BB4"/>
+    <w:rPr>
+      <w:rFonts w:ascii="Times New Roman" w:hAnsi="Times New Roman" w:cs="Times New Roman"/>
+      <w:sz w:val="20"/>
+      <w:szCs w:val="20"/>
+    </w:rPr>
+  </w:style>
+  <w:style w:type="paragraph" w:styleId="CommentSubject">
+    <w:name w:val="annotation subject"/>
+    <w:basedOn w:val="CommentText"/>
+    <w:next w:val="CommentText"/>
+    <w:link w:val="CommentSubjectChar"/>
+    <w:uiPriority w:val="99"/>
+    <w:semiHidden/>
+    <w:unhideWhenUsed/>
+    <w:rsid w:val="00A82BB4"/>
+    <w:rPr>
+      <w:b/>
+      <w:bCs/>
+    </w:rPr>
+  </w:style>
+  <w:style w:type="character" w:customStyle="1" w:styleId="CommentSubjectChar">
+    <w:name w:val="Comment Subject Char"/>
+    <w:basedOn w:val="CommentTextChar"/>
+    <w:link w:val="CommentSubject"/>
+    <w:uiPriority w:val="99"/>
+    <w:semiHidden/>
+    <w:rsid w:val="00A82BB4"/>
+    <w:rPr>
+      <w:rFonts w:ascii="Times New Roman" w:hAnsi="Times New Roman" w:cs="Times New Roman"/>
+      <w:b/>
+      <w:bCs/>
+      <w:sz w:val="20"/>
+      <w:szCs w:val="20"/>
+    </w:rPr>
+  </w:style>
+  <w:style w:type="paragraph" w:styleId="BalloonText">
+    <w:name w:val="Balloon Text"/>
+    <w:basedOn w:val="Normal"/>
+    <w:link w:val="BalloonTextChar"/>
+    <w:uiPriority w:val="99"/>
+    <w:semiHidden/>
+    <w:unhideWhenUsed/>
+    <w:rsid w:val="00A82BB4"/>
+    <w:pPr>
+      <w:spacing w:after="0" w:line="240" w:lineRule="auto"/>
+    </w:pPr>
+    <w:rPr>
+      <w:rFonts w:ascii="Segoe UI" w:hAnsi="Segoe UI" w:cs="Segoe UI"/>
+      <w:sz w:val="18"/>
+      <w:szCs w:val="18"/>
+    </w:rPr>
+  </w:style>
+  <w:style w:type="character" w:customStyle="1" w:styleId="BalloonTextChar">
+    <w:name w:val="Balloon Text Char"/>
+    <w:basedOn w:val="DefaultParagraphFont"/>
+    <w:link w:val="BalloonText"/>
+    <w:uiPriority w:val="99"/>
+    <w:semiHidden/>
+    <w:rsid w:val="00A82BB4"/>
+    <w:rPr>
+      <w:rFonts w:ascii="Segoe UI" w:hAnsi="Segoe UI" w:cs="Segoe UI"/>
+      <w:sz w:val="18"/>
+      <w:szCs w:val="18"/>
+    </w:rPr>
+  </w:style>
 </w:styles>
 </file>
 
@@ -3089,7 +3430,7 @@
 </file>
 
 <file path=customXml/itemProps1.xml><?xml version="1.0" encoding="utf-8"?>
-<ds:datastoreItem xmlns:ds="http://schemas.openxmlformats.org/officeDocument/2006/customXml" ds:itemID="{0DA2C792-F8C4-49BB-955B-E35D66B28CDF}">
+<ds:datastoreItem xmlns:ds="http://schemas.openxmlformats.org/officeDocument/2006/customXml" ds:itemID="{5DD7E9EF-E675-4144-A2D0-2AD329B6DB7F}">
   <ds:schemaRefs>
     <ds:schemaRef ds:uri="http://schemas.openxmlformats.org/officeDocument/2006/bibliography"/>
   </ds:schemaRefs>

</xml_diff>

<commit_message>
Final edits to Part 2_2.docx, STILL NEEDS BODE PLOT AND EFFECTIVE MASS
</commit_message>
<xml_diff>
--- a/Part 2_2.docx
+++ b/Part 2_2.docx
@@ -2337,21 +2337,25 @@
         </w:numPr>
       </w:pPr>
       <w:r>
-        <w:t xml:space="preserve">The damping ratio of the system was found to be ####. The damped natural frequency was found to be ####, and the undamped natural frequency (of the first mode of vibration) was found to </w:t>
-      </w:r>
-      <w:commentRangeStart w:id="8"/>
-      <w:r>
-        <w:t>be</w:t>
-      </w:r>
-      <w:commentRangeEnd w:id="8"/>
-      <w:r>
-        <w:rPr>
-          <w:rStyle w:val="CommentReference"/>
-        </w:rPr>
-        <w:commentReference w:id="8"/>
-      </w:r>
-      <w:r>
-        <w:t xml:space="preserve"> #####.</w:t>
+        <w:t>The damping ratio of the system was found</w:t>
+      </w:r>
+      <w:r>
+        <w:t xml:space="preserve"> to be .0050</w:t>
+      </w:r>
+      <w:r>
+        <w:t>. The damped natura</w:t>
+      </w:r>
+      <w:r>
+        <w:t>l frequency was found to be 191.500 rad/s</w:t>
+      </w:r>
+      <w:r>
+        <w:t>, and the undamped natural frequency (of the first mode of vibration) was found to be</w:t>
+      </w:r>
+      <w:r>
+        <w:t xml:space="preserve"> 191.533 rad/s</w:t>
+      </w:r>
+      <w:r>
+        <w:t>.</w:t>
       </w:r>
     </w:p>
     <w:p>
@@ -2368,8 +2372,24 @@
         </w:numPr>
       </w:pPr>
       <w:r>
-        <w:t>The effective mass of the system was found to be ######</w:t>
-      </w:r>
+        <w:t xml:space="preserve">The effective mass of the system was found to </w:t>
+      </w:r>
+      <w:commentRangeStart w:id="8"/>
+      <w:r>
+        <w:t>be</w:t>
+      </w:r>
+      <w:commentRangeEnd w:id="8"/>
+      <w:r>
+        <w:rPr>
+          <w:rStyle w:val="CommentReference"/>
+        </w:rPr>
+        <w:commentReference w:id="8"/>
+      </w:r>
+      <w:r>
+        <w:t xml:space="preserve"> ######</w:t>
+      </w:r>
+      <w:bookmarkStart w:id="9" w:name="_GoBack"/>
+      <w:bookmarkEnd w:id="9"/>
     </w:p>
     <w:p>
       <w:pPr>
@@ -2385,10 +2405,22 @@
         </w:numPr>
       </w:pPr>
       <w:r>
-        <w:t>Insert Bode Plot here.</w:t>
-      </w:r>
-      <w:bookmarkStart w:id="9" w:name="_GoBack"/>
-      <w:bookmarkEnd w:id="9"/>
+        <w:t xml:space="preserve">Insert Bode Plot </w:t>
+      </w:r>
+      <w:commentRangeStart w:id="10"/>
+      <w:r>
+        <w:t>here</w:t>
+      </w:r>
+      <w:commentRangeEnd w:id="10"/>
+      <w:r>
+        <w:rPr>
+          <w:rStyle w:val="CommentReference"/>
+        </w:rPr>
+        <w:commentReference w:id="10"/>
+      </w:r>
+      <w:r>
+        <w:t>.</w:t>
+      </w:r>
     </w:p>
     <w:sectPr>
       <w:pgSz w:w="12240" w:h="15840"/>
@@ -2402,7 +2434,7 @@
 
 <file path=word/comments.xml><?xml version="1.0" encoding="utf-8"?>
 <w:comments xmlns:wpc="http://schemas.microsoft.com/office/word/2010/wordprocessingCanvas" xmlns:cx="http://schemas.microsoft.com/office/drawing/2014/chartex" xmlns:cx1="http://schemas.microsoft.com/office/drawing/2015/9/8/chartex" xmlns:cx2="http://schemas.microsoft.com/office/drawing/2015/10/21/chartex" xmlns:cx3="http://schemas.microsoft.com/office/drawing/2016/5/9/chartex" xmlns:cx4="http://schemas.microsoft.com/office/drawing/2016/5/10/chartex" xmlns:cx5="http://schemas.microsoft.com/office/drawing/2016/5/11/chartex" xmlns:cx6="http://schemas.microsoft.com/office/drawing/2016/5/12/chartex" xmlns:cx7="http://schemas.microsoft.com/office/drawing/2016/5/13/chartex" xmlns:cx8="http://schemas.microsoft.com/office/drawing/2016/5/14/chartex" xmlns:mc="http://schemas.openxmlformats.org/markup-compatibility/2006" xmlns:aink="http://schemas.microsoft.com/office/drawing/2016/ink" xmlns:am3d="http://schemas.microsoft.com/office/drawing/2017/model3d" xmlns:o="urn:schemas-microsoft-com:office:office" xmlns:r="http://schemas.openxmlformats.org/officeDocument/2006/relationships" xmlns:m="http://schemas.openxmlformats.org/officeDocument/2006/math" xmlns:v="urn:schemas-microsoft-com:vml" xmlns:wp14="http://schemas.microsoft.com/office/word/2010/wordprocessingDrawing" xmlns:wp="http://schemas.openxmlformats.org/drawingml/2006/wordprocessingDrawing" xmlns:w10="urn:schemas-microsoft-com:office:word" xmlns:w="http://schemas.openxmlformats.org/wordprocessingml/2006/main" xmlns:w14="http://schemas.microsoft.com/office/word/2010/wordml" xmlns:w15="http://schemas.microsoft.com/office/word/2012/wordml" xmlns:w16cid="http://schemas.microsoft.com/office/word/2016/wordml/cid" xmlns:w16se="http://schemas.microsoft.com/office/word/2015/wordml/symex" xmlns:wpg="http://schemas.microsoft.com/office/word/2010/wordprocessingGroup" xmlns:wpi="http://schemas.microsoft.com/office/word/2010/wordprocessingInk" xmlns:wne="http://schemas.microsoft.com/office/word/2006/wordml" xmlns:wps="http://schemas.microsoft.com/office/word/2010/wordprocessingShape" mc:Ignorable="w14 w15 w16se w16cid wp14">
-  <w:comment w:id="8" w:author="Simon Popecki" w:date="2017-10-31T16:31:00Z" w:initials="SP">
+  <w:comment w:id="8" w:author="Simon Popecki" w:date="2017-10-31T16:55:00Z" w:initials="SP">
     <w:p>
       <w:pPr>
         <w:pStyle w:val="CommentText"/>
@@ -2414,7 +2446,23 @@
         <w:annotationRef/>
       </w:r>
       <w:r>
-        <w:t>Where can we find these numbers?</w:t>
+        <w:t>Effective mass needed</w:t>
+      </w:r>
+    </w:p>
+  </w:comment>
+  <w:comment w:id="10" w:author="Simon Popecki" w:date="2017-10-31T16:57:00Z" w:initials="SP">
+    <w:p>
+      <w:pPr>
+        <w:pStyle w:val="CommentText"/>
+      </w:pPr>
+      <w:r>
+        <w:rPr>
+          <w:rStyle w:val="CommentReference"/>
+        </w:rPr>
+        <w:annotationRef/>
+      </w:r>
+      <w:r>
+        <w:t>Bode plot and discussion needed</w:t>
       </w:r>
     </w:p>
   </w:comment>
@@ -2423,13 +2471,15 @@
 
 <file path=word/commentsExtended.xml><?xml version="1.0" encoding="utf-8"?>
 <w15:commentsEx xmlns:wpc="http://schemas.microsoft.com/office/word/2010/wordprocessingCanvas" xmlns:cx="http://schemas.microsoft.com/office/drawing/2014/chartex" xmlns:cx1="http://schemas.microsoft.com/office/drawing/2015/9/8/chartex" xmlns:cx2="http://schemas.microsoft.com/office/drawing/2015/10/21/chartex" xmlns:cx3="http://schemas.microsoft.com/office/drawing/2016/5/9/chartex" xmlns:cx4="http://schemas.microsoft.com/office/drawing/2016/5/10/chartex" xmlns:cx5="http://schemas.microsoft.com/office/drawing/2016/5/11/chartex" xmlns:cx6="http://schemas.microsoft.com/office/drawing/2016/5/12/chartex" xmlns:cx7="http://schemas.microsoft.com/office/drawing/2016/5/13/chartex" xmlns:cx8="http://schemas.microsoft.com/office/drawing/2016/5/14/chartex" xmlns:mc="http://schemas.openxmlformats.org/markup-compatibility/2006" xmlns:aink="http://schemas.microsoft.com/office/drawing/2016/ink" xmlns:am3d="http://schemas.microsoft.com/office/drawing/2017/model3d" xmlns:o="urn:schemas-microsoft-com:office:office" xmlns:r="http://schemas.openxmlformats.org/officeDocument/2006/relationships" xmlns:m="http://schemas.openxmlformats.org/officeDocument/2006/math" xmlns:v="urn:schemas-microsoft-com:vml" xmlns:wp14="http://schemas.microsoft.com/office/word/2010/wordprocessingDrawing" xmlns:wp="http://schemas.openxmlformats.org/drawingml/2006/wordprocessingDrawing" xmlns:w10="urn:schemas-microsoft-com:office:word" xmlns:w="http://schemas.openxmlformats.org/wordprocessingml/2006/main" xmlns:w14="http://schemas.microsoft.com/office/word/2010/wordml" xmlns:w15="http://schemas.microsoft.com/office/word/2012/wordml" xmlns:w16cid="http://schemas.microsoft.com/office/word/2016/wordml/cid" xmlns:w16se="http://schemas.microsoft.com/office/word/2015/wordml/symex" xmlns:wpg="http://schemas.microsoft.com/office/word/2010/wordprocessingGroup" xmlns:wpi="http://schemas.microsoft.com/office/word/2010/wordprocessingInk" xmlns:wne="http://schemas.microsoft.com/office/word/2006/wordml" xmlns:wps="http://schemas.microsoft.com/office/word/2010/wordprocessingShape" mc:Ignorable="w14 w15 w16se w16cid wp14">
-  <w15:commentEx w15:paraId="5AFC95A9" w15:done="0"/>
+  <w15:commentEx w15:paraId="10D9F668" w15:done="0"/>
+  <w15:commentEx w15:paraId="172DBE5C" w15:done="0"/>
 </w15:commentsEx>
 </file>
 
 <file path=word/commentsIds.xml><?xml version="1.0" encoding="utf-8"?>
 <w16cid:commentsIds xmlns:wpc="http://schemas.microsoft.com/office/word/2010/wordprocessingCanvas" xmlns:cx="http://schemas.microsoft.com/office/drawing/2014/chartex" xmlns:cx1="http://schemas.microsoft.com/office/drawing/2015/9/8/chartex" xmlns:cx2="http://schemas.microsoft.com/office/drawing/2015/10/21/chartex" xmlns:cx3="http://schemas.microsoft.com/office/drawing/2016/5/9/chartex" xmlns:cx4="http://schemas.microsoft.com/office/drawing/2016/5/10/chartex" xmlns:cx5="http://schemas.microsoft.com/office/drawing/2016/5/11/chartex" xmlns:cx6="http://schemas.microsoft.com/office/drawing/2016/5/12/chartex" xmlns:cx7="http://schemas.microsoft.com/office/drawing/2016/5/13/chartex" xmlns:cx8="http://schemas.microsoft.com/office/drawing/2016/5/14/chartex" xmlns:mc="http://schemas.openxmlformats.org/markup-compatibility/2006" xmlns:aink="http://schemas.microsoft.com/office/drawing/2016/ink" xmlns:am3d="http://schemas.microsoft.com/office/drawing/2017/model3d" xmlns:o="urn:schemas-microsoft-com:office:office" xmlns:r="http://schemas.openxmlformats.org/officeDocument/2006/relationships" xmlns:m="http://schemas.openxmlformats.org/officeDocument/2006/math" xmlns:v="urn:schemas-microsoft-com:vml" xmlns:wp14="http://schemas.microsoft.com/office/word/2010/wordprocessingDrawing" xmlns:wp="http://schemas.openxmlformats.org/drawingml/2006/wordprocessingDrawing" xmlns:w10="urn:schemas-microsoft-com:office:word" xmlns:w="http://schemas.openxmlformats.org/wordprocessingml/2006/main" xmlns:w14="http://schemas.microsoft.com/office/word/2010/wordml" xmlns:w15="http://schemas.microsoft.com/office/word/2012/wordml" xmlns:w16cid="http://schemas.microsoft.com/office/word/2016/wordml/cid" xmlns:w16se="http://schemas.microsoft.com/office/word/2015/wordml/symex" xmlns:wpg="http://schemas.microsoft.com/office/word/2010/wordprocessingGroup" xmlns:wpi="http://schemas.microsoft.com/office/word/2010/wordprocessingInk" xmlns:wne="http://schemas.microsoft.com/office/word/2006/wordml" xmlns:wps="http://schemas.microsoft.com/office/word/2010/wordprocessingShape" mc:Ignorable="w14 w15 w16se w16cid wp14">
-  <w16cid:commentId w16cid:paraId="5AFC95A9" w16cid:durableId="1DA323FF"/>
+  <w16cid:commentId w16cid:paraId="10D9F668" w16cid:durableId="1DA32990"/>
+  <w16cid:commentId w16cid:paraId="172DBE5C" w16cid:durableId="1DA329FF"/>
 </w16cid:commentsIds>
 </file>
 
@@ -3430,7 +3480,7 @@
 </file>
 
 <file path=customXml/itemProps1.xml><?xml version="1.0" encoding="utf-8"?>
-<ds:datastoreItem xmlns:ds="http://schemas.openxmlformats.org/officeDocument/2006/customXml" ds:itemID="{5DD7E9EF-E675-4144-A2D0-2AD329B6DB7F}">
+<ds:datastoreItem xmlns:ds="http://schemas.openxmlformats.org/officeDocument/2006/customXml" ds:itemID="{3A976732-41F3-4BB6-BC3D-026BE6FA79B2}">
   <ds:schemaRefs>
     <ds:schemaRef ds:uri="http://schemas.openxmlformats.org/officeDocument/2006/bibliography"/>
   </ds:schemaRefs>

</xml_diff>

<commit_message>
final updates before combining
</commit_message>
<xml_diff>
--- a/Part 2_2.docx
+++ b/Part 2_2.docx
@@ -1,6 +1,6 @@
 
 <file path=word/document.xml><?xml version="1.0" encoding="utf-8"?>
-<w:document xmlns:wpc="http://schemas.microsoft.com/office/word/2010/wordprocessingCanvas" xmlns:cx="http://schemas.microsoft.com/office/drawing/2014/chartex" xmlns:cx1="http://schemas.microsoft.com/office/drawing/2015/9/8/chartex" xmlns:cx2="http://schemas.microsoft.com/office/drawing/2015/10/21/chartex" xmlns:cx3="http://schemas.microsoft.com/office/drawing/2016/5/9/chartex" xmlns:cx4="http://schemas.microsoft.com/office/drawing/2016/5/10/chartex" xmlns:cx5="http://schemas.microsoft.com/office/drawing/2016/5/11/chartex" xmlns:cx6="http://schemas.microsoft.com/office/drawing/2016/5/12/chartex" xmlns:cx7="http://schemas.microsoft.com/office/drawing/2016/5/13/chartex" xmlns:cx8="http://schemas.microsoft.com/office/drawing/2016/5/14/chartex" xmlns:mc="http://schemas.openxmlformats.org/markup-compatibility/2006" xmlns:aink="http://schemas.microsoft.com/office/drawing/2016/ink" xmlns:am3d="http://schemas.microsoft.com/office/drawing/2017/model3d" xmlns:o="urn:schemas-microsoft-com:office:office" xmlns:r="http://schemas.openxmlformats.org/officeDocument/2006/relationships" xmlns:m="http://schemas.openxmlformats.org/officeDocument/2006/math" xmlns:v="urn:schemas-microsoft-com:vml" xmlns:wp14="http://schemas.microsoft.com/office/word/2010/wordprocessingDrawing" xmlns:wp="http://schemas.openxmlformats.org/drawingml/2006/wordprocessingDrawing" xmlns:w10="urn:schemas-microsoft-com:office:word" xmlns:w="http://schemas.openxmlformats.org/wordprocessingml/2006/main" xmlns:w14="http://schemas.microsoft.com/office/word/2010/wordml" xmlns:w15="http://schemas.microsoft.com/office/word/2012/wordml" xmlns:w16cid="http://schemas.microsoft.com/office/word/2016/wordml/cid" xmlns:w16se="http://schemas.microsoft.com/office/word/2015/wordml/symex" xmlns:wpg="http://schemas.microsoft.com/office/word/2010/wordprocessingGroup" xmlns:wpi="http://schemas.microsoft.com/office/word/2010/wordprocessingInk" xmlns:wne="http://schemas.microsoft.com/office/word/2006/wordml" xmlns:wps="http://schemas.microsoft.com/office/word/2010/wordprocessingShape" mc:Ignorable="w14 w15 w16se w16cid wp14">
+<w:document xmlns:wpc="http://schemas.microsoft.com/office/word/2010/wordprocessingCanvas" xmlns:mo="http://schemas.microsoft.com/office/mac/office/2008/main" xmlns:mc="http://schemas.openxmlformats.org/markup-compatibility/2006" xmlns:mv="urn:schemas-microsoft-com:mac:vml" xmlns:o="urn:schemas-microsoft-com:office:office" xmlns:r="http://schemas.openxmlformats.org/officeDocument/2006/relationships" xmlns:m="http://schemas.openxmlformats.org/officeDocument/2006/math" xmlns:v="urn:schemas-microsoft-com:vml" xmlns:wp14="http://schemas.microsoft.com/office/word/2010/wordprocessingDrawing" xmlns:wp="http://schemas.openxmlformats.org/drawingml/2006/wordprocessingDrawing" xmlns:w10="urn:schemas-microsoft-com:office:word" xmlns:w="http://schemas.openxmlformats.org/wordprocessingml/2006/main" xmlns:w14="http://schemas.microsoft.com/office/word/2010/wordml" xmlns:w15="http://schemas.microsoft.com/office/word/2012/wordml" xmlns:wpg="http://schemas.microsoft.com/office/word/2010/wordprocessingGroup" xmlns:wpi="http://schemas.microsoft.com/office/word/2010/wordprocessingInk" xmlns:wne="http://schemas.microsoft.com/office/word/2006/wordml" xmlns:wps="http://schemas.microsoft.com/office/word/2010/wordprocessingShape" mc:Ignorable="w14 w15 wp14">
   <w:body>
     <w:p>
       <w:pPr>
@@ -326,6 +326,7 @@
       <w:r>
         <w:rPr>
           <w:noProof/>
+          <w:lang w:eastAsia="en-US"/>
         </w:rPr>
         <mc:AlternateContent>
           <mc:Choice Requires="wpg">
@@ -416,27 +417,14 @@
                               <w:r>
                                 <w:t xml:space="preserve">Figure </w:t>
                               </w:r>
-                              <w:r>
-                                <w:fldChar w:fldCharType="begin"/>
-                              </w:r>
-                              <w:r>
-                                <w:instrText xml:space="preserve"> SEQ Figure \* ARABIC </w:instrText>
-                              </w:r>
-                              <w:r>
-                                <w:fldChar w:fldCharType="separate"/>
-                              </w:r>
-                              <w:r>
-                                <w:rPr>
-                                  <w:noProof/>
-                                </w:rPr>
-                                <w:t>1</w:t>
-                              </w:r>
-                              <w:r>
-                                <w:rPr>
-                                  <w:noProof/>
-                                </w:rPr>
-                                <w:fldChar w:fldCharType="end"/>
-                              </w:r>
+                              <w:fldSimple w:instr=" SEQ Figure \* ARABIC ">
+                                <w:r>
+                                  <w:rPr>
+                                    <w:noProof/>
+                                  </w:rPr>
+                                  <w:t>1</w:t>
+                                </w:r>
+                              </w:fldSimple>
                               <w:bookmarkEnd w:id="0"/>
                               <w:r>
                                 <w:t xml:space="preserve">: </w:t>
@@ -469,7 +457,7 @@
               </wp:anchor>
             </w:drawing>
           </mc:Choice>
-          <mc:Fallback>
+          <mc:Fallback xmlns:w16se="http://schemas.microsoft.com/office/word/2015/wordml/symex" xmlns:w16cid="http://schemas.microsoft.com/office/word/2016/wordml/cid" xmlns:am3d="http://schemas.microsoft.com/office/drawing/2017/model3d" xmlns:aink="http://schemas.microsoft.com/office/drawing/2016/ink" xmlns:cx8="http://schemas.microsoft.com/office/drawing/2016/5/14/chartex" xmlns:cx7="http://schemas.microsoft.com/office/drawing/2016/5/13/chartex" xmlns:cx6="http://schemas.microsoft.com/office/drawing/2016/5/12/chartex" xmlns:cx5="http://schemas.microsoft.com/office/drawing/2016/5/11/chartex" xmlns:cx4="http://schemas.microsoft.com/office/drawing/2016/5/10/chartex" xmlns:cx3="http://schemas.microsoft.com/office/drawing/2016/5/9/chartex" xmlns:cx2="http://schemas.microsoft.com/office/drawing/2015/10/21/chartex" xmlns:cx1="http://schemas.microsoft.com/office/drawing/2015/9/8/chartex" xmlns:cx="http://schemas.microsoft.com/office/drawing/2014/chartex">
             <w:pict>
               <v:group w14:anchorId="75599C93" id="Group 3" o:spid="_x0000_s1026" style="position:absolute;left:0;text-align:left;margin-left:0;margin-top:34.45pt;width:323.7pt;height:258.95pt;z-index:251658240;mso-position-horizontal:center;mso-position-horizontal-relative:margin;mso-width-relative:margin;mso-height-relative:margin" coordorigin="1755,4642" coordsize="41111,32881" o:gfxdata="UEsDBBQABgAIAAAAIQCxgme2CgEAABMCAAATAAAAW0NvbnRlbnRfVHlwZXNdLnhtbJSRwU7DMAyG&#10;70i8Q5QralN2QAit3YGOIyA0HiBK3DaicaI4lO3tSbpNgokh7Rjb3+8vyXK1tSObIJBxWPPbsuIM&#10;UDltsK/5++apuOeMokQtR4dQ8x0QXzXXV8vNzgOxRCPVfIjRPwhBagArqXQeMHU6F6yM6Rh64aX6&#10;kD2IRVXdCeUwAsYi5gzeLFvo5OcY2XqbynsTjz1nj/u5vKrmxmY+18WfRICRThDp/WiUjOluYkJ9&#10;4lUcnMpEzjM0GE83SfzMhtz57fRzwYF7SY8ZjAb2KkN8ljaZCx1IwMK1TpX/Z2RJS4XrOqOgbAOt&#10;Z+rodC5buy8MMF0a3ibsDaZjupi/tPkGAAD//wMAUEsDBBQABgAIAAAAIQA4/SH/1gAAAJQBAAAL&#10;AAAAX3JlbHMvLnJlbHOkkMFqwzAMhu+DvYPRfXGawxijTi+j0GvpHsDYimMaW0Yy2fr2M4PBMnrb&#10;Ub/Q94l/f/hMi1qRJVI2sOt6UJgd+ZiDgffL8ekFlFSbvV0oo4EbChzGx4f9GRdb25HMsYhqlCwG&#10;5lrLq9biZkxWOiqY22YiTra2kYMu1l1tQD30/bPm3wwYN0x18gb45AdQl1tp5j/sFB2T0FQ7R0nT&#10;NEV3j6o9feQzro1iOWA14Fm+Q8a1a8+Bvu/d/dMb2JY5uiPbhG/ktn4cqGU/er3pcvwCAAD//wMA&#10;UEsDBBQABgAIAAAAIQBgLnzD5gMAAOMIAAAOAAAAZHJzL2Uyb0RvYy54bWycVm1v2zgM/n7A/QfB&#10;31O/xGkco+mQpS8Y0NuCa4d9VmQ5FmZLOklp0jvcfz9SspMl7bDdPtSlKIoiHz6kcvVu37XkmRsr&#10;lJxH6UUSES6ZqoTczKPPT3ejIiLWUVnRVkk+j164jd5d//7b1U6XPFONaituCDiRttzpedQ4p8s4&#10;tqzhHbUXSnMJm7UyHXWwNJu4MnQH3rs2zpLkMt4pU2mjGLcWtDdhM7r2/uuaM/epri13pJ1HEJvz&#10;X+O/a/zG11e03BiqG8H6MOgvRNFRIeHSg6sb6ijZGvHKVSeYUVbV7oKpLlZ1LRj3OUA2aXKWzb1R&#10;W+1z2ZS7jT7ABNCe4fTLbtnH55UhoppH44hI2kGJ/K1kjNDs9KYEi3ujH/XK9IpNWGG2+9p0+B/y&#10;IHsP6ssBVL53hIEyT9NkNgPsGeyNs6LI8x521kBt8Fw6nUwuJxEBg/wyz5IilIU1t0cfaZpDhIOP&#10;dJyjTTyEEGOkh8C0YCX89XiB9AqvH/MKTrmt4VHvpPspHx01X7d6BKXV1Im1aIV78TSFImJQ8nkl&#10;2MqExRH6dIAedvFSkmJyeABtwgmKGT0o9tUSqZYNlRu+sBr4DfB5KE7NY1yeXLduhb4TbYv1QrlP&#10;DHrhjEtvYBN4eqPYtuPShcYzvIUclbSN0DYipuTdmgOPzIcq9a0ABHiwDq9DKvhm+CcrFkkyy96P&#10;lpNkOcqT6e1oMcuno2lyO82TvEiX6fJfPJ3m5dZyyJe2N1r0sYL2VbRvMr+fEaGnfG+SZ+onQCAN&#10;BOTJM4QIPEJIMFbrDHesQbEGtP4EhMOZw4aH9ogmAm2hO8h694eqoH/o1ikPwFl3fIflCE7fJ99w&#10;PCmy2WRywnFggLHunquOoABIQ2z+IvoMQIcoBxOMXyqsN+hp2coTBeSLGp8Jxt6LkAr2PExiO9AD&#10;Vj8HOc7ht2bYY0M1hyjR7ZHx2cD4J0z/vdqTDHPtjXDYELcHdU9u1Ic4h4Y/zJw0uSySdOaHx3iS&#10;T4up9xRIh7hmk3ySFP38yZI8n/rxcxgd/xtWq1pRDZ2EeC9bE+i1a4Tjfc1OrL4D/zEtlNx+ve8x&#10;WKvqBSAwCqoMkVvN7gRc9ECtW1EDDxQo4dF1n+BTt2o3j1QvRaRR5u+39GgPpYTdiOzgwZtH9q8t&#10;xQnXfpBQZHDpBsEMwnoQ5LZbKuggGFUQjRfhgHHtINZGdV+AAwu8BbaoZHDXPHKDuHTh2YW3nPHF&#10;whuFQfkgHzWM1zA1ENCn/RdqdM9yBwz5qAYa0fKM7ME2sHsBnVcL3wkIaEARuI0LoLSX/EsK0slT&#10;/e3aWx1/m1z/BwAA//8DAFBLAwQUAAYACAAAACEAqiYOvrwAAAAhAQAAGQAAAGRycy9fcmVscy9l&#10;Mm9Eb2MueG1sLnJlbHOEj0FqwzAQRfeF3EHMPpadRSjFsjeh4G1IDjBIY1nEGglJLfXtI8gmgUCX&#10;8z//PaYf//wqfillF1hB17QgiHUwjq2C6+V7/wkiF2SDa2BSsFGGcdh99GdasdRRXlzMolI4K1hK&#10;iV9SZr2Qx9yESFybOSSPpZ7Jyoj6hpbkoW2PMj0zYHhhiskoSJPpQFy2WM3/s8M8O02noH88cXmj&#10;kM5XdwVislQUeDIOH2HXRLYgh16+PDbcAQAA//8DAFBLAwQUAAYACAAAACEAGTSrLN8AAAAHAQAA&#10;DwAAAGRycy9kb3ducmV2LnhtbEyPQUvDQBSE74L/YXmCN7uJtjGNeSmlqKci2ArS2zb7moRm34bs&#10;Nkn/vetJj8MMM9/kq8m0YqDeNZYR4lkEgri0uuEK4Wv/9pCCcF6xVq1lQriSg1Vxe5OrTNuRP2nY&#10;+UqEEnaZQqi97zIpXVmTUW5mO+LgnWxvlA+yr6Tu1RjKTSsfoyiRRjUcFmrV0aam8ry7GIT3UY3r&#10;p/h12J5Pm+thv/j43saEeH83rV9AeJr8Xxh+8QM6FIHpaC+snWgRwhGPkKRLEMFN5s9zEEeERZqk&#10;IItc/ucvfgAAAP//AwBQSwMECgAAAAAAAAAhAGKtaifTPAAA0zwAABQAAABkcnMvbWVkaWEvaW1h&#10;Z2UxLnBuZ4lQTkcNChoKAAAADUlIRFIAAAIwAAABpAgCAAAAoIyI8AAAAAlwSFlzAAAOxAAADsQB&#10;lSsOGwAAAAd0SU1FB+EKHQMyJV09ywsAAAAkdEVYdFNvZnR3YXJlAE1BVExBQiwgVGhlIE1hdGhX&#10;b3JrcywgSW5jLjxY3RgAAAAidEVYdENyZWF0aW9uIFRpbWUAMjgtT2N0LTIwMTcgMjM6NTA6MzcF&#10;UKJDAAAgAElEQVR4nO3de1xUZf4H8MeBkYtI43ARWVlHHAUkM0aRHBWF1MxLbElEBJjZ5qKW5mW7&#10;uD+IJBMDg9bazIouZi5RZvRrhTVhuIzpqsQi2oAXpkERkYGdFNRxZn5/nN9O03AVzuE8M3zef825&#10;cM7X5/X79dnnnOd5zhCTyUQAAAD4JuC7AAAAAEIQSAAAQAkEEgAAUAGBBAAAVEAgAQAAFRBIAABA&#10;BQQSAABQAYEEAABUQCABAAAVEEgAAEAFBBIAAFABgQQAAFRAIAEAABUQSAAAQAUEEgAAUAGBBAAA&#10;VEAgAQAAFRBIAABABQQSAABQAYEEAABUQCABAAAVEEgAAEAFBBIAAFABgQQAAFRAIAEAABUQSAAA&#10;QAV6A0mj0Rw6dEilUnV/Wmlp6cDUAwAAnKI0kPLz82NjYwsKCpKSkrKzs7s67Z133nn55ZcHsjAA&#10;AODIEJPJxHcN1gwGQ2hoaG5urlQq1Wq1kZGRX3/9tUQisTyntbU1PT29oKBg2LBh6CQBANgBGntI&#10;JSUlIpFIKpUSQsRicXh4eFlZmdU5WVlZYrF469atfBQIAADsc+S7gE60trYGBgaaN93c3GpqaqzO&#10;SU5OFggECoWim+skJCQcO3aM+R0fH5+QkMB6qf2k0+nc3d35rqI7qJAV9BeJCvuP/gqHDBkyZswY&#10;vqvoDo2BZDAYBIJfu24CgcBoNFqdY3lCV44dO9bjmAh+1dXVWT2KpA0qZAX9RaLC/rOJCvkuoQc0&#10;PrJzcnIyGAzmTaPR6OhIY3ACAACLaAwkb2/vU6dOmTdbWlqmTJnCYz0AADAAaAyk0NBQQgjzfqi2&#10;tlapVE6fPp0QUllZ2dDQwHNxAADADRofhQkEgoyMjPXr10ul0urq6vT0dE9PT0JIVlbWokWLoqOj&#10;+S4QAADYR2MgEULCwsLKy8utdubk5FjtmT17NiYhAQDYBxof2QEAwCCEQAIAACogkAAAgAoIJAAA&#10;oAICCQAAqIBAAgAAKiCQAACACggkAACgAgIJAACogEACAAAqIJAAAIAKCCQAAKACAgkAAKiAQAIA&#10;ACogkAAAgAoIJAAAoAICCQAAqIBAAgAAKiCQAACACggkAACgAgIJAACogEACAAAqIJAAAIAKCCQA&#10;AKACAgkAAKiAQAIAACogkAAAgAoIJAAAoAICCQAAqIBAAgAAKiCQAACACjYcSBqN5tChQyqVymp/&#10;8bmW4nMtXW0CAACdbDWQ8vPzY2NjCwoKkpKSsrOzLQ9JRrgs33eGCaHicy0R71TwVCMAANwBR74L&#10;6AuDwZCSkpKbmyuVSrVabWRkZFRUlEQiYY5KxM5FSbKIv538ZcKiiHcqilaFzBk3gtd6AQCgZzbZ&#10;QyopKRGJRFKplBAiFovDw8PLysosT5CInVPmj22esDgnNghpBABgE2yyh9Ta2hoYGGjedHNzq6mp&#10;sTyh+FzL8n1nfH78RFp76JUW4edXhsbHxyckJAx4pT2or6/nu4QeoEJW0F8kKuw/+ivU6XR8l9AD&#10;mwwkg8EgEPzatxMIBEaj0bzJvDcqWhWycmFSWOmRv7+UfvDuf41e+aTQ2485Sgihp9tkftJILVTI&#10;CvqLRIX9R3mFdXV1fJfQA5t8ZOfk5GQwGMybRqPR0fHXZJWMcDG/NxJ6+214I2PHrdD6lOjm3EyM&#10;cQAAoJZNBpK3t/epU6fMmy0tLVOmTDFvSsTOlh0gidh5wxsZs4au/8c339WnRBdGe9HTPQIAADOb&#10;DKTQ0FBCiEKhIITU1tYqlcrp06d3c75E7JwWH/6ixzMuwdOlnzzdnJs5QIUCAECv2eQ7JIFAkJGR&#10;sX79eqlUWl1dnZ6e7unp2c35zBiHnPjwjYV+7yU+Jv3kaZfg6a7B8gErGAAAemSTgUQICQsLKy8v&#10;782Z5jEOc8aNmDNuRMTfTr6X+P7Y4ElcVwgAAHfEJh/Z3RHLMQ7MnFmh92i+iwIAAGu22kPqPYnY&#10;WSJ27mqTob+iYQaFAwAAX+y/h9QbzbmZ5pEOWJsVAIAXCCRCCPGI2UAIuZAUpr+iwdqsAAC8sP9H&#10;dr0h9PZjMqk+Jdo9IqYoaXXE304umzoqtfAC1mYFABgY6CH9yiNmw+jUvLZqpWnz7M0hjqmFF7A2&#10;KwDAgEEg/YbQ289ndZZ28kPjPnk6z/NwauEFvEACABgYCCRr5b+4Ta2dfnvtZ7Kf/3kgqNb8PgkA&#10;ADiFd0jWzPOW9OPyCCFFc7zqWtr5LgoAwP4hkKyZJyoxM5MkhHSctwQAAKzDIzsAAKACAukOWM6f&#10;BQAAdiGQ7oD7nBjy3/mzfNcCAGBvEEh3gJk/6x4Rw3x/lu9yAADsCgLpjpnnz6KrBADAIgRSXzDz&#10;Z9FVAgBgEQKpj5jHd6NT83RFuZd3ruO7HAAAm4d5SP0i9PYbnZrHdxUAAPYAgdRf+LIfAAAr8MgO&#10;AACogEBiX1u1EiMdAADuFAKJfUIvP4L5swAAdwiBxD6ht1/VlKdO/n6eeVB48bkWfMMCAKB7CCRO&#10;SEa4bDQuPJv4PjN/Nv6tQr4rAgCgHQKJExKxc1GS7JnDv+wav3bHrdDSWzsmnfiQ76IAAKiGQOKK&#10;ROycMn/saxW3p/xpMzN/VpOylO+iAADohXlIXCk+17J835mc2KDUwguS2KAZqXn6JoxxAADoEnpI&#10;nCg+1xLxTkXRqpAnQ0cVJcmW7ztT/ouba7Cc77oAAOiFQOKEZIRL0aqQOeNGkP++T+K7IgAA2iGQ&#10;OCEROzNp1Okmo61aaSj8YGDrAgCgFwKJN5g/CwBgid5A0mg0hw4dUqlU3Z9WWlo6MPWwTujt5zB/&#10;BT6qBADAoDSQ8vPzY2NjCwoKkpKSsrOzuzrtnXfeefnllweyMNbh+7MAAAwah30bDIaUlJTc3Fyp&#10;VKrVaiMjI6OioiQSieU5ra2t6enpBQUFw4YN46lM1gi9/fxSv2zOzaxPiXaPiPGI2cB3RQAAPKCx&#10;h1RSUiISiaRSKSFELBaHh4eXlZVZnZOVlSUWi7du3cpHgZwwf39Wk7IUXSUAGIRo7CG1trYGBgaa&#10;N93c3GpqaqzOSU5OFggECoWi+0sFBAQwP+Lj4xMSEtits//q6+utd/0xS3+u4mKbgdTV8VBQB51U&#10;SBn6KyS2UCQq7D/6K9TpdHyX0AMaA8lgMAgEv3bdBAKB0Wi0OsfyhG70OCaCd1aPIolEQmTT+Sml&#10;C9YV0of+CoktFIkK+4/yCuvo+J+53aDlkV1aWppMJpPJZLNmzXJycjIYDOZDRqPR0ZHG4AQAABbR&#10;8h/6uLi4yMhIQoijo6PJZDp16pT5UEtLy8KFC/krjX/NuZkY6QAAdo+WHpK/v79cLpfL5dOmTQsN&#10;DSWEMO+HamtrlUrl9On//xSrsrKyoaGBz0IHHDPAAYPCAcDu0dJDsiQQCDIyMtavXy+VSqurq9PT&#10;0z09PZlDWVlZixYtio6O5rfCgST09mO6RxgUDgD2jcZAIoSEhYWVl5d33J+Tk2O5OXv2bNtdqeGO&#10;eMRscJ8T05ybeSEpbHRqntDbj++KAABYRssjO+iR0NvPZ00WlhoCAHuFQLIxmD8LAPYKgWR7hN5+&#10;o1PzXIPleHAHAPYEgWSTzCMdAADsBgIJAACogECyH7qiXL5LAADoOwSSndBf0eibNJg/CwC2i9J5&#10;SHCnyn9xI1Oeknn5MfNnq6Y8RQiZM24E33UBAPQWekh2QjLCZfm+Myd/P290al6d9oZp82z9FdoX&#10;wwcAsIRAshMSsXNRkmz5vjOvVdyeWjvdfc5j0k+exvxZALAhCCT7IRE7p8wfm1p4ISc2aMqfNo9O&#10;zWurVmL+LADYCq7eITU0NHz99df/+7//29bW5ujo6ObmtnHjxnvvvdfV1ZWjO0LxuZbl+87kxAal&#10;Fl6QiJ3njPPzWZ2lK87VN2kwhRYA6Md+ICkUipdeeqm5udnFxUUsFg8dOpQQ0tzc/Mc//vH27dsT&#10;J0587733vLy8WL/vIFd8riXinYqiVSFzxo2YM25ExN9O5sQGzRmH+bMAYDPYDKT29vZHH3306tWr&#10;mzZtmjdvnru7u9UJDQ0Nf/3rX2fOnPmHP/whPT2dxVuDZIQLk0bkv++T6lra+S4KAOAOsPkOKTEx&#10;cdOmTT/88MPSpUs7phEhZNSoUVu3blWpVH5+frW1tSzeGiRiZ8tB3labltqqlQNVFADAHWCzh/TF&#10;F1/08sw1a9aweF+4I+3VRxp3Pj9yzZuuwXK+awEA+BWbgXTt2rVbt26JxWIWrwms84jZIPTya87N&#10;bA8+gjdMAEAPNh/Z1dbWTp8+PSIi4vDhwyxeFljnHhHjszqLEIKlhgCAHmwGUkhIyNdffy0UCpOS&#10;kgICAlatWtXY2Mji9YFFzAcs8P1ZAKAHyxNjg4KCCgsLf/zxx5SUlMrKyvDw8BkzZuTl5RkMBnZv&#10;BKxgvj/bVq1EVwkAeMfJSg0uLi5xcXHl5eVlZWXh4eGpqakTJ06MjY29dOkSF7eD/hB6+/msznKP&#10;iNEV4+sVAMAnbpcO8vLyev3116uqqgoLC1tbW+fOncvp7aBvmMd3GOAAAPzi/PMTTU1NO3bsKCgo&#10;uH79emBgINe3AwAAG8VVIOl0uk8++WTPnj0tLS0eHh6bNm2Kjo4WCoUc3Q5Yp7+CFfAAYECxHEh6&#10;vb6goCAzM5N5XRQZGZmcnDxq1Ch27wIDQFecqyvKNUW/QCQSvmsBgEGBzUCqqKiIjY0lhPj6+r77&#10;7rsREREsXhwGGDN/tvHgB83NF/B6CQAGAMuDGh5//PEjR44UFRUhjeyAe0SM42N/IZg/CwADgs0e&#10;0sGDB1944QUXF5cezzx79qzJZBo/fjyLdwcuDBGPYrpH9SnR7hEx6CoBAHfY7CGFhYXde++9mzZt&#10;0mq1XZ1TW1s7d+7cxx9/HGlkQzB/FgAGAJs9pMjIyDNnzjz//PPTp093d3f38fGZOXPmggULCCG7&#10;d++uqampr693cHDYuHHjsmXLWLwvDABm/qyuOLc5N9NnTRbf5QCAHWJ5lJ1AIMjOzm5ra/v000//&#10;/ve/792798MPPySEDBs2zMfH56OPPpo2bRq7d4QBw8yf5bsKALBbnMxDcnV1Xbly5cqVK/tzEY1G&#10;w3zKLyAgoNMTzp49W1dXJxaLZTJZf24EAAA04Hylhr7Jz8/ftm2bXC4/ceJEVFTU2rVrrU5IS0s7&#10;fPjwlClTampqhg0blpOT4+TkxEupgxzmzwIAW2gMJIPBkJKSkpubK5VKtVptZGRkVFSUxGJ65pkz&#10;Z/7+97+XlpaKRCJCyJIlS/Lz86Ojo3mreBBrrz5SnxKN788CQP9xu7hq35SUlIhEIqlUSggRi8Xh&#10;4eFlZWWWJ4hEol27djFpRAgZO3Ys1hHni3tEzMg1bzbnZuKjSgDQTzT2kFpbWy2XYXVzc6upqbE8&#10;YdSoUebliNRqdVFRUVJSUqeXMr9/io+PT0hI4Kbevquvr+e7hB70qsJhvqaoja3Hv9P+cYpj0s4h&#10;4gFdKYr+NiS2UCQq7D/6K9TpdHyX0AMaA8lgMAgEv3bdBAKB0Wjs9MzGxsYnn3xy1apVQUFBnZ6g&#10;Uqk4KZE9EupXiutVhRIJkU1vFol0u9cNH/D5s/S3IbGFIlFh/1FeYV1dHd8l9IDbR3bt7e1NTU2E&#10;kKtXr3Z/Zlpamkwmk8lks2bNcnJysvzCrNFodHTsJDirqqoefvjhxMTErrpHMMAwfxYA+oOrHpLR&#10;aFy4cOGFCxcIIWVlZWvWrGlra8vPz+/q/Li4uMjISEKIo6OjyWQ6deqU+VBLS8vChQutzlcqlWvX&#10;rn3ttdfmz5/Pzb8A+sI8f/by2+v8Ur/kuxwAsCVc9ZBkMplAICgoKBg6dCgh5IUXXjh37tzDDz/c&#10;1fn+/v5yuVwul0+bNi00NJQQolAoCCG1tbVKpXL69OnMaZWVlQ0NDRqNZs2aNdu3b4+IiNDr9Xq9&#10;3rJHBfxi5s8ijQDgTnHSQzp79qyjo+N3331n3iOTyUpKSmbMmHHz5s0eJwwJBIKMjIz169dLpdLq&#10;6ur09HRPT0/mUFZW1qJFi86dO3f9+vU//elP5j954oknkpOTufi3AADAwOAkkHQ6nbe3t9VOT09P&#10;BweH9vb23sxgDQsLKy8v77g/JyeH+fHCCy/0v04AAKAHJ4/shg8ffuXKFaudGo3GYDAMHz6cizsC&#10;5ZiRDm3VSr4LAQB6cRJI48ePb29vj4+PZ4bY3bhx4+TJk3Pnzp02bZqDgwMXdwTKuQbLMX8WALrH&#10;1aCGw4cP//TTTzNnzrx16xbzAaR77733008/5eh2QD/XYLnP6iyC788CQBe4GvY9cuTI48ePX7p0&#10;6ZdffhEIBCNGjDAPTIBBy/wBC3x/FgA64nZirK+vb0BAwPjx45FGYIb5swDQKU56SGq1Oi4urtND&#10;Li4ujz76aD8/lQS2Tujt55f6ZXNuZn1K9OjUPHzAAgAIRz2kMWPGLF68+OrVq97e3itXrrznnnuG&#10;Dh169erV0aNHOzs779ixY82aNVzcF2yLR8yGsX87ijQCAAYnPSStVvvRRx8dPXqU+UJEYmIiIeTl&#10;l1++fv16dna2Wq2eP39+a2ur+fsRAAAAnPSQNBrN2LFjrfLm+eefP3z4MCFkzJgxHh4eWq2Wi1sD&#10;AICN4mpQw/Xr1632XLp0yfxRCb1ez9F9wabpr2gwfxZg0OJqYuyVK1eSk5Pb2tqYPVVVVTExMczK&#10;3Pv379fpdD4+PlzcGmya0Ntv5Jo3G3c+39X82eJzLcXnWiw3f7jYPlDVAQC3OAkkV1fX999/Py8v&#10;LyQkZOLEiQEBAdHR0aGhoW+88UZjY+OLL7747LPPurq6cnFrsHWuwfLRqXmki/mzkhEuy/edYTKp&#10;+FxLxDsVPJQIANzgamLsrFmzTp8+ff78+f/85z8CgcDX19fLy4sQMnLkyB9//NHFxYWj+4Id6Gb+&#10;rETsXJQki/jbyWVTR6UWXihaFSJx+A9/lQIAm7gKpNLS0pSUFMvPFOn1+tbW1tOnTyONoDc8Yja4&#10;z4lpzs28kBRmOVdJInZOmT92+b4zObFBc8aNqKtDIAHYCU4e2V27du3pp582GAwikejy5csikUgg&#10;EDQ3N+/Zs4eL24G9Enr7+azJco+IqU+JNj++Kz7XwqRRauEFy/dJAGDrOOkhXbhwwd3dXaFQGAyG&#10;iRMn7tu3z8XFZefOnR9//LFMJuPijmDHmK4S00Ni3hsVrQqZM27EnHEjIv528vU5IyQSvksEADZw&#10;0kPS6/XMGyMHB4cRI0Yw30Zas2bNwYMHjUYjF3cE+/br87oRLkwakf++T+K1LgBgEyeB5OLicuPG&#10;Dea3q6trVVUV83vo0KE6nY6LO8IgIRE7M2lk3rzvd3glCWAnOAkkiURy8eLF3bt3E0Luv//+tLS0&#10;a9euFRYW3rp1CyMagBWYPwtgf7jqIb322msZGRk6ne6ll15qaWmZMmXKs88+u2jRIicnJy7uCINN&#10;9/NnAcAWcTXsOzo6Ojo6mvmtUqlUKpWTk5MEb5+BJcz8WV1xrv61pfrXvsaS4QB2gKu17KzeFQUE&#10;BEgkkkuXLnF0OxiEmPmzDvNX1KdEo6sEYAc4CSS1Wr1kyRKrnU1NTREREe3tWHkM2CQIXdjNUkMA&#10;YEPYfGSn1+sffPBB5vfly5fnzp1reZRZaBWDGoB1lksNecRscI+I4bsiAOgLNgNJKBQmJCR88cUX&#10;zKazs7PlURcXl+3bt7N4OwBLlvNnAcAWsTyoYdmyZcuWLVOr1cnJyR9//DG7FwfoHtIIwKaxHEgV&#10;Ff//OYB169aZf1sKCQlh944AAGAf2AykioqKxMTEbk4QCASVlZUs3hGge5d3rnMNluOtEoBNYDOQ&#10;QkJCzKsEAdDAI2ZDfUq0vklj+VElAKATV/OQGFevXq2rq9NoNBjtDbwQevuZB4VjqSEAynG1UsO1&#10;a9fmz5/f3Nxs3rNkyZKMjAyObgfQFWZQuNDLrzk3sz34CLpKANTiqoc0Y8YMNze3wsLCo0ePHjly&#10;JDs7Oz8/f9OmTRzdDqB77hExPquzCObPAlCMk0A6e/bskCFDCgsLx4wZIxKJxGLxggUL/vGPf3zz&#10;zTe9/x6SRqM5dOiQSqXq6gSVSnXo0KG6ujp2igZ7x3SVmO/P6opy+S4HAKxxEkg6nc7X19dqp7+/&#10;v4ODQy+/h5Sfnx8bG1tQUJCUlJSdnd3xhDfffPPZZ5/9/vvvn3766V27drFQNAwOHjEbRqfmOXqP&#10;5rsQALDGyTukYcOGabVaq52tra0Gg2HYsGE9/rnBYEhJScnNzZVKpVqtNjIyMioqynKl8Nra2g8/&#10;/LC0tFQkEjU1Nc2ePfvRRx8Vi8Xs/ivAXgm9/TCFFoBCnATS+PHjW1pakpKSXn/9dZFIZDQa6+rq&#10;Fi9eHBISIhQKe/zzkpISkUgklUoJIWKxODw8vKyszDKQxo0bt3//fpFIRAgRCoUGg0Gv13d6qYCA&#10;AOZHfHx8QkJC//9p7Kqvr+e7hB6gQlbQXyQq7D/6K6T/g92cBJJAINi3b98TTzwRFhZm3jl27Nh9&#10;+/b15s9bW1sDAwPNm25ubjU1NVbXl0qlBoMhLy9v7969q1evHjlyZKeX6uYVFCXo/0bUYKjw8s51&#10;5hVaOTIYmpFrqLCf6H/jztWw75CQkNOnT58/f/6XX34RCAQeHh4d3yp1xWAwCAS/vtwSCASdDoXQ&#10;arU3b9709vYuLy9PTExkOkwAfcDMn2V+8F0LwODF5qCGa9euWb068vf3nzx58qRJk3pMo7S0NJlM&#10;JpPJZs2a5eTkZDAYzIeMRqOjYyfB6eXllZiYuHv3bmdnZyzkCv2B+bMANGCzh1RbWxsbG+vr6/s/&#10;//M/kZGRd/S3cXFxzJ84OjqaTKZTp06ZD7W0tCxcuNDy5PPnzyuVyvj4eGbTx8fn8uXL/S4fBjXM&#10;nwXgHZs9pJCQkK+//looFCYlJQUEBKxataqxsbGXf+vv7y+Xy+Vy+bRp00JDQwkhCoWCEFJbW6tU&#10;KqdPn86cVllZ2dDQYDAYXn/99fPnzxNCrl69WlZWNm/ePBb/ITBoYf4sAI9YfocUFBRUWFjY3t6+&#10;f//+t99+Ozw83NPT8/nnn3/44YcdHBx6eRGBQJCRkbF+/XqpVFpdXZ2enu7p6ckcysrKWrRoUXR0&#10;9F/+8pdHHnlkypQpJ06cSEpKutMOGUBXLL8/6x4Rg64SwIAZYjKZuLt6U1PTjh07vv3221u3boWE&#10;hOzYsaP3Qxv6LyAggPJRdnV1dfQPyxm0FeqvaPRNGtdgef8vNZibkS2osP/or5Db1b69vLxef/31&#10;qqqqwsLC1tbWuXPncno7ABYJvf1YSSMA6CWuhn2bMZ2kgoKC69evW84uAgAAsMRVIOl0uk8++WTP&#10;nj0tLS0eHh6bNm2Kjo7uzTINANRqq1a2V2MAHgBXWA4kvV5fUFCQmZl56dIlQkhkZGRycvKoUaPY&#10;vQsAL4Refo1FzxPMnwXgBpuBVFFRERsbSwjx9fV99913IyIiWLw4AO+Y+bO64twLSWEj17yJN0wA&#10;7GK5h/T4448/99xzWHgb7BUzKNwleDrmzwKwjuWJsa+88grSCOyea7Ac82cBWMftsG8Ae2X5/dnm&#10;3Ey+ywGwBwgkgL5jvj+LThIAKxBIAP0i9PbzWZPFdxUA9oCrQOr004TMWHAAAICOOAkktVq9ZMkS&#10;q51NTU0RERHt7e1c3BGAHvorGrxVAugDNod96/X6Bx98kPl9+fJlq5Xr2traCCEuLi4s3hGATrqi&#10;XIL5swB3iM0eklAoTEhIcHZ2dnZ2JoQ4/5aHh8cHH3zA4u0A6ITvzwL0DcsTY5ctW7Zs2TK1Wp2c&#10;nIzPisOgZTV/lkxbyndFADaAk3dIY8aMQRoBmOfP6l9biqHhAD3iZLVvtVq9fPnyjvsFAsGhQ4e4&#10;uCMAnZiuUmtrK74/C9AjroZ9D7fg6upqMpkMBsO2bds4uh0AzRzmrxidmof3SQDd46SHNGbMmAMH&#10;Dljt3L17d0ZGxr59+7i4IwDlhN5+fqlf8l0FANUGbqWGxMTEiooKzEMCAIBODVwg3bx5kxBiMBgG&#10;7I4AlGOmKwEAg6tPmFdUVFhu1tTUvPrqq8OHD3dzc+PojgC2hVnQQd+kwUgHAAZXo+wSExOtdnp7&#10;e+fm4n8PAvw/fH8WwApXgxqqqqq4uDKAPTHPn23c+TwGhQNw+w7p2rVrDQ0NTU1NnN4FwKa5BsvN&#10;Sw1h/iwMZly9Q2ptbV2yZMmVK1fMe5YuXbp161aObgdg05iuEiEE82dhMOMkkIxGY1hY2MSJEz/9&#10;9FM3NzeTyaRQKDZv3qzX69944w0u7ghgBzxiNrjPiWnOzWyrVuKVEgxCnATSmTNnPD099+/fb94T&#10;HR09derUBx54YOvWrUKhkIubAtgBfH8WBjNO3iHdunXL29vbaqdEInFwcLh+/ToXdwQAAFvHSSCN&#10;Hj369OnTVjuPHj0qFApFIhEXdwSwY5g/C4MEJ4/svLy8EhISAgIC/vjHP0ZFRRmNxuzs7O+///61&#10;1147fvw4c87UqVO5uDWAncH8WRg8uJoYm5eX5+LismfPnj179jA7XVxc0tLSzOccPnxYLBZ3cxGN&#10;RqNSqfz8/AICAro5rbKy0tfX18vLi5XKAWiD+bMweHA1MbakpMTd3d1q/6VLl3x9fXtzhfz8/G3b&#10;tsnl8hMnTkRFRa1du7bT086ePRsfH//mm2/OnTu3v0UD0ArzZ2GQ4OQdklqtXrJkidXOpqamiIiI&#10;3qz2bTAYUlJSPv744zfeeCMvLy8nJ6eurq7jaXq9fsOGDZ6enqzUDEA5zJ8Fu8dmD0mv1z/44IPM&#10;78uXL1v1Wtra2gghLi4uPV6npKREJBJJpVJCiFgsDg8PLysrk0gkVqft2LHj/vvvr66u7uZS5sd9&#10;8fHxCQkJvf2XDJT6+nq+S+gBKmQFm0VOW2oa4lK3+Q+C0IUO81ewdVX6mxEV9p9Op+O7hGsMEjoA&#10;ABwISURBVB6wGUhCoTAhIeGLL75gNp2dnS2Puri4bN++vTfXaW1tDQwMNG+6ubnV1NRYnXPs2LGj&#10;R49+9dVXK1eu7OZSKpWqV6Xzp2PQ0gYVsoLNIiWr9LOX6IpzXa5fYvGVEv3NiAr7qdNHTVRh+R3S&#10;smXLli1bplark5OTP/74475dxGAwCAS/PksUCARGo9HyBJ1Ol5yc/O677/arVgCbZV5qCMCecPIO&#10;acyYMXeaRmlpaTKZTCaTzZo1y8nJyfI7fkaj0dHxN8G5ffv2iRMnqtVqhUKh1Wqrq6vp7wkBAED3&#10;uBr2vXz58o77BQLBoUOHOv2TuLi4yMhIQoijo6PJZDp16pT5UEtLy8KFCy1P9vLyOn369N69ewkh&#10;Fy9eVCgU7u7u3Y8OB7B7WAEPbB1Xq30PHz7c/NtgMFy/ft1oNHbzDsnf39/f35/5zTygUygUs2fP&#10;rq2tVSqVW7ZsYQ5VVlZ6e3tbjgJfuXLlo48+imHfABgUDraOq3lIBw4csNq5e/fujIyMffv29fjn&#10;AoEgIyNj/fr1Uqm0uro6PT3dPLY7Kytr0aJF0dHR7BcNYOPM82c9Yja4R8TwXQ7AHeOqh9RRYmJi&#10;RkZGe3t7b0Z+h4WFlZeXd9yfk5NjtWfXrl3s1Adg45iRDu5zYupTorHUENgibr8Ya+nmzZuEEMvR&#10;CgDAOmapIYL5s2CDuOohVVRUWG7W1NS8+uqrw4cPd3Nz4+iOAMBgukpCL7/Lb69zDZajqwS2gqtR&#10;domJiVY7vb29c3Oxij7AAHGPiHEJnq4rzm3OzUQmgU3galBDVVUVF1cGgN7D/FmwLQP3DgkAAKAb&#10;nPSQrl69umvXrtLSUqPR6OLism7duoiICC5uBAB3Sn9FI/T247sKgE6wH0jPPfdcQUEBIWT48OFD&#10;hw5taGj405/+5ODgkJOTExYWxvrtAOCOXH57ndDLz2dNFt+FAFhj+ZHdypUrCwoKnn322X//+9/H&#10;jx9XKpVVVVXFxcW///3vExMTm5qa2L0dANwpn9VZQm+/C0lhzbmZfNcC8BtsBlJjY2NxcfGbb765&#10;Zs0aJycn8/5Ro0YdPHjQx8fnscceY/F2ANAHzEiH0al5uqJcZBJQhc1A2rVrl6enp9VCqGYffPDB&#10;xYsXMTEWgAaW82fbqpV8lwNACLuBdOLECbFY3NVRHx8fQsh//vMfFu8IAH3GdJU8YjY052YaCj/g&#10;uxwAVgPJwcGBWR+oUzdu3CCEWH3ZCAD45R4R47M6ixByeec6vmuBwY7NQNq4caNardbr9Z0e/eij&#10;j4YNG+bu7s7iHQGg/4Tefg7zV2DcHfCOzUCSy+VDhw5NSEjoeEipVO7evXv9+vUs3g4AAOwJyw/Q&#10;vvrqq8WLF0+aNEkulz/33HNDhw6tra3NyspSq9Xh4eHx8fHs3g4AAOwGy4E0fvz4ioqKZ555prS0&#10;tLi4mNk5YsSI7du3R0VFsXsvAOAO80rJI2YDlnWAAcP+EANXV9c9e/awflkAGEgeMRt0xbn1KdH4&#10;LDoMGIx5A4BOWH5/lhCCTIIBgNW+AaBLmD8LAwk9JADoDtNVcgme3pyb2R58BF0l4A56SADQM9dg&#10;OTN/9kIS1uwHrqCHBAC9Yn6rxHchYLfQQwKAO4BR4MAdBBIAAFABgQQAfdecm6lJWaq/ouG7ELAH&#10;CCQA6Dv3OTGuwfL6lGh86w/6D4MaAKDvMH8WWIQeEgD0F+bPAivQQwIAFmD+LPQfekgAwBrMn4X+&#10;QA8JANhk7irxXQjYHnoDSaPRqFQqPz+/gICAjke1Wu358+fNmxMmTMDH0QHo4Ros57sEsD2UBlJ+&#10;fv62bdvkcvmJEyeioqLWrl1rdcL+/ft37Njh5OTEbL711lszZ84c8DIBAIA1NAaSwWBISUnJzc2V&#10;SqVarTYyMjIqKkoikVieU11dvXnz5ri4OJ5qBIA70FatbM7N9FmdhZWHoBs0BlJJSYlIJJJKpYQQ&#10;sVgcHh5eVlZmFUinT59+7LHHtFrt8OHDhUJhV5cyP+6Lj49PSEjgsuq+qK+v57uEHqBCVtBfJNcV&#10;mm4OMf5uYt3mPwhCFzrMX9GHK6AN+0+n0/FdQg9oDKTW1tbAwEDzppubW01NjeUJBoPh559/3rJl&#10;i1arbW1tfeSRR9LS0jq9lEql4rbWfrMKWgqhQlbQXyS3FUokRDZd/4dn6lOih4tEfRsUPtjbsN/q&#10;6ur4LqEHNA77NhgMAsGvhQkEAqPRaHlCY2Pj3Llz33vvPaVSWVRUVFpa+vnnnw94mQBwZzB/FrpH&#10;SyClpaXJZDKZTDZr1iwnJyeDwWA+ZDQaHR1/05Pz9fV96623fH19CSEjR46cN2/eiRMnBrpiALhz&#10;zKDwkWvebNz5PJa/Ayu0PLKLi4uLjIwkhDg6OppMplOnTpkPtbS0LFy40PJktVr9r3/9Kzo6mtm8&#10;deuWg4PDQFYLAP3hGiwfnZqnK869kBQ2OjUPIx2AQUsg+fv7+/v7M7+ZB3QKhWL27Nm1tbVKpXLL&#10;li3MocrKSm9v7xs3bqSkpNx7771SqbSxsfH7779PT0/nrXQAuHNMV0no5Yc0AjNaAsmSQCDIyMhY&#10;v369VCqtrq5OT0/39PRkDmVlZS1atCg6Onrz5s0xMTGTJk2qqqp69tlnMQkJwBa5R+CD6PArGgOJ&#10;EBIWFlZeXt5xf05ODvMjLi4Ok5AAAOwJLYMaAAAIIfj+7GCGQAIAWuivaPD92cGM0kd2ADAI4fuz&#10;gxx6SABAF8yfHbQQSABAHcyfHZwQSABAKWb+LCHkQlKYSdvAdznAObxDAgB6mefPasWj+K4FOIce&#10;EgDQDvNnBwkEEgAAUAGBBAC2pzk3E/Nn7Q8CCQBsDBNFmD9rfzCoAQBsDObP2iv0kADAJlnOn9UV&#10;5fJdDrAAPSQAsFWWXSV9kwZdJVuHHhIA2DbLrhJGOtg09JAAwOaZ58/qmzT4BK3tQiABgJ3A/Flb&#10;h0d2AABABQQSANgtXVEu3irZEAQSANgtfZMG82dtCAIJAOyWR8yG0al5uqLcyzvX8V0L9AyBBAD2&#10;jBkULvT2u5AUhq4S5TDKDgDsHJYashXoIQHAoGA5f7atWsl3OdAJ9JAAYLAwz5+9faWeBPNdDXSA&#10;QAKAwQXzZ6mFR3YAAEAFBBIADHZt1UrMn6UBAgkABrv26iOYP0sDBBIADHaW82fRVeIRAgkA4Nf5&#10;s+gq8YjeUXYajUalUvn5+QUEBHR6glar/fHHH4cNGxYWFjbAtQGA/cH8Wd5R2kPKz8+PjY0tKChI&#10;SkrKzs7ueIJCoVi8ePF3332XkZERHx9vNBoHvkgAsD+YP8sjGntIBoMhJSUlNzdXKpVqtdrIyMio&#10;qCiJRGJ5wksvvZSVlTVt2jRCyOLFiwsLCxcsWMBbxQBgR5iukkvw9PbqI67Bcr7LGURoDKSSkhKR&#10;SCSVSgkhYrE4PDy8rKzMMpAUCsXvfvc7Jo0IId9++21XlzI/7ouPj09ISOCw6D6pr6/nu4QeoEJW&#10;0F8kKuzEMF8ybekvdXW9PJ3+NtTpdHyX0AMaA6m1tTUwMNC86ebmVlNTY3lCS0uLn59fcnLygQMH&#10;HBwcVq9evWLFik4vpVKpuK213yyDlk6okBX0F4kK+4/yCut6Ha58ofEdksFgEAh+LUwgEFi9Ijp7&#10;9mxBQUFwcHBlZeXnn3/+7rvvlpWVDXiZADC46K9oMCicU7QEUlpamkwmk8lks2bNcnJyMhgM5kNG&#10;o9HR8Tc9ud///vdjxox57LHHCCEBAQHz5s377rvvBrpiABhkMH+Wa7Q8souLi4uMjCSEODo6mkym&#10;U6dOmQ+1tLQsXLjQ8mQPDw/LTcvuFAAAR9wjYlyCp9enRLdVK31WZwm9/fiuyN7Q8p9yf39/uVwu&#10;l8unTZsWGhpKCFEoFISQ2tpapVI5ffp05rTKysqGhoaIiAitVltUVEQI0Wq1paWlS5Ys4bF4ABgk&#10;mEHhrsFydJW4QEsPyZJAIMjIyFi/fr1UKq2urk5PT/f09GQOZWVlLVq0KDo6eufOnZs2bdq1a9fZ&#10;s2efeuopzI0FgIGB+bPcoTGQCCFhYWHl5eUd9+fk5DA/pk6dyvSQAAAGHtNV0hXnXkgKG7nmTUxX&#10;YgWlgQQAQDnz/FldUS4CiRUIJACAvnMNliON2ELLoAYAABjkEEgAACzD/Nm+QSABALCprVqJQeF9&#10;g0ACAGCTa7Cc+f6sJmUpukp3BIEEAMAyzJ/tG4yyAwBgH+bP9gF6SAAAXGG6SnXaG5bfny0+11J8&#10;roXfwuiEQAIA4BDTVYoVJB7d8if9FU3xuZaIdyr4LopSeGQHAMAtidj571tWRPwtZFnF7dTCiqJV&#10;IXPGjeC7KBohkAAAOCcRO6fMH7t835mc2CCkUVfwyA4AgHPF51qYNEotvIAXSF1BIAEAcIt5b1S0&#10;KuTJ0FFFSbLl+84gkzqFQAIA4JZkhIv5vZFE7FyUJOO7IkrhHRIAALckYmeJ2LmrTTBDDwkAAKiA&#10;QAIAACogkAAAgAoIJAAAoAICCQAAqIBAAgAAKiCQAACACggkAACgAgIJAACogEACAAAqIJAAAIAK&#10;CCQAAKACAgkAAKiAQAIAACogkPj06aef8l1CD1AhK+gvEhX2HyrsvyEmk4nvGjqn0WhUKpWfn19A&#10;QIDVIa1We/78ecs9np6eEonE6rSAgACVSsVpkf2ECvuP/gqJLRSJCvsPFfYfpR/oy8/P37Ztm1wu&#10;P3HiRFRU1Nq1ay2PHj9+/MUXXzRv3rhxIyYm5pVXXhnoKgEAgD00BpLBYEhJScnNzZVKpVqtNjIy&#10;MioqyrIDNH/+/Pnz5zO/y8rKNm/evG7dOn5qBQAAltAYSCUlJSKRSCqVEkLEYnF4eHhZWVnHJ3KE&#10;kLa2tpdeemnr1q0ikajj0WnTpnV83EcbVNh/9FdIbKFIVNh/lFc4bdo0vkvoAY2B1NraGhgYaN50&#10;c3Orqanp9Mzdu3cHBgbOmjWr06P0v8EDAAAzGgPJYDAIBL8O/xMIBEajseNpN2/ezMnJQeoAANgH&#10;WoZ9p6WlyWQymUw2a9YsJycng8FgPmQ0Gh0dOwnOgwcP+vn5TZo0aQDLBAAArtDSQ4qLi4uMjCSE&#10;ODo6mkymU6dOmQ+1tLQsXLiw458oFIp58+YNXIkAAMAlWgLJ39/f39+f+c08oFMoFLNnz66trVUq&#10;lVu2bGEOVVZWent7jxo1ihDyww8/REVF8VUwAACwi5ZAsiQQCDIyMtavXy+VSqurq9PT0z09PZlD&#10;WVlZixYtio6ONhqNzc3NEydO5LdUAABgC70rNQAAwKBCy6AGAAAY5BBIAABABRrfIfVfNwuz0sBq&#10;cdgJEya4u7vzWE+nSktLLWccU9iklhXS1qRnz56tq6sTi8Uymcy8k6o27FghbW1ICFGpVBqNRiqV&#10;Wi7UQlUzdqyQwmYkhFRWVvr6+np5eTGbVLXhb5jszjfffCOXyzdu3BgREZGVlcV3OZ14//33J06c&#10;GPJfpaWlfFdk7e233545c6Z5k8ImtaqQqibdsmVLRETExo0bH3rooccff/zGjRsmytqw0wqpakOT&#10;ybRjx4558+a9+OKL999//7vvvsvspKoZO62QtmY0mUy1tbV33333P//5T2aTqja0Ym+BdPv27ZCQ&#10;kNraWpPJ1NzcPHny5AsXLvBdlLXnn3/+s88+47uKzrW0tLz44oshISHm/9zT1qQdKzTR1KSnT5++&#10;++67W1pamM3Fixd/8cUXVLVhpxWaaGpDk8lUU1NjLvLKlStBQUHNzc1UNWOnFZooa0aTyXTr1q2H&#10;Hnpozpw5TCBR1YYd2ds7pE4XZuW7KGunT58eN26cVqvV6/V812ItKytLLBZv3brVvIe2Ju1YIaGp&#10;SUUi0a5du8yr/Y4dO/bSpUtUtWGnFRKa2pAQMm7cuP379zNFCoVCg8Gg1+upasZOKySUNSMhZMeO&#10;Hffff/+ECROYTarasCN7e4fU+4VZ+WIwGH7++ectW7ZotdrW1tZHHnkkLS2N76J+lZycLBAIFAqF&#10;eQ9tTdqxQqqadNSoUczEbUKIWq0uKipKSkr66aef6GnDTiukqg0JIQKBQCqVGgyGvLy8vXv3rl69&#10;euTIkUqlkp5m7LRC2prx2LFjR48e/eqrr1auXMnsoe3/na3YWw+plwuz8qixsXHu3LnvvfeeUqks&#10;KioqLS39/PPP+S7qV5atx6CtSTtWSGeTNjY2Pvnkk6tWrQoKCqKtDRmWFdLZhlqt9ubNm97e3uXl&#10;5a2trRQ2o1WFVDWjTqdLTk7esWOH5U4K29CSvQVSLxdm5ZGvr+9bb73l6+tLCBk5cuS8efNOnDjB&#10;d1HdQZP2QVVV1cMPP5yYmJiUlESobEOrCilsQ0KIl5dXYmLi7t27nZ2dP/74Ywqb0apCqppx+/bt&#10;EydOVKvVCoVCq9VWV1erVCoK29CSvQWSt7e31cKsU6ZM4bGejtRqdV5ennnz1q1bDg4OPNbTIzTp&#10;nVIqlU899dQrr7yyfPlyZg9tbdixQtra8Pz583v27DFv+vj4XL58mapm7LRCqprRy8vr+vXre/fu&#10;3bt378WLFxUKhVKppKoNO8H3qAqWGQyGmTNnFhcXm0ymmpqae+65p6mpie+ifuOnn36aOHEiM8rl&#10;8uXLcrmchoGhVoqLi81j2OhsUssKqWrSn3/+OSQk5PDhw7f+6/bt21S1YacVUtWGJpOppqZm4sSJ&#10;586dM5lMTU1Ncrn8+++/p6oZO62QtmY0e+aZZ5hRdlS1YUf2Fkgmk+mHH36Qy+WJiYlTpkz5xz/+&#10;wXc5nfjss89CQkISExNDQkI+/PBDvsvphOV/7k1UNqlVhfQ06bZt2yb8VmpqqommNuyqQnrakLF3&#10;797Jkyc/9dRTkydPNs/yoacZu6qQtmZkmAPJRFkbWrHbxVXb2tqcnZ07vgCnhNFovHHjBs0VdoQm&#10;7T+04R0xGo1arXbEiBFWD77oacZOK6StGTtFTxtasttAAgAA20JXPAIAwKCFQAIAACogkAAAgAoI&#10;JAAAoAICCQAAqIBAAgAAKiCQAACACggkAACgAgIJBgXmcwCWe5h1MI8fP2658+jRowcPHuz+Uvv3&#10;76+rq+vPOZbLLXd0+PDhAwcOML+//PJLtVrN/Ojxpow33niD+eAegM1BIMGgoFQq161bZ7nngw8+&#10;2Lx5c3Z2tuXOrVu3FhYWdn+pLVu2WMXYHZ1z4MCBF198sas/1Gq1f/nLX+677z5m85VXXvnxxx+Z&#10;Hz3elDFhwoQ///nPvTkTgDYIJBgUwsLCbty4UV1dbd7zww8/PPDAAydOnLh58yazp729/aeffoqM&#10;jOz+UocPH46KiupzJQqFor29vaujWVlZUVFRI0eO7PP1o6KitFrtt99+2+crAPAFgQSDglwud3R0&#10;rKysZDbr6urUavW6deuGDBlSWlrK7CwvLyeEhIWFMZttbW0HDx7My8s7ePCg5UO2U6dOXb161bzZ&#10;0NBw4MAB5tlaQ0OD+RaEELVavX///gMHDmg0GmZPdXX1lStXrl69qlAoOj64a2hoyMvLe+yxx7r6&#10;V6hUqi+//DI/P//atWvd/GNjY2N37drVU5MAUAeBBIOCg4PDfffdZ37qdeTIET8/P39///vuu+/w&#10;4cPMzhMnTgQGBnp5eRFCzpw5M2/evB07dpSUlKSnpz/44IONjY3Mac899xwTXYQQhUKxYMGCjz76&#10;qKioKCoqasuWLVlZWcyhgoKCqKiof/7zn3/9618XLFhw9OhRQkhJSYlardZoNHv37r19+7ZVkd98&#10;883o0aMlEkmn/4Svv/46Pj6+pKQkOzt7/vz558+f7+ofO2/evJqaGstoBLAJFH28FoBTU6dONX/i&#10;s7S0dObMmYQQuVz+2WefMTtPnjw5bdo05vezzz57zz33vP322wKB4ObNm8uWLdu4ceOnn35qeUG9&#10;Xr9x48alS5cmJycTQs6ePRsdHR0SEsIc/emnnw4dOuTp6anX6x9++OHPPvssLCwsKSmptrb21q1b&#10;O3fu7FjhDz/8MHny5K7qV6vV3333nZeX182bNxMTE19++eV9+/Z1euaoUaOGDx/e/dUAKIQeEgwW&#10;crn86tWrDQ0NRqNRoVCYA+nixYtnz57V6/VVVVXh4eGEkGPHjmk0mlWrVjFfi3FycnrqqaeOHTtm&#10;9aCsqKhIp9MlJSUxm1KpdN68eeajCxYs8PT0JIQIhcJJkyZ1897I7OTJk1KptKujjz/+ONN7c3Jy&#10;WrFiRUVFhVar7erkKVOmqFSqHu8IQBX0kGCwmDx5souLS0VFhUgkIoTMnj2bEBIUFOTh4aFUKjUa&#10;zZAhQ2bMmEEIYZ7OxcXFmf/WaDQSQv7973/L5XLzTp1O5+joyIQEY8KECebXSwEBAeb9Dg4OHR/Q&#10;dXTjxg0fH5+ujlpm1V133UUIOX36NBOrHTk5Od24caPHOwJQBYEEg0h4eLhSqbzrrrumTp0qFAqZ&#10;nTNmzDhx4kRzc/PMmTOZLhHz9c+dO3eaz2HcfffdlptCodBkMhmNRvNnN7vpsvSGg4MDk3ydsow0&#10;vV5PCHF1de3qZMuqAGwF/k8WBpEZM2acPn36+PHjlh2LiIiIH3/88eTJk+bez7hx4wgh169fl/+X&#10;g4PDd999Z5VPEyZMMBgM//rXv8x7Tp482Z/yRCLR6dOnuzpaVVVl/n3+/HlHR8duXhFptdphw4b1&#10;pxiAgYdAgkEkLCxMpVJVVVVZBtLMmTMvX75sGUgBAQFyuTw9PZ15DXP+/PnNmzdfvHjRxcXF8mpB&#10;QUGRkZEbN24sLCw8evSoeRJr9wQCQV1dXVlZWcdh36GhoeaxfB19/vnnZWVlhJCTJ0++8847y5cv&#10;Z3pyhJBr167l5+eb13cwGo1VVVWhoaE9FgNAFQQSDCISiUQkEolEoqCgIPNOd3f34ODgu+66a/z4&#10;8ead2dnZkyZNeuihh4KDgx988MGxY8dmZmZ2vGBmZub999//5z//+emnn759+/YDDzzQ44OyqKgo&#10;tVq9YsWKI0eOWB2KjIxUKBRdPbV74oknXnrppeDg4Pj4+IULF65fv9586JVXXsnJyamoqGA2jx8/&#10;bjAYmJdkADZkiMlk4rsGAErp9fqzZ89KpVKrh3UMrVarVqvvuecec09l7dq1BoOh0yHdloxGo8Fg&#10;6HhNg8Ewa9asV199de7cuV394c8///y73/3O6m/vu+++119/PSIigtl87bXXrly5YrUqEgD90EMC&#10;6JJQKAwKCuo0jQghjo6OsbGxn3/+ObOpUqkUCoV5HlI3BAJBp9d0cHBYsWKF1Wwnqz+USCRWf/vC&#10;Cy9cv359165de/fuJYRcu3btiy++WLNmTY9lANAGPSSAvvvggw8yMzN9fX2HDx+uUqmYxR3MHaY+&#10;MBqNixcvTktLk8lkvfyTtra2yMjIV199dfbs2U5OTjt37tRqtcxcXQDbgmHfAH23YsWKxYsXV1VV&#10;GY1GqVTq7+/fzwsKBIL333+/qamp93/CDP52cnJycnIihAQGBs6aNaufZQDwAoEE0C8jR47sz+Lc&#10;Hfn6+vr6+vb5z7t6/wRAP7xDAgAAKiCQAACACggkAACgAkbZAQAAFdBDAgAAKiCQAACACv8HjbZM&#10;p9ZlYesAAAAASUVORK5CYIJQSwECLQAUAAYACAAAACEAsYJntgoBAAATAgAAEwAAAAAAAAAAAAAA&#10;AAAAAAAAW0NvbnRlbnRfVHlwZXNdLnhtbFBLAQItABQABgAIAAAAIQA4/SH/1gAAAJQBAAALAAAA&#10;AAAAAAAAAAAAADsBAABfcmVscy8ucmVsc1BLAQItABQABgAIAAAAIQBgLnzD5gMAAOMIAAAOAAAA&#10;AAAAAAAAAAAAADoCAABkcnMvZTJvRG9jLnhtbFBLAQItABQABgAIAAAAIQCqJg6+vAAAACEBAAAZ&#10;AAAAAAAAAAAAAAAAAEwGAABkcnMvX3JlbHMvZTJvRG9jLnhtbC5yZWxzUEsBAi0AFAAGAAgAAAAh&#10;ABk0qyzfAAAABwEAAA8AAAAAAAAAAAAAAAAAPwcAAGRycy9kb3ducmV2LnhtbFBLAQItAAoAAAAA&#10;AAAAIQBirWon0zwAANM8AAAUAAAAAAAAAAAAAAAAAEsIAABkcnMvbWVkaWEvaW1hZ2UxLnBuZ1BL&#10;BQYAAAAABgAGAHwBAABQRQAAAAA=&#10;">
                 <v:shapetype id="_x0000_t75" coordsize="21600,21600" o:spt="75" o:preferrelative="t" path="m@4@5l@4@11@9@11@9@5xe" filled="f" stroked="f">
@@ -639,6 +627,7 @@
       <w:r>
         <w:rPr>
           <w:noProof/>
+          <w:lang w:eastAsia="en-US"/>
         </w:rPr>
         <mc:AlternateContent>
           <mc:Choice Requires="wpg">
@@ -730,32 +719,19 @@
                                   <w:szCs w:val="24"/>
                                 </w:rPr>
                               </w:pPr>
-                              <w:bookmarkStart w:id="2" w:name="_Ref496996335"/>
+                              <w:bookmarkStart w:id="1" w:name="_Ref496996335"/>
                               <w:r>
                                 <w:t xml:space="preserve">Figure </w:t>
                               </w:r>
-                              <w:r>
-                                <w:fldChar w:fldCharType="begin"/>
-                              </w:r>
-                              <w:r>
-                                <w:instrText xml:space="preserve"> SEQ Figure \* ARABIC </w:instrText>
-                              </w:r>
-                              <w:r>
-                                <w:fldChar w:fldCharType="separate"/>
-                              </w:r>
-                              <w:r>
-                                <w:rPr>
-                                  <w:noProof/>
-                                </w:rPr>
-                                <w:t>2</w:t>
-                              </w:r>
-                              <w:r>
-                                <w:rPr>
-                                  <w:noProof/>
-                                </w:rPr>
-                                <w:fldChar w:fldCharType="end"/>
-                              </w:r>
-                              <w:bookmarkEnd w:id="2"/>
+                              <w:fldSimple w:instr=" SEQ Figure \* ARABIC ">
+                                <w:r>
+                                  <w:rPr>
+                                    <w:noProof/>
+                                  </w:rPr>
+                                  <w:t>2</w:t>
+                                </w:r>
+                              </w:fldSimple>
+                              <w:bookmarkEnd w:id="1"/>
                               <w:r>
                                 <w:t>: Controlled Deflections versus Output Voltage</w:t>
                               </w:r>
@@ -781,7 +757,7 @@
               </wp:anchor>
             </w:drawing>
           </mc:Choice>
-          <mc:Fallback>
+          <mc:Fallback xmlns:w16se="http://schemas.microsoft.com/office/word/2015/wordml/symex" xmlns:w16cid="http://schemas.microsoft.com/office/word/2016/wordml/cid" xmlns:am3d="http://schemas.microsoft.com/office/drawing/2017/model3d" xmlns:aink="http://schemas.microsoft.com/office/drawing/2016/ink" xmlns:cx8="http://schemas.microsoft.com/office/drawing/2016/5/14/chartex" xmlns:cx7="http://schemas.microsoft.com/office/drawing/2016/5/13/chartex" xmlns:cx6="http://schemas.microsoft.com/office/drawing/2016/5/12/chartex" xmlns:cx5="http://schemas.microsoft.com/office/drawing/2016/5/11/chartex" xmlns:cx4="http://schemas.microsoft.com/office/drawing/2016/5/10/chartex" xmlns:cx3="http://schemas.microsoft.com/office/drawing/2016/5/9/chartex" xmlns:cx2="http://schemas.microsoft.com/office/drawing/2015/10/21/chartex" xmlns:cx1="http://schemas.microsoft.com/office/drawing/2015/9/8/chartex" xmlns:cx="http://schemas.microsoft.com/office/drawing/2014/chartex">
             <w:pict>
               <v:group w14:anchorId="5A6647EF" id="Group 6" o:spid="_x0000_s1029" style="position:absolute;left:0;text-align:left;margin-left:0;margin-top:279.15pt;width:327.15pt;height:261.5pt;z-index:251662336;mso-position-horizontal:center;mso-position-horizontal-relative:margin;mso-width-relative:margin;mso-height-relative:margin" coordorigin=",2" coordsize="41550,33214" o:gfxdata="UEsDBBQABgAIAAAAIQCxgme2CgEAABMCAAATAAAAW0NvbnRlbnRfVHlwZXNdLnhtbJSRwU7DMAyG&#10;70i8Q5QralN2QAit3YGOIyA0HiBK3DaicaI4lO3tSbpNgokh7Rjb3+8vyXK1tSObIJBxWPPbsuIM&#10;UDltsK/5++apuOeMokQtR4dQ8x0QXzXXV8vNzgOxRCPVfIjRPwhBagArqXQeMHU6F6yM6Rh64aX6&#10;kD2IRVXdCeUwAsYi5gzeLFvo5OcY2XqbynsTjz1nj/u5vKrmxmY+18WfRICRThDp/WiUjOluYkJ9&#10;4lUcnMpEzjM0GE83SfzMhtz57fRzwYF7SY8ZjAb2KkN8ljaZCx1IwMK1TpX/Z2RJS4XrOqOgbAOt&#10;Z+rodC5buy8MMF0a3ibsDaZjupi/tPkGAAD//wMAUEsDBBQABgAIAAAAIQA4/SH/1gAAAJQBAAAL&#10;AAAAX3JlbHMvLnJlbHOkkMFqwzAMhu+DvYPRfXGawxijTi+j0GvpHsDYimMaW0Yy2fr2M4PBMnrb&#10;Ub/Q94l/f/hMi1qRJVI2sOt6UJgd+ZiDgffL8ekFlFSbvV0oo4EbChzGx4f9GRdb25HMsYhqlCwG&#10;5lrLq9biZkxWOiqY22YiTra2kYMu1l1tQD30/bPm3wwYN0x18gb45AdQl1tp5j/sFB2T0FQ7R0nT&#10;NEV3j6o9feQzro1iOWA14Fm+Q8a1a8+Bvu/d/dMb2JY5uiPbhG/ktn4cqGU/er3pcvwCAAD//wMA&#10;UEsDBBQABgAIAAAAIQCecVgQ2QMAANkIAAAOAAAAZHJzL2Uyb0RvYy54bWycVttu4zYQfS/QfyD0&#10;7ugS2bKFOAuvc8EC6a7RpNhnmqIsYiWSJSnLadF/7wwl2bm46CIPkYfDGXLmzJlhrj4dmprsubFC&#10;yWUQX0QB4ZKpQsjdMvjj6W4yD4h1VBa0VpIvg2dug0/Xv/5y1emcJ6pSdcENgUOkzTu9DCrndB6G&#10;llW8ofZCaS5hs1SmoQ6WZhcWhnZwelOHSRTNwk6ZQhvFuLWgvek3g2t/flly5r6VpeWO1MsAYnP+&#10;a/x3i9/w+ormO0N1JdgQBv1AFA0VEi49HnVDHSWtEe+OagQzyqrSXTDVhKosBeM+B8gmjt5kc29U&#10;q30uu7zb6SNMAO0bnD58LPu63xgiimUwC4ikDZTI30pmCE2ndzlY3Bv9qDdmUOz6FWZ7KE2Dv5AH&#10;OXhQn4+g8oMjDJRpPE3n0TQgDPYuL5MoWyQ97KyC2pz8kul81N+efKfRZXr0jdPE+4bj1SFGeAxI&#10;C5bD34ATSO9w+n8+gZdrDQ+GQ5qfOqOh5kerJ1BSTZ3Yilq4Z09PKB4GJfcbwTamX5wgh8R6yGEX&#10;LyUpAoAOaNN7UMzoQbEflki1rqjc8ZXVwGvoNrQOX5v75avrtrXQd6KusU4oD4lBD7zh0Blsen7e&#10;KNY2XLq+4QyvIUclbSW0DYjJebPlwB/zpYh9C0DhH6zD65ACvgn+TuarKFoknyfrabSepFF2O1kt&#10;0mySRbdZGqXzeB2v/0HvOM1byyFfWt9oMcQK2nfRnmX8MBv6XvI9SfbUdz4i5QMaf32IoEJIMFbr&#10;DHesQrEEtH4HhHuf44aH9oQm4m6hK8i2+00V0De0dcoDcLYrjux+0RcvuB3Hs9nCl//Ibai8se6e&#10;q4agAAhDTP4Cuofo++hGE4xbKqwz6Gley1cKOBM1PgOMeRAhBexxmLx2pAWsfg5qnLvnZtZjRTWH&#10;KPHYE9Oh/XumP2H6n9WBTJG8gxEOF+IOoB5Ijfo+zrHRjzMmS2fxFCY5DpM4zpJ4mOEjrEmWRIts&#10;GDdJlKaZN/g4qlbVohgbCOFe16ZnVVcJx30PAn1eWv0H+qesUHKH7cEPXt/GqNmq4hmAMApqDRla&#10;ze4E3PdArdtQA88SKOGpdd/gU9aqWwZqkAJSKfPXOT3aQ0FhNyAdPHPLwP7ZUpxv9RcJpcY3cRTM&#10;KGxHQbbNWkH/xD4aL4KDcfUolkY134EJK7wFtqhkcNcycKO4dv1jCy8446uVN+rH5IN81DBc+5mB&#10;uD4dvlOjB647qOdXNZKJ5m8o39v2HF9B35XC98MJRWA4LoDYXvLvJ0ivHuiXa291+o/k+l8AAAD/&#10;/wMAUEsDBBQABgAIAAAAIQCqJg6+vAAAACEBAAAZAAAAZHJzL19yZWxzL2Uyb0RvYy54bWwucmVs&#10;c4SPQWrDMBBF94XcQcw+lp1FKMWyN6HgbUgOMEhjWcQaCUkt9e0jyCaBQJfzP/89ph///Cp+KWUX&#10;WEHXtCCIdTCOrYLr5Xv/CSIXZINrYFKwUYZx2H30Z1qx1FFeXMyiUjgrWEqJX1JmvZDH3IRIXJs5&#10;JI+lnsnKiPqGluShbY8yPTNgeGGKyShIk+lAXLZYzf+zwzw7TaegfzxxeaOQzld3BWKyVBR4Mg4f&#10;YddEtiCHXr48NtwBAAD//wMAUEsDBBQABgAIAAAAIQACzSNG4AAAAAkBAAAPAAAAZHJzL2Rvd25y&#10;ZXYueG1sTI9BS8NAEIXvgv9hmYI3u4kxJaTZlFLUUxFsBfE2zU6T0OxuyG6T9N87nvQ2j/d4871i&#10;M5tOjDT41lkF8TICQbZyurW1gs/j62MGwge0GjtnScGNPGzK+7sCc+0m+0HjIdSCS6zPUUETQp9L&#10;6auGDPql68myd3aDwcByqKUecOJy08mnKFpJg63lDw32tGuouhyuRsHbhNM2iV/G/eW8u30f0/ev&#10;fUxKPSzm7RpEoDn8heEXn9GhZKaTu1rtRaeAhwQFaZolINhepc98nDgXZXECsizk/wXlDwAAAP//&#10;AwBQSwMECgAAAAAAAAAhAIAmd0y0QwAAtEMAABQAAABkcnMvbWVkaWEvaW1hZ2UxLnBuZ4lQTkcN&#10;ChoKAAAADUlIRFIAAAIwAAABpAgCAAAAoIyI8AAAAAlwSFlzAAAOxAAADsQBlSsOGwAAAAd0SU1F&#10;B+EKHQQ5D2A9zZMAAAAkdEVYdFNvZnR3YXJlAE1BVExBQiwgVGhlIE1hdGhXb3JrcywgSW5jLjxY&#10;3RgAAAAidEVYdENyZWF0aW9uIFRpbWUAMjktT2N0LTIwMTcgMDA6NTc6MTXgkATsAAAgAElEQVR4&#10;nO3de0ATV94//mMAAbkshpvwK2vAaFDXbkHRxxSwRNRW69K1SJVy0d3tUqzWW7vtSh/QilYsILpW&#10;a91e3Ha9ZG1pH/pri4+KAcxTL0gpBpeLEhqUmwxpioDESb5/zG6aBeSSBGYC79dfycyZySeeph/O&#10;zGfOGafX6wkAAADbeGwHAAAAQAgSEgAAcAQSEgAAcAISEgAAcAISEgAAcAISEgAAcAISEgAAcAIS&#10;EgAAcAISEgAAcAISEgAAcAISEgAAcAISEgAAcAISEgAAcAISEgAAcAISEgAAcAISEgAAcAISEgAA&#10;cAISEgAAcAISEgAAcAISEgAAcAISEgAAcAISEgAAcAISEgAAcAISEgAAcAISEgAAcAISEgAAcIIV&#10;JySVSnX27NnKykq2AwEAAAuw1oSUl5e3atWq/Pz85OTk/fv3sx0OAACYa5xer2c7hiGjaTokJEQq&#10;lQqFQoqiJBLJ559/LhAI2I4LAABMZ8t2AKYoLCx0c3MTCoWEED6fHx4eXlxcjIQEAPAwSqpL2dZJ&#10;CBFMdBTwHdgOp29WmZDUanVgYKDhrbOzc1VVVe9m8fHxly9fZl7HxcXFx8ePUHxgEo1G4+rqynYU&#10;MAToMmux/1JbzuW2OZPsfuXnceFmW+Icn+1L/NkOqg9WmZBomubxfr77xePxdDpd72aXL19GyYMV&#10;USqVGOZaF3SZVdieX/tdq16fJWH6S0l1rT1ZsT2fcDAnWWVRg729PU3Thrc6nc7W1iozKwDAcNtx&#10;prZgXbDhrYDv8OGqGceuNly42cZiVH2yyoTk5eV1/fp1w9u2trbZs2ezGA8AADd9dKVhTYgP81pP&#10;NTAvBHwHwUQu3kayyoQUEhJCCJHJZISQ6upquVw+f/58toMCAOAcJdXFvGiVZj04vF7brGLeCviO&#10;hl3cYZUJicfjZWZmbtu2LTExcfXq1RkZGR4eHmwHBQDAOWtCfKorq2uT52mbVXYpn9p5+THbL9xs&#10;e2LKRHZj681ab73Mmzfv4sWLbEcBAMBpLmff2Xnj2DdPbk9es0KpVDIb15688cSUiRws/rbWhAQA&#10;AP3QNqsa39lECPE/dPnNkxV7d8nneNvN9NMfu9rwxJSJH66aznaAfUBCAgAYbTQF0sZ3NrnHbHWP&#10;2UoIKVgXrKS6Tl+qbiekIDmYg2MjBhISAMCooimQtkqzHtlxesJMsWGjgO8QPd2F48+NISEBAIwq&#10;rhExrhExbEdhCqussgMAgNEHCQkAwLoZni6ydkhIAABWrFWa1fjOptGRk3APCQDAKhkKu/12fMp2&#10;LJaBERIAgPXRFEhr182bMFM8arIRwQgJAMC6MAOjB831PQq7RwGMkAAArEaHQs4MjPwPXxpl2Yhg&#10;hAQAYC20zaqmg5tH38DIAAkJAMBq+B++xHYIwwiX7AAArINh8YjRCgkJAAA4AQkJAICLOhTy2uR5&#10;bEcxonAPCQCAc1qlWZoCqff6fWwHMqKQkAAAOKRDIW86uNlx5vzRXb/QJyQkAACuMAyMRmthd/+Q&#10;kAAA2PfziuNjb2BkgKIGAACWjcqJ6UyAERIAAMscZ873P3Rp1D9mNCAkJAAAliEVMTiRkFQqVWVl&#10;pZ+fn0gkGmQDiqJu3bplaDBt2jRXV9eRiBUAAIYH+wkpLy9vz549YrG4pKQkKipq48aNg2mQm5ub&#10;nZ1tb2/PtDlw4EBoaOhIhw4AMHTaZpXmgtQ9ZivbgXAOywmJpum0tDSpVCoUCimKkkgkUVFRAoFg&#10;wAYKhSIlJSU2Npa92AEAhmxsPvE6SCxX2RUWFrq5uQmFQkIIn88PDw8vLi4eTIOKioopU6ZQFKXV&#10;almJHABgSLTNKlXasx0K+ahcysgiWB4hqdXqwMBAw1tnZ+eqqqoBG9A0/cMPP+zcuZOiKLVavWLF&#10;ivT09D7Pb7jnFBcXFx8fPwzfACymvr6e7RBgaNBlg6e78tWDU+k2i39vs/j3SqWSlRg0Gg0rnzt4&#10;7F+y4/F+HqXxeDydTjdgg6ampsjIyNdff93X17epqSkmJubEiROrV6/uff7KysrhCx4szvhqLVgF&#10;dNmAmCde9RxYcZytRDh4LFyyS09PDw4ODg4ODgsLs7e3p2nasEun09na/keO7LOBr6/vgQMHfH19&#10;CSHe3t6LFi0qKSkZsfgBAAZpdK84bnEsjJBiY2MlEgkhxNbWVq/XX79+3bCrra1t6dKlxo29vLx6&#10;N6irq7ty5Up0dDSzsbu728bGZkRiBwAYggccGBhZERZGSAEBAWKxWCwWz507NyQkhBAik8kIIdXV&#10;1XK5fP78+UyzsrKyhoaGPht0dXWlpaXV1NQQQpqams6dO7d8+fKR/yIAAP1zjYhBNho8lu8h8Xi8&#10;zMzMLVu2CIVChUKRkZHh4eHB7MrJyVm2bFl0dHTvBh4eHikpKTExMbNmzSovL9+wYQMeQgIAsHbj&#10;9Ho92zEMF5FIhKIGK6JUKnGH3Lqgy3rQNqs6Ff/nGhHDdiB9435/YbZvAAALYOoX2I7CurE/dRAA&#10;gFVjCrtRv2A+jJAAAEyHwm4LwggJAMBEzMR0GBhZChISAMCQYcXx4YCEBAAwZJoL0gkzxVhCwrKQ&#10;kAAAhgypaDigqAEAADgBCQkAYGDaZhXbIYx+uGQHAPAvSqprx5laJdUp4DtOnuiwfYk/IUTbrKpP&#10;i3aNiMFluuGGhAQAQAghH11p2HGmNnGOT2LIJELIjvzaiENtpz0KmBXHUdg9ApCQAADIhZttO87U&#10;1qb8nHUej26/tPPFG4SEorB7pOAeEgAAOXalMW2xv+GtpkBau27e9DBJ/KQUFqMaa5CQAACIkuoU&#10;8B0IIdpmlSrt2VZplv+hS8xNIyXVxXZ0YwUSEgDAzxrf2cRMTGfn5UcIUVJdTKKCEYB7SAAAJDHE&#10;Z+3JG7UpYr8dnxo2bs+vXRPiw2JUYw1GSAAAZE2IT+Icn4hD1y7cbCOEKKmu7fm1x642fLhqOtuh&#10;jSFISAAwphmeeN2+xH/BlIk78mvHbT0fcfgaIaQgOZjV0MYcXLIDgDGKmbHbztNv0vocZsv2Jf6E&#10;+Pd/FAwfjJAAYCxiCrsnzBQbshGwDiMkABhbsOI4Z2GEBABjCFYc5zKMkABgrMCK4xyHhAQAY0Lj&#10;wU3aFhVWHOcy7l6yU6lUZ8+erays7L9ZUVHRyMQDAFbNPWar8UOvwEEcTUh5eXmrVq3Kz89PTk7e&#10;v3//w5odOnRo27ZtIxkYAFgpZiog4DIuXrKjaTotLU0qlQqFQoqiJBJJVFSUQCAwbqNWqzMyMvLz&#10;852cnFgKEwAALImLCamwsNDNzU0oFBJC+Hx+eHh4cXFxj4SUk5PD5/N37969a9eufk4lEomYF3Fx&#10;cfHx8cMWMlhAfX092yHA0HC2y/RUw4NT6TZzlvFClrIdC4doNBq2QxgAFxOSWq0ODAw0vHV2dq6q&#10;qurRJjU1lcfjyWSy/k814C0o4JQef3YA93GwyzoU8qajm/kRMe4r17EdC7colUq2QxgAFxMSTdM8&#10;3s83t3g8nk6n69HGuAEAAIMp7MaK41aKKwkpPT39s88+I4Q4OTn96U9/omnasEun040fP5690ADA&#10;CjDzLxBCUNhtvbiSkGJjYyUSCSHE1tZWr9dfv37dsKutrW3pUlwIBoCHapVmtUqz3GO2Mmu8gpXi&#10;SkIKCAgICAhgXjMX6GQy2YIFC6qrq+Vy+c6dO5ldZWVlXl5ePj5YMgsA/kWV9uyD5nr/Q5dQ2G3t&#10;uJKQjPF4vMzMzC1btgiFQoVCkZGR4eHhwezKyclZtmxZdHQ0uxECAHf84onnXCNi2I4CLGCcXq9n&#10;O4bhIhKJUGVnRZRKJQdLtqAf6DLrwv3+Qq0aAABwAhISAFiTVmlWh0LOdhQwLJCQAMA6aJtVqrRn&#10;OxRyPGM0WiEhAYAVMKw4jhm7RzEuVtkBABgYVhxHYfeohxESAHCX8YrjyEajHkZIAMBRWHF8rEFC&#10;AgAu0jar7Dz9MDHdmIKEBABcZOflh2t0Yw3uIQEAACcgIQEAJ2gKpNpmFdtRAJuQkACAZcwTr63S&#10;LG0LEtKYhoQEAGwyLuxGNd0Yh6IGAGANCrvBGBISALAAK45Db0hIADDSmIGRe8xWLKwHxpCQAGBE&#10;aZtV2mbVIztO4zEj6AEJCQBGlJ2X36T1OWxHAVyEKjsAAOAEJCQAGF5Y4BUGCQkJAIZRqzSr6eBm&#10;TMEAg4F7SAAwLFDYDUOFERIAWF6rNAsrjsNQcWKEpFKpKisr/fz8RCJRP82KiorCwsKY1xRF3bp1&#10;y7Br2rRprq6uwxslAAwCVhwHk7GfkPLy8vbs2SMWi0tKSqKiojZu3Nhns0OHDp04caKoqIh5m5ub&#10;m52dbW9vz7w9cOBAaGjoCEUMAA/RoZDXp0W7x2x137GV7VjA+rCckGiaTktLk0qlQqGQoiiJRBIV&#10;FSUQCIzbqNXqjIyM/Px8Jycnw0aFQpGSkhIbGzvSEQMAIdvza2U327q6uhwcqLQl/k9MmUgI0Tar&#10;mg5uxsR0YDKWE1JhYaGbm5tQKCSE8Pn88PDw4uLiHgkpJyeHz+fv3r17165dho0VFRXPPfccRVEu&#10;Li52dnYPO7/hGmBcXFx8fPywfAewkPr6erZDgEFZ/dkdQsjGeRNbWtrv29vFf1IeHeiycd5EQsi4&#10;1041E0KUSnYjhD5pNBq2QxgAywlJrVYHBgYa3jo7O1dVVfVok5qayuPxZDKZYQtN0z/88MPOnTsp&#10;ilKr1StWrEhPT+/z/JWVlcMRNgyTHn+LAAdtz691cHAoWBdMCFEqHQUCQfS8rojD16LmCJhxEnCW&#10;kvN/KLBcZUfTNI/3cww8Hk+n0/VoY9yA0dTUFBkZ+d5778nl8oKCgqKiohMnTgx7rABAyLGrDR+u&#10;msG81lMNhBAB3yFxjs+xK42sxgWjgQUSUkNDw+HDh59++mmJRLJ48eIVK1bI5fKOjo6HtU9PTw8O&#10;Dg4ODg4LC7O3t6dp2rBLp9PZ2g48aPP19T1w4ICvry8hxNvbe9GiRSUlJeZ/EQAYkJLqEvAdCCGa&#10;AumDw+uZJ16fELopqU62QwOrZ9YlO5lM9uc//7m1tdXR0ZHP548fP54Q0tra+sILLzx48GDGjBnv&#10;vfeep6dnj6NiY2MlEgkhxNbWVq/XX79+3bCrra1t6dKlA35uXV3dlStXoqOjmbfd3d02NjbmfBEA&#10;GAwl1UWMCrttkw8yhd1KqkvAd2Q7OrB6Jiakzs7OlStX3r1799VXX120aFHvZ4AaGhr+8pe/hIaG&#10;PvPMMxkZGca7AgICAgICmNfMBTqZTLZgwYLq6mq5XL5z505mV1lZmZeXl4+PT+9P7+rqSktLe+yx&#10;x4RCYVNT07lz53p8BAAMBwHf4U//X0PtujimsNtwT+LYlYbEkD5+qgBDYuIlu4SEhFdfffXbb799&#10;9tln+3wi1cfHZ/fu3czjrtXV1Q/9eB4vMzNz27ZtiYmJq1evzsjI8PDwYHbl5ORcvHixz6NEIlFK&#10;SkpMTExiYuJTTz31hz/8AQ8hAYyAVmnWi9UH3he//ZdfrGC2KKmuiEPXCCFrkJDAbOP0ej3bMQwX&#10;kUiEKjsrolQqUWXHWdpmVX1atOPM+ZPW5yipro+uNBy72sDcT0qc47N9iT/bAcLAuP8TM/GSXXt7&#10;e3d3N5/Pt2w0AMBBTDbyXr+PeeJVwHfYvsR/+xJ/7v8PDqyLiZfsqqur58+fHxERcf78ecsGBAAc&#10;5H/4EuZfgOFmYkIKCgr6/PPP7ezskpOTRSLRunXrmpqaLBsZAHAE5kiFkWH6c0jTp08/c+bMd999&#10;l5aWVlZWFh4e/vjjj58+fdr4uSIAAIBBMvfBWEdHx9jY2IsXLxYXF4eHh+/YsWPGjBmrVq26c+eO&#10;ReIDgBHWoZDXJs9jOwoYiyw2dZCnp+dbb71VXl5+5swZtVodGRlpqTMDwIhhVhz3Xr+P7UBgLLLk&#10;5KotLS3Z2dn5+fn37t0znjIVALgPK44D6yyQkDQazd/+9rdPPvmkra3N3d391VdfjY6O7mdJCADg&#10;mlZpVqs0a9JLOa4RMWzHAmOX6QlJq9Xm5+dnZWUxt4skEklqamqfM/0AAGf9PDDCiuPANhMTUmlp&#10;6apVqwghvr6+7777bkREhEWjAoCR8POK4zFYcRzYZ/oIafXq1S+//DImawCwXnaeflhxHLjDxIT0&#10;zTffvPbaa46OA084X1NTo9frp06datoHAcDwsfPyw2U64A4Ty77nzZv32GOPvfrqqxRFPaxNdXV1&#10;ZGTk6tWrkY0AAGBAJo6QJBLJjRs3Nm/ePH/+fFdX10mTJoWGhj755JOEkKNHj1ZVVdXX19vY2Lzy&#10;yiuJiYkWDRgATKRtVrVKsyatz2E7EIC+mX4Picfj7d+/v6Oj4+OPPz516tTx48c/+OADQoiTk9Ok&#10;SZM++uijuXPnWi5OADALU9iN4gXgMnOfQ5owYUJSUlJSUpJFogEAizOsOI7CbuA4i00dBAAc1KGQ&#10;166bN2Gm2P8wshFwnSWnDgIATmmVZmkKpCjsBmuBhAQwChlWHMfEdGBFkJAARiFti8qw4jiAtUBC&#10;AhiFkIrAGlmsqKGzs7OlpYUQcvfuXUudEwAAxg4LJCSdTvfkk08+9thjoaGhLS0tL7300vLly80/&#10;LQAMkrZZpSmQsh0FgLkskJCCg4N5PF5+fv748eMJIa+99trNmzd/+9vfmnlalUp19uzZysrKhzWo&#10;qak5e/bstWvXzPwgAKvGFHazHQWABZh7D6mmpsbW1varr74ybAkODi4sLHz88cfv379vb29v2mnz&#10;8vL27NkjFotLSkqioqI2btzYo0F6evr58+dnz55dVVXl5OT04YcfmvxZANYLhd0wmpibkDQajZeX&#10;V4+NHh4eNjY2nZ2dpiUJmqbT0tKkUqlQKKQoSiKRREVFCQQCQ4MbN26cOnWqqKjIzc2NELJ8+fK8&#10;vLzo6GgzvgeAlUFhN4w+5iYkFxeX5ubmHhtVKhVN0y4uLqads7Cw0M3NTSgUEkL4fH54eHhxcbFx&#10;QnJzczty5AiTjQgh/v7+zKq1AGMEMzBCYTeMMuYmpKlTp3Z2dsbFxe3bt48Q0tXVde3atdWrV8+d&#10;O9fGxsa0c6rV6sDAQMNbZ2fnqqoq4wY+Pj6GtdLr6uoKCgqSk5P7PJVIJGJexMXFxcfHmxYPjIz6&#10;+nq2Q7ACeqrhwal0Qojda6eaCSFKJYvBoMusi0ajYTuEAVjgOaTz588vW7YsNDSUEBIZGUkIeeyx&#10;xz7++GOTT0jTNI/3c7UFj8fT6XR9tmxqalqzZs26deumT5/eZ4N+aiKAg4zHwdAnTe1l7WwJdybt&#10;RpdZESWrf74MhgUSkre399WrV+/cufPTTz/xeLyJEyd6eHgM9STp6emfffYZIcTJyelPf/oTTdOG&#10;XTqdjqnf66G8vDwpKemFF15Yu3atOfEDWBHXiBi2QwAYLhabqcHX19ecw2NjYyUSCSHE1tZWr9df&#10;v37dsKutrW3p0qU92svl8o0bN+7atWvx4sXmfC4AAHCEuQmprq4uNja2z12Ojo4rV64c5FJJAQEB&#10;AQEBzGvmAp1MJluwYEF1dbVcLt+5cyezq6yszMvL68GDB+vXr8/KygoNDdVqtYQQHo9n8i0rAC7r&#10;UMhRuQBjhLkPxk6ePPnpp5++e/eul5dXUlLSo48+On78+Lt37z7yyCMODg7Z2dnr168fckw8XmZm&#10;5rZt2xITE1evXp2RkWG4BpiTk3Px4sXjx4/fu3fvxRdf/NW/7dq1y8wvAsA12maVKu1ZTMEAY8c4&#10;vV5vzvEURc2fP//SpUuGImxCyLZt2+7du7d///66urrFixf32DtiRCIRihqsiFKpxB1yA8OK49yp&#10;X+gNXWZduN9f5l6yU6lU/v7+PfLN5s2bmRtCkydPdnd3pyiKlYQEYI2YFccJIVhxHMYaC8xld+/e&#10;vR5b7ty5Y6jbZu7xAMBgGFYc99vxKbIRjDXmJqSpU6c2NzenpqZ2dHQwW8rLy2NiYpjit9zcXI1G&#10;M2nSJHPDBBgDGg9uajq4+ZEdp7l8mQ5g+Jh7yW7ChAl//etfk5KSTp06ZWNjwzw/FBIS8vbbbzc1&#10;Nb3++usbNmyYMGGCJUIFGM0aD26y8/KbtD6H7UAAWGOB55DCwsIqKipu3br1448/8ng8X19fT09P&#10;Qoi3t/d3333n6Oho/kcAjHpIRQAWSEhFRUVpaWnGcytotVq1Wl1RUYFsBAAAg2TuPaT29vY//OEP&#10;NE27ubk1Nja6ubnxeLzW1tZPPvnEIvEBjFbaZhXbIQBwi7kjpNraWldXV5lMRtP0jBkzTp486ejo&#10;ePDgwWPHjgUHB1skRIBRxlDY7bfjU7ZjAeAQcxOSVqtl7hjZ2NhMnDixubl58uTJ69evF4lEOp3O&#10;eNJugLFGSXXtOFP70ZUGAd+BEFKQHCzgO3Qo5PVp0Rx/4hWAFeYmJEdHx66uLub1hAkTysvLJ0+e&#10;TAgZP368RqPB87AwZl242bb25I3EOT76LImS6rpwsy3i8LXT7gX8sv/BiuMAfTJ3BCMQCG7fvn30&#10;6FFCyMKFC9PT09vb28+cOdPd3Y2KBhjL1p688eGq6duX+BNCBHyH5yc/OF+/ubqy2v/wJWQjgD6Z&#10;m5AcHR137dqVmZmp0Wj+/Oc/t7W1zZ49e8OGDcuWLbO3t7dIiABW56MrDU9MmfjElInM21ZpVn1a&#10;tPf6fUemvnzhZhu7sQFwlgXKvqOjo6Ojo5nXlZWVlZWV9vb2HJ/CD2C4TZ7owLxoPLhJ26LyP3yJ&#10;ECIov3GhRm1IVABgzAJFBz3WaReJRAKB4M6dO+afGcBKCfgOsn+PhNxjthqq6S7cbGMKHACgN3MT&#10;Ul1d3fLly3tsbGlpiYiI6OzsNPPkAFZKMNGREPLRlQZCiGGOVOZi3ZoQHxYDA+AyEy/ZabXap556&#10;innd2NgYGRlpvJeZaBVFDTBmCfgOH66asfZkhZLqekLoRgi5UKPecaa2YF0Q26EBcJeJIyQ7O7v4&#10;+HgHBwcHBwdCiMN/cnd3f//99y0aJ4B1YBbWI//OSYSQY1cad+TXEkL0WRLcPQLoh7krxtbV1aWm&#10;ph47dsxSAVkQVoy1LtxfzrJ/2mZVfVq0rdcjY2f+BWvvsrGG+/1lepVdaWkp82LTpk2G18aCgnB1&#10;AsaKVmmWpkDqvX4fnjECMJmJCam0tDQhIaGfBjwer6yszLSTA1iRn1ccP3yJ7VgArJuJCSkoKKi8&#10;vNyyoQBYHU2BtPGdTZiYDsAiLPBgLOPu3bvt7e02NjYeHh6or4OxQJX27IPmekxMB2ApFkhI7e3t&#10;ixcvbm1tNWxZvnx5Zmam+WcG4DL3mK1IRQAWZIGE9Pjjj3t7e584ceIXv/iFTqe7fPnyxo0bx40b&#10;9/bbb5t/cgDOQjYCsCxzE1JNTc24cePOnDlj2PLkk09+/fXXTz31VEZGxiDXQ1KpVJWVlX5+fiKR&#10;6GGfolQq+Xy+YdE/iqJu3bplaDBt2jRXV1czvgcAALDM3ISk0Wh8fX17bAwICLCxsRnkekh5eXl7&#10;9uwRi8UlJSVRUVEbN27s0SA9Pf38+fOzZ8+uqqpycnL68MMP7e3tc3Nzs7OzDROKHzhwIDQ01Mzv&#10;AtCPVmmWnaefa0QM24EAjFrmJiQnJyeKonpsVKvVNE07OTkNeDhN02lpaVKpVCgUUhQlkUiioqKM&#10;H926cePGqVOnioqKmNy2fPnyvLy86OhohUKRkpISGxtrZvwAA2IKu5n6BbZjARjNzE1IU6dObWtr&#10;S05Ofuutt9zc3HQ6nVKpfPrpp4OCguzs7AY8vLCw0M3NTSgUEkL4fH54eHhxcbFxQnJzczty5Ihh&#10;pOXv78/MI15RUfHcc89RFOXi4tLPBxmuAcbFxcXHx5vxRWHY1dfXsx1CH3Q3rz04vN5m8e9t1mbd&#10;7qCJUsl2RBzCzS6Dh+mxMgMHmZuQeDzeyZMnn3/++Xnz5hk2+vv7nzx5cjCHq9XqwMBAw1tnZ+eq&#10;qirjBj4+Pj4+/5odua6urqCgIDk5mabpH374YefOnRRFqdXqFStWpKen93l+TB1kXbg2rwkz/wIK&#10;u/vBtS6Dfig5/+eUBarsgoKCKioqbt269dNPP/F4PHd39953lR6Gpmnjwgcej6fT6fps2dTUtGbN&#10;mnXr1k2fPv3OnTuRkZGvv/66r69vU1NTTEzMiRMnVq9ebf53AWB0KORNBzc7zpyP+RcARoyJCam9&#10;vb27u5vP5xu2BAQEDPLY9PT0zz77jBDi5OT0pz/9iaZpwy6dTjd+/Pjeh5SXlyclJb3wwgtr164l&#10;hPj6+h44cIDZ5e3tvWjRopKSEiQksBRMTAfAChMTUnV19apVq3x9ff/7v/9bIpEM6djY2FjmEFtb&#10;W71ef/36dcOutra2pUuX9mgvl8s3bty4a9euxYsXM1vq6uquXLliWDe9u7vbxsbGtC8C0Judpx8G&#10;RgAjz8T1kIKCgj7//HM7O7vk5GSRSLRu3bqmpqZBHhsQECAWi8Vi8dy5c0NCQgghMpmMEFJdXS2X&#10;y+fPn880Kysra2hoUKlU69ev37t3b0REhFar1Wq1NE13dXWlpaXV1NQQQpqams6dO9d71VoAk6G2&#10;G4AVpt9Dmj59+pkzZzo7O3Nzc995553w8HAPD4/Nmzf/9re/Hfx4hcfjZWZmbtmyRSgUKhSKjIwM&#10;Dw8PZldOTs6yZctu3rx57969F1980XDI888/n5qampKSEhMTM2vWrPLy8g0bNuAhJAAAa2fuAn0G&#10;LS0t2dnZX375ZXd3d1BQUHZ29uBLG4YJFuizLmytHtahkNt5+tl5+Y38R1s77i/4Bsa4318mXrLr&#10;zdPT86233iovLz9z5oxarY6MjLTUmQGGT6s0q+ngZm2Liu1AAMByy0+Qfw+S8vPz7927Z/x0EQAH&#10;MSuOo7AbgDsskJA0Gs3f/va3Tz75pK2tzd3d/dVXX42Ojh7MNA0AbC9GctYAACAASURBVEFhNwAH&#10;mZ6QtFptfn5+VlYWM5ePRCJJTU01zKoAwE1YcRyAs0xMSKWlpatWrSKE+Pr6vvvuuxERERaNCmBY&#10;YMVxAC4zfYS0evXql19+2XiyBgAu0zarfrxwChPTAXCWiQkpKCgoKCjIsqEADCs7Lz+/HZ+yHQUA&#10;PJTFyr4BAADMgYQEo5a2GU8XAVgTJCQYnVqlWfVp0R0KOduBAMBgWeY5JFdX1x4b79y5w/rUQTA2&#10;GQq7H9lxGhMCAVgRc0dIdXV1vWfabmlpiYiI6OzsNPPkAEPVoZDXrps3YabYb8enyEYA1sXEEZJW&#10;q33qqaeY142NjT1mruvo6CCEODo6mhkcwOAxA6MHzfUo7AawUiaOkOzs7OLj4x0cHBwcHAghDv/J&#10;3d39/ffft2icAP0xDIz8D19CNgKwUqbfQ0pMTExMTKyrq0tNTT127JgFYwIYqqaDmzEwArB25hY1&#10;TJ48GdkIWIeJ6QBGAXMTUl1d3dq1a3tv5/F4Z8+eNfPkAAAwdlig7NvFxcXwmqbpe/fu6XS6vXv3&#10;mn9mgD5pm1WooAMYfSxwye6LL77osfHo0aOZmZknT5408+QAvXUo5PVp0f6HLiEnAYwywzJTQ0JC&#10;QmlpKZ5DAotjVhzHE68Ao5IllzA3uH//PiGEpunhODmMTVhxHGDUs0BCKi0tNX5bVVX15ptvuri4&#10;ODs7m39yAIIVxwHGBgtU2SUkJPTY6OXlJZVKzTwzAMGK4wBjiQWKGsrLyy0SSg8qlaqystLPz08k&#10;EvXZoLKyUqVSCYVCgUAwHAEA67TNqtp187DiOMAYYbF7SO3t7T/99JOtra2np6f5Z8vLy9uzZ49Y&#10;LC4pKYmKitq4cWOPBvv27fv6669nz569Z8+elStXJiUlmf+hwJbt+bU7ztQSQp6YQgn4jmmL/QV8&#10;B0KInZcfqukAxg4LJCS1Wr18+fLm5mbDlmeffXb37t0mn5Cm6bS0NKlUKhQKKYqSSCRRUVHGw6Dq&#10;6uoPPvigqKjIzc2tpaVlwYIFK1eu5PP55nwLYMvakzeUVGdtiphoGonrpI+uNEQcvlaQHGzISWwH&#10;CAAjxNyEpNPp5s2bN2PGjI8//tjZ2Vmv18tkspSUFK1W+/bbb5t2zsLCQjc3N6FQSAjh8/nh4eHF&#10;xcXGCWnKlCm5ublubm6EEDs7O5qmtVptn6cyXO6Li4uLj483LR4YPt/e7vznnbYTK3yJprG+vv6R&#10;R8ga0bgf1Y6rP7p2YgXW0+K6+vp6tkOAIdBoNGyHMABzE9KNGzc8PDxyc3MNW6Kjo+fMmbNkyZLd&#10;u3fb2dmZcE61Wh0YGGh46+zsXFVVZdyAx+MJhUKapk+fPn38+PGXXnrJ29u7z1NVVlaaEACMmB3f&#10;3kgK8xcIfAgheqrB5sOtk17K2bho+ueHr+HWoFVAN1kRpVLJdggDMPfB2O7ubi8vrx4bBQKBjY3N&#10;vXv3TDsnTdM83s+B8Xg8nU7XuxlFUffv3/fy8rp48aJarTbts4BdSqqTuTTXKs16cHi9e8xWOy8/&#10;ZgsAjDXmJqRHHnmkoqKix8ZLly7Z2dkxl9QGKT09PTg4ODg4OCwszN7e3vihWp1OZ2vbx0jO09Mz&#10;ISHh6NGjDg4OmHHcSi2YMvHs/5Wr0p7tUMjtUj41PGakpLrYDQwARp65l+w8PT3j4+NFItELL7wQ&#10;FRWl0+n2799/7ty5Xbt2Xb16lWkzZ86cAc8TGxsrkUgIIba2tnq9/vr164ZdbW1tS5cuNW5869Yt&#10;uVweFxfHvJ00aVJjY6OZXwRYseJeocPnf26OfGn2iymG6wkRh66lLfZnNS4AYME4vV5vzvF1dXVR&#10;UVH9tzl//vyQSuB0Ot2CBQvS09MXLFhQXV0dHR197tw5Dw8PQkhZWZmXl1d7e/szzzyTl5cXEBBw&#10;9+7dqKionTt3MvnMmEgkwj0kzjKsOP7NvNf23p6UOMcn0Llr0qRJO/JrCSEF64LZDhAGplQqcQ/J&#10;inC/vyzwYGxhYaGrq2uP7Xfu3PH1NbFKisfjZWZmbtmyRSgUKhSKjIwMJhsRQnJycpYtWxYdHf3G&#10;G2+sWLFi9uzZJSUlycnJvbMRcBkzY7d7zFb3HVuTCXmK6tpxpjZf0RboSxZMmbh9CYZHAGORBUZI&#10;CQkJMpnMeGNLS0toaOh3333n6OhoXnhmwQiJs7TNKm2LqsfEdNz/8w16QJdZF+73l4kjJK1W+9RT&#10;TzGvGxsbIyMjjfd2dHQQQtjNRsBldl5+eOIVAHowscrOzs4uPj7ewcHBwcGBEOLwn9zd3d9//32L&#10;xgkAAKOc6feQEhMTExMT6+rqUlNTUXUN/dA2q1qlWZPW57AdCABwmrnPIU2ePBnZCPrRoZDXrpuH&#10;C3QAMCALrIe0du3a3tt5PN7Zs2fNPDlYNWZg1Kn4v0d2nMbCegAwIAvM9u3i4mJ4TdP0vXv3dDrd&#10;3r17zT8zWK8Ohbzp4GbXiBhcqQOAQbLAc0hffPFFj41Hjx7NzMw8efKkmScHK4UVxwHABObeQ+pT&#10;QkJCaWlpZ2fncJwcuEzbrGImpvM/fAnZCACGxGIrxhq7f/8+IcR4glQYOybMFGPFcQAwgQUSUmlp&#10;qfHbqqqqN99808XFxdnZ2fyTg3Wx8/JDNgIA01igyi4hIaHHRi8vL6lUauaZAQBgTLFAUUN5eblF&#10;QgFrpCmQukbEsB0FAIwGw1LUAGOBtllVmzyvQyFnOxAAGCXMHSHdvXv3yJEjRUVFOp3O0dFx06ZN&#10;ERERFokMuAyF3QBgcWYlpJdffjk/P58Q4uLiMn78+IaGhhdffNHGxubDDz+cN2+ehSIEbmEW1iOE&#10;+B++xHYsADCqmH7JLikpKT8/f8OGDd9///3Vq1flcnl5efmFCxd++ctfJiQktLS0WDBK4AhNgbR2&#10;3bwJM8V+Oz5lOxYAGG1MHCE1NTVduHBh3759S5cuNd7u4+PzzTffLFiw4Lnnnjt//rwlIgROMKw4&#10;7n/oEmZKBYDhYOII6ciRIx4eHj2ykcH7779/+/ZtPBg7mnQq/m/CTLH/YWQjABguJo6QSkpK+Hz+&#10;w/ZOmjSJEPLjjz/20wasC2q7AWC4mThCsrGxYeYH6lNXVxchxNZ2WOYlAgCAUcnEhPTKK6/U1dVp&#10;tdo+93700UdOTk6urq5mBAYs0xRgrg0AGFEmJiSxWDx+/Pj4+Pjeu+Ry+dGjR7ds2WJeYMAaw4zd&#10;bAcCAGOL6WXfn332WWlp6axZs5KSkhQKRXV19VdffbV48eK1a9eGh4fHxcVZMEoYMYbCbiysBwAj&#10;zPTbPFOnTi0tLf3jH/9YVFR04cIFZuPEiRP37t0bFRU1pFOpVKrKyko/Pz+RSNRng8rKSpVKJRQK&#10;BQIBs4WiqFu3bhkaTJs2DVcIzWQo7MaK4wDACrPqDiZMmPDJJ5+YGUFeXt6ePXvEYnFJSUlUVNTG&#10;jRt7NNi3b9/XX389e/bsPXv2rFy5MikpiRCSm5ubnZ1tb2/PtDlw4EBoaKiZkYxlHQp5fVq0e8xW&#10;9x1YPAIA2MFyIRxN02lpaVKpVCgUUhQlkUiioqIMwyBCSHV19QcffFBUVOTm5tbS0rJgwYKVK1fy&#10;+XyFQpGSkhIbG8te7KMHMzEdBkYAwC6WZ/suLCx0c3MTCoWEED6fHx4eXlxcbNxgypQpubm5bm5u&#10;hBA7OzuappnSvoqKiilTplAU9bBKPxgkTYEUK44DABewPEJSq9WBgYGGt87OzlVVVcYNeDyeUCik&#10;afr06dPHjx9/6aWXvL29aZr+4Ycfdu7cSVGUWq1esWJFenp6n+c33JSKi4vrsyYQiP9c4j9XqVSy&#10;HQepr69nOwQYGnSZddFoNGyHMAD2L9nxeD+P0ng8nk6n692Moqj79+97eXldvHgxISGho6MjMjLy&#10;9ddf9/X1bWpqiomJOXHixOrVq3sfWFlZOYzRg6UZX60Fq4AusyJc+LuzfyxcsktPTw8ODg4ODg4L&#10;C7O3tzee8k6n0/U5v4Onp2dCQsLRo0cdHByOHTvm6+t74MABX19fQoi3t/eiRYtKSkpG7gsAAMAw&#10;YGGEFBsbK5FICCG2trZ6vf769euGXW1tbT0mbL1165ZcLjc81TRp0qTGxsa6urorV65ER0czG7u7&#10;u21sbEYqfCumbVa1SrO0LSosHgEAHMTCCCkgIEAsFovF4rlz54aEhBBCZDIZIaS6uloul8+fP59p&#10;VlZW1tDQQNP0W2+9xTxydPfu3eLi4kWLFnV1daWlpdXU1BBCmpqazp07t3z58pH/ItaFKey28/JD&#10;NgIAbmL5HhKPx8vMzNyyZYtQKFQoFBkZGR4eHsyunJycZcuWRUdHv/HGGytWrJg9e3ZJSUlycjIz&#10;ukpJSYmJiZk1a1Z5efmGDRvwEFL/sOI4AHDfOL1ez3YMw0UkEqGowbDiOPcHRkqlEnfIrQu6zLpw&#10;v79Yfg4JhlWrNAsrjgOAtcCSRaNW48FNnYr/w4rjAGAtkJBGLfeYrUhFAGBFcMlu1EI2AgDrgoQE&#10;AACcgIQ0SrRKs1qlWWxHAQBgOtxDsjJKqosQIuA7GLZYUWE3AEA/kJCsydqTNy7cbCOECCY6LJgy&#10;cfsSf02BtPGdTe4xW91jsLAeAFg3JCTroKS6/HfJ0xb716aImbdnv/3+k7g/PO7SjsJuABgdcA/J&#10;Oqw9WZG22H/7En/mrVfDtfAPnmnyCZL97nNkIwAYHTBCsg4XbqoL1gUzrw0rjs92mL4jv3ZNiA+7&#10;sQEAWAQSkhVQUl3GVQyOM+czd4yUVxoEfEf24gIAsCRcsrMCTDZi6usIIZixGwBGJSQk65C22H/t&#10;yQrjLUqqa+3JG2mL/dkKCQDAsnDJjus0BVJti+qJyJdkN9VMoZ2A73ChRr3jTO2Hq6YbX8oDALBq&#10;SEjcxTzx+qC53nv9Pne+w4erpn90pUF2U33sSueCKRNrU8TIRgAwmiAhcRSz4rh7zFb3HT8/8bom&#10;xAc1dQAwWiEhcZGhsBv1CwAwdiAhcYthYjr/w5fYjgUAYEShyo5DmBXHf/HEc5gmFQDGIIyQOMTO&#10;0w8T0wHAmIWExCGuETFshwAAwBpcsgMAAE7gbkJSqVRnz56trKzsv1lZWVlLS8vIhGRZHQp5h0LO&#10;dhQAAFzB0YSUl5e3atWq/Pz85OTk/fv3P6xZTU1NXFxcWVnZSMZmEa3SrKaDm9mOAgCAQ7h4D4mm&#10;6bS0NKlUKhQKKYqSSCRRUVECgaBHM61Wu3XrVg8PDzZiNB0KuwEA+sTFEVJhYaGbm5tQKCSE8Pn8&#10;8PDw4uLi3s2ys7MXLlw4bdq0EQ/QdExh94SZYhR2AwD0wMURklqtDgwMNLx1dnauqqrq0eby5cuX&#10;Ll367LPPkpKS+jmVSCRiXsTFxcXHx1s81MHTUw0PTqUTqtFu26c/8X1+UipZDIab6uvr2Q4BhgZd&#10;Zl00Gg3bIQyAiwmJpmke7+ehG4/H0+l0xg00Gk1qauq777474KkGrIkYGR0Kef3uaPeYrczCevAw&#10;vS/MAsehy6yIkvN/B3Plkl16enpwcHBwcHBYWJi9vT1N04ZdOp3O1vY/EufevXtnzJhRV1cnk8ko&#10;ilIoFBxJPA/DTEyHbAQA0A+ujJBiY2MlEgkhxNbWVq/XX79+3bCrra1t6dKlxo09PT0rKiqOHz9O&#10;CLl9+7ZMJnN1dTVcneOgSetz2A4BAIDruJKQAgICAgICmNfMBTqZTLZgwYLq6mq5XL5z505mV1lZ&#10;mZeX18aNGw0HJiUlrVy5MjIycuRjBgAAC+LKJTtjPB4vMzNz27ZtiYmJq1evzsjIMNR25+TkXLx4&#10;kd3wBqRtVrEdAgCA9Rmn1+vZjmG4iESikb+3pCmQNr6zCUsZmUCpVOIOuXVBl1kX7vcXVy7ZjQKG&#10;FccxYzcAgAm4eMnOGnUo5MwTr/6HkY0AAEyBEZIFYMVxAADzISGZRdusqk+LtvV6BBPTAQCYCQnJ&#10;LPVp0d7r92FgBABgPiQks2BgBABgKShqAAAATkBCGgI88QoAMHyQkAaLKexGTgIAGCa4hzQohsJu&#10;PGMEADBMkJAGgBXHAQBGBi7Z9QcrjgMAjBiMkPr288AIE9MBAIwIjJD6oG1WGQZGyEYAACMDI6Q+&#10;2Hn5YWAEADDCMELqG7IRAMAIQ0ICAABOQEIi2mZV48FNHQo524EAAIxpYz0hMYXddl5+mLEbAIBd&#10;Y7eoASuOAwBwyhgdIWHFcQAArhmLIySsOA4AwEFjLiHVJs9znDkfE9MBAHDN6ExIF262XahRt05b&#10;9tGVhjUhPobt2mYVZuwGAOAmTiQklUpVWVnp5+cnEon6aVZWVubr6+vp6UkIoSjq1q1bhl3Tpk1z&#10;dXVlXkccuqZs60qc40MIOXalYceZ2oLkYAHfgeBxVwAADmO/qCEvL2/VqlX5+fnJycn79+9/WLOa&#10;mpq4uLiysjLmbW5ubmJi4h//7fvvv2e2Rxy6JuA71qaIty/xd6/6/wvWBSfO8Vl7smIkvgkAAJiB&#10;5RESTdNpaWlSqVQoFFIUJZFIoqKiBAJBj2ZarXbr1q0eHh6GLQqFIiUlJTY21rjZhZttyraugnXB&#10;zFuv8brGg5vWxO6R3Wy7cLPtiSkTh/nbAACA6VhOSIWFhW5ubkKhkBDC5/PDw8OLi4t7J6Ts7OyF&#10;CxcqFArDloqKiueee46iKBcXFzs7O2ajkuoyZB1ts+p90b13T31x4i9ft05b9oV7vMDmx5H4SmCq&#10;+vp6tkOAoUGXWReNRsN2CANgOSGp1erAwEDDW2dn56qqqh5tLl++fOnSpc8++ywpKYnZQtP0Dz/8&#10;sHPnToqi1Gr1ihUr0tPTCSECvsOxK51MGzsvv99XOhWVV28nZO3JG78OcBMIfAhwW++/RYDj0GVW&#10;RKlUsh3CAFi+h0TTNI/3cww8Hk+n0xk30Gg0qamp2dnZxhubmpoiIyPfe+89uVxeUFBQVFR04sQJ&#10;QohgoqOyrUtJdTHNmrv/dWZcrwMA4D4WElJ6enpwcHBwcHBYWJi9vT1N04ZdOp3O1vY/Bm179+6d&#10;MWNGXV2dTCajKEqhUFRWVvr6+h44cMDX15cQ4u3tvWjRopKSEkKIgO/AlDAYcpKS6oo4dC1xjg9T&#10;ZQcAAJzFwiW72NhYiURCCLG1tdXr9devXzfsamtrW7p0qXFjT0/PioqK48ePE0Ju374tk8lcXV0d&#10;HByuXLkSHR3NtOnu7raxsWFerwnxEfAdIg5fE0x0UM3fHHH4WuIcn+1L/EfouwEAgMn0rKJpOjQ0&#10;9MKFC3q9vqqq6tFHH21paWF2fffdd3fu3DFu/Mc//vF///d/9Xr9P//5zxkzZlRXV+v1+sbGRrFY&#10;XFRUZNyytrWzoIbyf2z+CH0NsITa2lq2Q4ChQZdZF+73F8tFDTweLzMzc8uWLUKhUKFQZGRkGGq7&#10;c3Jyli1bZhgGGROJRCkpKTExMbNmzSovL9+wYUNoaKhxAwHfQcB3sOtoHYnvAAAAljBOr9ezHcNw&#10;EYlElZWVbEcBg6VUKlGyZV3QZdaF+/3F/kwNAAAABAkJAAA4AgkJAAA4AQkJAAA4AQkJAAA4AQkJ&#10;AAA4AQkJAAA4AQkJAAA4AQkJAAA4AQkJAAA4AQkJAAA4AQkJAAA4AQkJAAA4AQkJAAA4AQkJAAA4&#10;AQkJAAA4AQkJAAA4AQkJAAA4AQkJAAA4AQkJAAA4AQkJAAA4AQkJAAA4AQkJuOLjjz9mOwQYGnSZ&#10;deF+f43T6/Vsx9A3lUpVWVnp5+cnEol676Uo6tatW4a306ZNc3V17dFGJBJVVlYOb5RgOegvq4Mu&#10;sy7c7y9btgPoW15e3p49e8RicUlJSVRU1MaNG3s0yM3Nzc7Otre3Z94eOHAgNDR0xMMEAACL4WJC&#10;omk6LS1NKpUKhUKKoiQSSVRUlEAgMG6jUChSUlJiY2NZihEAACyMiwmpsLDQzc1NKBQSQvh8fnh4&#10;eHFxcY+EVFFR8dxzz1EU5eLiYmdn1+d55s6d2+flPuAs9JfVQZdZkblz57IdwgC4mJDUanVgYKDh&#10;rbOzc1VVlXEDmqZ/+OGHnTt3UhSlVqtXrFiRnp7e+zzcv4MHAAAGXKyyo2max/s5MB6Pp9PpjBs0&#10;NTVFRka+9957crm8oKCgqKjoxIkTIx4mAABYElcSUnp6enBwcHBwcFhYmL29PU3Thl06nc7W9j9G&#10;cr6+vgcOHPD19SWEeHt7L1q0qKSkZKQjBgAAi+LKJbvY2FiJREIIsbW11ev1169fN+xqa2tbunSp&#10;ceO6urorV65ER0czb7u7u21sbEYyWgAAsDiujJACAgLEYrFYLJ47d25ISAghRCaTEUKqq6vlcvn8&#10;+fOZZmVlZQ0NDV1dXWlpaTU1NYSQpqamc+fOLV++nMXgAQDAfFwZIRnj8XiZmZlbtmwRCoUKhSIj&#10;I8PDw4PZlZOTs2zZsujo6JSUlJiYmFmzZpWXl2/YsAEPIQEAWDvuztQAAABjClcu2QEAwBiHhAQA&#10;AJzAxXtIQ9L/HKwGRUVFYWFhzOvBTMwKI8OE7oMRNmAf9W6AnxgHDfK3xi6b7du3sx2D6fLy8jZt&#10;2tTd3X306FG1Wv1f//VffTY7dOjQ/v37f/e73zFvjx8//tprr3399dd5eXl5eXnBwcG//OUvRzBq&#10;+BfTug9G0oB91GcD/MS4ZpC/NfbprdaDBw+CgoKqq6v1en1ra+uvf/3r2traHm3a2tpef/31oKCg&#10;0NBQw8bNmzf//e9/H8lQoTeTuw9GzIB99LAG+IlxymB+axxhxfeQ+pyDtUebnJwcPp+/e/du440V&#10;FRVTpkyhKEqr1Y5cuPCfTO4+GDED9tHDGuAnximD+a1xhBXfQxpwDlZCSGpqKo/HY56xZQxyYlYY&#10;bqZ1H4ykAfuozwb4iXHNYH5rHGHFI6QB52BlNvbYgolZOcK07oORNGAf9dkAPzGuGcxvjSOs7Ac/&#10;pDlY+4SJWVlkfvfBcBtSH/XZAD8xrrGi3xpHw3qYIc3B2idMzMoi87sPhtuQ+sjLy6t3A/zEuKbP&#10;bmIxnv6wXFRhBpqmQ0NDL1y4oNfrq6qqHn300ZaWFmbXd999d+fOHUPLCxcuGMq0/vnPf86YMYMp&#10;OGlsbBSLxUVFRSMeOzy0+3r0nf4/uw9G0oA/sT4b4CfGNf30I9dYcULS6/XffvutWCxOSEiYPXv2&#10;119/bdi+Zs2af/zjH4a3Pf6P9ve//z0oKCghISEoKOiDDz4Y0YjBSJ/d16Pv9EhIrBrwJ9ZnA/zE&#10;uOZh/cg1o2Fy1Y6ODgcHhyHdANfpdF1dXUM9CoaDCd0HI2zAPurdAD8xDuL+b200JCQAABgFuJsq&#10;AQBgTEFCAgAATkBCAgAATkBCAgAATkBCAgAATkBCAgAATkBCAgAATkBCAgAATrCyyVUBHqa4uLix&#10;sZF5bWNjY2trKxQKp0+fPsjDT506de3aNUdHx1mzZs2ZM2fy5MkmR0LTNDOdaG5ublBQkEAgMPlU&#10;g3f+/PmffvopKipqkB/69ttvP//888yc3AAcgZkaYJRISkqSy+VOTk6EkAcPHty/f7+7u1ssFu/f&#10;v9/V1bX/Y3Nzc19//fUnnnjCz8/v1KlT6enpUVFRpoXxxRdfFBcXv/3224SQ4ODgbdu2Gea9Hj4U&#10;RT399NO5ubne3t6D/NAvvvjiH//4xyeffDLcsQEMHi7ZweghFou//fbbb7/99urVq+Xl5e+8805Z&#10;WdnGjRsHPPDy5cvTpk07cuTIG2+8YWYMMpmss7OTeX3+/HmTE9uQ5OTkREVFeXt7D/5Do6KiKIr6&#10;8ssvhz86gMHCJTsYtSIjI7ds2bJz585r164FBwcTQjo6OgoLC9vb252dnRctWsRcWLt06dKdO3cc&#10;HBxkMpnxSs+MPg/pscvV1XXhwoU2NjYKhaK5ufnBgwcymSw0NPT69etTpkzx8fFh2re3txcXFzOn&#10;WrhwoZ2dHbO9uLg4MDCwvb29tLSUx+MFBwf7+fkZPkUulzc0NNja2gYGBopEot5fs6Gh4fTp0199&#10;9RXz1vhD+z/zqlWrjhw58vTTT5v9Lw1gGRghwWi2evVqGxub8+fPE0Ju3LixaNGi7OzswsLCjIyM&#10;p556qqmpiRBy+vRppVJ5+/bt48ePK5VK48MfdgghpLS0VCKRMLt27NjxzDPPtLe3FxYW1tXVqVSq&#10;48ePP3jw4OWXX7548SLTXi6XR0RE5OTkFBUVvfXWW0uWLKmrq2N2vfzyy7t3737mmWe++eabnJyc&#10;pUuXXr16ldn1wgsvbNmyRSaTffnll7/5zW/ef//93t/xf/7nfx555BHDTSPjD+3nzISQRYsWVVVV&#10;lZWVWeSfGsB8GCHBaGZjY+Pk5MQUO2zYsOHRRx995513eDze/fv3ExMTX3nllY8//vjtt99+7bXX&#10;1Gr1kSNHehz+sEMIIVu3bg0ODj548CCPx2Nu4XzwwQcvv/xydXV1d3f3wYMHjc+j1Wq3bNkSFhaW&#10;nZ1NCOno6EhMTNy0aVNubi7T4Lvvvjt//jyfz79///5vf/vbv/3tb3PmzCkrKyssLDxz5gxTYXHk&#10;yJF333137dq1PZYP+Pbbb3/9618/7F+gzzMzu3x8fFxcXPo/HGAkYYQEo5yNjY1Op7t8+bJKpVq3&#10;bh3zf3N7e/vf/e53ly9fbm9vf9iB/RxSWlp6+/btF154gdnF5/OPHDnSz50bmUzW1ta2efNm5u2E&#10;CROSk5MrKiqqq6uZLU888QSfz2c+ZebMmffv3yeEuLi4EEKOHTtWU1NDCElKSrpy5UrvxWyuXbsm&#10;FAof9tF9ntlg9uzZlZWVD/23AxhZGCHBKHfv3j07OzvmUltsbKxhu06nI4R8//33YrG4zwP7OUSj&#10;0RBCZsyYYdg1a9asfmL48ccfbW1tje/fMPXo9fX1U6dO7XEqQ8oJCAjYtm1bdnb23//+dw8Pj4UL&#10;FyYkJPTOPV1dXZMmTXrYR/d5ZgN7e/uurq5+IgcYSUhIMJpVIQ0wJQAAAt1JREFUVlZ2d3eHhoYy&#10;xQgHDx40lBIwfvWrXz3s2H4OkcvlhBCapgcZBo/H0+v1Op3OkBKYlGZrO8APMDExMTY2ViaTyeXy&#10;c+fOffHFF19++aVxYiP/HgIOMpIejEMCYB3+W4TRLDMz08XFZeHChVOmTCGE3Lt3T/xvNjY2X331&#10;VY9kY6yfQ6ZNm0YIKS4uNjR+5ZVXkpOTH3YqPz8/mqaNCwquXbtGCJk5c2Y/wZeVlW3bts3Ozi4y&#10;MjI1NfX06dNdXV3l5eU9mrm5uVVUVPT/7/AwFEUxT24BcAESEowezc3NX/3bsWPHVq5cWVhYuHv3&#10;7gkTJohEIrFYnJGRwdwyuXXrVkpKyu3btx0dHR92tn4OCQgICA0NzczMZCrlioqKvvrqqyeffJIQ&#10;wuPxlEplcXGx8fhpzpw5jz322BtvvMFU8ZWWlv7lL3/5zW9+w9zdeZgJEyZ8+umnBw4cYAZAzDND&#10;vQvTQ0JCDLV/Q6LT6crLy0NCQkw4FmA44JIdjB4VFRWGwgEnJyexWHzy5MmgoCBmy/79+7dt2/ab&#10;3/zG1tb2wYMH4eHhGRkZ/Z+wn0P27du3bdu2xYsXM5fdNmzYwBQ1REVF5efn//73v+9Ron348OGU&#10;lJQlS5bY2trq9fpVq1a99tpr/X/61KlTd+3atWfPnnfffXfcuHG/+MUv9u7dGxAQ0KOZRCJJTU01&#10;4eLb1atXaZpesGDBkI4CGD6YOgjGFq1WW1NTIxQK+7lYN/hDtFrtrVu3hEKh8QOzOp2Opuk+z6/V&#10;auvq6vz9/Y3b90+n092+fZsQ0uPWkQFN02FhYW+++WZkZOQgz8nYtWtXc3Pz/v37h3QUwPBBQgKw&#10;eu+//35hYeGxY8cGf0h7e3toaOg//vEPpswPgAtwDwnA6q1du7alpYUplBikjz76aMWKFchGwCm4&#10;hwRg9Xg83l//+teWlpbBHxIYGBgWFjZ8IQGYAJfsAACAE/4fclI3Is6Hi0oAAAAASUVORK5CYIJQ&#10;SwECLQAUAAYACAAAACEAsYJntgoBAAATAgAAEwAAAAAAAAAAAAAAAAAAAAAAW0NvbnRlbnRfVHlw&#10;ZXNdLnhtbFBLAQItABQABgAIAAAAIQA4/SH/1gAAAJQBAAALAAAAAAAAAAAAAAAAADsBAABfcmVs&#10;cy8ucmVsc1BLAQItABQABgAIAAAAIQCecVgQ2QMAANkIAAAOAAAAAAAAAAAAAAAAADoCAABkcnMv&#10;ZTJvRG9jLnhtbFBLAQItABQABgAIAAAAIQCqJg6+vAAAACEBAAAZAAAAAAAAAAAAAAAAAD8GAABk&#10;cnMvX3JlbHMvZTJvRG9jLnhtbC5yZWxzUEsBAi0AFAAGAAgAAAAhAALNI0bgAAAACQEAAA8AAAAA&#10;AAAAAAAAAAAAMgcAAGRycy9kb3ducmV2LnhtbFBLAQItAAoAAAAAAAAAIQCAJndMtEMAALRDAAAU&#10;AAAAAAAAAAAAAAAAAD8IAABkcnMvbWVkaWEvaW1hZ2UxLnBuZ1BLBQYAAAAABgAGAHwBAAAlTAAA&#10;AAA=&#10;">
                 <v:shape id="Picture 4" o:spid="_x0000_s1030" type="#_x0000_t75" style="position:absolute;top:2;width:41550;height:31167;visibility:visible;mso-wrap-style:square" o:gfxdata="UEsDBBQABgAIAAAAIQDb4fbL7gAAAIUBAAATAAAAW0NvbnRlbnRfVHlwZXNdLnhtbHyQz07DMAyH&#10;70i8Q+QralM4IITa7kDhCAiNB7ASt43WOlEcyvb2pNu4IODoPz9/n1xv9vOkForiPDdwXVagiI23&#10;jocG3rdPxR0oScgWJ8/UwIEENu3lRb09BBKV0ywNjCmFe63FjDSjlD4Q50nv44wpl3HQAc0OB9I3&#10;VXWrjedEnIq03oC27qjHjympx31un0wiTQLq4bS4shrAECZnMGVTvbD9QSnOhDInjzsyuiBXWQP0&#10;r4R18jfgnHvJr4nOknrFmJ5xzhraRtHWf3Kkpfz/yGo5S+H73hkquyhdjr3R8m2lj09svwAAAP//&#10;AwBQSwMEFAAGAAgAAAAhAFr0LFu/AAAAFQEAAAsAAABfcmVscy8ucmVsc2zPwWrDMAwG4Ptg72B0&#10;X5TuUMaI01uh19I+gLGVxCy2jGSy9e1nemrHjpL4P0nD4SetZiPRyNnCruvBUPYcYp4tXC/Htw8w&#10;Wl0ObuVMFm6kcBhfX4Yzra62kC6xqGlKVgtLreUTUf1CyWnHhXKbTCzJ1VbKjMX5LzcTvvf9HuXR&#10;gPHJNKdgQU5hB+ZyK23zHztFL6w81c5zQp6m6P9TMfB3PtPWFCczVQtB9N4U2rp2HOA44NMz4y8A&#10;AAD//wMAUEsDBBQABgAIAAAAIQDxmhSLxAAAANoAAAAPAAAAZHJzL2Rvd25yZXYueG1sRI9Ba8JA&#10;FITvgv9heUIvUjeWtkjMRrRQGnqoaIXi7ZF9ZoPZtyG7mvTfdwuCx2FmvmGy1WAbcaXO144VzGcJ&#10;COLS6ZorBYfv98cFCB+QNTaOScEveVjl41GGqXY97+i6D5WIEPYpKjAhtKmUvjRk0c9cSxy9k+ss&#10;hii7SuoO+wi3jXxKkldpsea4YLClN0PleX+xCj5+PhfFC2+Pl3bOX2Z66DemqJR6mAzrJYhAQ7iH&#10;b+1CK3iG/yvxBsj8DwAA//8DAFBLAQItABQABgAIAAAAIQDb4fbL7gAAAIUBAAATAAAAAAAAAAAA&#10;AAAAAAAAAABbQ29udGVudF9UeXBlc10ueG1sUEsBAi0AFAAGAAgAAAAhAFr0LFu/AAAAFQEAAAsA&#10;AAAAAAAAAAAAAAAAHwEAAF9yZWxzLy5yZWxzUEsBAi0AFAAGAAgAAAAhAPGaFIvEAAAA2gAAAA8A&#10;AAAAAAAAAAAAAAAABwIAAGRycy9kb3ducmV2LnhtbFBLBQYAAAAAAwADALcAAAD4AgAAAAA=&#10;">
@@ -876,32 +852,19 @@
         <w:keepNext/>
         <w:ind w:firstLine="720"/>
       </w:pPr>
-      <w:bookmarkStart w:id="4" w:name="_Ref496996977"/>
+      <w:bookmarkStart w:id="2" w:name="_Ref496996977"/>
       <w:r>
         <w:t xml:space="preserve">Table </w:t>
       </w:r>
-      <w:r>
-        <w:fldChar w:fldCharType="begin"/>
-      </w:r>
-      <w:r>
-        <w:instrText xml:space="preserve"> SEQ Table \* ARABIC </w:instrText>
-      </w:r>
-      <w:r>
-        <w:fldChar w:fldCharType="separate"/>
-      </w:r>
-      <w:r>
-        <w:rPr>
-          <w:noProof/>
-        </w:rPr>
-        <w:t>1</w:t>
-      </w:r>
-      <w:r>
-        <w:rPr>
-          <w:noProof/>
-        </w:rPr>
-        <w:fldChar w:fldCharType="end"/>
-      </w:r>
-      <w:bookmarkEnd w:id="4"/>
+      <w:fldSimple w:instr=" SEQ Table \* ARABIC ">
+        <w:r>
+          <w:rPr>
+            <w:noProof/>
+          </w:rPr>
+          <w:t>1</w:t>
+        </w:r>
+      </w:fldSimple>
+      <w:bookmarkEnd w:id="2"/>
       <w:r>
         <w:t>: Controlled mass loading and output voltage measurements</w:t>
       </w:r>
@@ -1276,11 +1239,16 @@
         <w:t>s</w:t>
       </w:r>
       <w:r>
-        <w:t xml:space="preserve"> mass is converted to pound</w:t>
+        <w:t xml:space="preserve"> mass is converted to </w:t>
+      </w:r>
+      <w:proofErr w:type="gramStart"/>
+      <w:r>
+        <w:t>pound</w:t>
       </w:r>
       <w:r>
         <w:t>s</w:t>
       </w:r>
+      <w:proofErr w:type="gramEnd"/>
       <w:r>
         <w:t xml:space="preserve"> force by multiplying by 32.2 </w:t>
       </w:r>
@@ -1313,32 +1281,19 @@
         <w:keepNext/>
         <w:ind w:firstLine="720"/>
       </w:pPr>
-      <w:bookmarkStart w:id="5" w:name="_Ref496997553"/>
+      <w:bookmarkStart w:id="3" w:name="_Ref496997553"/>
       <w:r>
         <w:t xml:space="preserve">Table </w:t>
       </w:r>
-      <w:r>
-        <w:fldChar w:fldCharType="begin"/>
-      </w:r>
-      <w:r>
-        <w:instrText xml:space="preserve"> SEQ Table \* ARABIC </w:instrText>
-      </w:r>
-      <w:r>
-        <w:fldChar w:fldCharType="separate"/>
-      </w:r>
-      <w:r>
-        <w:rPr>
-          <w:noProof/>
-        </w:rPr>
-        <w:t>2</w:t>
-      </w:r>
-      <w:r>
-        <w:rPr>
-          <w:noProof/>
-        </w:rPr>
-        <w:fldChar w:fldCharType="end"/>
-      </w:r>
-      <w:bookmarkEnd w:id="5"/>
+      <w:fldSimple w:instr=" SEQ Table \* ARABIC ">
+        <w:r>
+          <w:rPr>
+            <w:noProof/>
+          </w:rPr>
+          <w:t>2</w:t>
+        </w:r>
+      </w:fldSimple>
+      <w:bookmarkEnd w:id="3"/>
       <w:r>
         <w:t>: Controlled deflections and output voltage measurements</w:t>
       </w:r>
@@ -1656,10 +1611,6 @@
     <w:p>
       <w:pPr>
         <w:pStyle w:val="ListParagraph"/>
-        <w:numPr>
-          <w:ilvl w:val="0"/>
-          <w:numId w:val="1"/>
-        </w:numPr>
       </w:pPr>
       <w:r>
         <w:t>The s</w:t>
@@ -2096,6 +2047,7 @@
       <w:r>
         <w:rPr>
           <w:noProof/>
+          <w:lang w:eastAsia="en-US"/>
         </w:rPr>
         <w:lastRenderedPageBreak/>
         <mc:AlternateContent>
@@ -2188,32 +2140,19 @@
                                   <w:szCs w:val="24"/>
                                 </w:rPr>
                               </w:pPr>
-                              <w:bookmarkStart w:id="6" w:name="_Ref497001726"/>
+                              <w:bookmarkStart w:id="4" w:name="_Ref497001726"/>
                               <w:r>
                                 <w:t xml:space="preserve">Figure </w:t>
                               </w:r>
-                              <w:r>
-                                <w:fldChar w:fldCharType="begin"/>
-                              </w:r>
-                              <w:r>
-                                <w:instrText xml:space="preserve"> SEQ Figure \* ARABIC </w:instrText>
-                              </w:r>
-                              <w:r>
-                                <w:fldChar w:fldCharType="separate"/>
-                              </w:r>
-                              <w:r>
-                                <w:rPr>
-                                  <w:noProof/>
-                                </w:rPr>
-                                <w:t>3</w:t>
-                              </w:r>
-                              <w:r>
-                                <w:rPr>
-                                  <w:noProof/>
-                                </w:rPr>
-                                <w:fldChar w:fldCharType="end"/>
-                              </w:r>
-                              <w:bookmarkEnd w:id="6"/>
+                              <w:fldSimple w:instr=" SEQ Figure \* ARABIC ">
+                                <w:r>
+                                  <w:rPr>
+                                    <w:noProof/>
+                                  </w:rPr>
+                                  <w:t>3</w:t>
+                                </w:r>
+                              </w:fldSimple>
+                              <w:bookmarkEnd w:id="4"/>
                               <w:r>
                                 <w:t>: Weight vs. Deflection of the beam to find spring constant K</w:t>
                               </w:r>
@@ -2233,7 +2172,7 @@
               </wp:anchor>
             </w:drawing>
           </mc:Choice>
-          <mc:Fallback>
+          <mc:Fallback xmlns:w16se="http://schemas.microsoft.com/office/word/2015/wordml/symex" xmlns:w16cid="http://schemas.microsoft.com/office/word/2016/wordml/cid" xmlns:am3d="http://schemas.microsoft.com/office/drawing/2017/model3d" xmlns:aink="http://schemas.microsoft.com/office/drawing/2016/ink" xmlns:cx8="http://schemas.microsoft.com/office/drawing/2016/5/14/chartex" xmlns:cx7="http://schemas.microsoft.com/office/drawing/2016/5/13/chartex" xmlns:cx6="http://schemas.microsoft.com/office/drawing/2016/5/12/chartex" xmlns:cx5="http://schemas.microsoft.com/office/drawing/2016/5/11/chartex" xmlns:cx4="http://schemas.microsoft.com/office/drawing/2016/5/10/chartex" xmlns:cx3="http://schemas.microsoft.com/office/drawing/2016/5/9/chartex" xmlns:cx2="http://schemas.microsoft.com/office/drawing/2015/10/21/chartex" xmlns:cx1="http://schemas.microsoft.com/office/drawing/2015/9/8/chartex" xmlns:cx="http://schemas.microsoft.com/office/drawing/2014/chartex">
             <w:pict>
               <v:group w14:anchorId="2A6430F5" id="Group 10" o:spid="_x0000_s1032" style="position:absolute;left:0;text-align:left;margin-left:69.1pt;margin-top:22.45pt;width:330pt;height:262.05pt;z-index:251666432" coordorigin=",6" coordsize="41910,33274" o:gfxdata="UEsDBBQABgAIAAAAIQCxgme2CgEAABMCAAATAAAAW0NvbnRlbnRfVHlwZXNdLnhtbJSRwU7DMAyG&#10;70i8Q5QralN2QAit3YGOIyA0HiBK3DaicaI4lO3tSbpNgokh7Rjb3+8vyXK1tSObIJBxWPPbsuIM&#10;UDltsK/5++apuOeMokQtR4dQ8x0QXzXXV8vNzgOxRCPVfIjRPwhBagArqXQeMHU6F6yM6Rh64aX6&#10;kD2IRVXdCeUwAsYi5gzeLFvo5OcY2XqbynsTjz1nj/u5vKrmxmY+18WfRICRThDp/WiUjOluYkJ9&#10;4lUcnMpEzjM0GE83SfzMhtz57fRzwYF7SY8ZjAb2KkN8ljaZCx1IwMK1TpX/Z2RJS4XrOqOgbAOt&#10;Z+rodC5buy8MMF0a3ibsDaZjupi/tPkGAAD//wMAUEsDBBQABgAIAAAAIQA4/SH/1gAAAJQBAAAL&#10;AAAAX3JlbHMvLnJlbHOkkMFqwzAMhu+DvYPRfXGawxijTi+j0GvpHsDYimMaW0Yy2fr2M4PBMnrb&#10;Ub/Q94l/f/hMi1qRJVI2sOt6UJgd+ZiDgffL8ekFlFSbvV0oo4EbChzGx4f9GRdb25HMsYhqlCwG&#10;5lrLq9biZkxWOiqY22YiTra2kYMu1l1tQD30/bPm3wwYN0x18gb45AdQl1tp5j/sFB2T0FQ7R0nT&#10;NEV3j6o9feQzro1iOWA14Fm+Q8a1a8+Bvu/d/dMb2JY5uiPbhG/ktn4cqGU/er3pcvwCAAD//wMA&#10;UEsDBBQABgAIAAAAIQAmrWIW0QMAANsIAAAOAAAAZHJzL2Uyb0RvYy54bWykVttu2zgQfV9g/4HQ&#10;u6OLZcsR4hSuc0GBbGtsUvSZpiiLqERySfqSXey/7wwp2U3iokX3IfJwOBzOnDkzzNW7Q9eSHTdW&#10;KDmP0oskIlwyVQm5mUefn+5Gs4hYR2VFWyX5PHrmNnp3/ftvV3td8kw1qq24IeBE2nKv51HjnC7j&#10;2LKGd9ReKM0lbNbKdNTB0mziytA9eO/aOEuSabxXptJGMW4taG/CZnTt/dc1Z+5TXVvuSDuPIDbn&#10;v8Z/1/iNr69ouTFUN4L1YdBfiKKjQsKlR1c31FGyNeKNq04wo6yq3QVTXazqWjDuc4Bs0uRVNvdG&#10;bbXPZVPuN/oIE0D7Cqdfdss+7laGiApqB/BI2kGN/LUE1gDOXm9KsLk3+lGvTK/YhBXme6hNh7+Q&#10;CTl4WJ+PsPKDIwyUeXqZJgm4Z7A3HmdFXkwD8KyB6pzOTceTQX/7g7PxcHWMER4D0oKV8NcjBdIb&#10;pH7MKDjltoZHvZPup3x01Hzd6hEUVVMn1qIV7tkTFMqHQcndSrCVCYsT6MWAOezipaRAAPAA2oQT&#10;FDN6UOyrJVItGyo3fGE1MBtqhtbxS3O/fHHduhX6TrQt1gnlPjHoglcsOoNNYOiNYtuOSxdazvAW&#10;clTSNkLbiJiSd2sODDIfqtQ3ART+wTq8Ding2+CfbLZIksvs/Wg5SZajPCluR4vLvBgVyW2RJ/ks&#10;XabLf/F0mpdbyyFf2t5o0ccK2jfRnuV8Px1CN/muJDvqex+R8gENvz5EUCEkGKt1hjvWoFgDWn8C&#10;wuHMccNDe0ITcbfQFWS9/0NV0Dh065QH4GxXHNl9vi/SfJxNfM8duQ2VN9bdc9URFABhiMlfQHcQ&#10;fYhuMMG4pcI6g56WrXyhAJ+o8RlgzL0IKWCPw+y1Ay1g9XNQ4+Q9N7UeG6o5RIluT0yHdyBMlydM&#10;/706kBmStzfC4ULcAdQ9qVEf4hwa/Thj8nR6OZ1GBIdJOslmE98FgWs4bsbjSZHlkzBu0mKSTf8n&#10;qla1ohoaCOFetiawat8Ix30PAn2+tfoO+qesUHKH9cGP3mxAYq2qZwDCKKg1zEur2Z2A+x6odStq&#10;4GECJTy27hN86lbt55HqpYg0yvx9To/2UFDYjcgeHrp5ZP/aUpxv7QcJpQaXbhDMIKwHQW67pYL+&#10;SX00XoQDxrWDWBvVfQEmLPAW2KKSwV3zyA3i0oXnFt5wxhcLbxTG5IN81DBcw8xAXJ8OX6jRPdcd&#10;8OSjGshEy1eUD7aB4wvou1r4fkBcA4rAcFwAsb3kX1CQXjzR36691el/kuv/AAAA//8DAFBLAwQU&#10;AAYACAAAACEAqiYOvrwAAAAhAQAAGQAAAGRycy9fcmVscy9lMm9Eb2MueG1sLnJlbHOEj0FqwzAQ&#10;RfeF3EHMPpadRSjFsjeh4G1IDjBIY1nEGglJLfXtI8gmgUCX8z//PaYf//wqfillF1hB17QgiHUw&#10;jq2C6+V7/wkiF2SDa2BSsFGGcdh99GdasdRRXlzMolI4K1hKiV9SZr2Qx9yESFybOSSPpZ7Jyoj6&#10;hpbkoW2PMj0zYHhhiskoSJPpQFy2WM3/s8M8O02noH88cXmjkM5XdwVislQUeDIOH2HXRLYgh16+&#10;PDbcAQAA//8DAFBLAwQUAAYACAAAACEAnfwWEuAAAAAKAQAADwAAAGRycy9kb3ducmV2LnhtbEyP&#10;TU/DMAyG70j8h8hI3FjafbGWptM0AacJiQ0JcfMar63WOFWTtd2/JzvB8bUfvX6crUfTiJ46V1tW&#10;EE8iEMSF1TWXCr4Ob08rEM4ja2wsk4IrOVjn93cZptoO/En93pcilLBLUUHlfZtK6YqKDLqJbYnD&#10;7mQ7gz7ErpS6wyGUm0ZOo2gpDdYcLlTY0rai4ry/GAXvAw6bWfza786n7fXnsPj43sWk1OPDuHkB&#10;4Wn0fzDc9IM65MHpaC+snWhCnq2mAVUwnycgAvCc3AZHBYtlEoHMM/n/hfwXAAD//wMAUEsDBAoA&#10;AAAAAAAAIQDTrcxMWjUAAFo1AAAUAAAAZHJzL21lZGlhL2ltYWdlMS5wbmeJUE5HDQoaCgAAAA1J&#10;SERSAAACMAAAAaQIAgAAAKCMiPAAAAAJcEhZcwAADsQAAA7EAZUrDhsAAAAHdElNRQfhCh0EOgI1&#10;oeLtAAAAJHRFWHRTb2Z0d2FyZQBNQVRMQUIsIFRoZSBNYXRoV29ya3MsIEluYy48WN0YAAAAInRF&#10;WHRDcmVhdGlvbiBUaW1lADI5LU9jdC0yMDE3IDAwOjU4OjAyP4ywWAAAIABJREFUeJzt3XlcE3f+&#10;P/BPAxHPNAYNR83DKBHQ1q2Ax8oD5RD9VldLSzUKAtpdXYrHz3r0WPEL64pat2qBtSq2Vv1qPZDW&#10;denah10VOcyqLaLFoBwiGEQjEtgoiMYkvz+mm80iypXJHHk9/8pMJjPvD9P21ZnPZz7zktlsJgAA&#10;AEwTMF0AAAAAIQgkAABgCQQSAACwAgIJAABYAYEEAACsgEACAABWQCABAAArIJAAAIAVEEgAAMAK&#10;CCQAAGAFBBIAALACAgkAAFgBgQQAAKyAQAIAAFZAIAEAACsgkAAAgBUQSAAAwAoIJAAAYAUEEgAA&#10;sAICCQAAWAGBBAAArIBAAgAAVkAgAQAAKyCQAACAFRBIAADACggkAABgBS4F0pUrV+rq6iyLGo3m&#10;1KlTpaWlDJYEAAC2wplAqqioiImJuXLlCrWYnZ09Z86ckydPJiQkpKWlMVsbAAB0nzPTBXSIwWBY&#10;uXLlgAEDqEWj0ZicnJyZmalQKHQ6XVhYWEREhFwuZ7RGAADoFm5cIW3dunXSpEne3t7UYl5enlgs&#10;VigUhBCJRDJx4sSCggJGCwQAgO7iwBXSxYsXL1y48O2338bHx1NrGhsbfX19LRv07du3rKzs2R/G&#10;xsZevHiR+hwTExMbG2uHau1Ar9eLRCKmq7A9vraL8LdpaBe3vPTSS4MHD2a6ihdheyDp9fqkpKSd&#10;O3darzQajQLBf67tBAKByWR69rcXL17k5ZCHqqoqXt6f5Gu7CH+bhnZxS1VVFdMltIPtgfTnP/95&#10;xIgR1dXV1dXVOp1OrVbLZDIXFxej0WjZxmQy9ejRg8EiAQCg+9geSAMHDiwpKTl48CAh5Pbt27m5&#10;uSKRaMSIEVevXrVs09DQMG3aNOZqBAAAG2B7IC1btszyOT4+ftasWeHh4dQNutzc3ODg4PLycpVK&#10;tW7dOuZqBAAAG2B7ILVJIBBs3rx5xYoVCoVCrVZv2rTJMiIcAAA4ikuBlJGRYfk8bty4c+fOMVgM&#10;AADYFjeeQwIAAN5DIAEAACsgkAAAgBUQSAAAwAoIJAAAYAUEEgAAsAICCQAAWAGBBAAArIBAAgAA&#10;VkAgAQAAKyCQAACAFRBIAADACggkAABgBQQSAACwAgIJAABYAYEEAACsgEACAABWQCABAAArIJAA&#10;AIAVEEgAAMAKCCQAAGAFBBIAALACAgkAAFgBgWRXZ280nL3R8LxFAABHhkCyK3n/Xu8evkaF0Nkb&#10;DaHbi5iuCACALZyZLsCxyCU9cxL8Q3dcmjfaY+0PN3MW+YV49We6KAAAVsAVkr3JJT2Tpwz58sTF&#10;PXOGI40AACwQSPZ29kbDu4ev5T/ZWp+5BR1IAAAWCCS7ovqNchb5DVqbFfkwv3DnemQSAAAFgWRX&#10;8v69qH4joVRGZVK/f2xnuigAAFZAINmVXNLT0m9EZZLkyt/qM7cwWxUAABsgkJhEZZI+JxOZBADA&#10;jWHfpaWlGo1GoVDI5XJqjU6nq6ystGzg7e0tEomYKa57qEyqSZ5JCHFVrmS6HAAAxnAgkD777LPv&#10;v/8+ICDgk08+mTVrVnx8PCHk2LFjW7dudXFxobZJT08PCgpitMyus2SScKBMFKpkuhwAAGawPZDK&#10;y8u/+uqr/Px8sVhcV1cXHBw8a9YsiUSiVqsTExOjo6OZLtA2qEwSSmVMFwIAwBi2B5KXl9exY8fE&#10;YjEhRCgUGo1Gg8FACCkpKZk9e7ZOp+vXr59QKHzez318fKgPMTExsbGx9qm566qqOrJVTU0NzXUw&#10;g6/tIvxtGtrFLXq9nukS2sH2QBIIBAqFwmg0ZmVlHTx4cPHixW5ubkaj8datW+vWrdPpdI2NjZGR&#10;kSkpKW3+vLS01M4F24elL41n+Nouwt+moV0cUtWx/+VlEDdG2el0usePH0ul0nPnzjU2Nmq12vDw&#10;8F27dqlUqpycnPz8/EOHDjFdIwAAdAs3AmngwIFxcXFffPFFz5499+3b5+npmZ6e7unpSQhxc3Ob&#10;PHlyYWEh0zXa2N1t72MsOAA4FLYHUmVl5YEDByyL7u7ud+/era6uzsrKsqx88uSJk5MTE9XRyFW5&#10;slmtQiYBgONgeyAZjcaNGzdSjxzdv3+/oKBg8uTJLS0tycnJFRUVhBCtVnv69OkZM2YwXamNCaUy&#10;98WpyCQAcBxsH9QwbNiwNWvWREZGBgQEFBYWJiQkhIWFEUISExOVSuXIkSOLi4uXLl3K3YeQXoDK&#10;pLufv08y8cwsAPAf2wOJEBIVFRUVFdVqZXR0NG8eQnoBZBIAOA6237ID3LsDAAeBQOIAZBIAOAIO&#10;3LID8u9MMtRpmC4EAIAuCCTOEEplmOwOAHgMt+wAAIAVEEgAAMAKCCQOu7vtfaZLAACwGQQSVxnu&#10;aYRSGTIJAHgDgcRVQqlMFKJEJgEAbyCQOAyZBAB8gkDiNmQSAPAGAonzLJl0M2Ec07UAAHQdAokP&#10;qEwShSqRSQDAXZipgSeoTCKENKtVvV8NZLocAIBOQyDxh1AqwysqAIC7cMsOAABYAYEEAACsgEDi&#10;M31OJtMlAAB0FAKJzwx1Goy7AwCuQCDxmatyJcaCAwBXIJB4zpJJhnt42ywAsBoCif+oTKpJnolM&#10;AgA2QyA5BGQSALAfAslRIJMAgOUQSA6EyqT6zC1MFwIA0AZMHeRYMLcQALAWrpAAAIAVEEgAAMAK&#10;CCRHhzEOAMASCCSHps/JxLg7AGAJBJJDE4UqMRYcAFgCgeTo8HwSALAENwKptLT01KlTVVVV1is1&#10;Gs2pU6dKS0sZKoo/kEkAwAYcCKTPPvts6dKlp0+fXrBgQUZGBrUyOzt7zpw5J0+eTEhISEtLY7ZC&#10;HkAmAQDj2P5gbHl5+VdffZWfny8Wi+vq6oKDg2fNmvXyyy8nJydnZmYqFAqdThcWFhYRESGXy5ku&#10;lttclSuFA2U1yTMHrc0SSmVMlwMADoftgeTl5XXs2DGxWEwIEQqFRqPRYDDk5eWJxWKFQkEIkUgk&#10;EydOLCgoaDOQfHx8qA8xMTGxsbF2LJxGNTU1dO16yFhz2LyqxLeEid/QdYjno7FdTONr09AubtHr&#10;9UyX0A62B5JAIFAoFEajMSsr6+DBg4sXL3Zzc1OpVL6+vpZt+vbtW1ZW1ubP+drDROPloHwRmbWI&#10;rp23e3D+XubytWloF4e06oZnIQ70IRFCdDrd48ePpVLpuXPnGhsbjUajQPCfygUCgclkYrA8AADo&#10;Pm4E0sCBA+Pi4r744ouePXvu27fPxcXFaDRavjWZTM7ObL/UAwCAF2N7IFVWVh44cMCy6O7ufvfu&#10;XalUevXqVcvKhoaGgIAAJqoDAACbYXsgGY3GjRs3VlZWEkLu379fUFAwefLkMWPGEEJyc3MJIeXl&#10;5SqVavz48QwXylOGe5qbCeOa1SqmCwEA/mP7na5hw4atWbMmMjIyICCgsLAwISEhLCyMELJ58+YV&#10;K1YoFAq1Wr1p06YBAwYwXSk/CaUyV+VK7bblbks+6/1qINPlAACfsT2QCCFRUVFRUVGtVo4bN+7c&#10;uXOM1ONoRKFKQggyCQDoxvZbdsAGolDloLVZ2m3Lce8OAOiDQIIOEUplyCQAoBUCCToKmQQAtEIg&#10;QScgkwCAPhwY1ACsQmUSZl8FAJvDFRJ0GtIIAOiAQAIAAFZAIAEAACsgkKC76jO31GduYboKAOA8&#10;BBJ0lyhE2axWIZMAoJsQSNBdQqnMfXEqMgkAugmBBDaATAKA7kMggW0gkwCgmxBIYDPIJADoDgQS&#10;2BIyCQC6DIEENkZlEtNVAAD3IJDA9qj3zDJdBQBwDAIJAABYAYEEAACsgEAC2hnuafQ5mUxXAQBs&#10;h0ACe8B8dwDQLgQS0I56p58+JxOZBAAvgEACe0AmAUC7EEhgJ8gkAHgxBBLYDzIJAF4AgQR2hUwC&#10;gOdBIIG9WTLJcE/DdC0AwCLOTBcAjkgolQ3ZcYHpKgCAXXCFBAAArIBAAgAAVkAgASugPwkAEEjA&#10;Cnc/f9/4w26mqwAAJnFjUENFRUVVVZVEIvH396fW6HS6yspKywbe3t4ikYih6sAG3BenVm15rz5z&#10;C16kBOCwOBBIKSkpZ86cCQgIKCsr69Onz549e1xcXI4dO7Z161YXFxdqm/T09KCgIGbrhO4QSmXO&#10;s9c0H99s2KZxX4IXzgI4IrYH0rVr144cOZKfny8WiwkhM2bMyM7OnjlzplqtTkxMjI6OZrpAsJmX&#10;JB7ui1Pvfv7+3W3vI5MAHBDbA0ksFmdkZFBpRAgZMmRIbW0tIaSkpGT27Nk6na5fv35CofB5P/fx&#10;8aE+xMTExMbG2qFgO6ipqWG6BFrU1NSQQYPMEatajqQ8/GSB85w1TFdkM3w+ZXzE13bp9XqmS2gH&#10;2wPJw8PDw8OD+lxdXZ2Tk5OQkGA0Gm/durVu3TqdTtfY2BgZGZmSktLmz0tLS+1YrP3I5XKmS6CF&#10;XC4ncrlh0M76zC3ku1Q+XSfx+ZTxES/bVVVVxXQJ7eDMKDutVjt//vxFixYNHz5cq9WGh4fv2rVL&#10;pVLl5OTk5+cfOnSI6QLBZoRSmatypVAqw3x3AA6FxiukO3fu/PWvf/373//e3Nzs7Ozct2/fVatW&#10;jRo1qnfv3p3dVXFxcXx8/MKFC999911CiKenZ3p6OvWVm5vb5MmTCwsLo6KibNwAYI5QKhOFKIVS&#10;GdOFAID90BJIubm5f/jDH+rr63v16iWRSHr06EEIqa+vX7hw4dOnT0eMGLFr166BAwd2cG8qlWrZ&#10;smXr16+fMmUKtaa6uvrHH3+cOXMmtfjkyRMnJyc6GgIMQhoBOBobB9KjR49mzZp1//79Dz74YPLk&#10;yc8+G3Tnzp2//OUvQUFBb7311qZNm9rdoUajWbJkyZYtW4KCggwGAyFEIBC0tLQkJyePGjVKoVBo&#10;tdrTp093ZFcAAMBmNg6kuLi4Dz74IDg4+HkbeHh4bNiwYcOGDdu2bSsvLx82bNiLd3jw4MGmpqb3&#10;3nvPsmbu3LlJSUmJiYlKpXLkyJHFxcVLly7FQ0gAAFz3ktlsZroGuvj4+PBylF1VVRVfhwC9oF36&#10;nMx/nT0iW/uNHSuyGcc8ZdyFdjHFrqPsioqKqIeBVq1axf4R8cAqvV4d3/vVwJsJ45guBADoYtfn&#10;kJydnW/duqXRaC5fvnz79u2HDx9af+vp6WnPYoBbqHF3hJCbCePwcj8AXrJrII0cOVIikcyaNauh&#10;oYEawG0hEAhUKpU9iwHOQSYB8Ju9Z2o4duwYIWTWrFm7d+/G/NzQWdQzswSZBMBHzEwddPToUUaO&#10;C/yATALgJdoHNTx8+LC2trauro7uA4FDcVWuFIUqMcYBgE9ovELS6XTvvPMONTk3JTY2ds0a/kzh&#10;DMxyVa7s9ep4pqsAAJuhMZDGjx//yiuvfP/99yKRyGAw5OTkrF27tqmpaePGjfQdFBxK71cDmS4B&#10;AGyGrlt2arW6X79+Z86cGTp06IABAzw8PKKjo7/77rtvv/2WmgEIAADAGl2B9OTJE6lU2mrlsGHD&#10;nJycmpqaaDooAABwF12BNGjQoBs3bhiNRuuVFy5c6NGjh+X1rwC2dTNhnOGehukqAKCLbN+HVFRU&#10;RH2YMWPGyJEjFy1a9D//8z9Pnz7dvXt3dnb2jh07bH5EAIooVFmTPHPQ2iy8ugKAi2wcSEVFRXFx&#10;cZZFJyenjIyMjIwMarFHjx7Lly+/cuWKbQ8KQKGeT0ImAXCUjQPJz8+vuLjYtvsE6DhkEgB30XjL&#10;7nn8/PxsflAAC2QSAEfRe8vuWQKBALfsgG7IJAAuwi074CdkEgDnMDO5KoAdUJlkqNMgkAA4wcbP&#10;IW3cuPHRo0cd2bKioqK8vNy2RwdoxVW5EtMLAXCFjQNp3Lhxo0aN+uCDD3Q63fO2KS8vDw8Pj4qK&#10;GjZsmG2PDgAA3GXjW3ZhYWHXrl1bvnz5+PHjRSKRu7t7UFDQG2+8QQj54osvysrKampqnJycVq1a&#10;NW/ePNseGgAAOM32fUgCgSAtLa25uXn//v1Hjhw5ePDgV199RQjp06ePu7v73r17x44da/ODAnSE&#10;Piez16vj0aUEwE50DWro3bt3fHx8fHw8TfsH6BqMuwNgLdrfGAvAHqJQpatyZU3yTMzBCsBCCCRw&#10;LMgkANZCIIHDQSYBsBMCCRwRMgmAhWgMJL1e/+zK2tpa+o4I0HGWTGpWq5iuBQAIoS+QqqurZ8yY&#10;0WplXV1daGhoB6dyAKAblUn6nEymCwEAQmw+7NtgMEydOpX6fPfu3fDwcOtvm5ubCSG9evWy7UEB&#10;ukwUqhSFKpmuAgAIsfkVklAojI2N7dmzZ8+ePQkhPf+bq6vr7t27bXtEAADgB9s/GDtv3rx58+ZV&#10;V1cnJSXt27fP5vsHAABeoqsPafDgwTZMo4qKilOnTl26dMl6pUajOXXqVGlpqa2OAkAIwbg7AKbQ&#10;+D6kS5cuffjhh48fPzaZTJaVAoEgPz+/U/tJSUk5c+ZMQEBAWVlZnz599uzZ4+Likp2d/cknnwQG&#10;BhYWFkZERCxbtszW5YMjMtzT1CTPdFvyGV5aAWB/dAVSY2NjVFSUVCp1d3cXCP5zHfbSSy91aj/X&#10;rl07cuRIfn6+WCwmhMyYMSM7O/vtt99OTk7OzMxUKBQ6nS4sLCwiIkIul9u2CeCAhFLZoLVZyCQA&#10;RtAVSBqNRiQSdfZi6FlisTgjI4NKI0LIkCFDamtr8/LyxGKxQqEghEgkkokTJxYUFLQZSD4+PtSH&#10;mJiY2NjYbhbDEjU1NUyXQAsWtWth6u3UJU5zEgVe/jbZH4uaZlNoF7e0+Wwoq9AVSCaT6eWXX+7+&#10;fjw8PDw8PKjP1dXVOTk5CQkJ169f9/X1tWzTt2/fsrKyNn/O1x4mvl4OsqVdcrlh/V9rkmf2C1VS&#10;70G3xS7lNtkP26BdHFJVVcV0Ce2ga1DDkCFDNBqN0Wi01Q61Wu38+fMXLVo0fPhwo9FofRtQIBBY&#10;d1MBdB91706fk1mfuYXpWgAche2vkH766Sfqw+zZs0eNGvXqq6/OnTvXcpVDCBk9enRn91lcXBwf&#10;H79w4cJ3332XEOLi4mIddSaTqUePHt0uHOC/WPqTCCG2uk4CgBewcSAVFRUtWLDAsujk5HT9+vX/&#10;/d//tawRCAStRm+3S6VSLVu2bP369VOmTKHWSKXSq1evWjZoaGiYNm1a9woHaIMlk0QhSrzTD4Bu&#10;Ng4kPz+/y5cv23CHGo1myZIlW7ZsCQoKMhgMhBCBQDBmzBhCSG5ubnBwcHl5uUqlWrdunQ0PCmAh&#10;lMqG7LjAdBUADoGuQQ3V1dXR0dFtftWrV69Zs2Z18O3mBw8ebGpqeu+99yxr5s6dm5SUtHnz5hUr&#10;VigUCrVavWnTpgEDBtimbgAAYAhdgTR48ODp06fv3bt3xIgRb7/99j//+c/r16/X1taOGjWqqalp&#10;69atxcXF27Zta3c/H3300UcfffTs+nHjxp07d46GwgEAgBl0BZJOp9u7d++FCxeoR4ji4uIIIatX&#10;r25qakpLS6uurp4yZUpjY6PlASMArjDc06A/CYAOdA371mg0Q4YMaZU3y5cvP3PmDCFk8ODBrq6u&#10;Op2OpqMD0Ofu5+9jLDgAHWh8Y2xTU1OrNbW1tZbnh6gRCgCc4744tVmtQiYB2BxdgTRs2LB79+4l&#10;JSVRL+UjhBQXFyuVSmro9rFjx/R6vbu7O01HB6CPUCpzX5yKZ2YBbI6uPqTevXt/+eWX8fHxR44c&#10;cXJyop5jHTNmzKeffqrVaj/++OOlS5f27t2bpqMD0ArPzALQgcbXT0yYMKGkpKSysvJf//qXQCDw&#10;9PQcOHAgIcTNze3y5ct4kTlwGjIJwOZoDCTK0KFDn12JNAIeQCYB2BYtc9lRs9VZJrVrpQtz2QGw&#10;kyWThANlolAl0+UAcBstc9nl5eU1NDRYT2pn0YW57ADYjMokPJkE0H10zWUnEolsO6kdAGshjQBs&#10;gsbnkCiPHj2qq6sjhNy/f5/uYwEAAHfROKjBZDJNmzbt5s2bhJCCgoIlS5Y0NzdnZ2fTd0QAAOAu&#10;Gq+Q/P39BQLByZMnqbfnffTRRzdu3Hj77bfpOyIAG9RnbsEzswBdQFcgVVRUODs7nzhxwvJqen9/&#10;/7y8vJKSksePH9N0UAA2EIUoMY8DQBfQFUh6vV4qlbZaOWDAACcnp0ePHtF0UAA2oMbdIZMAOouu&#10;QOrXr9+9e/dardRoNEajsV+/fjQdFIAlkEkAXUDj5KqPHj2KiYmhhti1tLRcunQpPDx87NixTk5O&#10;NB0UgD2oTMK84AAdR+OghjNnzly/fj0oKOjJkyfh4eFRUVGjRo3av38/fUcEYBVqXvBmtcr4w26m&#10;awHgABqHfbu5uf3000+1tbUPHjwQCAT9+/cfMGAAfYcDYCEqk6q2vFefuQXz3QG8mI2vkIqKimbM&#10;mFFUVGR5DZKnp6ePj8+wYcOQRuCYhFKZ8+w1woGYzQGgHba/QtLpdHPmzCGEDBgwYPz48cuWLZPJ&#10;8K8iOLSXJB4i//FMVwHAdrafy+7cuXMGg+H27dsZGRkFBQXh4eGEEJlMFhsb+5vf/AbXSQAA0CZa&#10;+pCEQqFcLt+4cSMhxGAw1NbW7t+/f9++fRs2bOjTpw9m+wYAgGfRPrnqgwcP1Gr1+fPnHzx4QAjB&#10;Q0gAhnsafU4m01UAsA4tV0gGg6G6unrNmjVlZWVNTU29evUaMmTIwYMHBw0ahHfFAhBCmtWqZrXK&#10;fUkq04UAsIjtX9C3YsWK2tpaQsgrr7yyatWqKVOmoN8IwJpQKnNVrtSfzby77X1kEoCF7a+Qamtr&#10;//jHP06dOlUsFtt85wD8IJTKRCFKZBKANRv3Ifn5+YWEhGzdunXcuHFjxoyJjY2trKw0Go22PQoA&#10;D1CZJJTK7m57n+laAFjB9oMaMjIyfvzxxwsXLqxdu1ar1U6dOnXEiBFhYWE7duyg5rUDAAoyCcAa&#10;XaPsxGLxtGnTfvjhh9LS0lOnTgUFBR0+fDgoKMjf35+mIwJwETIJwIL2Yd96vb65ufnatWu/HE9A&#10;+xEBuMWSSc1qFdO1ADCJlmHfWq32/PnzGRkZd+/ebWpqcnZ2lslkiYmJo0ePlkgkXd5tfn7+hAkT&#10;qM86na6ystLylbe3t0gk6m7dAAyhxt0xXQUAw2w/7Hvu3LnUKIZXXnklISFh+vTpHh4e3d/z9u3b&#10;Dx06lJ+fTy0eO3Zs69atLi4u1GJ6enpQUFD3jwIAAEyx/RXSzJkzFy5caMMJVRsbGzdt2nTy5Mk+&#10;ffpYVqrV6sTExOjoaFsdBQAAmGX7Yd9/+tOfbDu9d2pqqkQi2bBhg/XKkpISLy8vnU5nMBhseCwA&#10;lmhWq87eaLAsnr3RYL0IwEs0vqDPVpKSkgQCQW5urmWN0Wi8devWunXrdDpdY2NjZGRkSkpKm7/1&#10;8fGhPsTExMTGxtqjXPrV1NQwXQIt+Nou0qWmGc99/8qPSw/PP/DrV3qdv/0o6ts7hyI9qpz+RUd5&#10;XcbXU8bXdun1eqZLaAcHAunZgXlarTY8PPzjjz/29PTUarVKpfLQoUNRUVHP/ra0tNQuNdqbXC5n&#10;ugRa8LVdpAtN+/26erF43IH5e986vPaHOzmL/EK8+tNSWffw9ZTxsl1VVVVMl9AOTg7C9vT0TE9P&#10;9/T0JIS4ublNnjy5sLCQ6aIAbMxVuVL3+pvBeyL2zBnOzjQCsC1OBlJ1dXVWVpZl8cmTJ05OTgzW&#10;A0CHszcaRpePF4XMDv7qLXQggSPgZCC1tLQkJydXVFQQQrRa7enTp2fMmMF0UQC2dPZGQ+j2opxF&#10;fgHvJYpClYM3v4FMAt7jQB/Ss3x8fBITE5VK5ciRI4uLi5cuXYqHkIBn5P17WfqNqGdmB29+w7A2&#10;Syi15RBWAFbhTCAFBwdbnoolhERHR+MhJOAxuaSnXNLTskhlUn3mFryrAniMM4EE4OAwtxDwHif7&#10;kAAAgH8QSAAAwAoIJACuMtzTMF0CgC0hkAA4SZ+TWZM8E5kEfIJAAuAkUahSFKpEJgGfIJAAuMpV&#10;uRKZBHyCQALgMGQS8AkCCYDbkEnAGwgkAM5DJgE/IJAA+MCSSUwXAtB1mDoIgCdclStFIUqmqwDo&#10;OlwhAfAH5gIHTkMgAQAAKyCQAACAFRBIALx1M2Ecxt0BhyCQAHjLVbmyJnlms1rFdCEAHYJAAuAt&#10;UajSVblSu205Mgk4AYEEwGfIJOAQBBIAzyGTgCsQSAD8JwpVDlqbhUwClkMgATgEoVSGTAKWQyAB&#10;OAoqk5iuAuC5MJcdgAMRSmWYXghYC1dIAADACggkAABgBQQSgOPS52TWZ25hugqAXyCQABxXr1fH&#10;I5OAPRBIAI6LGneHTAKWQCABODQqk5rVKmQSMA6BBODohFKZ++JUZBIwDoEEAMgkYAUuBVJ+fr71&#10;okajOXXqVGlpKVP1APAJMgkYx5lA2r59++rVqy2L2dnZc+bMOXnyZEJCQlpaGoOFAfAGlUlMVwGO&#10;iwNTBzU2Nm7atOnkyZN9+vSh1hiNxuTk5MzMTIVCodPpwsLCIiIi5HI5o2UC8IFQKnNVrmS6CnBQ&#10;HLhCSk1NlUgkGzZssKzJy8sTi8UKhYIQIpFIJk6cWFBQwFyBAABgAxy4QkpKShIIBLm5uZY1jY2N&#10;vr6+lsW+ffuWlZW1+VsfHx/qQ0xMTGxsLK112k1NTQ3TJdCCr+0i/G0a2sUter2e6RLawYFAEgha&#10;X8YZjUbrlQKBwGQytflbvg554Ov9Sb62i3C5afqcTFGo8nnfcrddL8bLdlVVVTFdQjs4cMvuWS4u&#10;Lkaj0bJoMpmcnTmQrACcY7inqc/cgnF3YB+cDCSpVHr16lXLYkNDQ0BAAIP1APAV5hYCe+JkII0Z&#10;M4YQQvUqlZeXq1Sq8ePHM10UAD8hk8BuOHmnSyAQbN68ecWKFQqFQq1Wb9q0acCAAUwXBcBbVCbV&#10;JM8khGBQONCHM4EUHBxsPVPDuHHjzp07x2A9AA4FmQTEvXhDAAAUj0lEQVR2wMlbdgBgf7h3B3RD&#10;IAFAR1kyyXBPw3QtwEOcuWUHAGwglMqG7LjAdBXAT7hCAgAAVkAgAQAAKyCQAKBb0J8EtoJAAoBu&#10;ufv5+xh3BzaBQAKAbsF7ZsFWEEgA0C149znYCgIJALoLmQQ2gUACABtoM5PO3mg4e6OBwaqAWxBI&#10;AGAbVCZ9/7cTd7e9Twg5e6MhdHsR00UBl2CmBgCwGaFUNnvr3iMr5vd6sGbm/bCcRX4hXv2ZLgo4&#10;A1dIAGBLQqnMbXHqzPthe+YMRxpBpyCQAMCWzt5omJJVt2fO8LU/3EQHEnQKAgkAbIbqN8pZ5Dd/&#10;jEdOgv+7h68hk6DjEEgAYDPy/r0s/UZySc+cBH+mKwIuQSABgM3IJT2t+42oxWa1ihp3B/BiCCQA&#10;oJdwoEwolSGToF0IJACgl1AqE4UokUnQLgQSANDOkkk3E8YxXQuwFwIJAOyByiRRqBKZBM+DQAIA&#10;O0EmwYshkADAfpBJ8AKYyw4A7EoolbkqVwoHypguBFgHV0gAwABRqJLpEoB1EEgAAMAKCCQAAGAF&#10;BBIAMA/PzAJBIAEAG1DPzBruaZguBJiEQAIA5rkqV4pClTXJM5FJjgyBBACsgEwCrj6HpNPpKisr&#10;LYve3t4ikYjBegCg+1yVKwkhNckzB63NEkrxoJLD4WogHTt2bOvWrS4uLtRienp6UFAQsyUBQPch&#10;kxwZVwNJrVYnJiZGR0czXQgA2BgyyWFxtQ+ppKTEy8tLp9MZDAamawEAG6P6kwx16ExyLJy8QjIa&#10;jbdu3Vq3bp1Op2tsbIyMjExJSWlzSx8fH+pDTExMbGysHWukUU1NDdMl0IKv7SL8bRq97Rr7zgNC&#10;SFUVjYd4Dr6eL71ez3QJ7eBkIGm12vDw8I8//tjT01Or1SqVykOHDkVFRT27ZWlpqf3LswO5XM50&#10;CbTga7sIf5uGdnFIFRPp3imcvGXn6emZnp7u6elJCHFzc5s8eXJhYSHTRQEAQLdwMpCqq6uzsrIs&#10;i0+ePHFycmKwHgCgW7NaheeTeI+TgdTS0pKcnFxRUUEI0Wq1p0+fnjFjBtNFAQCNHqn/WZM8s7y0&#10;3LLm7I2GszcaGCwJbI6TgeTj45OYmKhUKufNmzd16tQFCxbgISQAfqPG3TmnxlCZdPZGQ+j2IqaL&#10;Ahvj5KAGQkh0dDQeQgJwKNR7ZutTY76c8ZeFpx/mLPIL8erPdFFgS1wNJABwQKJQZVXDI6//W/DD&#10;sq+RRvzDyVt2AOCYzt5oeP2c7EH4YsX/LbDuTwJ+wBUSAHAD1W+Us8gvxCtM79W/PjWm/P0Dw3yG&#10;MV0X2AwCCQC4Qd6/l6XfSBSqJIQ0/+Nz4pPKdF1gMwgkAOAGuaSnXNLTsigKVVKxBLyBPiQAAGAF&#10;BBIAALACAgkAeAJzC3EdAgkA+MBwT1OTPLNZrWK6EOg6BBIA8IFQKhu0Nku7bTkyibsQSADAE8gk&#10;rkMgAQB/IJM4DYEEALyCTOIuBBIA8I0lk/Q5mUzXAp2AQAIAHqIyqT5zC8aCcwimDgIAfhJKZUN2&#10;XGC6CugEXCEBAM+1etk53n3OWggkAOA5ef9e7x6+RoUQ3n3OZrhlBwA8J5f0zEnwD91xKdHPGe8+&#10;ZzNcIQEA/8klPZOnDOl58A8/Dfsn0oi1EEgAwH9nbzS8e/ia2+LUR2pVfeYWpsuBtuGWHQDwnNW7&#10;z/sbvHZeWPfecEJclSuZrgtawxUSAPCc9bvPhVLZuP/d2YzrJFZCIAEAz8klPa37jYRSmfviVGQS&#10;CyGQAMDhUJmkz8lEJrEKAgkAHBE1t5A+JxPz3bEHAgkAHBSVSc7SQUwXAr/AKDsAcFxCqUwolTFd&#10;BfwCV0gAAJjvjhUQSAAA/zXf3fnbjzDfHSNwyw4A4Jf57tI/Tes3+GlU+XjMd8cIXCFxz/79+5ku&#10;gRZ8bRfhb9N41i65pOfUN6fpzx45IjjAyzRi//nicCBpNJpTp06VlpYyXYi9HThwgOkSaMHXdhH+&#10;No1n7Tp7o2FKVt3TZV8P1PzEy+eT2H++uBpI2dnZc+bMOXnyZEJCQlpaGtPlAAC3Wea7mzx+ZJL6&#10;0c/f7rPOJIxxsA9O9iEZjcbk5OTMzEyFQqHT6cLCwiIiIuRyOdN1AQBXWc93d++JICj97wX/7ze/&#10;IsRVudKSVUzXyH+cDKS8vDyxWKxQKAghEolk4sSJBQUFzwbS2LFjfXx8GKiPfmgX5/C1aXxt12sT&#10;wqU9TH8i+/5v3z/2+n446J+fxX9XxnRR3TV27FimS2gHJwOpsbHR19fXsti3b9+ysjb+WWF/Dx4A&#10;sNk//lm8N6tuz5zh87dkM12LQ+BkH5LRaBQI/lO5QCAwmUwM1gMA/EONcdgzZ/jaH26iA8k+OBlI&#10;Li4uRqPRsmgymZydOXmpBwDsZOk3mj/GIyfB3/LMLNCKk4EklUqvXr1qWWxoaAgICGCwHgDgGesx&#10;DtQzs0xX5BA4GUhjxowhhOTm5hJCysvLVSrV+PHjmS4KAPij1Tv9Wi0CTV4ym81M19AVFy5cWLFi&#10;hUKhUKvVKSkpb7zxBtMVAQBAt3A1kAAAgGc4ecsOAAD4B4EEAACswPnR0hqNprS0VCaTPe+J8YqK&#10;iqqqKolE4u//yzgZnU5XWVlp2cDb21skEtmj1q7qQhvZrN3mUPLz8ydMmEB95t8po1i3kbXabcuz&#10;G3DufFnr4LljJ86fLDOX/e1vfwsMDFy1alVoaGhqauqzG6xbty40NHTVqlVvvvlmVFRUS0uL2Wz+&#10;8ssvR4wY4fdv+fn5di+8E7rWRtZqtzmUzz//PCgoyLLIs1NGadVGdmq3LW1uwK3zZa2D546deHCy&#10;OBxIT58+9fPzKy8vN5vN9fX1r7/++s2bN603KCkpee211xoaGqjF6dOnHz161Gw2L1++/Ouvv7Z7&#10;vV3R5TayU7vNMZvNDQ0NH3/8sZ+fn/V/rPl0yszPaSMLtduW523AofNlrSPnjrX4cbI43IfU5hSr&#10;1huIxeKMjAyxWEwtDhkypLa2lhBSUlLi5eWl0+kMBoP9y+6ULreRndptDiEkNTVVIpFs2LDBeiWf&#10;Thl5ThtZqN22PG8DDp0vax05d6zFj5PF4T6kdqdY9fDw8PDwoD5XV1fn5OQkJCQYjcZbt26tW7dO&#10;p9M1NjZGRkampKTYte7O6Fob7VpiZ3RkVtykpCSBQEA99Uzh2SkjbbWRndptS5sbcOt8WevgrM3s&#10;xI+TxeErpI5PsarVaufPn79o0aLhw4drtdrw8PBdu3apVKqcnJz8/PxDhw7Zq+RO61ob7VVdp3Wk&#10;OdYbUPh3yp5tIzu125Y2N+DW+bLG6Vmb+XGyuPEvhkVKSoq/v7+/v/+ECRM6OMVqcXHx22+/HRcX&#10;R106eHp6pqene3p6EkLc3NwmT55cWFhot/o7ovttZJUuNKcVXp4y1upUW9rcgP3n63k4fe74cbI4&#10;8+emREdHh4WFEUKcnZ3NZnOrKVanTZvWanuVSrVs2bL169dPmTKFWlNdXf3jjz/OnDmTWnzy5ImT&#10;k5Ndau+o7reRVTrbnGfx75SxWafa8uw0x9OmTWP/+XqeNpvDYD2d0m7x3DhZjA6p6Baj0RgUFHT2&#10;7Fmz2VxWVvarX/2qrq6O+ury5cu1tbW3bt3y8/M7c+bMk397+vTp9evXR4wYQQ01uXv3bmBgIJvH&#10;pD6vjVQDzWZzm21kuOjna/eUWbY8e/asZQQaz06ZhXUb2and89XmBtw6X9Ze0F72a/cfPE6cLA4H&#10;ktlsPn/+fGBgYFxcXEBAwPfff29ZP3/+/KNHj37yySfe/23t2rVms/nrr7/28/OLi4vz8/P76quv&#10;mCu/Q9psI9VAs9n8vDay1otPmWWx1X+s+XTKLNgfSOYOnK82N+DW+bL2vPZyQrv/4LH/ZPFhctXm&#10;5uaePXt2qqPYZDK1tLR09lcM6kIb2QynjFvabcuzG3DufFnj9Lnj9MniQyABAAAPcPJ/AQAAgH8Q&#10;SAAAwAoIJAAAYAUEEgAAsAICCQAAWAGBBAAArIBAAgAAVkAgAQAAK3BsclVwQAUFBXfv3qU+Ozk5&#10;OTs7KxQK67dsHDt2zM/PTy6Xd23/33zzzejRowcPHtz9Uu3JaDR2YR7MM2fOPHjwICIiooN/tE8/&#10;/XTu3LnUbNAAdMNMDcB28fHxKpWqT58+hJCnT58+fvz4yZMngYGBaWlpIpGIEOLv77969WrLjMWd&#10;NXLkyJSUlIiICFsWTbPjx48XFBR8+umnnfqVTqebPn36sWPH3NzcOvhHO378+NGjRw8cONCNYgE6&#10;CrfsgAMCAwPPnz9//vz5n376qbi4+PPPP79y5cqyZcuob8+cOcOtOOm+3NzcR48edfZXqampERER&#10;bm5upMN/tIiICJ1O991333WlSoBOwi074J7w8PAVK1asW7fu0qVL/v7+V69e9fLysrzKXaVS3blz&#10;x9nZ2dfX18fHh1pZUFDg6+tbX19/9epVFxeXkJCQvn37PrvnO3fuFBUVNTc3C4VCf39/mUxm+aq5&#10;uTkvL+/hw4cikWjSpEmW22WW9X379p08ebJlPXVEvV5fVFTUo0eP4OBgkUhUWlp69erVHj16TJo0&#10;qXfv3h3Zw8OHD4uKigQCgaUetVp97969p0+f5ubmBgUFOTk5tdnkZ5uWlZV14sQJatH6j/a8A1Hm&#10;zJmTkZExffr0LpwpgE7BLTtgu/j4eEJIRkaG9Uqj0Thy5Mjf/va3q1atsr77tHDhwuLi4rFjxz56&#10;9CgvL+/DDz/83e9+Rwjx9/cPCAgoKSkJDAy8fv16fX39gQMHhg4dSqxu2WVnZ3/00Uf+/v6urq7X&#10;rl2rqanJyMiYMGECIaSoqCghIUEkEvn6+hYWFkokkkOHDvXt2/fatWsLFizo06ePr69vcXGxUCjc&#10;v38/dQni7+8fFBSkUqkCAgKon8TFxW3fvn3kyJEFBQUKheL48eOEkBfvISQk5MyZM+PGjSsrK7t/&#10;//6ePXtGjx69Y8eOgwcPmkym1157LT09fcmSJW02uZWMjIxvvvnmhx9+oBat/2jPOxC15Z07d0JC&#10;QjIzM19//XWaTjHAL5h9+wVAu37/+9///ve/f3b96NGjV65caTab/fz8qDe+XL582dvbu6qqitpg&#10;586do0ePNhqN1DZBQUH19fVms9loNMbExMyePZva7LXXXvvrX//69OlTPz+/v/zlL9RKo9H41ltv&#10;LV68mFoMDQ1NSEigdlVfXz9+/Pi0tDSz2Txp0qT33nuPWt/S0jJ79uyYmBjqJ35+fiEhIdQRf/75&#10;Z29v77feequ5udlsNp85c8bb2/vSpUvt7iE0NJTaQ0tLy9SpU5cuXUp9tXz5cqq2FzS5lfnz569a&#10;tcqyaPmjvfhAlICAgJ07d7ZzngC6DX1IwFVOTk4mk8l6Tb9+/Qgh+/btq6ioIITEx8f/+OOPlle8&#10;zJ49WyKREEIEAkFsbGxRUdH9+/et93b8+PGYmBhq0Ww2i8Vig8FACCkqKrp9+/bChQupXUkkkoyM&#10;jIiIiIsXL2o0mkWLFlHrXVxcfvvb3168ePHhw4fUToKDg6kjjhw5khCiVCp79epFCPn1r39NCNHr&#10;9e3uISQkhNqDi4vLq6+++vjx41Z/hBc32dqlS5cUCsXz/pgvPlBAQEBpaenzfgtgK+hDAq5qamoS&#10;CoXWa4YOHbp69eqtW7d+/fXXAwYMmDRpUlxcnOW/wt7e3pYtxWIxIeTatWvUHTlKr1699u3bV15e&#10;rlartVqtUCikkkOr1RJCRowYYdmSCpiff/6ZEBIdHW1ZTwXkzz//HBgYSAh57bXXrMt7+eWXqQ/O&#10;zr/8e0ft+QV7sD5omzHz4iZba2lpcXd3f3Y95cUHcnFxaWlped5vAWwFgQScVFpa+uTJk6CgoFbr&#10;582bFx0dnZubq1KpTp8+ffz48e+++866i57y9OlTQoiLi4tljV6vj4iIGDBgwDvvvPPOO++MGTPm&#10;j3/844MHDywbGI3GVjuhRh9s27atVS62yqEX6P4eSIeb/OwFZceZTCbG3yUKjgD/kAEnbd68uV+/&#10;fpMmTbJeeeXKldWrVwuFwvDw8KSkpKysrJaWluLiYurbwsJCy5aVlZU9evSw9NsTQvLy8u7fv79r&#10;1664uLjQ0NC+ffvW1NRQX1GXVgUFBZaNV61alZCQ4OXlRQhpamoK/DcnJ6cTJ060SpcX6P4eXtxk&#10;a2KxuKSkpIO7bUWn01HPgQHQCoEEHHDv3r0T/7Zv375Zs2bl5eVt2LDBMnKa0rt372+++SY9PZ26&#10;FKCenvH19aW+PXz4MBUqV65c2b59+7x586z/r5/qjDl//jwhxGQybdu2raioSKfTEUKGDh0aFBS0&#10;efPm6upqQkh+fv6JEyfeeOMNHx+fwMDATZs2Uf0rlZWViYmJt2/fpjqKOqLLexAIBFVVVQUFBa+/&#10;/voLmmxtzJgx1B3CzjKZTMXFxWPGjOnCbwE6BbfsgANKSkqWL19Ofe7Tp09gYODhw4f9/PxabTZs&#10;2LD169d/8sknO3fufOmll15++eU///nP1NhuQsiMGTP+8Ic/6HQ6s9k8Z86cFStWWP82ODg4MjLy&#10;ww8/TE5ONhqN06dP//DDD1NTUx8/fuzi4vLZZ5+tXr16ypQpVPfP0qVLqadK09LSVq9e/eabbzo7&#10;Oz99+nTixImbNm3qVNO6toeIiIiTJ0/+7ne/27179wuabC0sLCwpKakLN99++ukno9EYHBzcqV8B&#10;dAGeQwK+MZlMt2/fJoRY96NQj91ERkZqNBpPT8/n3RMzGAzXr18fMWJEm9PEGQyGyspKhULR6luD&#10;wVBRUaFQKDp+q+3ZPXd2DyaTyWg0Utu32eRWjEbjhAkT/vSnP4WHh3eqtvXr19+7dy8tLa1TvwLo&#10;AgQSOIRuznfHD7t3787Ly9u3b1/Hf/Lw4cOgoKCjR48OGzaMvsIAKOhDAnAU7777bl1d3aVLlzr+&#10;k71790ZGRiKNwD5whQQOoaioaNCgQQMHDmS6EIbV1tbW1dV1fBKgU6dOTZgwwXp8PAB9EEgAAMAK&#10;/x/eqwyHZWKAOQAAAABJRU5ErkJgglBLAQItABQABgAIAAAAIQCxgme2CgEAABMCAAATAAAAAAAA&#10;AAAAAAAAAAAAAABbQ29udGVudF9UeXBlc10ueG1sUEsBAi0AFAAGAAgAAAAhADj9If/WAAAAlAEA&#10;AAsAAAAAAAAAAAAAAAAAOwEAAF9yZWxzLy5yZWxzUEsBAi0AFAAGAAgAAAAhACatYhbRAwAA2wgA&#10;AA4AAAAAAAAAAAAAAAAAOgIAAGRycy9lMm9Eb2MueG1sUEsBAi0AFAAGAAgAAAAhAKomDr68AAAA&#10;IQEAABkAAAAAAAAAAAAAAAAANwYAAGRycy9fcmVscy9lMm9Eb2MueG1sLnJlbHNQSwECLQAUAAYA&#10;CAAAACEAnfwWEuAAAAAKAQAADwAAAAAAAAAAAAAAAAAqBwAAZHJzL2Rvd25yZXYueG1sUEsBAi0A&#10;CgAAAAAAAAAhANOtzExaNQAAWjUAABQAAAAAAAAAAAAAAAAANwgAAGRycy9tZWRpYS9pbWFnZTEu&#10;cG5nUEsFBgAAAAAGAAYAfAEAAMM9AAAAAA==&#10;">
                 <v:shape id="Picture 7" o:spid="_x0000_s1033" type="#_x0000_t75" style="position:absolute;top:6;width:41910;height:31432;visibility:visible;mso-wrap-style:square" o:gfxdata="UEsDBBQABgAIAAAAIQDb4fbL7gAAAIUBAAATAAAAW0NvbnRlbnRfVHlwZXNdLnhtbHyQz07DMAyH&#10;70i8Q+QralM4IITa7kDhCAiNB7ASt43WOlEcyvb2pNu4IODoPz9/n1xv9vOkForiPDdwXVagiI23&#10;jocG3rdPxR0oScgWJ8/UwIEENu3lRb09BBKV0ywNjCmFe63FjDSjlD4Q50nv44wpl3HQAc0OB9I3&#10;VXWrjedEnIq03oC27qjHjympx31un0wiTQLq4bS4shrAECZnMGVTvbD9QSnOhDInjzsyuiBXWQP0&#10;r4R18jfgnHvJr4nOknrFmJ5xzhraRtHWf3Kkpfz/yGo5S+H73hkquyhdjr3R8m2lj09svwAAAP//&#10;AwBQSwMEFAAGAAgAAAAhAFr0LFu/AAAAFQEAAAsAAABfcmVscy8ucmVsc2zPwWrDMAwG4Ptg72B0&#10;X5TuUMaI01uh19I+gLGVxCy2jGSy9e1nemrHjpL4P0nD4SetZiPRyNnCruvBUPYcYp4tXC/Htw8w&#10;Wl0ObuVMFm6kcBhfX4Yzra62kC6xqGlKVgtLreUTUf1CyWnHhXKbTCzJ1VbKjMX5LzcTvvf9HuXR&#10;gPHJNKdgQU5hB+ZyK23zHztFL6w81c5zQp6m6P9TMfB3PtPWFCczVQtB9N4U2rp2HOA44NMz4y8A&#10;AAD//wMAUEsDBBQABgAIAAAAIQDU0YG0wwAAANoAAAAPAAAAZHJzL2Rvd25yZXYueG1sRI/NasMw&#10;EITvhbyD2EAuJZGTQh2cKCFNKfQW6viS22Ktf4i1ciXVdt++KhR6HGbmG2Z/nEwnBnK+taxgvUpA&#10;EJdWt1wrKK5vyy0IH5A1dpZJwTd5OB5mD3vMtB35g4Y81CJC2GeooAmhz6T0ZUMG/cr2xNGrrDMY&#10;onS11A7HCDed3CTJszTYclxosKdzQ+U9/zIKbuEJP01+SYvq1bX4oi+P0ldKLebTaQci0BT+w3/t&#10;d60ghd8r8QbIww8AAAD//wMAUEsBAi0AFAAGAAgAAAAhANvh9svuAAAAhQEAABMAAAAAAAAAAAAA&#10;AAAAAAAAAFtDb250ZW50X1R5cGVzXS54bWxQSwECLQAUAAYACAAAACEAWvQsW78AAAAVAQAACwAA&#10;AAAAAAAAAAAAAAAfAQAAX3JlbHMvLnJlbHNQSwECLQAUAAYACAAAACEA1NGBtMMAAADaAAAADwAA&#10;AAAAAAAAAAAAAAAHAgAAZHJzL2Rvd25yZXYueG1sUEsFBgAAAAADAAMAtwAAAPcCAAAAAA==&#10;">
@@ -2299,10 +2238,6 @@
     <w:p>
       <w:pPr>
         <w:pStyle w:val="ListParagraph"/>
-        <w:numPr>
-          <w:ilvl w:val="0"/>
-          <w:numId w:val="1"/>
-        </w:numPr>
       </w:pPr>
       <w:r>
         <w:t>The linearity of the data suggests the sensitivity of the LVDT for deflection</w:t>
@@ -2322,8 +2257,6 @@
       <w:r>
         <w:t>.</w:t>
       </w:r>
-      <w:bookmarkStart w:id="8" w:name="_GoBack"/>
-      <w:bookmarkEnd w:id="8"/>
     </w:p>
     <w:p>
       <w:pPr>
@@ -2333,10 +2266,6 @@
     <w:p>
       <w:pPr>
         <w:pStyle w:val="ListParagraph"/>
-        <w:numPr>
-          <w:ilvl w:val="0"/>
-          <w:numId w:val="1"/>
-        </w:numPr>
       </w:pPr>
       <w:r>
         <w:t>The damping ratio of the system was found</w:t>
@@ -2358,6 +2287,21 @@
       </w:r>
       <w:r>
         <w:t>.</w:t>
+      </w:r>
+      <w:r>
+        <w:t xml:space="preserve"> Finally, t</w:t>
+      </w:r>
+      <w:r>
+        <w:t>he effect</w:t>
+      </w:r>
+      <w:r>
+        <w:t>ive mass of the system was calculated</w:t>
+      </w:r>
+      <w:r>
+        <w:t xml:space="preserve"> to be </w:t>
+      </w:r>
+      <w:r>
+        <w:t>0.0045 kg</w:t>
       </w:r>
     </w:p>
     <w:p>
@@ -2368,58 +2312,66 @@
     <w:p>
       <w:pPr>
         <w:pStyle w:val="ListParagraph"/>
-        <w:numPr>
-          <w:ilvl w:val="0"/>
-          <w:numId w:val="1"/>
-        </w:numPr>
+        <w:jc w:val="center"/>
       </w:pPr>
-      <w:r>
-        <w:t xml:space="preserve">The effective mass of the system was found to </w:t>
-      </w:r>
-      <w:commentRangeStart w:id="9"/>
-      <w:r>
-        <w:t>be</w:t>
-      </w:r>
-      <w:commentRangeEnd w:id="9"/>
-      <w:r>
-        <w:rPr>
-          <w:rStyle w:val="CommentReference"/>
-        </w:rPr>
-        <w:commentReference w:id="9"/>
-      </w:r>
-      <w:r>
-        <w:t xml:space="preserve"> ######</w:t>
+      <w:bookmarkStart w:id="5" w:name="_GoBack"/>
+      <w:r>
+        <w:lastRenderedPageBreak/>
+        <w:drawing>
+          <wp:inline distT="0" distB="0" distL="0" distR="0" wp14:anchorId="6DF323E0" wp14:editId="7DD9AFB4">
+            <wp:extent cx="4575387" cy="3431540"/>
+            <wp:effectExtent l="0" t="0" r="0" b="0"/>
+            <wp:docPr id="9" name="Picture 9"/>
+            <wp:cNvGraphicFramePr>
+              <a:graphicFrameLocks xmlns:a="http://schemas.openxmlformats.org/drawingml/2006/main" noChangeAspect="1"/>
+            </wp:cNvGraphicFramePr>
+            <a:graphic xmlns:a="http://schemas.openxmlformats.org/drawingml/2006/main">
+              <a:graphicData uri="http://schemas.openxmlformats.org/drawingml/2006/picture">
+                <pic:pic xmlns:pic="http://schemas.openxmlformats.org/drawingml/2006/picture">
+                  <pic:nvPicPr>
+                    <pic:cNvPr id="1" name=""/>
+                    <pic:cNvPicPr/>
+                  </pic:nvPicPr>
+                  <pic:blipFill>
+                    <a:blip r:embed="rId12"/>
+                    <a:stretch>
+                      <a:fillRect/>
+                    </a:stretch>
+                  </pic:blipFill>
+                  <pic:spPr>
+                    <a:xfrm>
+                      <a:off x="0" y="0"/>
+                      <a:ext cx="4577745" cy="3433309"/>
+                    </a:xfrm>
+                    <a:prstGeom prst="rect">
+                      <a:avLst/>
+                    </a:prstGeom>
+                  </pic:spPr>
+                </pic:pic>
+              </a:graphicData>
+            </a:graphic>
+          </wp:inline>
+        </w:drawing>
       </w:r>
     </w:p>
+    <w:bookmarkEnd w:id="5"/>
     <w:p>
       <w:pPr>
         <w:pStyle w:val="ListParagraph"/>
       </w:pPr>
-    </w:p>
-    <w:p>
-      <w:pPr>
-        <w:pStyle w:val="ListParagraph"/>
-        <w:numPr>
-          <w:ilvl w:val="0"/>
-          <w:numId w:val="1"/>
-        </w:numPr>
-      </w:pPr>
-      <w:r>
-        <w:t xml:space="preserve">Insert Bode Plot </w:t>
-      </w:r>
-      <w:commentRangeStart w:id="10"/>
-      <w:r>
-        <w:t>here</w:t>
-      </w:r>
-      <w:commentRangeEnd w:id="10"/>
-      <w:r>
-        <w:rPr>
-          <w:rStyle w:val="CommentReference"/>
-        </w:rPr>
-        <w:commentReference w:id="10"/>
-      </w:r>
-      <w:r>
-        <w:t>.</w:t>
+      <w:r>
+        <w:t xml:space="preserve">From the bode diagram of </w:t>
+      </w:r>
+      <w:r>
+        <w:t xml:space="preserve">Low-pass filter, it can be seen that the LVDT output will only be affected by the filter when the input frequency is greater than approximately 200 </w:t>
+      </w:r>
+      <w:proofErr w:type="spellStart"/>
+      <w:r>
+        <w:t>rads</w:t>
+      </w:r>
+      <w:proofErr w:type="spellEnd"/>
+      <w:r>
+        <w:t>/sec</w:t>
       </w:r>
     </w:p>
     <w:sectPr>
@@ -2432,50 +2384,6 @@
 </w:document>
 </file>
 
-<file path=word/comments.xml><?xml version="1.0" encoding="utf-8"?>
-<w:comments xmlns:wpc="http://schemas.microsoft.com/office/word/2010/wordprocessingCanvas" xmlns:cx="http://schemas.microsoft.com/office/drawing/2014/chartex" xmlns:cx1="http://schemas.microsoft.com/office/drawing/2015/9/8/chartex" xmlns:cx2="http://schemas.microsoft.com/office/drawing/2015/10/21/chartex" xmlns:cx3="http://schemas.microsoft.com/office/drawing/2016/5/9/chartex" xmlns:cx4="http://schemas.microsoft.com/office/drawing/2016/5/10/chartex" xmlns:cx5="http://schemas.microsoft.com/office/drawing/2016/5/11/chartex" xmlns:cx6="http://schemas.microsoft.com/office/drawing/2016/5/12/chartex" xmlns:cx7="http://schemas.microsoft.com/office/drawing/2016/5/13/chartex" xmlns:cx8="http://schemas.microsoft.com/office/drawing/2016/5/14/chartex" xmlns:mc="http://schemas.openxmlformats.org/markup-compatibility/2006" xmlns:aink="http://schemas.microsoft.com/office/drawing/2016/ink" xmlns:am3d="http://schemas.microsoft.com/office/drawing/2017/model3d" xmlns:o="urn:schemas-microsoft-com:office:office" xmlns:r="http://schemas.openxmlformats.org/officeDocument/2006/relationships" xmlns:m="http://schemas.openxmlformats.org/officeDocument/2006/math" xmlns:v="urn:schemas-microsoft-com:vml" xmlns:wp14="http://schemas.microsoft.com/office/word/2010/wordprocessingDrawing" xmlns:wp="http://schemas.openxmlformats.org/drawingml/2006/wordprocessingDrawing" xmlns:w10="urn:schemas-microsoft-com:office:word" xmlns:w="http://schemas.openxmlformats.org/wordprocessingml/2006/main" xmlns:w14="http://schemas.microsoft.com/office/word/2010/wordml" xmlns:w15="http://schemas.microsoft.com/office/word/2012/wordml" xmlns:w16cid="http://schemas.microsoft.com/office/word/2016/wordml/cid" xmlns:w16se="http://schemas.microsoft.com/office/word/2015/wordml/symex" xmlns:wpg="http://schemas.microsoft.com/office/word/2010/wordprocessingGroup" xmlns:wpi="http://schemas.microsoft.com/office/word/2010/wordprocessingInk" xmlns:wne="http://schemas.microsoft.com/office/word/2006/wordml" xmlns:wps="http://schemas.microsoft.com/office/word/2010/wordprocessingShape" mc:Ignorable="w14 w15 w16se w16cid wp14">
-  <w:comment w:id="9" w:author="Simon Popecki" w:date="2017-10-31T16:55:00Z" w:initials="SP">
-    <w:p>
-      <w:pPr>
-        <w:pStyle w:val="CommentText"/>
-      </w:pPr>
-      <w:r>
-        <w:rPr>
-          <w:rStyle w:val="CommentReference"/>
-        </w:rPr>
-        <w:annotationRef/>
-      </w:r>
-      <w:r>
-        <w:t>Effective mass needed</w:t>
-      </w:r>
-    </w:p>
-  </w:comment>
-  <w:comment w:id="10" w:author="Simon Popecki" w:date="2017-10-31T16:57:00Z" w:initials="SP">
-    <w:p>
-      <w:pPr>
-        <w:pStyle w:val="CommentText"/>
-      </w:pPr>
-      <w:r>
-        <w:rPr>
-          <w:rStyle w:val="CommentReference"/>
-        </w:rPr>
-        <w:annotationRef/>
-      </w:r>
-      <w:r>
-        <w:t>Bode plot and discussion needed</w:t>
-      </w:r>
-    </w:p>
-  </w:comment>
-</w:comments>
-</file>
-
-<file path=word/commentsExtended.xml><?xml version="1.0" encoding="utf-8"?>
-<w15:commentsEx xmlns:wpc="http://schemas.microsoft.com/office/word/2010/wordprocessingCanvas" xmlns:cx="http://schemas.microsoft.com/office/drawing/2014/chartex" xmlns:cx1="http://schemas.microsoft.com/office/drawing/2015/9/8/chartex" xmlns:cx2="http://schemas.microsoft.com/office/drawing/2015/10/21/chartex" xmlns:cx3="http://schemas.microsoft.com/office/drawing/2016/5/9/chartex" xmlns:cx4="http://schemas.microsoft.com/office/drawing/2016/5/10/chartex" xmlns:cx5="http://schemas.microsoft.com/office/drawing/2016/5/11/chartex" xmlns:cx6="http://schemas.microsoft.com/office/drawing/2016/5/12/chartex" xmlns:cx7="http://schemas.microsoft.com/office/drawing/2016/5/13/chartex" xmlns:cx8="http://schemas.microsoft.com/office/drawing/2016/5/14/chartex" xmlns:mc="http://schemas.openxmlformats.org/markup-compatibility/2006" xmlns:aink="http://schemas.microsoft.com/office/drawing/2016/ink" xmlns:am3d="http://schemas.microsoft.com/office/drawing/2017/model3d" xmlns:o="urn:schemas-microsoft-com:office:office" xmlns:r="http://schemas.openxmlformats.org/officeDocument/2006/relationships" xmlns:m="http://schemas.openxmlformats.org/officeDocument/2006/math" xmlns:v="urn:schemas-microsoft-com:vml" xmlns:wp14="http://schemas.microsoft.com/office/word/2010/wordprocessingDrawing" xmlns:wp="http://schemas.openxmlformats.org/drawingml/2006/wordprocessingDrawing" xmlns:w10="urn:schemas-microsoft-com:office:word" xmlns:w="http://schemas.openxmlformats.org/wordprocessingml/2006/main" xmlns:w14="http://schemas.microsoft.com/office/word/2010/wordml" xmlns:w15="http://schemas.microsoft.com/office/word/2012/wordml" xmlns:w16cid="http://schemas.microsoft.com/office/word/2016/wordml/cid" xmlns:w16se="http://schemas.microsoft.com/office/word/2015/wordml/symex" xmlns:wpg="http://schemas.microsoft.com/office/word/2010/wordprocessingGroup" xmlns:wpi="http://schemas.microsoft.com/office/word/2010/wordprocessingInk" xmlns:wne="http://schemas.microsoft.com/office/word/2006/wordml" xmlns:wps="http://schemas.microsoft.com/office/word/2010/wordprocessingShape" mc:Ignorable="w14 w15 w16se w16cid wp14">
-  <w15:commentEx w15:paraId="10D9F668" w15:done="0"/>
-  <w15:commentEx w15:paraId="172DBE5C" w15:done="0"/>
-</w15:commentsEx>
-</file>
-
 <file path=word/commentsIds.xml><?xml version="1.0" encoding="utf-8"?>
 <w16cid:commentsIds xmlns:wpc="http://schemas.microsoft.com/office/word/2010/wordprocessingCanvas" xmlns:cx="http://schemas.microsoft.com/office/drawing/2014/chartex" xmlns:cx1="http://schemas.microsoft.com/office/drawing/2015/9/8/chartex" xmlns:cx2="http://schemas.microsoft.com/office/drawing/2015/10/21/chartex" xmlns:cx3="http://schemas.microsoft.com/office/drawing/2016/5/9/chartex" xmlns:cx4="http://schemas.microsoft.com/office/drawing/2016/5/10/chartex" xmlns:cx5="http://schemas.microsoft.com/office/drawing/2016/5/11/chartex" xmlns:cx6="http://schemas.microsoft.com/office/drawing/2016/5/12/chartex" xmlns:cx7="http://schemas.microsoft.com/office/drawing/2016/5/13/chartex" xmlns:cx8="http://schemas.microsoft.com/office/drawing/2016/5/14/chartex" xmlns:mc="http://schemas.openxmlformats.org/markup-compatibility/2006" xmlns:aink="http://schemas.microsoft.com/office/drawing/2016/ink" xmlns:am3d="http://schemas.microsoft.com/office/drawing/2017/model3d" xmlns:o="urn:schemas-microsoft-com:office:office" xmlns:r="http://schemas.openxmlformats.org/officeDocument/2006/relationships" xmlns:m="http://schemas.openxmlformats.org/officeDocument/2006/math" xmlns:v="urn:schemas-microsoft-com:vml" xmlns:wp14="http://schemas.microsoft.com/office/word/2010/wordprocessingDrawing" xmlns:wp="http://schemas.openxmlformats.org/drawingml/2006/wordprocessingDrawing" xmlns:w10="urn:schemas-microsoft-com:office:word" xmlns:w="http://schemas.openxmlformats.org/wordprocessingml/2006/main" xmlns:w14="http://schemas.microsoft.com/office/word/2010/wordml" xmlns:w15="http://schemas.microsoft.com/office/word/2012/wordml" xmlns:w16cid="http://schemas.microsoft.com/office/word/2016/wordml/cid" xmlns:w16se="http://schemas.microsoft.com/office/word/2015/wordml/symex" xmlns:wpg="http://schemas.microsoft.com/office/word/2010/wordprocessingGroup" xmlns:wpi="http://schemas.microsoft.com/office/word/2010/wordprocessingInk" xmlns:wne="http://schemas.microsoft.com/office/word/2006/wordml" xmlns:wps="http://schemas.microsoft.com/office/word/2010/wordprocessingShape" mc:Ignorable="w14 w15 w16se w16cid wp14">
   <w16cid:commentId w16cid:paraId="10D9F668" w16cid:durableId="1DA32990"/>
@@ -2484,8 +2392,8 @@
 </file>
 
 <file path=word/numbering.xml><?xml version="1.0" encoding="utf-8"?>
-<w:numbering xmlns:wpc="http://schemas.microsoft.com/office/word/2010/wordprocessingCanvas" xmlns:cx="http://schemas.microsoft.com/office/drawing/2014/chartex" xmlns:cx1="http://schemas.microsoft.com/office/drawing/2015/9/8/chartex" xmlns:cx2="http://schemas.microsoft.com/office/drawing/2015/10/21/chartex" xmlns:cx3="http://schemas.microsoft.com/office/drawing/2016/5/9/chartex" xmlns:cx4="http://schemas.microsoft.com/office/drawing/2016/5/10/chartex" xmlns:cx5="http://schemas.microsoft.com/office/drawing/2016/5/11/chartex" xmlns:cx6="http://schemas.microsoft.com/office/drawing/2016/5/12/chartex" xmlns:cx7="http://schemas.microsoft.com/office/drawing/2016/5/13/chartex" xmlns:cx8="http://schemas.microsoft.com/office/drawing/2016/5/14/chartex" xmlns:mc="http://schemas.openxmlformats.org/markup-compatibility/2006" xmlns:aink="http://schemas.microsoft.com/office/drawing/2016/ink" xmlns:am3d="http://schemas.microsoft.com/office/drawing/2017/model3d" xmlns:o="urn:schemas-microsoft-com:office:office" xmlns:r="http://schemas.openxmlformats.org/officeDocument/2006/relationships" xmlns:m="http://schemas.openxmlformats.org/officeDocument/2006/math" xmlns:v="urn:schemas-microsoft-com:vml" xmlns:wp14="http://schemas.microsoft.com/office/word/2010/wordprocessingDrawing" xmlns:wp="http://schemas.openxmlformats.org/drawingml/2006/wordprocessingDrawing" xmlns:w10="urn:schemas-microsoft-com:office:word" xmlns:w="http://schemas.openxmlformats.org/wordprocessingml/2006/main" xmlns:w14="http://schemas.microsoft.com/office/word/2010/wordml" xmlns:w15="http://schemas.microsoft.com/office/word/2012/wordml" xmlns:w16cid="http://schemas.microsoft.com/office/word/2016/wordml/cid" xmlns:w16se="http://schemas.microsoft.com/office/word/2015/wordml/symex" xmlns:wpg="http://schemas.microsoft.com/office/word/2010/wordprocessingGroup" xmlns:wpi="http://schemas.microsoft.com/office/word/2010/wordprocessingInk" xmlns:wne="http://schemas.microsoft.com/office/word/2006/wordml" xmlns:wps="http://schemas.microsoft.com/office/word/2010/wordprocessingShape" mc:Ignorable="w14 w15 w16se w16cid wp14">
-  <w:abstractNum w:abstractNumId="0" w15:restartNumberingAfterBreak="0">
+<w:numbering xmlns:wpc="http://schemas.microsoft.com/office/word/2010/wordprocessingCanvas" xmlns:mo="http://schemas.microsoft.com/office/mac/office/2008/main" xmlns:mc="http://schemas.openxmlformats.org/markup-compatibility/2006" xmlns:mv="urn:schemas-microsoft-com:mac:vml" xmlns:o="urn:schemas-microsoft-com:office:office" xmlns:r="http://schemas.openxmlformats.org/officeDocument/2006/relationships" xmlns:m="http://schemas.openxmlformats.org/officeDocument/2006/math" xmlns:v="urn:schemas-microsoft-com:vml" xmlns:wp14="http://schemas.microsoft.com/office/word/2010/wordprocessingDrawing" xmlns:wp="http://schemas.openxmlformats.org/drawingml/2006/wordprocessingDrawing" xmlns:w10="urn:schemas-microsoft-com:office:word" xmlns:w="http://schemas.openxmlformats.org/wordprocessingml/2006/main" xmlns:w14="http://schemas.microsoft.com/office/word/2010/wordml" xmlns:w15="http://schemas.microsoft.com/office/word/2012/wordml" xmlns:wpg="http://schemas.microsoft.com/office/word/2010/wordprocessingGroup" xmlns:wpi="http://schemas.microsoft.com/office/word/2010/wordprocessingInk" xmlns:wne="http://schemas.microsoft.com/office/word/2006/wordml" xmlns:wps="http://schemas.microsoft.com/office/word/2010/wordprocessingShape" mc:Ignorable="w14 w15 wp14">
+  <w:abstractNum w:abstractNumId="0">
     <w:nsid w:val="2346637B"/>
     <w:multiLevelType w:val="hybridMultilevel"/>
     <w:tmpl w:val="ECAC49A0"/>
@@ -2580,16 +2488,8 @@
 </w:numbering>
 </file>
 
-<file path=word/people.xml><?xml version="1.0" encoding="utf-8"?>
-<w15:people xmlns:wpc="http://schemas.microsoft.com/office/word/2010/wordprocessingCanvas" xmlns:cx="http://schemas.microsoft.com/office/drawing/2014/chartex" xmlns:cx1="http://schemas.microsoft.com/office/drawing/2015/9/8/chartex" xmlns:cx2="http://schemas.microsoft.com/office/drawing/2015/10/21/chartex" xmlns:cx3="http://schemas.microsoft.com/office/drawing/2016/5/9/chartex" xmlns:cx4="http://schemas.microsoft.com/office/drawing/2016/5/10/chartex" xmlns:cx5="http://schemas.microsoft.com/office/drawing/2016/5/11/chartex" xmlns:cx6="http://schemas.microsoft.com/office/drawing/2016/5/12/chartex" xmlns:cx7="http://schemas.microsoft.com/office/drawing/2016/5/13/chartex" xmlns:cx8="http://schemas.microsoft.com/office/drawing/2016/5/14/chartex" xmlns:mc="http://schemas.openxmlformats.org/markup-compatibility/2006" xmlns:aink="http://schemas.microsoft.com/office/drawing/2016/ink" xmlns:am3d="http://schemas.microsoft.com/office/drawing/2017/model3d" xmlns:o="urn:schemas-microsoft-com:office:office" xmlns:r="http://schemas.openxmlformats.org/officeDocument/2006/relationships" xmlns:m="http://schemas.openxmlformats.org/officeDocument/2006/math" xmlns:v="urn:schemas-microsoft-com:vml" xmlns:wp14="http://schemas.microsoft.com/office/word/2010/wordprocessingDrawing" xmlns:wp="http://schemas.openxmlformats.org/drawingml/2006/wordprocessingDrawing" xmlns:w10="urn:schemas-microsoft-com:office:word" xmlns:w="http://schemas.openxmlformats.org/wordprocessingml/2006/main" xmlns:w14="http://schemas.microsoft.com/office/word/2010/wordml" xmlns:w15="http://schemas.microsoft.com/office/word/2012/wordml" xmlns:w16cid="http://schemas.microsoft.com/office/word/2016/wordml/cid" xmlns:w16se="http://schemas.microsoft.com/office/word/2015/wordml/symex" xmlns:wpg="http://schemas.microsoft.com/office/word/2010/wordprocessingGroup" xmlns:wpi="http://schemas.microsoft.com/office/word/2010/wordprocessingInk" xmlns:wne="http://schemas.microsoft.com/office/word/2006/wordml" xmlns:wps="http://schemas.microsoft.com/office/word/2010/wordprocessingShape" mc:Ignorable="w14 w15 w16se w16cid wp14">
-  <w15:person w15:author="Simon Popecki">
-    <w15:presenceInfo w15:providerId="Windows Live" w15:userId="393697a28c24041c"/>
-  </w15:person>
-</w15:people>
-</file>
-
 <file path=word/styles.xml><?xml version="1.0" encoding="utf-8"?>
-<w:styles xmlns:mc="http://schemas.openxmlformats.org/markup-compatibility/2006" xmlns:r="http://schemas.openxmlformats.org/officeDocument/2006/relationships" xmlns:w="http://schemas.openxmlformats.org/wordprocessingml/2006/main" xmlns:w14="http://schemas.microsoft.com/office/word/2010/wordml" xmlns:w15="http://schemas.microsoft.com/office/word/2012/wordml" xmlns:w16cid="http://schemas.microsoft.com/office/word/2016/wordml/cid" xmlns:w16se="http://schemas.microsoft.com/office/word/2015/wordml/symex" mc:Ignorable="w14 w15 w16se w16cid">
+<w:styles xmlns:mc="http://schemas.openxmlformats.org/markup-compatibility/2006" xmlns:r="http://schemas.openxmlformats.org/officeDocument/2006/relationships" xmlns:w="http://schemas.openxmlformats.org/wordprocessingml/2006/main" xmlns:w14="http://schemas.microsoft.com/office/word/2010/wordml" xmlns:w15="http://schemas.microsoft.com/office/word/2012/wordml" mc:Ignorable="w14 w15">
   <w:docDefaults>
     <w:rPrDefault>
       <w:rPr>
@@ -2605,7 +2505,7 @@
       </w:pPr>
     </w:pPrDefault>
   </w:docDefaults>
-  <w:latentStyles w:defLockedState="0" w:defUIPriority="99" w:defSemiHidden="0" w:defUnhideWhenUsed="0" w:defQFormat="0" w:count="375">
+  <w:latentStyles w:defLockedState="0" w:defUIPriority="99" w:defSemiHidden="0" w:defUnhideWhenUsed="0" w:defQFormat="0" w:count="382">
     <w:lsdException w:name="Normal" w:uiPriority="0" w:qFormat="1"/>
     <w:lsdException w:name="heading 1" w:uiPriority="9" w:qFormat="1"/>
     <w:lsdException w:name="heading 2" w:semiHidden="1" w:uiPriority="9" w:unhideWhenUsed="1" w:qFormat="1"/>
@@ -2979,8 +2879,6 @@
     <w:lsdException w:name="List Table 7 Colorful Accent 6" w:uiPriority="52"/>
     <w:lsdException w:name="Mention" w:semiHidden="1" w:unhideWhenUsed="1"/>
     <w:lsdException w:name="Smart Hyperlink" w:semiHidden="1" w:unhideWhenUsed="1"/>
-    <w:lsdException w:name="Hashtag" w:semiHidden="1" w:unhideWhenUsed="1"/>
-    <w:lsdException w:name="Unresolved Mention" w:semiHidden="1" w:unhideWhenUsed="1"/>
   </w:latentStyles>
   <w:style w:type="paragraph" w:default="1" w:styleId="Normal">
     <w:name w:val="Normal"/>
@@ -3067,6 +2965,7 @@
       <w:spacing w:after="0" w:line="240" w:lineRule="auto"/>
     </w:pPr>
     <w:tblPr>
+      <w:tblInd w:w="0" w:type="dxa"/>
       <w:tblBorders>
         <w:top w:val="single" w:sz="4" w:space="0" w:color="auto"/>
         <w:left w:val="single" w:sz="4" w:space="0" w:color="auto"/>
@@ -3075,6 +2974,12 @@
         <w:insideH w:val="single" w:sz="4" w:space="0" w:color="auto"/>
         <w:insideV w:val="single" w:sz="4" w:space="0" w:color="auto"/>
       </w:tblBorders>
+      <w:tblCellMar>
+        <w:top w:w="0" w:type="dxa"/>
+        <w:left w:w="108" w:type="dxa"/>
+        <w:bottom w:w="0" w:type="dxa"/>
+        <w:right w:w="108" w:type="dxa"/>
+      </w:tblCellMar>
     </w:tblPr>
   </w:style>
   <w:style w:type="character" w:styleId="CommentReference">
@@ -3480,7 +3385,7 @@
 </file>
 
 <file path=customXml/itemProps1.xml><?xml version="1.0" encoding="utf-8"?>
-<ds:datastoreItem xmlns:ds="http://schemas.openxmlformats.org/officeDocument/2006/customXml" ds:itemID="{E20D81A8-49BA-44CF-B201-FE84660EC194}">
+<ds:datastoreItem xmlns:ds="http://schemas.openxmlformats.org/officeDocument/2006/customXml" ds:itemID="{32E78E3A-B5B5-E149-956F-6A58C63BA842}">
   <ds:schemaRefs>
     <ds:schemaRef ds:uri="http://schemas.openxmlformats.org/officeDocument/2006/bibliography"/>
   </ds:schemaRefs>

</xml_diff>